<commit_message>
perbaikan pada nomor halaman
</commit_message>
<xml_diff>
--- a/tongkat tunanetra/PROPOSAL PENELITIAN TUGAS AKHIR.docx
+++ b/tongkat tunanetra/PROPOSAL PENELITIAN TUGAS AKHIR.docx
@@ -111,7 +111,7 @@
                     <pic:cNvPicPr/>
                   </pic:nvPicPr>
                   <pic:blipFill>
-                    <a:blip r:embed="rId5">
+                    <a:blip r:embed="rId8">
                       <a:extLst>
                         <a:ext uri="{28A0092B-C50C-407E-A947-70E740481C1C}">
                           <a14:useLocalDpi xmlns:a14="http://schemas.microsoft.com/office/drawing/2010/main" val="0"/>
@@ -230,6 +230,9 @@
         <w:spacing w:line="360" w:lineRule="auto"/>
         <w:jc w:val="center"/>
         <w:sectPr>
+          <w:headerReference w:type="default" r:id="rId9"/>
+          <w:footerReference w:type="default" r:id="rId10"/>
+          <w:headerReference w:type="first" r:id="rId11"/>
           <w:pgSz w:w="12240" w:h="15840"/>
           <w:pgMar w:top="1440" w:right="1440" w:bottom="1440" w:left="1440" w:header="720" w:footer="720" w:gutter="0"/>
           <w:cols w:space="720"/>
@@ -248,6 +251,7 @@
           <w:color w:val="000000" w:themeColor="text1"/>
         </w:rPr>
       </w:pPr>
+      <w:bookmarkStart w:id="0" w:name="_Toc507417939"/>
       <w:r>
         <w:rPr>
           <w:color w:val="000000" w:themeColor="text1"/>
@@ -255,6 +259,7 @@
         <w:lastRenderedPageBreak/>
         <w:t>HALAMAN PENGESAHAN</w:t>
       </w:r>
+      <w:bookmarkEnd w:id="0"/>
     </w:p>
     <w:p>
       <w:pPr>
@@ -1080,8 +1085,10 @@
         <w:spacing w:line="360" w:lineRule="auto"/>
         <w:jc w:val="both"/>
         <w:sectPr>
+          <w:footerReference w:type="default" r:id="rId12"/>
           <w:pgSz w:w="12240" w:h="15840"/>
           <w:pgMar w:top="1440" w:right="1440" w:bottom="1440" w:left="1440" w:header="720" w:footer="720" w:gutter="0"/>
+          <w:pgNumType w:fmt="lowerRoman" w:start="1"/>
           <w:cols w:space="720"/>
           <w:docGrid w:linePitch="360"/>
         </w:sectPr>
@@ -1090,17 +1097,1348 @@
     <w:p>
       <w:pPr>
         <w:pStyle w:val="Heading1"/>
+        <w:jc w:val="center"/>
+        <w:rPr>
+          <w:color w:val="000000" w:themeColor="text1"/>
+        </w:rPr>
+      </w:pPr>
+      <w:bookmarkStart w:id="1" w:name="_Toc507417940"/>
+      <w:r>
+        <w:rPr>
+          <w:color w:val="000000" w:themeColor="text1"/>
+        </w:rPr>
+        <w:lastRenderedPageBreak/>
+        <w:t>DAFTAR ISI</w:t>
+      </w:r>
+      <w:bookmarkEnd w:id="1"/>
+    </w:p>
+    <w:sdt>
+      <w:sdtPr>
+        <w:id w:val="1346518460"/>
+        <w:docPartObj>
+          <w:docPartGallery w:val="Table of Contents"/>
+          <w:docPartUnique/>
+        </w:docPartObj>
+      </w:sdtPr>
+      <w:sdtEndPr>
+        <w:rPr>
+          <w:rFonts w:ascii="Times New Roman" w:eastAsiaTheme="minorHAnsi" w:hAnsi="Times New Roman" w:cstheme="minorBidi"/>
+          <w:b/>
+          <w:bCs/>
+          <w:noProof/>
+          <w:color w:val="000000" w:themeColor="text1"/>
+          <w:sz w:val="24"/>
+          <w:szCs w:val="22"/>
+        </w:rPr>
+      </w:sdtEndPr>
+      <w:sdtContent>
+        <w:p>
+          <w:pPr>
+            <w:pStyle w:val="TOCHeading"/>
+          </w:pPr>
+        </w:p>
+        <w:p>
+          <w:pPr>
+            <w:pStyle w:val="TOC1"/>
+            <w:tabs>
+              <w:tab w:val="right" w:leader="dot" w:pos="9350"/>
+            </w:tabs>
+            <w:rPr>
+              <w:rFonts w:asciiTheme="minorHAnsi" w:eastAsiaTheme="minorEastAsia" w:hAnsiTheme="minorHAnsi"/>
+              <w:noProof/>
+              <w:color w:val="auto"/>
+              <w:sz w:val="22"/>
+            </w:rPr>
+          </w:pPr>
+          <w:r>
+            <w:fldChar w:fldCharType="begin"/>
+          </w:r>
+          <w:r>
+            <w:instrText xml:space="preserve"> TOC \o "1-3" \h \z \u </w:instrText>
+          </w:r>
+          <w:r>
+            <w:fldChar w:fldCharType="separate"/>
+          </w:r>
+          <w:hyperlink w:anchor="_Toc507417939" w:history="1">
+            <w:r>
+              <w:rPr>
+                <w:rStyle w:val="Hyperlink"/>
+                <w:noProof/>
+              </w:rPr>
+              <w:t>HALAMAN PENGESAHAN</w:t>
+            </w:r>
+            <w:r>
+              <w:rPr>
+                <w:noProof/>
+                <w:webHidden/>
+              </w:rPr>
+              <w:tab/>
+            </w:r>
+            <w:r>
+              <w:rPr>
+                <w:noProof/>
+                <w:webHidden/>
+              </w:rPr>
+              <w:fldChar w:fldCharType="begin"/>
+            </w:r>
+            <w:r>
+              <w:rPr>
+                <w:noProof/>
+                <w:webHidden/>
+              </w:rPr>
+              <w:instrText xml:space="preserve"> PAGEREF _Toc507417939 \h </w:instrText>
+            </w:r>
+            <w:r>
+              <w:rPr>
+                <w:noProof/>
+                <w:webHidden/>
+              </w:rPr>
+            </w:r>
+            <w:r>
+              <w:rPr>
+                <w:noProof/>
+                <w:webHidden/>
+              </w:rPr>
+              <w:fldChar w:fldCharType="separate"/>
+            </w:r>
+            <w:r>
+              <w:rPr>
+                <w:noProof/>
+                <w:webHidden/>
+              </w:rPr>
+              <w:t>i</w:t>
+            </w:r>
+            <w:r>
+              <w:rPr>
+                <w:noProof/>
+                <w:webHidden/>
+              </w:rPr>
+              <w:fldChar w:fldCharType="end"/>
+            </w:r>
+          </w:hyperlink>
+        </w:p>
+        <w:p>
+          <w:pPr>
+            <w:pStyle w:val="TOC1"/>
+            <w:tabs>
+              <w:tab w:val="right" w:leader="dot" w:pos="9350"/>
+            </w:tabs>
+            <w:rPr>
+              <w:rFonts w:asciiTheme="minorHAnsi" w:eastAsiaTheme="minorEastAsia" w:hAnsiTheme="minorHAnsi"/>
+              <w:noProof/>
+              <w:color w:val="auto"/>
+              <w:sz w:val="22"/>
+            </w:rPr>
+          </w:pPr>
+          <w:hyperlink w:anchor="_Toc507417940" w:history="1">
+            <w:r>
+              <w:rPr>
+                <w:rStyle w:val="Hyperlink"/>
+                <w:noProof/>
+              </w:rPr>
+              <w:t>DAFTAR ISI</w:t>
+            </w:r>
+            <w:r>
+              <w:rPr>
+                <w:noProof/>
+                <w:webHidden/>
+              </w:rPr>
+              <w:tab/>
+            </w:r>
+            <w:r>
+              <w:rPr>
+                <w:noProof/>
+                <w:webHidden/>
+              </w:rPr>
+              <w:fldChar w:fldCharType="begin"/>
+            </w:r>
+            <w:r>
+              <w:rPr>
+                <w:noProof/>
+                <w:webHidden/>
+              </w:rPr>
+              <w:instrText xml:space="preserve"> PAGEREF _Toc507417940 \h </w:instrText>
+            </w:r>
+            <w:r>
+              <w:rPr>
+                <w:noProof/>
+                <w:webHidden/>
+              </w:rPr>
+            </w:r>
+            <w:r>
+              <w:rPr>
+                <w:noProof/>
+                <w:webHidden/>
+              </w:rPr>
+              <w:fldChar w:fldCharType="separate"/>
+            </w:r>
+            <w:r>
+              <w:rPr>
+                <w:noProof/>
+                <w:webHidden/>
+              </w:rPr>
+              <w:t>ii</w:t>
+            </w:r>
+            <w:r>
+              <w:rPr>
+                <w:noProof/>
+                <w:webHidden/>
+              </w:rPr>
+              <w:fldChar w:fldCharType="end"/>
+            </w:r>
+          </w:hyperlink>
+        </w:p>
+        <w:p>
+          <w:pPr>
+            <w:pStyle w:val="TOC1"/>
+            <w:tabs>
+              <w:tab w:val="left" w:pos="440"/>
+              <w:tab w:val="right" w:leader="dot" w:pos="9350"/>
+            </w:tabs>
+            <w:rPr>
+              <w:rFonts w:asciiTheme="minorHAnsi" w:eastAsiaTheme="minorEastAsia" w:hAnsiTheme="minorHAnsi"/>
+              <w:noProof/>
+              <w:color w:val="auto"/>
+              <w:sz w:val="22"/>
+            </w:rPr>
+          </w:pPr>
+          <w:hyperlink w:anchor="_Toc507417941" w:history="1">
+            <w:r>
+              <w:rPr>
+                <w:rStyle w:val="Hyperlink"/>
+                <w:noProof/>
+              </w:rPr>
+              <w:t>1.</w:t>
+            </w:r>
+            <w:r>
+              <w:rPr>
+                <w:rFonts w:asciiTheme="minorHAnsi" w:eastAsiaTheme="minorEastAsia" w:hAnsiTheme="minorHAnsi"/>
+                <w:noProof/>
+                <w:color w:val="auto"/>
+                <w:sz w:val="22"/>
+              </w:rPr>
+              <w:tab/>
+            </w:r>
+            <w:r>
+              <w:rPr>
+                <w:rStyle w:val="Hyperlink"/>
+                <w:noProof/>
+              </w:rPr>
+              <w:t>Latar Belakang</w:t>
+            </w:r>
+            <w:r>
+              <w:rPr>
+                <w:noProof/>
+                <w:webHidden/>
+              </w:rPr>
+              <w:tab/>
+            </w:r>
+            <w:r>
+              <w:rPr>
+                <w:noProof/>
+                <w:webHidden/>
+              </w:rPr>
+              <w:fldChar w:fldCharType="begin"/>
+            </w:r>
+            <w:r>
+              <w:rPr>
+                <w:noProof/>
+                <w:webHidden/>
+              </w:rPr>
+              <w:instrText xml:space="preserve"> PAGEREF _Toc507417941 \h </w:instrText>
+            </w:r>
+            <w:r>
+              <w:rPr>
+                <w:noProof/>
+                <w:webHidden/>
+              </w:rPr>
+            </w:r>
+            <w:r>
+              <w:rPr>
+                <w:noProof/>
+                <w:webHidden/>
+              </w:rPr>
+              <w:fldChar w:fldCharType="separate"/>
+            </w:r>
+            <w:r>
+              <w:rPr>
+                <w:noProof/>
+                <w:webHidden/>
+              </w:rPr>
+              <w:t>1</w:t>
+            </w:r>
+            <w:r>
+              <w:rPr>
+                <w:noProof/>
+                <w:webHidden/>
+              </w:rPr>
+              <w:fldChar w:fldCharType="end"/>
+            </w:r>
+          </w:hyperlink>
+        </w:p>
+        <w:p>
+          <w:pPr>
+            <w:pStyle w:val="TOC1"/>
+            <w:tabs>
+              <w:tab w:val="left" w:pos="440"/>
+              <w:tab w:val="right" w:leader="dot" w:pos="9350"/>
+            </w:tabs>
+            <w:rPr>
+              <w:rFonts w:asciiTheme="minorHAnsi" w:eastAsiaTheme="minorEastAsia" w:hAnsiTheme="minorHAnsi"/>
+              <w:noProof/>
+              <w:color w:val="auto"/>
+              <w:sz w:val="22"/>
+            </w:rPr>
+          </w:pPr>
+          <w:hyperlink w:anchor="_Toc507417942" w:history="1">
+            <w:r>
+              <w:rPr>
+                <w:rStyle w:val="Hyperlink"/>
+                <w:noProof/>
+              </w:rPr>
+              <w:t>2.</w:t>
+            </w:r>
+            <w:r>
+              <w:rPr>
+                <w:rFonts w:asciiTheme="minorHAnsi" w:eastAsiaTheme="minorEastAsia" w:hAnsiTheme="minorHAnsi"/>
+                <w:noProof/>
+                <w:color w:val="auto"/>
+                <w:sz w:val="22"/>
+              </w:rPr>
+              <w:tab/>
+            </w:r>
+            <w:r>
+              <w:rPr>
+                <w:rStyle w:val="Hyperlink"/>
+                <w:noProof/>
+              </w:rPr>
+              <w:t>Identifikasi Masalah</w:t>
+            </w:r>
+            <w:r>
+              <w:rPr>
+                <w:noProof/>
+                <w:webHidden/>
+              </w:rPr>
+              <w:tab/>
+            </w:r>
+            <w:r>
+              <w:rPr>
+                <w:noProof/>
+                <w:webHidden/>
+              </w:rPr>
+              <w:fldChar w:fldCharType="begin"/>
+            </w:r>
+            <w:r>
+              <w:rPr>
+                <w:noProof/>
+                <w:webHidden/>
+              </w:rPr>
+              <w:instrText xml:space="preserve"> PAGEREF _Toc507417942 \h </w:instrText>
+            </w:r>
+            <w:r>
+              <w:rPr>
+                <w:noProof/>
+                <w:webHidden/>
+              </w:rPr>
+            </w:r>
+            <w:r>
+              <w:rPr>
+                <w:noProof/>
+                <w:webHidden/>
+              </w:rPr>
+              <w:fldChar w:fldCharType="separate"/>
+            </w:r>
+            <w:r>
+              <w:rPr>
+                <w:noProof/>
+                <w:webHidden/>
+              </w:rPr>
+              <w:t>1</w:t>
+            </w:r>
+            <w:r>
+              <w:rPr>
+                <w:noProof/>
+                <w:webHidden/>
+              </w:rPr>
+              <w:fldChar w:fldCharType="end"/>
+            </w:r>
+          </w:hyperlink>
+        </w:p>
+        <w:p>
+          <w:pPr>
+            <w:pStyle w:val="TOC1"/>
+            <w:tabs>
+              <w:tab w:val="left" w:pos="440"/>
+              <w:tab w:val="right" w:leader="dot" w:pos="9350"/>
+            </w:tabs>
+            <w:rPr>
+              <w:rFonts w:asciiTheme="minorHAnsi" w:eastAsiaTheme="minorEastAsia" w:hAnsiTheme="minorHAnsi"/>
+              <w:noProof/>
+              <w:color w:val="auto"/>
+              <w:sz w:val="22"/>
+            </w:rPr>
+          </w:pPr>
+          <w:hyperlink w:anchor="_Toc507417943" w:history="1">
+            <w:r>
+              <w:rPr>
+                <w:rStyle w:val="Hyperlink"/>
+                <w:noProof/>
+              </w:rPr>
+              <w:t>3.</w:t>
+            </w:r>
+            <w:r>
+              <w:rPr>
+                <w:rFonts w:asciiTheme="minorHAnsi" w:eastAsiaTheme="minorEastAsia" w:hAnsiTheme="minorHAnsi"/>
+                <w:noProof/>
+                <w:color w:val="auto"/>
+                <w:sz w:val="22"/>
+              </w:rPr>
+              <w:tab/>
+            </w:r>
+            <w:r>
+              <w:rPr>
+                <w:rStyle w:val="Hyperlink"/>
+                <w:noProof/>
+              </w:rPr>
+              <w:t>Rumusan Masalah</w:t>
+            </w:r>
+            <w:r>
+              <w:rPr>
+                <w:noProof/>
+                <w:webHidden/>
+              </w:rPr>
+              <w:tab/>
+            </w:r>
+            <w:r>
+              <w:rPr>
+                <w:noProof/>
+                <w:webHidden/>
+              </w:rPr>
+              <w:fldChar w:fldCharType="begin"/>
+            </w:r>
+            <w:r>
+              <w:rPr>
+                <w:noProof/>
+                <w:webHidden/>
+              </w:rPr>
+              <w:instrText xml:space="preserve"> PAGEREF _Toc507417943 \h </w:instrText>
+            </w:r>
+            <w:r>
+              <w:rPr>
+                <w:noProof/>
+                <w:webHidden/>
+              </w:rPr>
+            </w:r>
+            <w:r>
+              <w:rPr>
+                <w:noProof/>
+                <w:webHidden/>
+              </w:rPr>
+              <w:fldChar w:fldCharType="separate"/>
+            </w:r>
+            <w:r>
+              <w:rPr>
+                <w:noProof/>
+                <w:webHidden/>
+              </w:rPr>
+              <w:t>1</w:t>
+            </w:r>
+            <w:r>
+              <w:rPr>
+                <w:noProof/>
+                <w:webHidden/>
+              </w:rPr>
+              <w:fldChar w:fldCharType="end"/>
+            </w:r>
+          </w:hyperlink>
+        </w:p>
+        <w:p>
+          <w:pPr>
+            <w:pStyle w:val="TOC1"/>
+            <w:tabs>
+              <w:tab w:val="left" w:pos="440"/>
+              <w:tab w:val="right" w:leader="dot" w:pos="9350"/>
+            </w:tabs>
+            <w:rPr>
+              <w:rFonts w:asciiTheme="minorHAnsi" w:eastAsiaTheme="minorEastAsia" w:hAnsiTheme="minorHAnsi"/>
+              <w:noProof/>
+              <w:color w:val="auto"/>
+              <w:sz w:val="22"/>
+            </w:rPr>
+          </w:pPr>
+          <w:hyperlink w:anchor="_Toc507417944" w:history="1">
+            <w:r>
+              <w:rPr>
+                <w:rStyle w:val="Hyperlink"/>
+                <w:noProof/>
+              </w:rPr>
+              <w:t>4.</w:t>
+            </w:r>
+            <w:r>
+              <w:rPr>
+                <w:rFonts w:asciiTheme="minorHAnsi" w:eastAsiaTheme="minorEastAsia" w:hAnsiTheme="minorHAnsi"/>
+                <w:noProof/>
+                <w:color w:val="auto"/>
+                <w:sz w:val="22"/>
+              </w:rPr>
+              <w:tab/>
+            </w:r>
+            <w:r>
+              <w:rPr>
+                <w:rStyle w:val="Hyperlink"/>
+                <w:noProof/>
+              </w:rPr>
+              <w:t>Batasan Masalah</w:t>
+            </w:r>
+            <w:r>
+              <w:rPr>
+                <w:noProof/>
+                <w:webHidden/>
+              </w:rPr>
+              <w:tab/>
+            </w:r>
+            <w:r>
+              <w:rPr>
+                <w:noProof/>
+                <w:webHidden/>
+              </w:rPr>
+              <w:fldChar w:fldCharType="begin"/>
+            </w:r>
+            <w:r>
+              <w:rPr>
+                <w:noProof/>
+                <w:webHidden/>
+              </w:rPr>
+              <w:instrText xml:space="preserve"> PAGEREF _Toc507417944 \h </w:instrText>
+            </w:r>
+            <w:r>
+              <w:rPr>
+                <w:noProof/>
+                <w:webHidden/>
+              </w:rPr>
+            </w:r>
+            <w:r>
+              <w:rPr>
+                <w:noProof/>
+                <w:webHidden/>
+              </w:rPr>
+              <w:fldChar w:fldCharType="separate"/>
+            </w:r>
+            <w:r>
+              <w:rPr>
+                <w:noProof/>
+                <w:webHidden/>
+              </w:rPr>
+              <w:t>1</w:t>
+            </w:r>
+            <w:r>
+              <w:rPr>
+                <w:noProof/>
+                <w:webHidden/>
+              </w:rPr>
+              <w:fldChar w:fldCharType="end"/>
+            </w:r>
+          </w:hyperlink>
+        </w:p>
+        <w:p>
+          <w:pPr>
+            <w:pStyle w:val="TOC1"/>
+            <w:tabs>
+              <w:tab w:val="left" w:pos="440"/>
+              <w:tab w:val="right" w:leader="dot" w:pos="9350"/>
+            </w:tabs>
+            <w:rPr>
+              <w:rFonts w:asciiTheme="minorHAnsi" w:eastAsiaTheme="minorEastAsia" w:hAnsiTheme="minorHAnsi"/>
+              <w:noProof/>
+              <w:color w:val="auto"/>
+              <w:sz w:val="22"/>
+            </w:rPr>
+          </w:pPr>
+          <w:hyperlink w:anchor="_Toc507417945" w:history="1">
+            <w:r>
+              <w:rPr>
+                <w:rStyle w:val="Hyperlink"/>
+                <w:noProof/>
+              </w:rPr>
+              <w:t>5.</w:t>
+            </w:r>
+            <w:r>
+              <w:rPr>
+                <w:rFonts w:asciiTheme="minorHAnsi" w:eastAsiaTheme="minorEastAsia" w:hAnsiTheme="minorHAnsi"/>
+                <w:noProof/>
+                <w:color w:val="auto"/>
+                <w:sz w:val="22"/>
+              </w:rPr>
+              <w:tab/>
+            </w:r>
+            <w:r>
+              <w:rPr>
+                <w:rStyle w:val="Hyperlink"/>
+                <w:noProof/>
+              </w:rPr>
+              <w:t>Tujuan penelitian</w:t>
+            </w:r>
+            <w:r>
+              <w:rPr>
+                <w:noProof/>
+                <w:webHidden/>
+              </w:rPr>
+              <w:tab/>
+            </w:r>
+            <w:r>
+              <w:rPr>
+                <w:noProof/>
+                <w:webHidden/>
+              </w:rPr>
+              <w:fldChar w:fldCharType="begin"/>
+            </w:r>
+            <w:r>
+              <w:rPr>
+                <w:noProof/>
+                <w:webHidden/>
+              </w:rPr>
+              <w:instrText xml:space="preserve"> PAGEREF _Toc507417945 \h </w:instrText>
+            </w:r>
+            <w:r>
+              <w:rPr>
+                <w:noProof/>
+                <w:webHidden/>
+              </w:rPr>
+            </w:r>
+            <w:r>
+              <w:rPr>
+                <w:noProof/>
+                <w:webHidden/>
+              </w:rPr>
+              <w:fldChar w:fldCharType="separate"/>
+            </w:r>
+            <w:r>
+              <w:rPr>
+                <w:noProof/>
+                <w:webHidden/>
+              </w:rPr>
+              <w:t>1</w:t>
+            </w:r>
+            <w:r>
+              <w:rPr>
+                <w:noProof/>
+                <w:webHidden/>
+              </w:rPr>
+              <w:fldChar w:fldCharType="end"/>
+            </w:r>
+          </w:hyperlink>
+        </w:p>
+        <w:p>
+          <w:pPr>
+            <w:pStyle w:val="TOC1"/>
+            <w:tabs>
+              <w:tab w:val="left" w:pos="440"/>
+              <w:tab w:val="right" w:leader="dot" w:pos="9350"/>
+            </w:tabs>
+            <w:rPr>
+              <w:rFonts w:asciiTheme="minorHAnsi" w:eastAsiaTheme="minorEastAsia" w:hAnsiTheme="minorHAnsi"/>
+              <w:noProof/>
+              <w:color w:val="auto"/>
+              <w:sz w:val="22"/>
+            </w:rPr>
+          </w:pPr>
+          <w:hyperlink w:anchor="_Toc507417946" w:history="1">
+            <w:r>
+              <w:rPr>
+                <w:rStyle w:val="Hyperlink"/>
+                <w:noProof/>
+              </w:rPr>
+              <w:t>6.</w:t>
+            </w:r>
+            <w:r>
+              <w:rPr>
+                <w:rFonts w:asciiTheme="minorHAnsi" w:eastAsiaTheme="minorEastAsia" w:hAnsiTheme="minorHAnsi"/>
+                <w:noProof/>
+                <w:color w:val="auto"/>
+                <w:sz w:val="22"/>
+              </w:rPr>
+              <w:tab/>
+            </w:r>
+            <w:r>
+              <w:rPr>
+                <w:rStyle w:val="Hyperlink"/>
+                <w:noProof/>
+              </w:rPr>
+              <w:t>Manfaat penelitian</w:t>
+            </w:r>
+            <w:r>
+              <w:rPr>
+                <w:noProof/>
+                <w:webHidden/>
+              </w:rPr>
+              <w:tab/>
+            </w:r>
+            <w:r>
+              <w:rPr>
+                <w:noProof/>
+                <w:webHidden/>
+              </w:rPr>
+              <w:fldChar w:fldCharType="begin"/>
+            </w:r>
+            <w:r>
+              <w:rPr>
+                <w:noProof/>
+                <w:webHidden/>
+              </w:rPr>
+              <w:instrText xml:space="preserve"> PAGEREF _Toc507417946 \h </w:instrText>
+            </w:r>
+            <w:r>
+              <w:rPr>
+                <w:noProof/>
+                <w:webHidden/>
+              </w:rPr>
+            </w:r>
+            <w:r>
+              <w:rPr>
+                <w:noProof/>
+                <w:webHidden/>
+              </w:rPr>
+              <w:fldChar w:fldCharType="separate"/>
+            </w:r>
+            <w:r>
+              <w:rPr>
+                <w:noProof/>
+                <w:webHidden/>
+              </w:rPr>
+              <w:t>1</w:t>
+            </w:r>
+            <w:r>
+              <w:rPr>
+                <w:noProof/>
+                <w:webHidden/>
+              </w:rPr>
+              <w:fldChar w:fldCharType="end"/>
+            </w:r>
+          </w:hyperlink>
+        </w:p>
+        <w:p>
+          <w:pPr>
+            <w:pStyle w:val="TOC1"/>
+            <w:tabs>
+              <w:tab w:val="left" w:pos="440"/>
+              <w:tab w:val="right" w:leader="dot" w:pos="9350"/>
+            </w:tabs>
+            <w:rPr>
+              <w:rFonts w:asciiTheme="minorHAnsi" w:eastAsiaTheme="minorEastAsia" w:hAnsiTheme="minorHAnsi"/>
+              <w:noProof/>
+              <w:color w:val="auto"/>
+              <w:sz w:val="22"/>
+            </w:rPr>
+          </w:pPr>
+          <w:hyperlink w:anchor="_Toc507417947" w:history="1">
+            <w:r>
+              <w:rPr>
+                <w:rStyle w:val="Hyperlink"/>
+                <w:noProof/>
+              </w:rPr>
+              <w:t>7.</w:t>
+            </w:r>
+            <w:r>
+              <w:rPr>
+                <w:rFonts w:asciiTheme="minorHAnsi" w:eastAsiaTheme="minorEastAsia" w:hAnsiTheme="minorHAnsi"/>
+                <w:noProof/>
+                <w:color w:val="auto"/>
+                <w:sz w:val="22"/>
+              </w:rPr>
+              <w:tab/>
+            </w:r>
+            <w:r>
+              <w:rPr>
+                <w:rStyle w:val="Hyperlink"/>
+                <w:noProof/>
+              </w:rPr>
+              <w:t>Tinjauan Pustaka</w:t>
+            </w:r>
+            <w:r>
+              <w:rPr>
+                <w:noProof/>
+                <w:webHidden/>
+              </w:rPr>
+              <w:tab/>
+            </w:r>
+            <w:r>
+              <w:rPr>
+                <w:noProof/>
+                <w:webHidden/>
+              </w:rPr>
+              <w:fldChar w:fldCharType="begin"/>
+            </w:r>
+            <w:r>
+              <w:rPr>
+                <w:noProof/>
+                <w:webHidden/>
+              </w:rPr>
+              <w:instrText xml:space="preserve"> PAGEREF _Toc507417947 \h </w:instrText>
+            </w:r>
+            <w:r>
+              <w:rPr>
+                <w:noProof/>
+                <w:webHidden/>
+              </w:rPr>
+            </w:r>
+            <w:r>
+              <w:rPr>
+                <w:noProof/>
+                <w:webHidden/>
+              </w:rPr>
+              <w:fldChar w:fldCharType="separate"/>
+            </w:r>
+            <w:r>
+              <w:rPr>
+                <w:noProof/>
+                <w:webHidden/>
+              </w:rPr>
+              <w:t>1</w:t>
+            </w:r>
+            <w:r>
+              <w:rPr>
+                <w:noProof/>
+                <w:webHidden/>
+              </w:rPr>
+              <w:fldChar w:fldCharType="end"/>
+            </w:r>
+          </w:hyperlink>
+        </w:p>
+        <w:p>
+          <w:pPr>
+            <w:pStyle w:val="TOC1"/>
+            <w:tabs>
+              <w:tab w:val="left" w:pos="440"/>
+              <w:tab w:val="right" w:leader="dot" w:pos="9350"/>
+            </w:tabs>
+            <w:rPr>
+              <w:rFonts w:asciiTheme="minorHAnsi" w:eastAsiaTheme="minorEastAsia" w:hAnsiTheme="minorHAnsi"/>
+              <w:noProof/>
+              <w:color w:val="auto"/>
+              <w:sz w:val="22"/>
+            </w:rPr>
+          </w:pPr>
+          <w:hyperlink w:anchor="_Toc507417948" w:history="1">
+            <w:r>
+              <w:rPr>
+                <w:rStyle w:val="Hyperlink"/>
+                <w:noProof/>
+              </w:rPr>
+              <w:t>8.</w:t>
+            </w:r>
+            <w:r>
+              <w:rPr>
+                <w:rFonts w:asciiTheme="minorHAnsi" w:eastAsiaTheme="minorEastAsia" w:hAnsiTheme="minorHAnsi"/>
+                <w:noProof/>
+                <w:color w:val="auto"/>
+                <w:sz w:val="22"/>
+              </w:rPr>
+              <w:tab/>
+            </w:r>
+            <w:r>
+              <w:rPr>
+                <w:rStyle w:val="Hyperlink"/>
+                <w:noProof/>
+              </w:rPr>
+              <w:t>Metode penelitian</w:t>
+            </w:r>
+            <w:r>
+              <w:rPr>
+                <w:noProof/>
+                <w:webHidden/>
+              </w:rPr>
+              <w:tab/>
+            </w:r>
+            <w:r>
+              <w:rPr>
+                <w:noProof/>
+                <w:webHidden/>
+              </w:rPr>
+              <w:fldChar w:fldCharType="begin"/>
+            </w:r>
+            <w:r>
+              <w:rPr>
+                <w:noProof/>
+                <w:webHidden/>
+              </w:rPr>
+              <w:instrText xml:space="preserve"> PAGEREF _Toc507417948 \h </w:instrText>
+            </w:r>
+            <w:r>
+              <w:rPr>
+                <w:noProof/>
+                <w:webHidden/>
+              </w:rPr>
+            </w:r>
+            <w:r>
+              <w:rPr>
+                <w:noProof/>
+                <w:webHidden/>
+              </w:rPr>
+              <w:fldChar w:fldCharType="separate"/>
+            </w:r>
+            <w:r>
+              <w:rPr>
+                <w:noProof/>
+                <w:webHidden/>
+              </w:rPr>
+              <w:t>1</w:t>
+            </w:r>
+            <w:r>
+              <w:rPr>
+                <w:noProof/>
+                <w:webHidden/>
+              </w:rPr>
+              <w:fldChar w:fldCharType="end"/>
+            </w:r>
+          </w:hyperlink>
+        </w:p>
+        <w:p>
+          <w:pPr>
+            <w:pStyle w:val="TOC1"/>
+            <w:tabs>
+              <w:tab w:val="left" w:pos="660"/>
+              <w:tab w:val="right" w:leader="dot" w:pos="9350"/>
+            </w:tabs>
+            <w:rPr>
+              <w:rFonts w:asciiTheme="minorHAnsi" w:eastAsiaTheme="minorEastAsia" w:hAnsiTheme="minorHAnsi"/>
+              <w:noProof/>
+              <w:color w:val="auto"/>
+              <w:sz w:val="22"/>
+            </w:rPr>
+          </w:pPr>
+          <w:hyperlink w:anchor="_Toc507417949" w:history="1">
+            <w:r>
+              <w:rPr>
+                <w:rStyle w:val="Hyperlink"/>
+                <w:noProof/>
+              </w:rPr>
+              <w:t>8.1.</w:t>
+            </w:r>
+            <w:r>
+              <w:rPr>
+                <w:rFonts w:asciiTheme="minorHAnsi" w:eastAsiaTheme="minorEastAsia" w:hAnsiTheme="minorHAnsi"/>
+                <w:noProof/>
+                <w:color w:val="auto"/>
+                <w:sz w:val="22"/>
+              </w:rPr>
+              <w:tab/>
+            </w:r>
+            <w:r>
+              <w:rPr>
+                <w:rStyle w:val="Hyperlink"/>
+                <w:noProof/>
+              </w:rPr>
+              <w:t>Kerangka Penelitian</w:t>
+            </w:r>
+            <w:r>
+              <w:rPr>
+                <w:noProof/>
+                <w:webHidden/>
+              </w:rPr>
+              <w:tab/>
+            </w:r>
+            <w:r>
+              <w:rPr>
+                <w:noProof/>
+                <w:webHidden/>
+              </w:rPr>
+              <w:fldChar w:fldCharType="begin"/>
+            </w:r>
+            <w:r>
+              <w:rPr>
+                <w:noProof/>
+                <w:webHidden/>
+              </w:rPr>
+              <w:instrText xml:space="preserve"> PAGEREF _Toc507417949 \h </w:instrText>
+            </w:r>
+            <w:r>
+              <w:rPr>
+                <w:noProof/>
+                <w:webHidden/>
+              </w:rPr>
+            </w:r>
+            <w:r>
+              <w:rPr>
+                <w:noProof/>
+                <w:webHidden/>
+              </w:rPr>
+              <w:fldChar w:fldCharType="separate"/>
+            </w:r>
+            <w:r>
+              <w:rPr>
+                <w:noProof/>
+                <w:webHidden/>
+              </w:rPr>
+              <w:t>1</w:t>
+            </w:r>
+            <w:r>
+              <w:rPr>
+                <w:noProof/>
+                <w:webHidden/>
+              </w:rPr>
+              <w:fldChar w:fldCharType="end"/>
+            </w:r>
+          </w:hyperlink>
+        </w:p>
+        <w:p>
+          <w:pPr>
+            <w:pStyle w:val="TOC1"/>
+            <w:tabs>
+              <w:tab w:val="left" w:pos="660"/>
+              <w:tab w:val="right" w:leader="dot" w:pos="9350"/>
+            </w:tabs>
+            <w:rPr>
+              <w:rFonts w:asciiTheme="minorHAnsi" w:eastAsiaTheme="minorEastAsia" w:hAnsiTheme="minorHAnsi"/>
+              <w:noProof/>
+              <w:color w:val="auto"/>
+              <w:sz w:val="22"/>
+            </w:rPr>
+          </w:pPr>
+          <w:hyperlink w:anchor="_Toc507417950" w:history="1">
+            <w:r>
+              <w:rPr>
+                <w:rStyle w:val="Hyperlink"/>
+                <w:noProof/>
+              </w:rPr>
+              <w:t>8.2.</w:t>
+            </w:r>
+            <w:r>
+              <w:rPr>
+                <w:rFonts w:asciiTheme="minorHAnsi" w:eastAsiaTheme="minorEastAsia" w:hAnsiTheme="minorHAnsi"/>
+                <w:noProof/>
+                <w:color w:val="auto"/>
+                <w:sz w:val="22"/>
+              </w:rPr>
+              <w:tab/>
+            </w:r>
+            <w:r>
+              <w:rPr>
+                <w:rStyle w:val="Hyperlink"/>
+                <w:noProof/>
+              </w:rPr>
+              <w:t>Metode Pengumpulan Data</w:t>
+            </w:r>
+            <w:r>
+              <w:rPr>
+                <w:noProof/>
+                <w:webHidden/>
+              </w:rPr>
+              <w:tab/>
+            </w:r>
+            <w:r>
+              <w:rPr>
+                <w:noProof/>
+                <w:webHidden/>
+              </w:rPr>
+              <w:fldChar w:fldCharType="begin"/>
+            </w:r>
+            <w:r>
+              <w:rPr>
+                <w:noProof/>
+                <w:webHidden/>
+              </w:rPr>
+              <w:instrText xml:space="preserve"> PAGEREF _Toc507417950 \h </w:instrText>
+            </w:r>
+            <w:r>
+              <w:rPr>
+                <w:noProof/>
+                <w:webHidden/>
+              </w:rPr>
+            </w:r>
+            <w:r>
+              <w:rPr>
+                <w:noProof/>
+                <w:webHidden/>
+              </w:rPr>
+              <w:fldChar w:fldCharType="separate"/>
+            </w:r>
+            <w:r>
+              <w:rPr>
+                <w:noProof/>
+                <w:webHidden/>
+              </w:rPr>
+              <w:t>1</w:t>
+            </w:r>
+            <w:r>
+              <w:rPr>
+                <w:noProof/>
+                <w:webHidden/>
+              </w:rPr>
+              <w:fldChar w:fldCharType="end"/>
+            </w:r>
+          </w:hyperlink>
+        </w:p>
+        <w:p>
+          <w:pPr>
+            <w:pStyle w:val="TOC1"/>
+            <w:tabs>
+              <w:tab w:val="left" w:pos="660"/>
+              <w:tab w:val="right" w:leader="dot" w:pos="9350"/>
+            </w:tabs>
+            <w:rPr>
+              <w:rFonts w:asciiTheme="minorHAnsi" w:eastAsiaTheme="minorEastAsia" w:hAnsiTheme="minorHAnsi"/>
+              <w:noProof/>
+              <w:color w:val="auto"/>
+              <w:sz w:val="22"/>
+            </w:rPr>
+          </w:pPr>
+          <w:hyperlink w:anchor="_Toc507417951" w:history="1">
+            <w:r>
+              <w:rPr>
+                <w:rStyle w:val="Hyperlink"/>
+                <w:noProof/>
+              </w:rPr>
+              <w:t>8.3.</w:t>
+            </w:r>
+            <w:r>
+              <w:rPr>
+                <w:rFonts w:asciiTheme="minorHAnsi" w:eastAsiaTheme="minorEastAsia" w:hAnsiTheme="minorHAnsi"/>
+                <w:noProof/>
+                <w:color w:val="auto"/>
+                <w:sz w:val="22"/>
+              </w:rPr>
+              <w:tab/>
+            </w:r>
+            <w:r>
+              <w:rPr>
+                <w:rStyle w:val="Hyperlink"/>
+                <w:noProof/>
+              </w:rPr>
+              <w:t>Metode Pengembangan Sistem</w:t>
+            </w:r>
+            <w:r>
+              <w:rPr>
+                <w:noProof/>
+                <w:webHidden/>
+              </w:rPr>
+              <w:tab/>
+            </w:r>
+            <w:r>
+              <w:rPr>
+                <w:noProof/>
+                <w:webHidden/>
+              </w:rPr>
+              <w:fldChar w:fldCharType="begin"/>
+            </w:r>
+            <w:r>
+              <w:rPr>
+                <w:noProof/>
+                <w:webHidden/>
+              </w:rPr>
+              <w:instrText xml:space="preserve"> PAGEREF _Toc507417951 \h </w:instrText>
+            </w:r>
+            <w:r>
+              <w:rPr>
+                <w:noProof/>
+                <w:webHidden/>
+              </w:rPr>
+            </w:r>
+            <w:r>
+              <w:rPr>
+                <w:noProof/>
+                <w:webHidden/>
+              </w:rPr>
+              <w:fldChar w:fldCharType="separate"/>
+            </w:r>
+            <w:r>
+              <w:rPr>
+                <w:noProof/>
+                <w:webHidden/>
+              </w:rPr>
+              <w:t>1</w:t>
+            </w:r>
+            <w:r>
+              <w:rPr>
+                <w:noProof/>
+                <w:webHidden/>
+              </w:rPr>
+              <w:fldChar w:fldCharType="end"/>
+            </w:r>
+          </w:hyperlink>
+        </w:p>
+        <w:p>
+          <w:pPr>
+            <w:pStyle w:val="TOC1"/>
+            <w:tabs>
+              <w:tab w:val="left" w:pos="440"/>
+              <w:tab w:val="right" w:leader="dot" w:pos="9350"/>
+            </w:tabs>
+            <w:rPr>
+              <w:rFonts w:asciiTheme="minorHAnsi" w:eastAsiaTheme="minorEastAsia" w:hAnsiTheme="minorHAnsi"/>
+              <w:noProof/>
+              <w:color w:val="auto"/>
+              <w:sz w:val="22"/>
+            </w:rPr>
+          </w:pPr>
+          <w:hyperlink w:anchor="_Toc507417952" w:history="1">
+            <w:r>
+              <w:rPr>
+                <w:rStyle w:val="Hyperlink"/>
+                <w:noProof/>
+              </w:rPr>
+              <w:t>9.</w:t>
+            </w:r>
+            <w:r>
+              <w:rPr>
+                <w:rFonts w:asciiTheme="minorHAnsi" w:eastAsiaTheme="minorEastAsia" w:hAnsiTheme="minorHAnsi"/>
+                <w:noProof/>
+                <w:color w:val="auto"/>
+                <w:sz w:val="22"/>
+              </w:rPr>
+              <w:tab/>
+            </w:r>
+            <w:r>
+              <w:rPr>
+                <w:rStyle w:val="Hyperlink"/>
+                <w:noProof/>
+              </w:rPr>
+              <w:t>Jadwal Penelitian</w:t>
+            </w:r>
+            <w:r>
+              <w:rPr>
+                <w:noProof/>
+                <w:webHidden/>
+              </w:rPr>
+              <w:tab/>
+            </w:r>
+            <w:r>
+              <w:rPr>
+                <w:noProof/>
+                <w:webHidden/>
+              </w:rPr>
+              <w:fldChar w:fldCharType="begin"/>
+            </w:r>
+            <w:r>
+              <w:rPr>
+                <w:noProof/>
+                <w:webHidden/>
+              </w:rPr>
+              <w:instrText xml:space="preserve"> PAGEREF _Toc507417952 \h </w:instrText>
+            </w:r>
+            <w:r>
+              <w:rPr>
+                <w:noProof/>
+                <w:webHidden/>
+              </w:rPr>
+            </w:r>
+            <w:r>
+              <w:rPr>
+                <w:noProof/>
+                <w:webHidden/>
+              </w:rPr>
+              <w:fldChar w:fldCharType="separate"/>
+            </w:r>
+            <w:r>
+              <w:rPr>
+                <w:noProof/>
+                <w:webHidden/>
+              </w:rPr>
+              <w:t>1</w:t>
+            </w:r>
+            <w:r>
+              <w:rPr>
+                <w:noProof/>
+                <w:webHidden/>
+              </w:rPr>
+              <w:fldChar w:fldCharType="end"/>
+            </w:r>
+          </w:hyperlink>
+        </w:p>
+        <w:p>
+          <w:pPr>
+            <w:pStyle w:val="TOC1"/>
+            <w:tabs>
+              <w:tab w:val="right" w:leader="dot" w:pos="9350"/>
+            </w:tabs>
+            <w:rPr>
+              <w:rFonts w:asciiTheme="minorHAnsi" w:eastAsiaTheme="minorEastAsia" w:hAnsiTheme="minorHAnsi"/>
+              <w:noProof/>
+              <w:color w:val="auto"/>
+              <w:sz w:val="22"/>
+            </w:rPr>
+          </w:pPr>
+          <w:hyperlink w:anchor="_Toc507417953" w:history="1">
+            <w:r>
+              <w:rPr>
+                <w:rStyle w:val="Hyperlink"/>
+                <w:noProof/>
+              </w:rPr>
+              <w:t>Daftar Pustaka</w:t>
+            </w:r>
+            <w:r>
+              <w:rPr>
+                <w:noProof/>
+                <w:webHidden/>
+              </w:rPr>
+              <w:tab/>
+            </w:r>
+            <w:r>
+              <w:rPr>
+                <w:noProof/>
+                <w:webHidden/>
+              </w:rPr>
+              <w:fldChar w:fldCharType="begin"/>
+            </w:r>
+            <w:r>
+              <w:rPr>
+                <w:noProof/>
+                <w:webHidden/>
+              </w:rPr>
+              <w:instrText xml:space="preserve"> PAGEREF _Toc507417953 \h </w:instrText>
+            </w:r>
+            <w:r>
+              <w:rPr>
+                <w:noProof/>
+                <w:webHidden/>
+              </w:rPr>
+            </w:r>
+            <w:r>
+              <w:rPr>
+                <w:noProof/>
+                <w:webHidden/>
+              </w:rPr>
+              <w:fldChar w:fldCharType="separate"/>
+            </w:r>
+            <w:r>
+              <w:rPr>
+                <w:noProof/>
+                <w:webHidden/>
+              </w:rPr>
+              <w:t>1</w:t>
+            </w:r>
+            <w:r>
+              <w:rPr>
+                <w:noProof/>
+                <w:webHidden/>
+              </w:rPr>
+              <w:fldChar w:fldCharType="end"/>
+            </w:r>
+          </w:hyperlink>
+        </w:p>
+        <w:p>
+          <w:r>
+            <w:rPr>
+              <w:b/>
+              <w:bCs/>
+              <w:noProof/>
+            </w:rPr>
+            <w:fldChar w:fldCharType="end"/>
+          </w:r>
+        </w:p>
+      </w:sdtContent>
+    </w:sdt>
+    <w:p>
+      <w:pPr>
         <w:sectPr>
+          <w:headerReference w:type="default" r:id="rId13"/>
+          <w:footerReference w:type="default" r:id="rId14"/>
           <w:pgSz w:w="12240" w:h="15840"/>
           <w:pgMar w:top="1440" w:right="1440" w:bottom="1440" w:left="1440" w:header="720" w:footer="720" w:gutter="0"/>
+          <w:pgNumType w:fmt="lowerRoman"/>
           <w:cols w:space="720"/>
           <w:docGrid w:linePitch="360"/>
         </w:sectPr>
       </w:pPr>
-      <w:r>
-        <w:lastRenderedPageBreak/>
-        <w:t>DAFTAR ISI</w:t>
-      </w:r>
     </w:p>
     <w:p>
       <w:pPr>
@@ -1114,6 +2452,7 @@
         <w:jc w:val="both"/>
         <w:outlineLvl w:val="0"/>
       </w:pPr>
+      <w:bookmarkStart w:id="2" w:name="_Toc507417941"/>
       <w:proofErr w:type="spellStart"/>
       <w:r>
         <w:lastRenderedPageBreak/>
@@ -1127,6 +2466,7 @@
       <w:r>
         <w:t>Belakang</w:t>
       </w:r>
+      <w:bookmarkEnd w:id="2"/>
       <w:proofErr w:type="spellEnd"/>
     </w:p>
     <w:p>
@@ -1141,6 +2481,7 @@
         <w:jc w:val="both"/>
         <w:outlineLvl w:val="0"/>
       </w:pPr>
+      <w:bookmarkStart w:id="3" w:name="_Toc507417942"/>
       <w:proofErr w:type="spellStart"/>
       <w:r>
         <w:t>Identifikasi</w:t>
@@ -1153,6 +2494,7 @@
       <w:r>
         <w:t>Masalah</w:t>
       </w:r>
+      <w:bookmarkEnd w:id="3"/>
       <w:proofErr w:type="spellEnd"/>
     </w:p>
     <w:p>
@@ -1167,6 +2509,7 @@
         <w:jc w:val="both"/>
         <w:outlineLvl w:val="0"/>
       </w:pPr>
+      <w:bookmarkStart w:id="4" w:name="_Toc507417943"/>
       <w:proofErr w:type="spellStart"/>
       <w:r>
         <w:t>Rumusan</w:t>
@@ -1179,6 +2522,7 @@
       <w:r>
         <w:t>Masalah</w:t>
       </w:r>
+      <w:bookmarkEnd w:id="4"/>
       <w:proofErr w:type="spellEnd"/>
     </w:p>
     <w:p>
@@ -1193,6 +2537,7 @@
         <w:jc w:val="both"/>
         <w:outlineLvl w:val="0"/>
       </w:pPr>
+      <w:bookmarkStart w:id="5" w:name="_Toc507417944"/>
       <w:r>
         <w:t xml:space="preserve">Batasan </w:t>
       </w:r>
@@ -1200,6 +2545,7 @@
       <w:r>
         <w:t>Masalah</w:t>
       </w:r>
+      <w:bookmarkEnd w:id="5"/>
       <w:proofErr w:type="spellEnd"/>
     </w:p>
     <w:p>
@@ -1214,6 +2560,7 @@
         <w:jc w:val="both"/>
         <w:outlineLvl w:val="0"/>
       </w:pPr>
+      <w:bookmarkStart w:id="6" w:name="_Toc507417945"/>
       <w:proofErr w:type="spellStart"/>
       <w:r>
         <w:t>Tujuan</w:t>
@@ -1226,6 +2573,7 @@
       <w:r>
         <w:t>penelitian</w:t>
       </w:r>
+      <w:bookmarkEnd w:id="6"/>
       <w:proofErr w:type="spellEnd"/>
     </w:p>
     <w:p>
@@ -1240,6 +2588,7 @@
         <w:jc w:val="both"/>
         <w:outlineLvl w:val="0"/>
       </w:pPr>
+      <w:bookmarkStart w:id="7" w:name="_Toc507417946"/>
       <w:proofErr w:type="spellStart"/>
       <w:r>
         <w:t>Manfaat</w:t>
@@ -1252,6 +2601,7 @@
       <w:r>
         <w:t>penelitian</w:t>
       </w:r>
+      <w:bookmarkEnd w:id="7"/>
       <w:proofErr w:type="spellEnd"/>
     </w:p>
     <w:p>
@@ -1266,6 +2616,7 @@
         <w:jc w:val="both"/>
         <w:outlineLvl w:val="0"/>
       </w:pPr>
+      <w:bookmarkStart w:id="8" w:name="_Toc507417947"/>
       <w:proofErr w:type="spellStart"/>
       <w:r>
         <w:t>Tinjauan</w:t>
@@ -1278,6 +2629,7 @@
       <w:r>
         <w:t>Pustaka</w:t>
       </w:r>
+      <w:bookmarkEnd w:id="8"/>
       <w:proofErr w:type="spellEnd"/>
     </w:p>
     <w:p>
@@ -1292,6 +2644,7 @@
         <w:jc w:val="both"/>
         <w:outlineLvl w:val="0"/>
       </w:pPr>
+      <w:bookmarkStart w:id="9" w:name="_Toc507417948"/>
       <w:proofErr w:type="spellStart"/>
       <w:r>
         <w:t>Metode</w:t>
@@ -1304,6 +2657,7 @@
       <w:r>
         <w:t>penelitian</w:t>
       </w:r>
+      <w:bookmarkEnd w:id="9"/>
       <w:proofErr w:type="spellEnd"/>
     </w:p>
     <w:p>
@@ -1321,6 +2675,7 @@
       <w:r>
         <w:t xml:space="preserve"> </w:t>
       </w:r>
+      <w:bookmarkStart w:id="10" w:name="_Toc507417949"/>
       <w:proofErr w:type="spellStart"/>
       <w:r>
         <w:t>Kerangka</w:t>
@@ -1333,6 +2688,7 @@
       <w:r>
         <w:t>Penelitian</w:t>
       </w:r>
+      <w:bookmarkEnd w:id="10"/>
       <w:proofErr w:type="spellEnd"/>
     </w:p>
     <w:p>
@@ -1350,6 +2706,7 @@
       <w:r>
         <w:t xml:space="preserve"> </w:t>
       </w:r>
+      <w:bookmarkStart w:id="11" w:name="_Toc507417950"/>
       <w:proofErr w:type="spellStart"/>
       <w:r>
         <w:t>Metode</w:t>
@@ -1366,8 +2723,7 @@
       <w:r>
         <w:t xml:space="preserve"> Data</w:t>
       </w:r>
-      <w:bookmarkStart w:id="0" w:name="_GoBack"/>
-      <w:bookmarkEnd w:id="0"/>
+      <w:bookmarkEnd w:id="11"/>
     </w:p>
     <w:p>
       <w:pPr>
@@ -1381,6 +2737,7 @@
         <w:jc w:val="both"/>
         <w:outlineLvl w:val="0"/>
       </w:pPr>
+      <w:bookmarkStart w:id="12" w:name="_Toc507417951"/>
       <w:proofErr w:type="spellStart"/>
       <w:r>
         <w:t>Metode</w:t>
@@ -1401,6 +2758,7 @@
       <w:r>
         <w:t>Sistem</w:t>
       </w:r>
+      <w:bookmarkEnd w:id="12"/>
       <w:proofErr w:type="spellEnd"/>
     </w:p>
     <w:p>
@@ -1415,6 +2773,7 @@
         <w:jc w:val="both"/>
         <w:outlineLvl w:val="0"/>
       </w:pPr>
+      <w:bookmarkStart w:id="13" w:name="_Toc507417952"/>
       <w:proofErr w:type="spellStart"/>
       <w:r>
         <w:t>Jadwal</w:t>
@@ -1427,15 +2786,17 @@
       <w:r>
         <w:t>Penelitian</w:t>
       </w:r>
+      <w:bookmarkEnd w:id="13"/>
       <w:proofErr w:type="spellEnd"/>
     </w:p>
     <w:p>
       <w:pPr>
         <w:pStyle w:val="ListParagraph"/>
         <w:spacing w:line="360" w:lineRule="auto"/>
-        <w:jc w:val="both"/>
+        <w:jc w:val="center"/>
         <w:outlineLvl w:val="0"/>
       </w:pPr>
+      <w:bookmarkStart w:id="14" w:name="_Toc507417953"/>
       <w:r>
         <w:t xml:space="preserve">Daftar </w:t>
       </w:r>
@@ -1443,16 +2804,417 @@
       <w:r>
         <w:t>Pustaka</w:t>
       </w:r>
+      <w:bookmarkStart w:id="15" w:name="_GoBack"/>
+      <w:bookmarkEnd w:id="14"/>
+      <w:bookmarkEnd w:id="15"/>
       <w:proofErr w:type="spellEnd"/>
     </w:p>
     <w:sectPr>
+      <w:footerReference w:type="default" r:id="rId15"/>
+      <w:footerReference w:type="first" r:id="rId16"/>
       <w:pgSz w:w="12240" w:h="15840"/>
       <w:pgMar w:top="1440" w:right="1440" w:bottom="1440" w:left="1440" w:header="720" w:footer="720" w:gutter="0"/>
+      <w:pgNumType w:start="1"/>
       <w:cols w:space="720"/>
+      <w:titlePg/>
       <w:docGrid w:linePitch="360"/>
     </w:sectPr>
   </w:body>
 </w:document>
+</file>
+
+<file path=word/endnotes.xml><?xml version="1.0" encoding="utf-8"?>
+<w:endnotes xmlns:wpc="http://schemas.microsoft.com/office/word/2010/wordprocessingCanvas" xmlns:cx="http://schemas.microsoft.com/office/drawing/2014/chartex" xmlns:cx1="http://schemas.microsoft.com/office/drawing/2015/9/8/chartex" xmlns:cx2="http://schemas.microsoft.com/office/drawing/2015/10/21/chartex" xmlns:cx3="http://schemas.microsoft.com/office/drawing/2016/5/9/chartex" xmlns:cx4="http://schemas.microsoft.com/office/drawing/2016/5/10/chartex" xmlns:cx5="http://schemas.microsoft.com/office/drawing/2016/5/11/chartex" xmlns:cx6="http://schemas.microsoft.com/office/drawing/2016/5/12/chartex" xmlns:cx7="http://schemas.microsoft.com/office/drawing/2016/5/13/chartex" xmlns:cx8="http://schemas.microsoft.com/office/drawing/2016/5/14/chartex" xmlns:mc="http://schemas.openxmlformats.org/markup-compatibility/2006" xmlns:aink="http://schemas.microsoft.com/office/drawing/2016/ink" xmlns:am3d="http://schemas.microsoft.com/office/drawing/2017/model3d" xmlns:o="urn:schemas-microsoft-com:office:office" xmlns:r="http://schemas.openxmlformats.org/officeDocument/2006/relationships" xmlns:m="http://schemas.openxmlformats.org/officeDocument/2006/math" xmlns:v="urn:schemas-microsoft-com:vml" xmlns:wp14="http://schemas.microsoft.com/office/word/2010/wordprocessingDrawing" xmlns:wp="http://schemas.openxmlformats.org/drawingml/2006/wordprocessingDrawing" xmlns:w10="urn:schemas-microsoft-com:office:word" xmlns:w="http://schemas.openxmlformats.org/wordprocessingml/2006/main" xmlns:w14="http://schemas.microsoft.com/office/word/2010/wordml" xmlns:w15="http://schemas.microsoft.com/office/word/2012/wordml" xmlns:w16cid="http://schemas.microsoft.com/office/word/2016/wordml/cid" xmlns:w16se="http://schemas.microsoft.com/office/word/2015/wordml/symex" xmlns:wpg="http://schemas.microsoft.com/office/word/2010/wordprocessingGroup" xmlns:wpi="http://schemas.microsoft.com/office/word/2010/wordprocessingInk" xmlns:wne="http://schemas.microsoft.com/office/word/2006/wordml" xmlns:wps="http://schemas.microsoft.com/office/word/2010/wordprocessingShape" mc:Ignorable="w14 w15 w16se w16cid wp14">
+  <w:endnote w:type="separator" w:id="-1">
+    <w:p>
+      <w:pPr>
+        <w:spacing w:line="240" w:lineRule="auto"/>
+      </w:pPr>
+      <w:r>
+        <w:separator/>
+      </w:r>
+    </w:p>
+  </w:endnote>
+  <w:endnote w:type="continuationSeparator" w:id="0">
+    <w:p>
+      <w:pPr>
+        <w:spacing w:line="240" w:lineRule="auto"/>
+      </w:pPr>
+      <w:r>
+        <w:continuationSeparator/>
+      </w:r>
+    </w:p>
+  </w:endnote>
+</w:endnotes>
+</file>
+
+<file path=word/footer1.xml><?xml version="1.0" encoding="utf-8"?>
+<w:ftr xmlns:wpc="http://schemas.microsoft.com/office/word/2010/wordprocessingCanvas" xmlns:cx="http://schemas.microsoft.com/office/drawing/2014/chartex" xmlns:cx1="http://schemas.microsoft.com/office/drawing/2015/9/8/chartex" xmlns:cx2="http://schemas.microsoft.com/office/drawing/2015/10/21/chartex" xmlns:cx3="http://schemas.microsoft.com/office/drawing/2016/5/9/chartex" xmlns:cx4="http://schemas.microsoft.com/office/drawing/2016/5/10/chartex" xmlns:cx5="http://schemas.microsoft.com/office/drawing/2016/5/11/chartex" xmlns:cx6="http://schemas.microsoft.com/office/drawing/2016/5/12/chartex" xmlns:cx7="http://schemas.microsoft.com/office/drawing/2016/5/13/chartex" xmlns:cx8="http://schemas.microsoft.com/office/drawing/2016/5/14/chartex" xmlns:mc="http://schemas.openxmlformats.org/markup-compatibility/2006" xmlns:aink="http://schemas.microsoft.com/office/drawing/2016/ink" xmlns:am3d="http://schemas.microsoft.com/office/drawing/2017/model3d" xmlns:o="urn:schemas-microsoft-com:office:office" xmlns:r="http://schemas.openxmlformats.org/officeDocument/2006/relationships" xmlns:m="http://schemas.openxmlformats.org/officeDocument/2006/math" xmlns:v="urn:schemas-microsoft-com:vml" xmlns:wp14="http://schemas.microsoft.com/office/word/2010/wordprocessingDrawing" xmlns:wp="http://schemas.openxmlformats.org/drawingml/2006/wordprocessingDrawing" xmlns:w10="urn:schemas-microsoft-com:office:word" xmlns:w="http://schemas.openxmlformats.org/wordprocessingml/2006/main" xmlns:w14="http://schemas.microsoft.com/office/word/2010/wordml" xmlns:w15="http://schemas.microsoft.com/office/word/2012/wordml" xmlns:w16cid="http://schemas.microsoft.com/office/word/2016/wordml/cid" xmlns:w16se="http://schemas.microsoft.com/office/word/2015/wordml/symex" xmlns:wpg="http://schemas.microsoft.com/office/word/2010/wordprocessingGroup" xmlns:wpi="http://schemas.microsoft.com/office/word/2010/wordprocessingInk" xmlns:wne="http://schemas.microsoft.com/office/word/2006/wordml" xmlns:wps="http://schemas.microsoft.com/office/word/2010/wordprocessingShape" mc:Ignorable="w14 w15 w16se w16cid wp14">
+  <w:sdt>
+    <w:sdtPr>
+      <w:id w:val="-2000725899"/>
+      <w:docPartObj>
+        <w:docPartGallery w:val="Page Numbers (Bottom of Page)"/>
+        <w:docPartUnique/>
+      </w:docPartObj>
+    </w:sdtPr>
+    <w:sdtEndPr>
+      <w:rPr>
+        <w:noProof/>
+      </w:rPr>
+    </w:sdtEndPr>
+    <w:sdtContent>
+      <w:p>
+        <w:pPr>
+          <w:pStyle w:val="Footer"/>
+          <w:jc w:val="center"/>
+        </w:pPr>
+        <w:r>
+          <w:fldChar w:fldCharType="begin"/>
+        </w:r>
+        <w:r>
+          <w:instrText xml:space="preserve"> PAGE   \* MERGEFORMAT </w:instrText>
+        </w:r>
+        <w:r>
+          <w:fldChar w:fldCharType="separate"/>
+        </w:r>
+        <w:r>
+          <w:rPr>
+            <w:noProof/>
+          </w:rPr>
+          <w:t>1</w:t>
+        </w:r>
+        <w:r>
+          <w:rPr>
+            <w:noProof/>
+          </w:rPr>
+          <w:fldChar w:fldCharType="end"/>
+        </w:r>
+      </w:p>
+    </w:sdtContent>
+  </w:sdt>
+  <w:p>
+    <w:pPr>
+      <w:pStyle w:val="Footer"/>
+    </w:pPr>
+  </w:p>
+</w:ftr>
+</file>
+
+<file path=word/footer2.xml><?xml version="1.0" encoding="utf-8"?>
+<w:ftr xmlns:wpc="http://schemas.microsoft.com/office/word/2010/wordprocessingCanvas" xmlns:cx="http://schemas.microsoft.com/office/drawing/2014/chartex" xmlns:cx1="http://schemas.microsoft.com/office/drawing/2015/9/8/chartex" xmlns:cx2="http://schemas.microsoft.com/office/drawing/2015/10/21/chartex" xmlns:cx3="http://schemas.microsoft.com/office/drawing/2016/5/9/chartex" xmlns:cx4="http://schemas.microsoft.com/office/drawing/2016/5/10/chartex" xmlns:cx5="http://schemas.microsoft.com/office/drawing/2016/5/11/chartex" xmlns:cx6="http://schemas.microsoft.com/office/drawing/2016/5/12/chartex" xmlns:cx7="http://schemas.microsoft.com/office/drawing/2016/5/13/chartex" xmlns:cx8="http://schemas.microsoft.com/office/drawing/2016/5/14/chartex" xmlns:mc="http://schemas.openxmlformats.org/markup-compatibility/2006" xmlns:aink="http://schemas.microsoft.com/office/drawing/2016/ink" xmlns:am3d="http://schemas.microsoft.com/office/drawing/2017/model3d" xmlns:o="urn:schemas-microsoft-com:office:office" xmlns:r="http://schemas.openxmlformats.org/officeDocument/2006/relationships" xmlns:m="http://schemas.openxmlformats.org/officeDocument/2006/math" xmlns:v="urn:schemas-microsoft-com:vml" xmlns:wp14="http://schemas.microsoft.com/office/word/2010/wordprocessingDrawing" xmlns:wp="http://schemas.openxmlformats.org/drawingml/2006/wordprocessingDrawing" xmlns:w10="urn:schemas-microsoft-com:office:word" xmlns:w="http://schemas.openxmlformats.org/wordprocessingml/2006/main" xmlns:w14="http://schemas.microsoft.com/office/word/2010/wordml" xmlns:w15="http://schemas.microsoft.com/office/word/2012/wordml" xmlns:w16cid="http://schemas.microsoft.com/office/word/2016/wordml/cid" xmlns:w16se="http://schemas.microsoft.com/office/word/2015/wordml/symex" xmlns:wpg="http://schemas.microsoft.com/office/word/2010/wordprocessingGroup" xmlns:wpi="http://schemas.microsoft.com/office/word/2010/wordprocessingInk" xmlns:wne="http://schemas.microsoft.com/office/word/2006/wordml" xmlns:wps="http://schemas.microsoft.com/office/word/2010/wordprocessingShape" mc:Ignorable="w14 w15 w16se w16cid wp14">
+  <w:sdt>
+    <w:sdtPr>
+      <w:id w:val="1772588826"/>
+      <w:docPartObj>
+        <w:docPartGallery w:val="Page Numbers (Bottom of Page)"/>
+        <w:docPartUnique/>
+      </w:docPartObj>
+    </w:sdtPr>
+    <w:sdtEndPr>
+      <w:rPr>
+        <w:noProof/>
+      </w:rPr>
+    </w:sdtEndPr>
+    <w:sdtContent>
+      <w:p>
+        <w:pPr>
+          <w:pStyle w:val="Footer"/>
+          <w:jc w:val="center"/>
+        </w:pPr>
+        <w:r>
+          <w:fldChar w:fldCharType="begin"/>
+        </w:r>
+        <w:r>
+          <w:instrText xml:space="preserve"> PAGE   \* MERGEFORMAT </w:instrText>
+        </w:r>
+        <w:r>
+          <w:fldChar w:fldCharType="separate"/>
+        </w:r>
+        <w:r>
+          <w:rPr>
+            <w:noProof/>
+          </w:rPr>
+          <w:t>i</w:t>
+        </w:r>
+        <w:r>
+          <w:rPr>
+            <w:noProof/>
+          </w:rPr>
+          <w:fldChar w:fldCharType="end"/>
+        </w:r>
+      </w:p>
+    </w:sdtContent>
+  </w:sdt>
+  <w:p>
+    <w:pPr>
+      <w:pStyle w:val="Footer"/>
+    </w:pPr>
+  </w:p>
+</w:ftr>
+</file>
+
+<file path=word/footer3.xml><?xml version="1.0" encoding="utf-8"?>
+<w:ftr xmlns:wpc="http://schemas.microsoft.com/office/word/2010/wordprocessingCanvas" xmlns:cx="http://schemas.microsoft.com/office/drawing/2014/chartex" xmlns:cx1="http://schemas.microsoft.com/office/drawing/2015/9/8/chartex" xmlns:cx2="http://schemas.microsoft.com/office/drawing/2015/10/21/chartex" xmlns:cx3="http://schemas.microsoft.com/office/drawing/2016/5/9/chartex" xmlns:cx4="http://schemas.microsoft.com/office/drawing/2016/5/10/chartex" xmlns:cx5="http://schemas.microsoft.com/office/drawing/2016/5/11/chartex" xmlns:cx6="http://schemas.microsoft.com/office/drawing/2016/5/12/chartex" xmlns:cx7="http://schemas.microsoft.com/office/drawing/2016/5/13/chartex" xmlns:cx8="http://schemas.microsoft.com/office/drawing/2016/5/14/chartex" xmlns:mc="http://schemas.openxmlformats.org/markup-compatibility/2006" xmlns:aink="http://schemas.microsoft.com/office/drawing/2016/ink" xmlns:am3d="http://schemas.microsoft.com/office/drawing/2017/model3d" xmlns:o="urn:schemas-microsoft-com:office:office" xmlns:r="http://schemas.openxmlformats.org/officeDocument/2006/relationships" xmlns:m="http://schemas.openxmlformats.org/officeDocument/2006/math" xmlns:v="urn:schemas-microsoft-com:vml" xmlns:wp14="http://schemas.microsoft.com/office/word/2010/wordprocessingDrawing" xmlns:wp="http://schemas.openxmlformats.org/drawingml/2006/wordprocessingDrawing" xmlns:w10="urn:schemas-microsoft-com:office:word" xmlns:w="http://schemas.openxmlformats.org/wordprocessingml/2006/main" xmlns:w14="http://schemas.microsoft.com/office/word/2010/wordml" xmlns:w15="http://schemas.microsoft.com/office/word/2012/wordml" xmlns:w16cid="http://schemas.microsoft.com/office/word/2016/wordml/cid" xmlns:w16se="http://schemas.microsoft.com/office/word/2015/wordml/symex" xmlns:wpg="http://schemas.microsoft.com/office/word/2010/wordprocessingGroup" xmlns:wpi="http://schemas.microsoft.com/office/word/2010/wordprocessingInk" xmlns:wne="http://schemas.microsoft.com/office/word/2006/wordml" xmlns:wps="http://schemas.microsoft.com/office/word/2010/wordprocessingShape" mc:Ignorable="w14 w15 w16se w16cid wp14">
+  <w:sdt>
+    <w:sdtPr>
+      <w:id w:val="-592016323"/>
+      <w:docPartObj>
+        <w:docPartGallery w:val="Page Numbers (Bottom of Page)"/>
+        <w:docPartUnique/>
+      </w:docPartObj>
+    </w:sdtPr>
+    <w:sdtEndPr>
+      <w:rPr>
+        <w:noProof/>
+      </w:rPr>
+    </w:sdtEndPr>
+    <w:sdtContent>
+      <w:p>
+        <w:pPr>
+          <w:pStyle w:val="Footer"/>
+          <w:jc w:val="center"/>
+        </w:pPr>
+        <w:r>
+          <w:fldChar w:fldCharType="begin"/>
+        </w:r>
+        <w:r>
+          <w:instrText xml:space="preserve"> PAGE   \* MERGEFORMAT </w:instrText>
+        </w:r>
+        <w:r>
+          <w:fldChar w:fldCharType="separate"/>
+        </w:r>
+        <w:r>
+          <w:rPr>
+            <w:noProof/>
+          </w:rPr>
+          <w:t>ii</w:t>
+        </w:r>
+        <w:r>
+          <w:rPr>
+            <w:noProof/>
+          </w:rPr>
+          <w:fldChar w:fldCharType="end"/>
+        </w:r>
+      </w:p>
+    </w:sdtContent>
+  </w:sdt>
+  <w:p>
+    <w:pPr>
+      <w:pStyle w:val="Footer"/>
+    </w:pPr>
+  </w:p>
+</w:ftr>
+</file>
+
+<file path=word/footer4.xml><?xml version="1.0" encoding="utf-8"?>
+<w:ftr xmlns:wpc="http://schemas.microsoft.com/office/word/2010/wordprocessingCanvas" xmlns:cx="http://schemas.microsoft.com/office/drawing/2014/chartex" xmlns:cx1="http://schemas.microsoft.com/office/drawing/2015/9/8/chartex" xmlns:cx2="http://schemas.microsoft.com/office/drawing/2015/10/21/chartex" xmlns:cx3="http://schemas.microsoft.com/office/drawing/2016/5/9/chartex" xmlns:cx4="http://schemas.microsoft.com/office/drawing/2016/5/10/chartex" xmlns:cx5="http://schemas.microsoft.com/office/drawing/2016/5/11/chartex" xmlns:cx6="http://schemas.microsoft.com/office/drawing/2016/5/12/chartex" xmlns:cx7="http://schemas.microsoft.com/office/drawing/2016/5/13/chartex" xmlns:cx8="http://schemas.microsoft.com/office/drawing/2016/5/14/chartex" xmlns:mc="http://schemas.openxmlformats.org/markup-compatibility/2006" xmlns:aink="http://schemas.microsoft.com/office/drawing/2016/ink" xmlns:am3d="http://schemas.microsoft.com/office/drawing/2017/model3d" xmlns:o="urn:schemas-microsoft-com:office:office" xmlns:r="http://schemas.openxmlformats.org/officeDocument/2006/relationships" xmlns:m="http://schemas.openxmlformats.org/officeDocument/2006/math" xmlns:v="urn:schemas-microsoft-com:vml" xmlns:wp14="http://schemas.microsoft.com/office/word/2010/wordprocessingDrawing" xmlns:wp="http://schemas.openxmlformats.org/drawingml/2006/wordprocessingDrawing" xmlns:w10="urn:schemas-microsoft-com:office:word" xmlns:w="http://schemas.openxmlformats.org/wordprocessingml/2006/main" xmlns:w14="http://schemas.microsoft.com/office/word/2010/wordml" xmlns:w15="http://schemas.microsoft.com/office/word/2012/wordml" xmlns:w16cid="http://schemas.microsoft.com/office/word/2016/wordml/cid" xmlns:w16se="http://schemas.microsoft.com/office/word/2015/wordml/symex" xmlns:wpg="http://schemas.microsoft.com/office/word/2010/wordprocessingGroup" xmlns:wpi="http://schemas.microsoft.com/office/word/2010/wordprocessingInk" xmlns:wne="http://schemas.microsoft.com/office/word/2006/wordml" xmlns:wps="http://schemas.microsoft.com/office/word/2010/wordprocessingShape" mc:Ignorable="w14 w15 w16se w16cid wp14">
+  <w:sdt>
+    <w:sdtPr>
+      <w:id w:val="1133362741"/>
+      <w:docPartObj>
+        <w:docPartGallery w:val="Page Numbers (Bottom of Page)"/>
+        <w:docPartUnique/>
+      </w:docPartObj>
+    </w:sdtPr>
+    <w:sdtEndPr>
+      <w:rPr>
+        <w:noProof/>
+      </w:rPr>
+    </w:sdtEndPr>
+    <w:sdtContent>
+      <w:p>
+        <w:pPr>
+          <w:pStyle w:val="Footer"/>
+          <w:jc w:val="center"/>
+        </w:pPr>
+        <w:r>
+          <w:fldChar w:fldCharType="begin"/>
+        </w:r>
+        <w:r>
+          <w:instrText xml:space="preserve"> PAGE   \* MERGEFORMAT </w:instrText>
+        </w:r>
+        <w:r>
+          <w:fldChar w:fldCharType="separate"/>
+        </w:r>
+        <w:r>
+          <w:rPr>
+            <w:noProof/>
+          </w:rPr>
+          <w:t>1</w:t>
+        </w:r>
+        <w:r>
+          <w:rPr>
+            <w:noProof/>
+          </w:rPr>
+          <w:fldChar w:fldCharType="end"/>
+        </w:r>
+      </w:p>
+    </w:sdtContent>
+  </w:sdt>
+  <w:p>
+    <w:pPr>
+      <w:pStyle w:val="Footer"/>
+    </w:pPr>
+  </w:p>
+</w:ftr>
+</file>
+
+<file path=word/footer5.xml><?xml version="1.0" encoding="utf-8"?>
+<w:ftr xmlns:wpc="http://schemas.microsoft.com/office/word/2010/wordprocessingCanvas" xmlns:cx="http://schemas.microsoft.com/office/drawing/2014/chartex" xmlns:cx1="http://schemas.microsoft.com/office/drawing/2015/9/8/chartex" xmlns:cx2="http://schemas.microsoft.com/office/drawing/2015/10/21/chartex" xmlns:cx3="http://schemas.microsoft.com/office/drawing/2016/5/9/chartex" xmlns:cx4="http://schemas.microsoft.com/office/drawing/2016/5/10/chartex" xmlns:cx5="http://schemas.microsoft.com/office/drawing/2016/5/11/chartex" xmlns:cx6="http://schemas.microsoft.com/office/drawing/2016/5/12/chartex" xmlns:cx7="http://schemas.microsoft.com/office/drawing/2016/5/13/chartex" xmlns:cx8="http://schemas.microsoft.com/office/drawing/2016/5/14/chartex" xmlns:mc="http://schemas.openxmlformats.org/markup-compatibility/2006" xmlns:aink="http://schemas.microsoft.com/office/drawing/2016/ink" xmlns:am3d="http://schemas.microsoft.com/office/drawing/2017/model3d" xmlns:o="urn:schemas-microsoft-com:office:office" xmlns:r="http://schemas.openxmlformats.org/officeDocument/2006/relationships" xmlns:m="http://schemas.openxmlformats.org/officeDocument/2006/math" xmlns:v="urn:schemas-microsoft-com:vml" xmlns:wp14="http://schemas.microsoft.com/office/word/2010/wordprocessingDrawing" xmlns:wp="http://schemas.openxmlformats.org/drawingml/2006/wordprocessingDrawing" xmlns:w10="urn:schemas-microsoft-com:office:word" xmlns:w="http://schemas.openxmlformats.org/wordprocessingml/2006/main" xmlns:w14="http://schemas.microsoft.com/office/word/2010/wordml" xmlns:w15="http://schemas.microsoft.com/office/word/2012/wordml" xmlns:w16cid="http://schemas.microsoft.com/office/word/2016/wordml/cid" xmlns:w16se="http://schemas.microsoft.com/office/word/2015/wordml/symex" xmlns:wpg="http://schemas.microsoft.com/office/word/2010/wordprocessingGroup" xmlns:wpi="http://schemas.microsoft.com/office/word/2010/wordprocessingInk" xmlns:wne="http://schemas.microsoft.com/office/word/2006/wordml" xmlns:wps="http://schemas.microsoft.com/office/word/2010/wordprocessingShape" mc:Ignorable="w14 w15 w16se w16cid wp14">
+  <w:p>
+    <w:pPr>
+      <w:pStyle w:val="Footer"/>
+    </w:pPr>
+  </w:p>
+</w:ftr>
+</file>
+
+<file path=word/footnotes.xml><?xml version="1.0" encoding="utf-8"?>
+<w:footnotes xmlns:wpc="http://schemas.microsoft.com/office/word/2010/wordprocessingCanvas" xmlns:cx="http://schemas.microsoft.com/office/drawing/2014/chartex" xmlns:cx1="http://schemas.microsoft.com/office/drawing/2015/9/8/chartex" xmlns:cx2="http://schemas.microsoft.com/office/drawing/2015/10/21/chartex" xmlns:cx3="http://schemas.microsoft.com/office/drawing/2016/5/9/chartex" xmlns:cx4="http://schemas.microsoft.com/office/drawing/2016/5/10/chartex" xmlns:cx5="http://schemas.microsoft.com/office/drawing/2016/5/11/chartex" xmlns:cx6="http://schemas.microsoft.com/office/drawing/2016/5/12/chartex" xmlns:cx7="http://schemas.microsoft.com/office/drawing/2016/5/13/chartex" xmlns:cx8="http://schemas.microsoft.com/office/drawing/2016/5/14/chartex" xmlns:mc="http://schemas.openxmlformats.org/markup-compatibility/2006" xmlns:aink="http://schemas.microsoft.com/office/drawing/2016/ink" xmlns:am3d="http://schemas.microsoft.com/office/drawing/2017/model3d" xmlns:o="urn:schemas-microsoft-com:office:office" xmlns:r="http://schemas.openxmlformats.org/officeDocument/2006/relationships" xmlns:m="http://schemas.openxmlformats.org/officeDocument/2006/math" xmlns:v="urn:schemas-microsoft-com:vml" xmlns:wp14="http://schemas.microsoft.com/office/word/2010/wordprocessingDrawing" xmlns:wp="http://schemas.openxmlformats.org/drawingml/2006/wordprocessingDrawing" xmlns:w10="urn:schemas-microsoft-com:office:word" xmlns:w="http://schemas.openxmlformats.org/wordprocessingml/2006/main" xmlns:w14="http://schemas.microsoft.com/office/word/2010/wordml" xmlns:w15="http://schemas.microsoft.com/office/word/2012/wordml" xmlns:w16cid="http://schemas.microsoft.com/office/word/2016/wordml/cid" xmlns:w16se="http://schemas.microsoft.com/office/word/2015/wordml/symex" xmlns:wpg="http://schemas.microsoft.com/office/word/2010/wordprocessingGroup" xmlns:wpi="http://schemas.microsoft.com/office/word/2010/wordprocessingInk" xmlns:wne="http://schemas.microsoft.com/office/word/2006/wordml" xmlns:wps="http://schemas.microsoft.com/office/word/2010/wordprocessingShape" mc:Ignorable="w14 w15 w16se w16cid wp14">
+  <w:footnote w:type="separator" w:id="-1">
+    <w:p>
+      <w:pPr>
+        <w:spacing w:line="240" w:lineRule="auto"/>
+      </w:pPr>
+      <w:r>
+        <w:separator/>
+      </w:r>
+    </w:p>
+  </w:footnote>
+  <w:footnote w:type="continuationSeparator" w:id="0">
+    <w:p>
+      <w:pPr>
+        <w:spacing w:line="240" w:lineRule="auto"/>
+      </w:pPr>
+      <w:r>
+        <w:continuationSeparator/>
+      </w:r>
+    </w:p>
+  </w:footnote>
+</w:footnotes>
+</file>
+
+<file path=word/header1.xml><?xml version="1.0" encoding="utf-8"?>
+<w:hdr xmlns:wpc="http://schemas.microsoft.com/office/word/2010/wordprocessingCanvas" xmlns:cx="http://schemas.microsoft.com/office/drawing/2014/chartex" xmlns:cx1="http://schemas.microsoft.com/office/drawing/2015/9/8/chartex" xmlns:cx2="http://schemas.microsoft.com/office/drawing/2015/10/21/chartex" xmlns:cx3="http://schemas.microsoft.com/office/drawing/2016/5/9/chartex" xmlns:cx4="http://schemas.microsoft.com/office/drawing/2016/5/10/chartex" xmlns:cx5="http://schemas.microsoft.com/office/drawing/2016/5/11/chartex" xmlns:cx6="http://schemas.microsoft.com/office/drawing/2016/5/12/chartex" xmlns:cx7="http://schemas.microsoft.com/office/drawing/2016/5/13/chartex" xmlns:cx8="http://schemas.microsoft.com/office/drawing/2016/5/14/chartex" xmlns:mc="http://schemas.openxmlformats.org/markup-compatibility/2006" xmlns:aink="http://schemas.microsoft.com/office/drawing/2016/ink" xmlns:am3d="http://schemas.microsoft.com/office/drawing/2017/model3d" xmlns:o="urn:schemas-microsoft-com:office:office" xmlns:r="http://schemas.openxmlformats.org/officeDocument/2006/relationships" xmlns:m="http://schemas.openxmlformats.org/officeDocument/2006/math" xmlns:v="urn:schemas-microsoft-com:vml" xmlns:wp14="http://schemas.microsoft.com/office/word/2010/wordprocessingDrawing" xmlns:wp="http://schemas.openxmlformats.org/drawingml/2006/wordprocessingDrawing" xmlns:w10="urn:schemas-microsoft-com:office:word" xmlns:w="http://schemas.openxmlformats.org/wordprocessingml/2006/main" xmlns:w14="http://schemas.microsoft.com/office/word/2010/wordml" xmlns:w15="http://schemas.microsoft.com/office/word/2012/wordml" xmlns:w16cid="http://schemas.microsoft.com/office/word/2016/wordml/cid" xmlns:w16se="http://schemas.microsoft.com/office/word/2015/wordml/symex" xmlns:wpg="http://schemas.microsoft.com/office/word/2010/wordprocessingGroup" xmlns:wpi="http://schemas.microsoft.com/office/word/2010/wordprocessingInk" xmlns:wne="http://schemas.microsoft.com/office/word/2006/wordml" xmlns:wps="http://schemas.microsoft.com/office/word/2010/wordprocessingShape" mc:Ignorable="w14 w15 w16se w16cid wp14">
+  <w:sdt>
+    <w:sdtPr>
+      <w:id w:val="-1806149330"/>
+      <w:docPartObj>
+        <w:docPartGallery w:val="Page Numbers (Top of Page)"/>
+        <w:docPartUnique/>
+      </w:docPartObj>
+    </w:sdtPr>
+    <w:sdtEndPr>
+      <w:rPr>
+        <w:noProof/>
+      </w:rPr>
+    </w:sdtEndPr>
+    <w:sdtContent>
+      <w:p>
+        <w:pPr>
+          <w:pStyle w:val="Header"/>
+          <w:jc w:val="right"/>
+        </w:pPr>
+        <w:r>
+          <w:fldChar w:fldCharType="begin"/>
+        </w:r>
+        <w:r>
+          <w:instrText xml:space="preserve"> PAGE   \* MERGEFORMAT </w:instrText>
+        </w:r>
+        <w:r>
+          <w:fldChar w:fldCharType="separate"/>
+        </w:r>
+        <w:r>
+          <w:rPr>
+            <w:noProof/>
+          </w:rPr>
+          <w:t>i</w:t>
+        </w:r>
+        <w:r>
+          <w:rPr>
+            <w:noProof/>
+          </w:rPr>
+          <w:fldChar w:fldCharType="end"/>
+        </w:r>
+      </w:p>
+    </w:sdtContent>
+  </w:sdt>
+  <w:p>
+    <w:pPr>
+      <w:pStyle w:val="Header"/>
+    </w:pPr>
+  </w:p>
+</w:hdr>
+</file>
+
+<file path=word/header2.xml><?xml version="1.0" encoding="utf-8"?>
+<w:hdr xmlns:wpc="http://schemas.microsoft.com/office/word/2010/wordprocessingCanvas" xmlns:cx="http://schemas.microsoft.com/office/drawing/2014/chartex" xmlns:cx1="http://schemas.microsoft.com/office/drawing/2015/9/8/chartex" xmlns:cx2="http://schemas.microsoft.com/office/drawing/2015/10/21/chartex" xmlns:cx3="http://schemas.microsoft.com/office/drawing/2016/5/9/chartex" xmlns:cx4="http://schemas.microsoft.com/office/drawing/2016/5/10/chartex" xmlns:cx5="http://schemas.microsoft.com/office/drawing/2016/5/11/chartex" xmlns:cx6="http://schemas.microsoft.com/office/drawing/2016/5/12/chartex" xmlns:cx7="http://schemas.microsoft.com/office/drawing/2016/5/13/chartex" xmlns:cx8="http://schemas.microsoft.com/office/drawing/2016/5/14/chartex" xmlns:mc="http://schemas.openxmlformats.org/markup-compatibility/2006" xmlns:aink="http://schemas.microsoft.com/office/drawing/2016/ink" xmlns:am3d="http://schemas.microsoft.com/office/drawing/2017/model3d" xmlns:o="urn:schemas-microsoft-com:office:office" xmlns:r="http://schemas.openxmlformats.org/officeDocument/2006/relationships" xmlns:m="http://schemas.openxmlformats.org/officeDocument/2006/math" xmlns:v="urn:schemas-microsoft-com:vml" xmlns:wp14="http://schemas.microsoft.com/office/word/2010/wordprocessingDrawing" xmlns:wp="http://schemas.openxmlformats.org/drawingml/2006/wordprocessingDrawing" xmlns:w10="urn:schemas-microsoft-com:office:word" xmlns:w="http://schemas.openxmlformats.org/wordprocessingml/2006/main" xmlns:w14="http://schemas.microsoft.com/office/word/2010/wordml" xmlns:w15="http://schemas.microsoft.com/office/word/2012/wordml" xmlns:w16cid="http://schemas.microsoft.com/office/word/2016/wordml/cid" xmlns:w16se="http://schemas.microsoft.com/office/word/2015/wordml/symex" xmlns:wpg="http://schemas.microsoft.com/office/word/2010/wordprocessingGroup" xmlns:wpi="http://schemas.microsoft.com/office/word/2010/wordprocessingInk" xmlns:wne="http://schemas.microsoft.com/office/word/2006/wordml" xmlns:wps="http://schemas.microsoft.com/office/word/2010/wordprocessingShape" mc:Ignorable="w14 w15 w16se w16cid wp14">
+  <w:sdt>
+    <w:sdtPr>
+      <w:id w:val="-275099756"/>
+      <w:docPartObj>
+        <w:docPartGallery w:val="Page Numbers (Top of Page)"/>
+        <w:docPartUnique/>
+      </w:docPartObj>
+    </w:sdtPr>
+    <w:sdtEndPr>
+      <w:rPr>
+        <w:noProof/>
+      </w:rPr>
+    </w:sdtEndPr>
+    <w:sdtContent>
+      <w:p>
+        <w:pPr>
+          <w:pStyle w:val="Header"/>
+          <w:jc w:val="right"/>
+        </w:pPr>
+        <w:r>
+          <w:fldChar w:fldCharType="begin"/>
+        </w:r>
+        <w:r>
+          <w:instrText xml:space="preserve"> PAGE   \* MERGEFORMAT </w:instrText>
+        </w:r>
+        <w:r>
+          <w:fldChar w:fldCharType="separate"/>
+        </w:r>
+        <w:r>
+          <w:rPr>
+            <w:noProof/>
+          </w:rPr>
+          <w:t>1</w:t>
+        </w:r>
+        <w:r>
+          <w:rPr>
+            <w:noProof/>
+          </w:rPr>
+          <w:fldChar w:fldCharType="end"/>
+        </w:r>
+      </w:p>
+    </w:sdtContent>
+  </w:sdt>
+  <w:p>
+    <w:pPr>
+      <w:pStyle w:val="Header"/>
+    </w:pPr>
+  </w:p>
+</w:hdr>
+</file>
+
+<file path=word/header3.xml><?xml version="1.0" encoding="utf-8"?>
+<w:hdr xmlns:wpc="http://schemas.microsoft.com/office/word/2010/wordprocessingCanvas" xmlns:cx="http://schemas.microsoft.com/office/drawing/2014/chartex" xmlns:cx1="http://schemas.microsoft.com/office/drawing/2015/9/8/chartex" xmlns:cx2="http://schemas.microsoft.com/office/drawing/2015/10/21/chartex" xmlns:cx3="http://schemas.microsoft.com/office/drawing/2016/5/9/chartex" xmlns:cx4="http://schemas.microsoft.com/office/drawing/2016/5/10/chartex" xmlns:cx5="http://schemas.microsoft.com/office/drawing/2016/5/11/chartex" xmlns:cx6="http://schemas.microsoft.com/office/drawing/2016/5/12/chartex" xmlns:cx7="http://schemas.microsoft.com/office/drawing/2016/5/13/chartex" xmlns:cx8="http://schemas.microsoft.com/office/drawing/2016/5/14/chartex" xmlns:mc="http://schemas.openxmlformats.org/markup-compatibility/2006" xmlns:aink="http://schemas.microsoft.com/office/drawing/2016/ink" xmlns:am3d="http://schemas.microsoft.com/office/drawing/2017/model3d" xmlns:o="urn:schemas-microsoft-com:office:office" xmlns:r="http://schemas.openxmlformats.org/officeDocument/2006/relationships" xmlns:m="http://schemas.openxmlformats.org/officeDocument/2006/math" xmlns:v="urn:schemas-microsoft-com:vml" xmlns:wp14="http://schemas.microsoft.com/office/word/2010/wordprocessingDrawing" xmlns:wp="http://schemas.openxmlformats.org/drawingml/2006/wordprocessingDrawing" xmlns:w10="urn:schemas-microsoft-com:office:word" xmlns:w="http://schemas.openxmlformats.org/wordprocessingml/2006/main" xmlns:w14="http://schemas.microsoft.com/office/word/2010/wordml" xmlns:w15="http://schemas.microsoft.com/office/word/2012/wordml" xmlns:w16cid="http://schemas.microsoft.com/office/word/2016/wordml/cid" xmlns:w16se="http://schemas.microsoft.com/office/word/2015/wordml/symex" xmlns:wpg="http://schemas.microsoft.com/office/word/2010/wordprocessingGroup" xmlns:wpi="http://schemas.microsoft.com/office/word/2010/wordprocessingInk" xmlns:wne="http://schemas.microsoft.com/office/word/2006/wordml" xmlns:wps="http://schemas.microsoft.com/office/word/2010/wordprocessingShape" mc:Ignorable="w14 w15 w16se w16cid wp14">
+  <w:p>
+    <w:pPr>
+      <w:pStyle w:val="Header"/>
+      <w:jc w:val="right"/>
+    </w:pPr>
+  </w:p>
+  <w:p>
+    <w:pPr>
+      <w:pStyle w:val="Header"/>
+    </w:pPr>
+  </w:p>
+</w:hdr>
 </file>
 
 <file path=word/numbering.xml><?xml version="1.0" encoding="utf-8"?>
@@ -2063,6 +3825,95 @@
       <w:szCs w:val="32"/>
     </w:rPr>
   </w:style>
+  <w:style w:type="paragraph" w:styleId="TOCHeading">
+    <w:name w:val="TOC Heading"/>
+    <w:basedOn w:val="Heading1"/>
+    <w:next w:val="Normal"/>
+    <w:uiPriority w:val="39"/>
+    <w:unhideWhenUsed/>
+    <w:qFormat/>
+    <w:rsid w:val="00CD1D90"/>
+    <w:pPr>
+      <w:outlineLvl w:val="9"/>
+    </w:pPr>
+  </w:style>
+  <w:style w:type="paragraph" w:styleId="TOC1">
+    <w:name w:val="toc 1"/>
+    <w:basedOn w:val="Normal"/>
+    <w:next w:val="Normal"/>
+    <w:autoRedefine/>
+    <w:uiPriority w:val="39"/>
+    <w:unhideWhenUsed/>
+    <w:rsid w:val="00CD1D90"/>
+    <w:pPr>
+      <w:spacing w:after="100"/>
+    </w:pPr>
+  </w:style>
+  <w:style w:type="character" w:styleId="Hyperlink">
+    <w:name w:val="Hyperlink"/>
+    <w:basedOn w:val="DefaultParagraphFont"/>
+    <w:uiPriority w:val="99"/>
+    <w:unhideWhenUsed/>
+    <w:rsid w:val="00CD1D90"/>
+    <w:rPr>
+      <w:color w:val="0563C1" w:themeColor="hyperlink"/>
+      <w:u w:val="single"/>
+    </w:rPr>
+  </w:style>
+  <w:style w:type="paragraph" w:styleId="Header">
+    <w:name w:val="header"/>
+    <w:basedOn w:val="Normal"/>
+    <w:link w:val="HeaderChar"/>
+    <w:uiPriority w:val="99"/>
+    <w:unhideWhenUsed/>
+    <w:rsid w:val="00CD1D90"/>
+    <w:pPr>
+      <w:tabs>
+        <w:tab w:val="center" w:pos="4680"/>
+        <w:tab w:val="right" w:pos="9360"/>
+      </w:tabs>
+      <w:spacing w:line="240" w:lineRule="auto"/>
+    </w:pPr>
+  </w:style>
+  <w:style w:type="character" w:customStyle="1" w:styleId="HeaderChar">
+    <w:name w:val="Header Char"/>
+    <w:basedOn w:val="DefaultParagraphFont"/>
+    <w:link w:val="Header"/>
+    <w:uiPriority w:val="99"/>
+    <w:rsid w:val="00CD1D90"/>
+    <w:rPr>
+      <w:rFonts w:ascii="Times New Roman" w:hAnsi="Times New Roman"/>
+      <w:color w:val="000000" w:themeColor="text1"/>
+      <w:sz w:val="24"/>
+    </w:rPr>
+  </w:style>
+  <w:style w:type="paragraph" w:styleId="Footer">
+    <w:name w:val="footer"/>
+    <w:basedOn w:val="Normal"/>
+    <w:link w:val="FooterChar"/>
+    <w:uiPriority w:val="99"/>
+    <w:unhideWhenUsed/>
+    <w:rsid w:val="00CD1D90"/>
+    <w:pPr>
+      <w:tabs>
+        <w:tab w:val="center" w:pos="4680"/>
+        <w:tab w:val="right" w:pos="9360"/>
+      </w:tabs>
+      <w:spacing w:line="240" w:lineRule="auto"/>
+    </w:pPr>
+  </w:style>
+  <w:style w:type="character" w:customStyle="1" w:styleId="FooterChar">
+    <w:name w:val="Footer Char"/>
+    <w:basedOn w:val="DefaultParagraphFont"/>
+    <w:link w:val="Footer"/>
+    <w:uiPriority w:val="99"/>
+    <w:rsid w:val="00CD1D90"/>
+    <w:rPr>
+      <w:rFonts w:ascii="Times New Roman" w:hAnsi="Times New Roman"/>
+      <w:color w:val="000000" w:themeColor="text1"/>
+      <w:sz w:val="24"/>
+    </w:rPr>
+  </w:style>
 </w:styles>
 </file>
 
@@ -2325,4 +4176,16 @@
     </a:ext>
   </a:extLst>
 </a:theme>
+</file>
+
+<file path=customXml/item1.xml><?xml version="1.0" encoding="utf-8"?>
+<b:Sources xmlns:b="http://schemas.openxmlformats.org/officeDocument/2006/bibliography" xmlns="http://schemas.openxmlformats.org/officeDocument/2006/bibliography" SelectedStyle="\APASixthEditionOfficeOnline.xsl" StyleName="APA" Version="6"/>
+</file>
+
+<file path=customXml/itemProps1.xml><?xml version="1.0" encoding="utf-8"?>
+<ds:datastoreItem xmlns:ds="http://schemas.openxmlformats.org/officeDocument/2006/customXml" ds:itemID="{C90C559D-398C-47EF-8B62-10F30890B766}">
+  <ds:schemaRefs>
+    <ds:schemaRef ds:uri="http://schemas.openxmlformats.org/officeDocument/2006/bibliography"/>
+  </ds:schemaRefs>
+</ds:datastoreItem>
 </file>
</xml_diff>

<commit_message>
perpaikan pada layout kertas dan margin
</commit_message>
<xml_diff>
--- a/tongkat tunanetra/PROPOSAL PENELITIAN TUGAS AKHIR.docx
+++ b/tongkat tunanetra/PROPOSAL PENELITIAN TUGAS AKHIR.docx
@@ -340,8 +340,8 @@
           <w:headerReference w:type="default" r:id="rId9"/>
           <w:footerReference w:type="default" r:id="rId10"/>
           <w:headerReference w:type="first" r:id="rId11"/>
-          <w:pgSz w:w="12240" w:h="15840"/>
-          <w:pgMar w:top="1440" w:right="1440" w:bottom="1440" w:left="1440" w:header="720" w:footer="720" w:gutter="0"/>
+          <w:pgSz w:w="11906" w:h="16838" w:code="9"/>
+          <w:pgMar w:top="1701" w:right="1701" w:bottom="1701" w:left="2268" w:header="720" w:footer="720" w:gutter="0"/>
           <w:cols w:space="720"/>
           <w:docGrid w:linePitch="360"/>
         </w:sectPr>
@@ -601,6 +601,8 @@
               </w:rPr>
               <w:t>Identifikasi Masalah</w:t>
             </w:r>
+            <w:bookmarkStart w:id="2" w:name="_GoBack"/>
+            <w:bookmarkEnd w:id="2"/>
             <w:r>
               <w:rPr>
                 <w:noProof/>
@@ -1551,7 +1553,7 @@
         <w:jc w:val="both"/>
         <w:outlineLvl w:val="0"/>
       </w:pPr>
-      <w:bookmarkStart w:id="2" w:name="_Toc509831910"/>
+      <w:bookmarkStart w:id="3" w:name="_Toc509831910"/>
       <w:proofErr w:type="spellStart"/>
       <w:r>
         <w:lastRenderedPageBreak/>
@@ -1565,7 +1567,7 @@
       <w:r>
         <w:t>Belakang</w:t>
       </w:r>
-      <w:bookmarkEnd w:id="2"/>
+      <w:bookmarkEnd w:id="3"/>
       <w:proofErr w:type="spellEnd"/>
     </w:p>
     <w:p>
@@ -3106,8 +3108,6 @@
       <w:r>
         <w:t>.</w:t>
       </w:r>
-      <w:bookmarkStart w:id="3" w:name="_GoBack"/>
-      <w:bookmarkEnd w:id="3"/>
     </w:p>
     <w:p>
       <w:pPr>
@@ -3481,6 +3481,7 @@
       </w:r>
       <w:proofErr w:type="spellStart"/>
       <w:r>
+        <w:lastRenderedPageBreak/>
         <w:t>penyakit</w:t>
       </w:r>
       <w:proofErr w:type="spellEnd"/>
@@ -3918,7 +3919,6 @@
       </w:pPr>
       <w:proofErr w:type="spellStart"/>
       <w:r>
-        <w:lastRenderedPageBreak/>
         <w:t>Penyandang</w:t>
       </w:r>
       <w:proofErr w:type="spellEnd"/>
@@ -5330,6 +5330,7 @@
       </w:pPr>
       <w:proofErr w:type="spellStart"/>
       <w:r>
+        <w:lastRenderedPageBreak/>
         <w:t>Bagaimana</w:t>
       </w:r>
       <w:proofErr w:type="spellEnd"/>
@@ -5830,7 +5831,6 @@
         <w:jc w:val="both"/>
       </w:pPr>
       <w:r>
-        <w:lastRenderedPageBreak/>
         <w:t xml:space="preserve">Prototype </w:t>
       </w:r>
       <w:proofErr w:type="spellStart"/>
@@ -6749,8 +6749,8 @@
           <w:headerReference w:type="default" r:id="rId14"/>
           <w:footerReference w:type="default" r:id="rId15"/>
           <w:footerReference w:type="first" r:id="rId16"/>
-          <w:pgSz w:w="12240" w:h="15840"/>
-          <w:pgMar w:top="1440" w:right="1440" w:bottom="1440" w:left="1440" w:header="720" w:footer="720" w:gutter="0"/>
+          <w:pgSz w:w="11907" w:h="16840" w:code="9"/>
+          <w:pgMar w:top="1701" w:right="1701" w:bottom="1701" w:left="2268" w:header="720" w:footer="720" w:gutter="0"/>
           <w:pgNumType w:start="1"/>
           <w:cols w:space="720"/>
           <w:titlePg/>
@@ -7038,12 +7038,12 @@
       <w:tblGrid>
         <w:gridCol w:w="562"/>
         <w:gridCol w:w="851"/>
-        <w:gridCol w:w="1843"/>
-        <w:gridCol w:w="2126"/>
-        <w:gridCol w:w="1619"/>
-        <w:gridCol w:w="2633"/>
-        <w:gridCol w:w="1619"/>
-        <w:gridCol w:w="1619"/>
+        <w:gridCol w:w="1842"/>
+        <w:gridCol w:w="2124"/>
+        <w:gridCol w:w="1618"/>
+        <w:gridCol w:w="2630"/>
+        <w:gridCol w:w="1618"/>
+        <w:gridCol w:w="1616"/>
       </w:tblGrid>
       <w:tr>
         <w:trPr>
@@ -8145,6 +8145,7 @@
               <w:jc w:val="both"/>
             </w:pPr>
             <w:r>
+              <w:lastRenderedPageBreak/>
               <w:t>4</w:t>
             </w:r>
           </w:p>
@@ -8227,7 +8228,6 @@
             </w:r>
             <w:proofErr w:type="spellStart"/>
             <w:r>
-              <w:lastRenderedPageBreak/>
               <w:t>penyandang</w:t>
             </w:r>
             <w:proofErr w:type="spellEnd"/>
@@ -8251,7 +8251,6 @@
               <w:jc w:val="center"/>
             </w:pPr>
             <w:r>
-              <w:lastRenderedPageBreak/>
               <w:t>-</w:t>
             </w:r>
           </w:p>
@@ -8314,7 +8313,6 @@
             </w:r>
             <w:proofErr w:type="spellStart"/>
             <w:r>
-              <w:lastRenderedPageBreak/>
               <w:t>dalam</w:t>
             </w:r>
             <w:proofErr w:type="spellEnd"/>
@@ -8354,7 +8352,6 @@
             </w:pPr>
             <w:proofErr w:type="spellStart"/>
             <w:r>
-              <w:lastRenderedPageBreak/>
               <w:t>Tunanetra</w:t>
             </w:r>
             <w:proofErr w:type="spellEnd"/>
@@ -8470,8 +8467,8 @@
         <w:jc w:val="both"/>
         <w:sectPr>
           <w:headerReference w:type="first" r:id="rId17"/>
-          <w:pgSz w:w="15840" w:h="12240" w:orient="landscape"/>
-          <w:pgMar w:top="1440" w:right="1440" w:bottom="1440" w:left="1440" w:header="720" w:footer="720" w:gutter="0"/>
+          <w:pgSz w:w="16840" w:h="11907" w:orient="landscape" w:code="9"/>
+          <w:pgMar w:top="1701" w:right="1701" w:bottom="1701" w:left="2268" w:header="720" w:footer="720" w:gutter="0"/>
           <w:cols w:space="720"/>
           <w:titlePg/>
           <w:docGrid w:linePitch="360"/>
@@ -11254,6 +11251,7 @@
           <w:color w:val="000000"/>
           <w:szCs w:val="24"/>
         </w:rPr>
+        <w:lastRenderedPageBreak/>
         <w:t>Pada</w:t>
       </w:r>
       <w:proofErr w:type="spellEnd"/>
@@ -11650,7 +11648,6 @@
           <w:color w:val="000000"/>
           <w:szCs w:val="24"/>
         </w:rPr>
-        <w:lastRenderedPageBreak/>
         <w:t>elaborasi</w:t>
       </w:r>
       <w:proofErr w:type="spellEnd"/>
@@ -13079,22 +13076,22 @@
       <w:tblGrid>
         <w:gridCol w:w="510"/>
         <w:gridCol w:w="1470"/>
-        <w:gridCol w:w="383"/>
-        <w:gridCol w:w="383"/>
-        <w:gridCol w:w="383"/>
-        <w:gridCol w:w="383"/>
-        <w:gridCol w:w="384"/>
-        <w:gridCol w:w="384"/>
-        <w:gridCol w:w="384"/>
-        <w:gridCol w:w="384"/>
-        <w:gridCol w:w="385"/>
-        <w:gridCol w:w="385"/>
-        <w:gridCol w:w="385"/>
-        <w:gridCol w:w="385"/>
-        <w:gridCol w:w="385"/>
-        <w:gridCol w:w="385"/>
-        <w:gridCol w:w="385"/>
-        <w:gridCol w:w="385"/>
+        <w:gridCol w:w="371"/>
+        <w:gridCol w:w="371"/>
+        <w:gridCol w:w="371"/>
+        <w:gridCol w:w="371"/>
+        <w:gridCol w:w="372"/>
+        <w:gridCol w:w="372"/>
+        <w:gridCol w:w="372"/>
+        <w:gridCol w:w="372"/>
+        <w:gridCol w:w="372"/>
+        <w:gridCol w:w="372"/>
+        <w:gridCol w:w="372"/>
+        <w:gridCol w:w="372"/>
+        <w:gridCol w:w="372"/>
+        <w:gridCol w:w="372"/>
+        <w:gridCol w:w="372"/>
+        <w:gridCol w:w="372"/>
       </w:tblGrid>
       <w:tr>
         <w:trPr>
@@ -15516,8 +15513,8 @@
       <w:pPr>
         <w:sectPr>
           <w:headerReference w:type="first" r:id="rId18"/>
-          <w:pgSz w:w="12240" w:h="15840"/>
-          <w:pgMar w:top="1440" w:right="1440" w:bottom="1440" w:left="1440" w:header="720" w:footer="720" w:gutter="0"/>
+          <w:pgSz w:w="11907" w:h="16840" w:code="9"/>
+          <w:pgMar w:top="1701" w:right="1701" w:bottom="1701" w:left="2268" w:header="720" w:footer="720" w:gutter="0"/>
           <w:cols w:space="720"/>
           <w:titlePg/>
           <w:docGrid w:linePitch="360"/>
@@ -17981,7 +17978,7 @@
 </file>
 
 <file path=customXml/itemProps1.xml><?xml version="1.0" encoding="utf-8"?>
-<ds:datastoreItem xmlns:ds="http://schemas.openxmlformats.org/officeDocument/2006/customXml" ds:itemID="{BF34B041-AE73-4C6D-88D7-58A9CC6E3D71}">
+<ds:datastoreItem xmlns:ds="http://schemas.openxmlformats.org/officeDocument/2006/customXml" ds:itemID="{0BF7AEDE-4CBD-41FF-AEFE-D77A0527BE5A}">
   <ds:schemaRefs>
     <ds:schemaRef ds:uri="http://schemas.openxmlformats.org/officeDocument/2006/bibliography"/>
   </ds:schemaRefs>

</xml_diff>

<commit_message>
penambahan latar belakang tentang images prosesing
</commit_message>
<xml_diff>
--- a/tongkat tunanetra/PROPOSAL PENELITIAN TUGAS AKHIR.docx
+++ b/tongkat tunanetra/PROPOSAL PENELITIAN TUGAS AKHIR.docx
@@ -1900,7 +1900,38 @@
         <w:rPr>
           <w:noProof/>
         </w:rPr>
-        <w:t>Untuk itu maka dibutuhkan suatu sistem yang dapat memvisualisasikan apa yang ada didepan seperti halnya mata kita dalam melihat benda</w:t>
+        <w:t xml:space="preserve">Untuk itu maka dibutuhkan suatu sistem yang dapat memvisualisasikan apa yang ada didepan </w:t>
+      </w:r>
+      <w:r>
+        <w:rPr>
+          <w:noProof/>
+        </w:rPr>
+        <w:t xml:space="preserve">sehingga tunanetra mengetahui benda tersebut, </w:t>
+      </w:r>
+      <w:r>
+        <w:rPr>
+          <w:noProof/>
+        </w:rPr>
+        <w:t>seperti halnya mata kita dalam melihat benda</w:t>
+      </w:r>
+      <w:r>
+        <w:rPr>
+          <w:noProof/>
+        </w:rPr>
+        <w:t xml:space="preserve"> kemudian di proses oleh otak kita sehingga kita dapat mengetahui jenis benda. Dalam hal ini maka di butuhkan proses yang disebut dengan </w:t>
+      </w:r>
+      <w:r>
+        <w:rPr>
+          <w:i/>
+          <w:noProof/>
+        </w:rPr>
+        <w:t>computer vision</w:t>
+      </w:r>
+      <w:r>
+        <w:rPr>
+          <w:noProof/>
+        </w:rPr>
+        <w:t xml:space="preserve">. </w:t>
       </w:r>
     </w:p>
     <w:p>
@@ -1908,14 +1939,91 @@
         <w:spacing w:line="360" w:lineRule="auto"/>
         <w:ind w:firstLine="284"/>
         <w:jc w:val="both"/>
-      </w:pPr>
-      <w:r>
-        <w:t xml:space="preserve">Dari beberapa penelitian yang Sudah dilakukan kebanyakan menggunakan sensor ultrasonik untuk mengetahui jarak dan halangan yang ada di depan tunanetra dan belum ada yang menunjukan benda apa yang ada didepan tunanetera tersebut hanya sebatas diketahui bahwa didepan ada </w:t>
-      </w:r>
-      <w:bookmarkStart w:id="3" w:name="_GoBack"/>
-      <w:bookmarkEnd w:id="3"/>
-      <w:r>
-        <w:t>suatu benda yang mengahalangi. Untuk itu dalam penelitian ini, akan dirancangan alat bantu berupa kamera untuk mengidentifikasi benda apa yang menghalangi tunanetra ketika dia berjalan.</w:t>
+        <w:rPr>
+          <w:noProof/>
+        </w:rPr>
+      </w:pPr>
+      <w:r>
+        <w:rPr>
+          <w:noProof/>
+        </w:rPr>
+        <w:t xml:space="preserve">Didalam </w:t>
+      </w:r>
+      <w:r>
+        <w:rPr>
+          <w:i/>
+          <w:noProof/>
+        </w:rPr>
+        <w:t xml:space="preserve">computer vision </w:t>
+      </w:r>
+      <w:r>
+        <w:rPr>
+          <w:noProof/>
+        </w:rPr>
+        <w:t>banyak hal yang bisa dilakukan s</w:t>
+      </w:r>
+      <w:r>
+        <w:rPr>
+          <w:noProof/>
+        </w:rPr>
+        <w:t>alah satu teknik untuk mend</w:t>
+      </w:r>
+      <w:r>
+        <w:rPr>
+          <w:noProof/>
+        </w:rPr>
+        <w:t xml:space="preserve">efinisikan benda bisa menggunakan teknik </w:t>
+      </w:r>
+      <w:r>
+        <w:rPr>
+          <w:i/>
+          <w:noProof/>
+        </w:rPr>
+        <w:t xml:space="preserve">hough line transform </w:t>
+      </w:r>
+      <w:r>
+        <w:rPr>
+          <w:noProof/>
+        </w:rPr>
+        <w:t>seperti penelitian yang sudah dilakukan oleh Syahri (2017)</w:t>
+      </w:r>
+      <w:r>
+        <w:rPr>
+          <w:noProof/>
+        </w:rPr>
+        <w:t xml:space="preserve"> </w:t>
+      </w:r>
+      <w:r>
+        <w:rPr>
+          <w:noProof/>
+        </w:rPr>
+        <w:t xml:space="preserve">dengan menggunakan metode tersebut dia berhasil menidetifikasi suatu pintu, sedangkan penelitian yang dilakukan oleh </w:t>
+      </w:r>
+      <w:r>
+        <w:rPr>
+          <w:noProof/>
+        </w:rPr>
+        <w:t xml:space="preserve">Solihin dan Harjoko (2013) dalam penelitian yang mereka lakukan menggunakan metode </w:t>
+      </w:r>
+      <w:r>
+        <w:rPr>
+          <w:i/>
+          <w:noProof/>
+        </w:rPr>
+        <w:t>background subtraction</w:t>
+      </w:r>
+      <w:r>
+        <w:rPr>
+          <w:i/>
+          <w:noProof/>
+        </w:rPr>
+        <w:t xml:space="preserve"> </w:t>
+      </w:r>
+      <w:r>
+        <w:rPr>
+          <w:noProof/>
+        </w:rPr>
+        <w:t>untuk mendeteksi pejalan kaki menggunakan kamera. Maka penelitian yang sudah dilakukan ini bisa membantu peneliti dalam mengidentifikasi suatu objek yang ada di depan tunanetra.</w:t>
       </w:r>
     </w:p>
     <w:p>
@@ -1925,10 +2033,27 @@
         <w:jc w:val="both"/>
       </w:pPr>
       <w:r>
+        <w:t>Dari beberapa penelitian yang Sudah dilakukan kebanyakan menggunakan sensor ultrasonik untuk mengetahui jarak dan halangan yang ada di depan tunanetra dan belum ada yang menunjukan benda apa yang ada didepan tunanetera tersebut hanya sebatas diketahui bahwa didepan ada suatu benda yang mengahalangi. Untuk itu dalam penelitian ini, akan dirancangan alat bantu berupa kamera untuk mengidentifikasi benda apa yang menghalangi tunanetra ketika dia berjalan.</w:t>
+      </w:r>
+    </w:p>
+    <w:p>
+      <w:pPr>
+        <w:spacing w:line="360" w:lineRule="auto"/>
+        <w:ind w:firstLine="284"/>
+        <w:jc w:val="both"/>
+      </w:pPr>
+      <w:r>
+        <w:lastRenderedPageBreak/>
         <w:t xml:space="preserve">Kamera yang digunakan akan dirancang untuk mendeteksi </w:t>
       </w:r>
       <w:r>
-        <w:t xml:space="preserve">tangga, trotoar, manusia dan lain sebagainya. Perancangan alat ini dibantu menggunakan pengolah citra digital dengan alat raspberry pi 3 model b. Perangkat lunak yang digunakan menggunakan OpenCV 3.2 dengan Bahasa pemograman Python 3.6. Gambar dari halangan yang dihadapi tunanetra ditangkap oleh kamera webcam yang tersambung kedalam Raspberry Pi 3 model b </w:t>
+        <w:t>tangga, trotoar, manusia dan lain sebagainya. Perancangan alat ini dibantu menggunakan pengolah citra digital dengan alat raspberry pi 3 model b. Perangkat lunak yang digunakan menggunakan OpenCV 3.2 dengan Bahasa pemograman Python 3.</w:t>
+      </w:r>
+      <w:r>
+        <w:t>5</w:t>
+      </w:r>
+      <w:r>
+        <w:t xml:space="preserve">. Gambar dari halangan yang dihadapi tunanetra ditangkap oleh kamera webcam yang tersambung kedalam Raspberry Pi 3 model b </w:t>
       </w:r>
       <w:r>
         <w:t>k</w:t>
@@ -1937,22 +2062,28 @@
         <w:t>emudian</w:t>
       </w:r>
       <w:r>
-        <w:t xml:space="preserve"> hasil gambar diproses sampai bentuk atau dimensi sudah di ketahui kemudian</w:t>
+        <w:t xml:space="preserve"> hasil gambar diproses </w:t>
+      </w:r>
+      <w:r>
+        <w:t xml:space="preserve">menggunakan algoritma </w:t>
+      </w:r>
+      <w:r>
+        <w:rPr>
+          <w:i/>
+        </w:rPr>
+        <w:t>background subtraction</w:t>
+      </w:r>
+      <w:r>
+        <w:t xml:space="preserve"> </w:t>
+      </w:r>
+      <w:r>
+        <w:t>sampai bentuk atau dimensi sudah di ketahui kemudian</w:t>
       </w:r>
       <w:r>
         <w:t xml:space="preserve"> hasil dari pendeteksi ini diolah dan menghasilkan keluaran suara, sehingga tunanetra mengetahui benda apa yang ada didepannya, sehingga dia dapat merespon hal apa yang harus dilakukan sebagai contoh ketika didepan ada tangga maka seorang tunaneta harus bersiap siap mengangkat kakinya dalam melangkah.</w:t>
       </w:r>
       <w:r>
         <w:t xml:space="preserve"> </w:t>
-      </w:r>
-    </w:p>
-    <w:p>
-      <w:pPr>
-        <w:spacing w:after="160"/>
-      </w:pPr>
-      <w:r>
-        <w:lastRenderedPageBreak/>
-        <w:br w:type="page"/>
       </w:r>
     </w:p>
     <w:p>
@@ -1967,12 +2098,13 @@
         <w:jc w:val="both"/>
         <w:outlineLvl w:val="0"/>
       </w:pPr>
-      <w:bookmarkStart w:id="4" w:name="_Toc511651045"/>
-      <w:r>
-        <w:lastRenderedPageBreak/>
+      <w:bookmarkStart w:id="3" w:name="_Toc511651045"/>
+      <w:bookmarkStart w:id="4" w:name="_GoBack"/>
+      <w:bookmarkEnd w:id="4"/>
+      <w:r>
         <w:t>Identifikasi Masalah</w:t>
       </w:r>
-      <w:bookmarkEnd w:id="4"/>
+      <w:bookmarkEnd w:id="3"/>
     </w:p>
     <w:p>
       <w:pPr>
@@ -2129,6 +2261,7 @@
         <w:jc w:val="both"/>
       </w:pPr>
       <w:r>
+        <w:lastRenderedPageBreak/>
         <w:t>Diharapkan dengan adanya hal diatas ini akan mampu meningkatkan proses pada tahap perancangan dan mengarahkan perancangan kea rah yang diinginkan</w:t>
       </w:r>
     </w:p>
@@ -2232,7 +2365,6 @@
         <w:jc w:val="both"/>
       </w:pPr>
       <w:r>
-        <w:lastRenderedPageBreak/>
         <w:t xml:space="preserve">Tujuan yang ingin dicapai dalam penelitian rancang bangun </w:t>
       </w:r>
       <w:r>
@@ -6636,6 +6768,35 @@
                   <w:noProof/>
                 </w:rPr>
                 <w:t>, 51-57.</w:t>
+              </w:r>
+            </w:p>
+            <w:p>
+              <w:pPr>
+                <w:pStyle w:val="Bibliography"/>
+                <w:ind w:left="720" w:hanging="720"/>
+                <w:rPr>
+                  <w:noProof/>
+                </w:rPr>
+              </w:pPr>
+              <w:r>
+                <w:rPr>
+                  <w:noProof/>
+                </w:rPr>
+                <w:t xml:space="preserve">S. M. (2017). Penerapan Metode Hough Line Transform untuk mendeteksi pintu ruangan menggunakan kamera. </w:t>
+              </w:r>
+              <w:r>
+                <w:rPr>
+                  <w:i/>
+                  <w:iCs/>
+                  <w:noProof/>
+                </w:rPr>
+                <w:t>IPTEk</w:t>
+              </w:r>
+              <w:r>
+                <w:rPr>
+                  <w:noProof/>
+                </w:rPr>
+                <w:t>, 79-86.</w:t>
               </w:r>
             </w:p>
             <w:p>
@@ -9012,7 +9173,7 @@
         </b:NameList>
       </b:Author>
     </b:Author>
-    <b:RefOrder>1</b:RefOrder>
+    <b:RefOrder>2</b:RefOrder>
   </b:Source>
   <b:Source>
     <b:Tag>Sai14</b:Tag>
@@ -9042,7 +9203,7 @@
         </b:NameList>
       </b:Author>
     </b:Author>
-    <b:RefOrder>2</b:RefOrder>
+    <b:RefOrder>3</b:RefOrder>
   </b:Source>
   <b:Source>
     <b:Tag>Sun05</b:Tag>
@@ -9061,7 +9222,7 @@
         </b:NameList>
       </b:Author>
     </b:Author>
-    <b:RefOrder>3</b:RefOrder>
+    <b:RefOrder>4</b:RefOrder>
   </b:Source>
   <b:Source>
     <b:Tag>AsaMaria13</b:Tag>
@@ -9084,7 +9245,7 @@
         </b:NameList>
       </b:Author>
     </b:Author>
-    <b:RefOrder>4</b:RefOrder>
+    <b:RefOrder>5</b:RefOrder>
   </b:Source>
   <b:Source>
     <b:Tag>Den16</b:Tag>
@@ -9124,7 +9285,7 @@
         </b:NameList>
       </b:Author>
     </b:Author>
-    <b:RefOrder>5</b:RefOrder>
+    <b:RefOrder>6</b:RefOrder>
   </b:Source>
   <b:Source>
     <b:Tag>Eko15</b:Tag>
@@ -9152,13 +9313,57 @@
         </b:NameList>
       </b:Author>
     </b:Author>
-    <b:RefOrder>6</b:RefOrder>
+    <b:RefOrder>7</b:RefOrder>
+  </b:Source>
+  <b:Source>
+    <b:Tag>Sya17</b:Tag>
+    <b:SourceType>JournalArticle</b:SourceType>
+    <b:Guid>{2A29EE2F-F9D7-4471-917F-58167CD08B92}</b:Guid>
+    <b:Title>Penerapan Metode Hough Line Transform untuk mendeteksi pintu ruangan menggunakan kamera</b:Title>
+    <b:JournalName>IPTEk</b:JournalName>
+    <b:Year>2017</b:Year>
+    <b:Pages>79-86</b:Pages>
+    <b:Author>
+      <b:Author>
+        <b:NameList>
+          <b:Person>
+            <b:Middle>Muharom</b:Middle>
+            <b:First>Syahri </b:First>
+          </b:Person>
+        </b:NameList>
+      </b:Author>
+    </b:Author>
+    <b:RefOrder>8</b:RefOrder>
+  </b:Source>
+  <b:Source>
+    <b:Tag>Sol13</b:Tag>
+    <b:SourceType>JournalArticle</b:SourceType>
+    <b:Guid>{37F6FE55-AD44-4E61-866E-9E3E4BE21608}</b:Guid>
+    <b:Title>Metode Background Subtraction untuk deteksi objek pejalan kaki pada lingkungan statis</b:Title>
+    <b:JournalName>Seminar Nasional Aplikasi Teknologi Informasi</b:JournalName>
+    <b:Year>2013</b:Year>
+    <b:Pages>1-6</b:Pages>
+    <b:Author>
+      <b:Author>
+        <b:NameList>
+          <b:Person>
+            <b:Last>Solihin</b:Last>
+            <b:First>Ahmad</b:First>
+          </b:Person>
+          <b:Person>
+            <b:Last>Harjoko</b:Last>
+            <b:First>Agus</b:First>
+          </b:Person>
+        </b:NameList>
+      </b:Author>
+    </b:Author>
+    <b:RefOrder>1</b:RefOrder>
   </b:Source>
 </b:Sources>
 </file>
 
 <file path=customXml/itemProps1.xml><?xml version="1.0" encoding="utf-8"?>
-<ds:datastoreItem xmlns:ds="http://schemas.openxmlformats.org/officeDocument/2006/customXml" ds:itemID="{1D1BADDC-99A2-4AD1-AFF0-CF8A91CE7952}">
+<ds:datastoreItem xmlns:ds="http://schemas.openxmlformats.org/officeDocument/2006/customXml" ds:itemID="{457F7212-7410-4341-9B9D-BF836155D0FD}">
   <ds:schemaRefs>
     <ds:schemaRef ds:uri="http://schemas.openxmlformats.org/officeDocument/2006/bibliography"/>
   </ds:schemaRefs>

</xml_diff>

<commit_message>
perbaikan latar belakang rumusan masalah dan identifikasi masalah
</commit_message>
<xml_diff>
--- a/tongkat tunanetra/PROPOSAL PENELITIAN TUGAS AKHIR.docx
+++ b/tongkat tunanetra/PROPOSAL PENELITIAN TUGAS AKHIR.docx
@@ -119,13 +119,7 @@
       </w:pPr>
       <w:bookmarkStart w:id="0" w:name="_Hlk507497299"/>
       <w:r>
-        <w:t xml:space="preserve">RANCANG BANGUN PROTOTYPE TONGKAT </w:t>
-      </w:r>
-      <w:r>
-        <w:t xml:space="preserve">UNTUK </w:t>
-      </w:r>
-      <w:r>
-        <w:t xml:space="preserve">TUNANETRA </w:t>
+        <w:t xml:space="preserve">RANCANG BANGUN PROTOTYPE TONGKAT TUNANETRA </w:t>
       </w:r>
     </w:p>
     <w:p>
@@ -134,10 +128,13 @@
         <w:jc w:val="center"/>
       </w:pPr>
       <w:r>
-        <w:t>MENGGUNAKAN SENSOR ULTRASONIK</w:t>
-      </w:r>
-      <w:r>
-        <w:t xml:space="preserve"> DAN SENSOR GPS</w:t>
+        <w:t xml:space="preserve">MENGGUNAKAN </w:t>
+      </w:r>
+      <w:r>
+        <w:t>METODE</w:t>
+      </w:r>
+      <w:r>
+        <w:t xml:space="preserve"> HAAR LIKE FEATURE</w:t>
       </w:r>
     </w:p>
     <w:p>
@@ -146,24 +143,21 @@
         <w:jc w:val="center"/>
       </w:pPr>
       <w:r>
-        <w:t xml:space="preserve">  BERBASIS</w:t>
-      </w:r>
-      <w:r>
-        <w:t xml:space="preserve"> </w:t>
-      </w:r>
-      <w:r>
-        <w:t>MIKROKONTROLER</w:t>
-      </w:r>
-      <w:r>
-        <w:t xml:space="preserve"> DAN SMS GATEWAY</w:t>
-      </w:r>
-    </w:p>
-    <w:bookmarkEnd w:id="0"/>
+        <w:t xml:space="preserve">  </w:t>
+      </w:r>
+      <w:r>
+        <w:t xml:space="preserve">DAN BACKGROUND SUBTRACTION </w:t>
+      </w:r>
+    </w:p>
     <w:p>
       <w:pPr>
         <w:spacing w:line="360" w:lineRule="auto"/>
         <w:jc w:val="center"/>
       </w:pPr>
+      <w:r>
+        <w:t xml:space="preserve">MENGGUNAKAN RAPBERRY PI </w:t>
+      </w:r>
+      <w:bookmarkEnd w:id="0"/>
     </w:p>
     <w:p>
       <w:pPr>
@@ -343,27 +337,87 @@
     <w:p>
       <w:pPr>
         <w:pStyle w:val="Judul1"/>
+        <w:spacing w:line="360" w:lineRule="auto"/>
         <w:jc w:val="center"/>
         <w:rPr>
-          <w:color w:val="000000" w:themeColor="text1"/>
-        </w:rPr>
-      </w:pPr>
-      <w:bookmarkStart w:id="1" w:name="_Toc511651043"/>
-      <w:r>
-        <w:rPr>
-          <w:color w:val="000000" w:themeColor="text1"/>
-        </w:rPr>
+          <w:rFonts w:cs="Times New Roman"/>
+          <w:color w:val="auto"/>
+          <w:sz w:val="28"/>
+          <w:szCs w:val="28"/>
+        </w:rPr>
+      </w:pPr>
+      <w:bookmarkStart w:id="1" w:name="_Toc512605829"/>
+      <w:r>
+        <w:rPr>
+          <w:rFonts w:cs="Times New Roman"/>
+          <w:color w:val="auto"/>
+          <w:sz w:val="28"/>
+          <w:szCs w:val="28"/>
+        </w:rPr>
+        <w:lastRenderedPageBreak/>
+        <w:t xml:space="preserve">HALAMAN </w:t>
+      </w:r>
+      <w:r>
+        <w:rPr>
+          <w:rFonts w:cs="Times New Roman"/>
+          <w:color w:val="auto"/>
+          <w:szCs w:val="24"/>
+        </w:rPr>
+        <w:t>PENGESAHAN</w:t>
+      </w:r>
+      <w:bookmarkEnd w:id="1"/>
+    </w:p>
+    <w:p>
+      <w:pPr>
+        <w:spacing w:after="160" w:line="360" w:lineRule="auto"/>
+        <w:jc w:val="center"/>
+        <w:rPr>
+          <w:rFonts w:eastAsiaTheme="majorEastAsia" w:cs="Times New Roman"/>
+          <w:szCs w:val="24"/>
+        </w:rPr>
+      </w:pPr>
+      <w:r>
+        <w:rPr>
+          <w:rFonts w:eastAsiaTheme="majorEastAsia" w:cs="Times New Roman"/>
+          <w:szCs w:val="24"/>
+        </w:rPr>
+        <w:t>PROPOSAL PENELITIAN TUGAS AKHIR</w:t>
+      </w:r>
+    </w:p>
+    <w:p>
+      <w:pPr>
+        <w:spacing w:after="160"/>
+        <w:rPr>
+          <w:rFonts w:asciiTheme="majorHAnsi" w:eastAsiaTheme="majorEastAsia" w:hAnsiTheme="majorHAnsi" w:cstheme="majorBidi"/>
+          <w:sz w:val="32"/>
+          <w:szCs w:val="32"/>
+        </w:rPr>
+      </w:pPr>
+      <w:r>
+        <w:rPr>
+          <w:rFonts w:asciiTheme="majorHAnsi" w:eastAsiaTheme="majorEastAsia" w:hAnsiTheme="majorHAnsi" w:cstheme="majorBidi"/>
+          <w:sz w:val="32"/>
+          <w:szCs w:val="32"/>
+        </w:rPr>
+        <w:br w:type="page"/>
+      </w:r>
+    </w:p>
+    <w:p>
+      <w:pPr>
+        <w:pStyle w:val="Judul1"/>
+        <w:jc w:val="center"/>
+      </w:pPr>
+      <w:bookmarkStart w:id="2" w:name="_Toc512605830"/>
+      <w:r>
         <w:lastRenderedPageBreak/>
         <w:t>DAFTAR ISI</w:t>
       </w:r>
-      <w:bookmarkEnd w:id="1"/>
+      <w:bookmarkEnd w:id="2"/>
     </w:p>
     <w:sdt>
       <w:sdtPr>
         <w:rPr>
-          <w:rFonts w:ascii="Times New Roman" w:eastAsiaTheme="minorHAnsi" w:hAnsi="Times New Roman" w:cstheme="minorBidi"/>
-          <w:color w:val="000000" w:themeColor="text1"/>
-          <w:sz w:val="24"/>
+          <w:rFonts w:eastAsiaTheme="minorHAnsi" w:cstheme="minorBidi"/>
           <w:szCs w:val="22"/>
         </w:rPr>
         <w:id w:val="1346518460"/>
@@ -407,10 +461,82 @@
           <w:r>
             <w:fldChar w:fldCharType="separate"/>
           </w:r>
-          <w:hyperlink w:anchor="_Toc511651043" w:history="1">
+          <w:hyperlink w:anchor="_Toc512605829" w:history="1">
             <w:r>
               <w:rPr>
                 <w:rStyle w:val="Hyperlink"/>
+                <w:rFonts w:cs="Times New Roman"/>
+                <w:noProof/>
+              </w:rPr>
+              <w:t>HALAMAN PENGESAHAN</w:t>
+            </w:r>
+            <w:r>
+              <w:rPr>
+                <w:noProof/>
+                <w:webHidden/>
+              </w:rPr>
+              <w:tab/>
+            </w:r>
+            <w:r>
+              <w:rPr>
+                <w:noProof/>
+                <w:webHidden/>
+              </w:rPr>
+              <w:fldChar w:fldCharType="begin"/>
+            </w:r>
+            <w:r>
+              <w:rPr>
+                <w:noProof/>
+                <w:webHidden/>
+              </w:rPr>
+              <w:instrText xml:space="preserve"> PAGEREF _Toc512605829 \h </w:instrText>
+            </w:r>
+            <w:r>
+              <w:rPr>
+                <w:noProof/>
+                <w:webHidden/>
+              </w:rPr>
+            </w:r>
+            <w:r>
+              <w:rPr>
+                <w:noProof/>
+                <w:webHidden/>
+              </w:rPr>
+              <w:fldChar w:fldCharType="separate"/>
+            </w:r>
+            <w:r>
+              <w:rPr>
+                <w:noProof/>
+                <w:webHidden/>
+              </w:rPr>
+              <w:t>i</w:t>
+            </w:r>
+            <w:r>
+              <w:rPr>
+                <w:noProof/>
+                <w:webHidden/>
+              </w:rPr>
+              <w:fldChar w:fldCharType="end"/>
+            </w:r>
+          </w:hyperlink>
+        </w:p>
+        <w:p>
+          <w:pPr>
+            <w:pStyle w:val="TOC1"/>
+            <w:tabs>
+              <w:tab w:val="right" w:leader="dot" w:pos="7928"/>
+            </w:tabs>
+            <w:rPr>
+              <w:rFonts w:asciiTheme="minorHAnsi" w:eastAsiaTheme="minorEastAsia" w:hAnsiTheme="minorHAnsi"/>
+              <w:noProof/>
+              <w:color w:val="auto"/>
+              <w:sz w:val="22"/>
+            </w:rPr>
+          </w:pPr>
+          <w:hyperlink w:anchor="_Toc512605830" w:history="1">
+            <w:r>
+              <w:rPr>
+                <w:rStyle w:val="Hyperlink"/>
                 <w:noProof/>
               </w:rPr>
               <w:t>DAFTAR ISI</w:t>
@@ -434,7 +560,7 @@
                 <w:noProof/>
                 <w:webHidden/>
               </w:rPr>
-              <w:instrText xml:space="preserve"> PAGEREF _Toc511651043 \h </w:instrText>
+              <w:instrText xml:space="preserve"> PAGEREF _Toc512605830 \h </w:instrText>
             </w:r>
             <w:r>
               <w:rPr>
@@ -454,7 +580,7 @@
                 <w:noProof/>
                 <w:webHidden/>
               </w:rPr>
-              <w:t>i</w:t>
+              <w:t>ii</w:t>
             </w:r>
             <w:r>
               <w:rPr>
@@ -479,7 +605,7 @@
               <w:sz w:val="22"/>
             </w:rPr>
           </w:pPr>
-          <w:hyperlink w:anchor="_Toc511651044" w:history="1">
+          <w:hyperlink w:anchor="_Toc512605831" w:history="1">
             <w:r>
               <w:rPr>
                 <w:rStyle w:val="Hyperlink"/>
@@ -522,7 +648,7 @@
                 <w:noProof/>
                 <w:webHidden/>
               </w:rPr>
-              <w:instrText xml:space="preserve"> PAGEREF _Toc511651044 \h </w:instrText>
+              <w:instrText xml:space="preserve"> PAGEREF _Toc512605831 \h </w:instrText>
             </w:r>
             <w:r>
               <w:rPr>
@@ -567,7 +693,7 @@
               <w:sz w:val="22"/>
             </w:rPr>
           </w:pPr>
-          <w:hyperlink w:anchor="_Toc511651045" w:history="1">
+          <w:hyperlink w:anchor="_Toc512605832" w:history="1">
             <w:r>
               <w:rPr>
                 <w:rStyle w:val="Hyperlink"/>
@@ -610,7 +736,7 @@
                 <w:noProof/>
                 <w:webHidden/>
               </w:rPr>
-              <w:instrText xml:space="preserve"> PAGEREF _Toc511651045 \h </w:instrText>
+              <w:instrText xml:space="preserve"> PAGEREF _Toc512605832 \h </w:instrText>
             </w:r>
             <w:r>
               <w:rPr>
@@ -630,7 +756,7 @@
                 <w:noProof/>
                 <w:webHidden/>
               </w:rPr>
-              <w:t>4</w:t>
+              <w:t>3</w:t>
             </w:r>
             <w:r>
               <w:rPr>
@@ -655,7 +781,7 @@
               <w:sz w:val="22"/>
             </w:rPr>
           </w:pPr>
-          <w:hyperlink w:anchor="_Toc511651046" w:history="1">
+          <w:hyperlink w:anchor="_Toc512605833" w:history="1">
             <w:r>
               <w:rPr>
                 <w:rStyle w:val="Hyperlink"/>
@@ -698,7 +824,7 @@
                 <w:noProof/>
                 <w:webHidden/>
               </w:rPr>
-              <w:instrText xml:space="preserve"> PAGEREF _Toc511651046 \h </w:instrText>
+              <w:instrText xml:space="preserve"> PAGEREF _Toc512605833 \h </w:instrText>
             </w:r>
             <w:r>
               <w:rPr>
@@ -718,7 +844,7 @@
                 <w:noProof/>
                 <w:webHidden/>
               </w:rPr>
-              <w:t>4</w:t>
+              <w:t>3</w:t>
             </w:r>
             <w:r>
               <w:rPr>
@@ -743,7 +869,7 @@
               <w:sz w:val="22"/>
             </w:rPr>
           </w:pPr>
-          <w:hyperlink w:anchor="_Toc511651047" w:history="1">
+          <w:hyperlink w:anchor="_Toc512605834" w:history="1">
             <w:r>
               <w:rPr>
                 <w:rStyle w:val="Hyperlink"/>
@@ -786,7 +912,7 @@
                 <w:noProof/>
                 <w:webHidden/>
               </w:rPr>
-              <w:instrText xml:space="preserve"> PAGEREF _Toc511651047 \h </w:instrText>
+              <w:instrText xml:space="preserve"> PAGEREF _Toc512605834 \h </w:instrText>
             </w:r>
             <w:r>
               <w:rPr>
@@ -831,7 +957,7 @@
               <w:sz w:val="22"/>
             </w:rPr>
           </w:pPr>
-          <w:hyperlink w:anchor="_Toc511651048" w:history="1">
+          <w:hyperlink w:anchor="_Toc512605835" w:history="1">
             <w:r>
               <w:rPr>
                 <w:rStyle w:val="Hyperlink"/>
@@ -874,7 +1000,7 @@
                 <w:noProof/>
                 <w:webHidden/>
               </w:rPr>
-              <w:instrText xml:space="preserve"> PAGEREF _Toc511651048 \h </w:instrText>
+              <w:instrText xml:space="preserve"> PAGEREF _Toc512605835 \h </w:instrText>
             </w:r>
             <w:r>
               <w:rPr>
@@ -919,7 +1045,7 @@
               <w:sz w:val="22"/>
             </w:rPr>
           </w:pPr>
-          <w:hyperlink w:anchor="_Toc511651049" w:history="1">
+          <w:hyperlink w:anchor="_Toc512605836" w:history="1">
             <w:r>
               <w:rPr>
                 <w:rStyle w:val="Hyperlink"/>
@@ -962,7 +1088,7 @@
                 <w:noProof/>
                 <w:webHidden/>
               </w:rPr>
-              <w:instrText xml:space="preserve"> PAGEREF _Toc511651049 \h </w:instrText>
+              <w:instrText xml:space="preserve"> PAGEREF _Toc512605836 \h </w:instrText>
             </w:r>
             <w:r>
               <w:rPr>
@@ -982,7 +1108,7 @@
                 <w:noProof/>
                 <w:webHidden/>
               </w:rPr>
-              <w:t>5</w:t>
+              <w:t>4</w:t>
             </w:r>
             <w:r>
               <w:rPr>
@@ -1007,7 +1133,7 @@
               <w:sz w:val="22"/>
             </w:rPr>
           </w:pPr>
-          <w:hyperlink w:anchor="_Toc511651050" w:history="1">
+          <w:hyperlink w:anchor="_Toc512605837" w:history="1">
             <w:r>
               <w:rPr>
                 <w:rStyle w:val="Hyperlink"/>
@@ -1050,7 +1176,7 @@
                 <w:noProof/>
                 <w:webHidden/>
               </w:rPr>
-              <w:instrText xml:space="preserve"> PAGEREF _Toc511651050 \h </w:instrText>
+              <w:instrText xml:space="preserve"> PAGEREF _Toc512605837 \h </w:instrText>
             </w:r>
             <w:r>
               <w:rPr>
@@ -1070,7 +1196,7 @@
                 <w:noProof/>
                 <w:webHidden/>
               </w:rPr>
-              <w:t>6</w:t>
+              <w:t>5</w:t>
             </w:r>
             <w:r>
               <w:rPr>
@@ -1095,7 +1221,7 @@
               <w:sz w:val="22"/>
             </w:rPr>
           </w:pPr>
-          <w:hyperlink w:anchor="_Toc511651051" w:history="1">
+          <w:hyperlink w:anchor="_Toc512605838" w:history="1">
             <w:r>
               <w:rPr>
                 <w:rStyle w:val="Hyperlink"/>
@@ -1138,7 +1264,7 @@
                 <w:noProof/>
                 <w:webHidden/>
               </w:rPr>
-              <w:instrText xml:space="preserve"> PAGEREF _Toc511651051 \h </w:instrText>
+              <w:instrText xml:space="preserve"> PAGEREF _Toc512605838 \h </w:instrText>
             </w:r>
             <w:r>
               <w:rPr>
@@ -1158,7 +1284,7 @@
                 <w:noProof/>
                 <w:webHidden/>
               </w:rPr>
-              <w:t>8</w:t>
+              <w:t>7</w:t>
             </w:r>
             <w:r>
               <w:rPr>
@@ -1183,7 +1309,7 @@
               <w:sz w:val="22"/>
             </w:rPr>
           </w:pPr>
-          <w:hyperlink w:anchor="_Toc511651052" w:history="1">
+          <w:hyperlink w:anchor="_Toc512605839" w:history="1">
             <w:r>
               <w:rPr>
                 <w:rStyle w:val="Hyperlink"/>
@@ -1226,7 +1352,7 @@
                 <w:noProof/>
                 <w:webHidden/>
               </w:rPr>
-              <w:instrText xml:space="preserve"> PAGEREF _Toc511651052 \h </w:instrText>
+              <w:instrText xml:space="preserve"> PAGEREF _Toc512605839 \h </w:instrText>
             </w:r>
             <w:r>
               <w:rPr>
@@ -1246,7 +1372,7 @@
                 <w:noProof/>
                 <w:webHidden/>
               </w:rPr>
-              <w:t>8</w:t>
+              <w:t>7</w:t>
             </w:r>
             <w:r>
               <w:rPr>
@@ -1271,7 +1397,7 @@
               <w:sz w:val="22"/>
             </w:rPr>
           </w:pPr>
-          <w:hyperlink w:anchor="_Toc511651053" w:history="1">
+          <w:hyperlink w:anchor="_Toc512605840" w:history="1">
             <w:r>
               <w:rPr>
                 <w:rStyle w:val="Hyperlink"/>
@@ -1314,7 +1440,7 @@
                 <w:noProof/>
                 <w:webHidden/>
               </w:rPr>
-              <w:instrText xml:space="preserve"> PAGEREF _Toc511651053 \h </w:instrText>
+              <w:instrText xml:space="preserve"> PAGEREF _Toc512605840 \h </w:instrText>
             </w:r>
             <w:r>
               <w:rPr>
@@ -1334,7 +1460,7 @@
                 <w:noProof/>
                 <w:webHidden/>
               </w:rPr>
-              <w:t>8</w:t>
+              <w:t>7</w:t>
             </w:r>
             <w:r>
               <w:rPr>
@@ -1359,7 +1485,7 @@
               <w:sz w:val="22"/>
             </w:rPr>
           </w:pPr>
-          <w:hyperlink w:anchor="_Toc511651054" w:history="1">
+          <w:hyperlink w:anchor="_Toc512605841" w:history="1">
             <w:r>
               <w:rPr>
                 <w:rStyle w:val="Hyperlink"/>
@@ -1402,7 +1528,7 @@
                 <w:noProof/>
                 <w:webHidden/>
               </w:rPr>
-              <w:instrText xml:space="preserve"> PAGEREF _Toc511651054 \h </w:instrText>
+              <w:instrText xml:space="preserve"> PAGEREF _Toc512605841 \h </w:instrText>
             </w:r>
             <w:r>
               <w:rPr>
@@ -1422,7 +1548,7 @@
                 <w:noProof/>
                 <w:webHidden/>
               </w:rPr>
-              <w:t>9</w:t>
+              <w:t>8</w:t>
             </w:r>
             <w:r>
               <w:rPr>
@@ -1446,7 +1572,7 @@
               <w:sz w:val="22"/>
             </w:rPr>
           </w:pPr>
-          <w:hyperlink w:anchor="_Toc511651055" w:history="1">
+          <w:hyperlink w:anchor="_Toc512605842" w:history="1">
             <w:r>
               <w:rPr>
                 <w:rStyle w:val="Hyperlink"/>
@@ -1473,7 +1599,7 @@
                 <w:noProof/>
                 <w:webHidden/>
               </w:rPr>
-              <w:instrText xml:space="preserve"> PAGEREF _Toc511651055 \h </w:instrText>
+              <w:instrText xml:space="preserve"> PAGEREF _Toc512605842 \h </w:instrText>
             </w:r>
             <w:r>
               <w:rPr>
@@ -1493,7 +1619,7 @@
                 <w:noProof/>
                 <w:webHidden/>
               </w:rPr>
-              <w:t>10</w:t>
+              <w:t>9</w:t>
             </w:r>
             <w:r>
               <w:rPr>
@@ -1541,12 +1667,12 @@
         <w:jc w:val="both"/>
         <w:outlineLvl w:val="0"/>
       </w:pPr>
-      <w:bookmarkStart w:id="2" w:name="_Toc511651044"/>
+      <w:bookmarkStart w:id="3" w:name="_Toc512605831"/>
       <w:r>
         <w:lastRenderedPageBreak/>
         <w:t>Latar Belakang</w:t>
       </w:r>
-      <w:bookmarkEnd w:id="2"/>
+      <w:bookmarkEnd w:id="3"/>
     </w:p>
     <w:p>
       <w:pPr>
@@ -1674,7 +1800,13 @@
         <w:t xml:space="preserve"> atau </w:t>
       </w:r>
       <w:r>
-        <w:t>halangan yang berada dibawah, dan halangan seperti mobil/truk sering tidak</w:t>
+        <w:t>halangan yang berada dibawah, dan halangan seperti mobil</w:t>
+      </w:r>
+      <w:r>
+        <w:t xml:space="preserve"> atau </w:t>
+      </w:r>
+      <w:r>
+        <w:t>truk sering tidak</w:t>
       </w:r>
       <w:r>
         <w:t xml:space="preserve"> </w:t>
@@ -1702,12 +1834,7 @@
         <w:t xml:space="preserve">urangan tongkat itu sendiri belum bisa mendefinisikan benda apa yang ada disekirtarnya maka </w:t>
       </w:r>
       <w:r>
-        <w:t>dari penelitian terdahulu alat bantu tuna netra hanya sebatas pendeteksi benda, belum bisa sampai mendefinisikan apa benda yang mengahalangi penderita tuna netra dalam me</w:t>
-      </w:r>
-      <w:bookmarkStart w:id="3" w:name="_GoBack"/>
-      <w:bookmarkEnd w:id="3"/>
-      <w:r>
-        <w:t xml:space="preserve">lakukan aktifitasnya sehari hari. Maka dalam penelitian ini penulis akan melakukan bagaimana cara mendefinisikan benda yang menghalangi penderita tuna netra. </w:t>
+        <w:t xml:space="preserve">dari penelitian terdahulu alat bantu tuna netra hanya sebatas pendeteksi benda, belum bisa sampai mendefinisikan apa benda yang mengahalangi penderita tuna netra dalam melakukan aktifitasnya sehari hari. Maka dalam penelitian ini penulis akan melakukan bagaimana cara mendefinisikan benda yang menghalangi penderita tuna netra. </w:t>
       </w:r>
     </w:p>
     <w:p>
@@ -1930,7 +2057,7 @@
         <w:jc w:val="both"/>
         <w:outlineLvl w:val="0"/>
       </w:pPr>
-      <w:bookmarkStart w:id="4" w:name="_Toc511651045"/>
+      <w:bookmarkStart w:id="4" w:name="_Toc512605832"/>
       <w:r>
         <w:t>Identifikasi Masalah</w:t>
       </w:r>
@@ -1959,7 +2086,10 @@
         <w:jc w:val="both"/>
       </w:pPr>
       <w:r>
-        <w:t>Pemanfaatan teknologi untuk penyandang tuna netra;</w:t>
+        <w:t>Kurang efektif tongkat tunanetra</w:t>
+      </w:r>
+      <w:r>
+        <w:t>;</w:t>
       </w:r>
     </w:p>
     <w:p>
@@ -1974,25 +2104,13 @@
         <w:jc w:val="both"/>
       </w:pPr>
       <w:r>
-        <w:t>Masih belum ada tongkat yang fleksible untuk tuna netra;</w:t>
-      </w:r>
-    </w:p>
-    <w:p>
-      <w:pPr>
-        <w:pStyle w:val="DaftarParagraf"/>
-        <w:numPr>
-          <w:ilvl w:val="0"/>
-          <w:numId w:val="2"/>
-        </w:numPr>
-        <w:spacing w:line="360" w:lineRule="auto"/>
-        <w:ind w:left="709" w:hanging="425"/>
-        <w:jc w:val="both"/>
-      </w:pPr>
-      <w:r>
-        <w:t xml:space="preserve">Masih belum </w:t>
-      </w:r>
-      <w:r>
-        <w:t>ada sistem yang memudahkan penyandang tuna netra untuk meminta tolong kepada saudaranya;</w:t>
+        <w:t xml:space="preserve">Masih belum ada tongkat yang </w:t>
+      </w:r>
+      <w:r>
+        <w:t>dapat mengidentifikasi benda</w:t>
+      </w:r>
+      <w:r>
+        <w:t>;</w:t>
       </w:r>
     </w:p>
     <w:p>
@@ -2007,7 +2125,7 @@
         <w:jc w:val="both"/>
         <w:outlineLvl w:val="0"/>
       </w:pPr>
-      <w:bookmarkStart w:id="5" w:name="_Toc511651046"/>
+      <w:bookmarkStart w:id="5" w:name="_Toc512605833"/>
       <w:r>
         <w:t>Rumusan Masalah</w:t>
       </w:r>
@@ -2035,7 +2153,19 @@
         <w:jc w:val="both"/>
       </w:pPr>
       <w:r>
-        <w:t>Bagaimana merancang prototype tongkat untuk tuna netra menggunakan sensor ultrasonik dan sensor GPS berbasis mikrokontroler dan SMS gateway</w:t>
+        <w:t>Bagaimana merancang prototype tongkat untuk tuna netra menggunakan</w:t>
+      </w:r>
+      <w:r>
+        <w:t xml:space="preserve"> algoritma haar like feature dan algoritma</w:t>
+      </w:r>
+      <w:r>
+        <w:t xml:space="preserve"> </w:t>
+      </w:r>
+      <w:r>
+        <w:rPr>
+          <w:i/>
+        </w:rPr>
+        <w:t>background subtraction</w:t>
       </w:r>
       <w:r>
         <w:t>?</w:t>
@@ -2052,8 +2182,34 @@
         <w:jc w:val="both"/>
       </w:pPr>
       <w:r>
-        <w:t>Bagaimana mengintegrasikan mikrokontroler dengan sensor ultrasonik dan sensor GPS?</w:t>
-      </w:r>
+        <w:t xml:space="preserve">Bagaimana </w:t>
+      </w:r>
+      <w:r>
+        <w:t xml:space="preserve">mengidentifikasi benda menggunakan </w:t>
+      </w:r>
+      <w:r>
+        <w:t xml:space="preserve">algoritma haar like feature dan algoritma </w:t>
+      </w:r>
+      <w:r>
+        <w:rPr>
+          <w:i/>
+        </w:rPr>
+        <w:t xml:space="preserve">background </w:t>
+      </w:r>
+      <w:proofErr w:type="gramStart"/>
+      <w:r>
+        <w:rPr>
+          <w:i/>
+        </w:rPr>
+        <w:t>subtraction</w:t>
+      </w:r>
+      <w:r>
+        <w:t xml:space="preserve"> </w:t>
+      </w:r>
+      <w:r>
+        <w:t>?</w:t>
+      </w:r>
+      <w:proofErr w:type="gramEnd"/>
     </w:p>
     <w:p>
       <w:pPr>
@@ -2066,23 +2222,13 @@
         <w:jc w:val="both"/>
       </w:pPr>
       <w:r>
-        <w:t>Bagaimana merancang dan mengintegrasikan modul SMS gateway dengan mikrokontroler?</w:t>
-      </w:r>
-    </w:p>
-    <w:p>
-      <w:pPr>
-        <w:pStyle w:val="DaftarParagraf"/>
-        <w:numPr>
-          <w:ilvl w:val="0"/>
-          <w:numId w:val="3"/>
-        </w:numPr>
-        <w:spacing w:line="360" w:lineRule="auto"/>
-        <w:jc w:val="both"/>
-      </w:pPr>
-      <w:r>
-        <w:lastRenderedPageBreak/>
-        <w:t>Bagaimana cara kerja prototype tongkat untuk tuna netra menggunakan sensor ultrasonik dan sensor GPS?</w:t>
-      </w:r>
+        <w:t xml:space="preserve">Bagaimana merancang dan mengintegrasikan </w:t>
+      </w:r>
+      <w:r>
+        <w:t>Raspberry pi dan headseat untuk keluaran suara?</w:t>
+      </w:r>
+      <w:bookmarkStart w:id="6" w:name="_GoBack"/>
+      <w:bookmarkEnd w:id="6"/>
     </w:p>
     <w:p>
       <w:pPr>
@@ -2107,11 +2253,11 @@
         <w:jc w:val="both"/>
         <w:outlineLvl w:val="0"/>
       </w:pPr>
-      <w:bookmarkStart w:id="6" w:name="_Toc511651047"/>
+      <w:bookmarkStart w:id="7" w:name="_Toc512605834"/>
       <w:r>
         <w:t>Batasan Masalah</w:t>
       </w:r>
-      <w:bookmarkEnd w:id="6"/>
+      <w:bookmarkEnd w:id="7"/>
     </w:p>
     <w:p>
       <w:pPr>
@@ -2121,6 +2267,7 @@
         <w:jc w:val="both"/>
       </w:pPr>
       <w:r>
+        <w:lastRenderedPageBreak/>
         <w:t>Pada penelitian ini diperlukan batasan-batasan, sehingga penelitian tidak melenceng dari topik yang dibahas, permasalahan dibatasi sebagai berikut:</w:t>
       </w:r>
     </w:p>
@@ -2135,7 +2282,10 @@
         <w:jc w:val="both"/>
       </w:pPr>
       <w:r>
-        <w:t>Prototype tongkat tuna netra yang akan dirancang terdiri dari sensor ultrasonik, sensor GPS, mikrokontroler nano, modul SMS gateway dan baterai;</w:t>
+        <w:t>Objek halangan berupa tangga dan wajah manusia</w:t>
+      </w:r>
+      <w:r>
+        <w:t>;</w:t>
       </w:r>
     </w:p>
     <w:p>
@@ -2149,10 +2299,10 @@
         <w:jc w:val="both"/>
       </w:pPr>
       <w:r>
-        <w:t xml:space="preserve">Bahasa pemograman yang digunakan adalah Bahasa C dan C# untuk mikrokontroler </w:t>
-      </w:r>
-      <w:r>
-        <w:t>Arduino;</w:t>
+        <w:t>Sistem yang digunakan merupakan Raspberry Pi 3 Model B</w:t>
+      </w:r>
+      <w:r>
+        <w:t>;</w:t>
       </w:r>
     </w:p>
     <w:p>
@@ -2166,7 +2316,10 @@
         <w:jc w:val="both"/>
       </w:pPr>
       <w:r>
-        <w:t>Koneksi alat tongkat tuna netra dan target menggunakan pulsa;</w:t>
+        <w:t>Keluaran sistem berupa suara</w:t>
+      </w:r>
+      <w:r>
+        <w:t>;</w:t>
       </w:r>
     </w:p>
     <w:p>
@@ -2181,11 +2334,11 @@
         <w:jc w:val="both"/>
         <w:outlineLvl w:val="0"/>
       </w:pPr>
-      <w:bookmarkStart w:id="7" w:name="_Toc511651048"/>
+      <w:bookmarkStart w:id="8" w:name="_Toc512605835"/>
       <w:r>
         <w:t>Tujuan penelitian</w:t>
       </w:r>
-      <w:bookmarkEnd w:id="7"/>
+      <w:bookmarkEnd w:id="8"/>
     </w:p>
     <w:p>
       <w:pPr>
@@ -2267,11 +2420,11 @@
         <w:jc w:val="both"/>
         <w:outlineLvl w:val="0"/>
       </w:pPr>
-      <w:bookmarkStart w:id="8" w:name="_Toc511651049"/>
+      <w:bookmarkStart w:id="9" w:name="_Toc512605836"/>
       <w:r>
         <w:t>Manfaat penelitian</w:t>
       </w:r>
-      <w:bookmarkEnd w:id="8"/>
+      <w:bookmarkEnd w:id="9"/>
     </w:p>
     <w:p>
       <w:pPr>
@@ -2356,12 +2509,12 @@
         <w:jc w:val="both"/>
         <w:outlineLvl w:val="0"/>
       </w:pPr>
-      <w:bookmarkStart w:id="9" w:name="_Toc511651050"/>
+      <w:bookmarkStart w:id="10" w:name="_Toc512605837"/>
       <w:r>
         <w:lastRenderedPageBreak/>
         <w:t>Tinjauan Pustaka</w:t>
       </w:r>
-      <w:bookmarkEnd w:id="9"/>
+      <w:bookmarkEnd w:id="10"/>
     </w:p>
     <w:p>
       <w:pPr>
@@ -3070,12 +3223,12 @@
         <w:jc w:val="both"/>
         <w:outlineLvl w:val="0"/>
       </w:pPr>
-      <w:bookmarkStart w:id="10" w:name="_Toc511651051"/>
+      <w:bookmarkStart w:id="11" w:name="_Toc512605838"/>
       <w:r>
         <w:lastRenderedPageBreak/>
         <w:t>Metode penelitian</w:t>
       </w:r>
-      <w:bookmarkEnd w:id="10"/>
+      <w:bookmarkEnd w:id="11"/>
     </w:p>
     <w:p>
       <w:pPr>
@@ -3103,11 +3256,11 @@
       <w:r>
         <w:t xml:space="preserve"> </w:t>
       </w:r>
-      <w:bookmarkStart w:id="11" w:name="_Toc511651052"/>
+      <w:bookmarkStart w:id="12" w:name="_Toc512605839"/>
       <w:r>
         <w:t>Metode Pengumpulan Data</w:t>
       </w:r>
-      <w:bookmarkEnd w:id="11"/>
+      <w:bookmarkEnd w:id="12"/>
     </w:p>
     <w:p>
       <w:pPr>
@@ -3507,11 +3660,11 @@
         <w:jc w:val="both"/>
         <w:outlineLvl w:val="0"/>
       </w:pPr>
-      <w:bookmarkStart w:id="12" w:name="_Toc511651053"/>
+      <w:bookmarkStart w:id="13" w:name="_Toc512605840"/>
       <w:r>
         <w:t>Metode Pengembangan Sistem</w:t>
       </w:r>
-      <w:bookmarkEnd w:id="12"/>
+      <w:bookmarkEnd w:id="13"/>
     </w:p>
     <w:p>
       <w:pPr>
@@ -3979,11 +4132,11 @@
         <w:jc w:val="both"/>
         <w:outlineLvl w:val="0"/>
       </w:pPr>
-      <w:bookmarkStart w:id="13" w:name="_Toc511651054"/>
+      <w:bookmarkStart w:id="14" w:name="_Toc512605841"/>
       <w:r>
         <w:t>Jadwal Penelitian</w:t>
       </w:r>
-      <w:bookmarkEnd w:id="13"/>
+      <w:bookmarkEnd w:id="14"/>
     </w:p>
     <w:p>
       <w:pPr>
@@ -6449,12 +6602,12 @@
         <w:jc w:val="center"/>
         <w:outlineLvl w:val="0"/>
       </w:pPr>
-      <w:bookmarkStart w:id="14" w:name="_Toc511651055"/>
+      <w:bookmarkStart w:id="15" w:name="_Toc512605842"/>
       <w:r>
         <w:lastRenderedPageBreak/>
         <w:t>Daftar Pustaka</w:t>
       </w:r>
-      <w:bookmarkEnd w:id="14"/>
+      <w:bookmarkEnd w:id="15"/>
     </w:p>
     <w:sdt>
       <w:sdtPr>
@@ -8493,7 +8646,7 @@
     <w:link w:val="Judul1KAR"/>
     <w:uiPriority w:val="9"/>
     <w:qFormat/>
-    <w:rsid w:val="003E4463"/>
+    <w:rsid w:val="006B432D"/>
     <w:pPr>
       <w:keepNext/>
       <w:keepLines/>
@@ -8501,10 +8654,29 @@
       <w:outlineLvl w:val="0"/>
     </w:pPr>
     <w:rPr>
-      <w:rFonts w:asciiTheme="majorHAnsi" w:eastAsiaTheme="majorEastAsia" w:hAnsiTheme="majorHAnsi" w:cstheme="majorBidi"/>
-      <w:color w:val="2F5496" w:themeColor="accent1" w:themeShade="BF"/>
-      <w:sz w:val="32"/>
+      <w:rFonts w:eastAsiaTheme="majorEastAsia" w:cstheme="majorBidi"/>
       <w:szCs w:val="32"/>
+    </w:rPr>
+  </w:style>
+  <w:style w:type="paragraph" w:styleId="Judul2">
+    <w:name w:val="heading 2"/>
+    <w:basedOn w:val="Normal"/>
+    <w:next w:val="Normal"/>
+    <w:link w:val="Judul2KAR"/>
+    <w:uiPriority w:val="9"/>
+    <w:semiHidden/>
+    <w:unhideWhenUsed/>
+    <w:qFormat/>
+    <w:rsid w:val="006B432D"/>
+    <w:pPr>
+      <w:keepNext/>
+      <w:keepLines/>
+      <w:spacing w:before="40"/>
+      <w:outlineLvl w:val="1"/>
+    </w:pPr>
+    <w:rPr>
+      <w:rFonts w:eastAsiaTheme="majorEastAsia" w:cstheme="majorBidi"/>
+      <w:szCs w:val="26"/>
     </w:rPr>
   </w:style>
   <w:style w:type="character" w:default="1" w:styleId="FontParagrafDefault">
@@ -8551,11 +8723,11 @@
     <w:basedOn w:val="FontParagrafDefault"/>
     <w:link w:val="Judul1"/>
     <w:uiPriority w:val="9"/>
-    <w:rsid w:val="003E4463"/>
+    <w:rsid w:val="006B432D"/>
     <w:rPr>
-      <w:rFonts w:asciiTheme="majorHAnsi" w:eastAsiaTheme="majorEastAsia" w:hAnsiTheme="majorHAnsi" w:cstheme="majorBidi"/>
-      <w:color w:val="2F5496" w:themeColor="accent1" w:themeShade="BF"/>
-      <w:sz w:val="32"/>
+      <w:rFonts w:ascii="Times New Roman" w:eastAsiaTheme="majorEastAsia" w:hAnsi="Times New Roman" w:cstheme="majorBidi"/>
+      <w:color w:val="000000" w:themeColor="text1"/>
+      <w:sz w:val="24"/>
       <w:szCs w:val="32"/>
     </w:rPr>
   </w:style>
@@ -8716,6 +8888,20 @@
       <w:color w:val="000000" w:themeColor="text1"/>
       <w:sz w:val="18"/>
       <w:szCs w:val="18"/>
+    </w:rPr>
+  </w:style>
+  <w:style w:type="character" w:customStyle="1" w:styleId="Judul2KAR">
+    <w:name w:val="Judul 2 KAR"/>
+    <w:basedOn w:val="FontParagrafDefault"/>
+    <w:link w:val="Judul2"/>
+    <w:uiPriority w:val="9"/>
+    <w:semiHidden/>
+    <w:rsid w:val="006B432D"/>
+    <w:rPr>
+      <w:rFonts w:ascii="Times New Roman" w:eastAsiaTheme="majorEastAsia" w:hAnsi="Times New Roman" w:cstheme="majorBidi"/>
+      <w:color w:val="000000" w:themeColor="text1"/>
+      <w:sz w:val="24"/>
+      <w:szCs w:val="26"/>
     </w:rPr>
   </w:style>
 </w:styles>
@@ -9193,7 +9379,7 @@
 </file>
 
 <file path=customXml/itemProps1.xml><?xml version="1.0" encoding="utf-8"?>
-<ds:datastoreItem xmlns:ds="http://schemas.openxmlformats.org/officeDocument/2006/customXml" ds:itemID="{62FE304B-3E94-43C4-80B9-80C90056D07D}">
+<ds:datastoreItem xmlns:ds="http://schemas.openxmlformats.org/officeDocument/2006/customXml" ds:itemID="{F3BB1CDE-F961-4311-8D26-CF8ADB6A33DB}">
   <ds:schemaRefs>
     <ds:schemaRef ds:uri="http://schemas.openxmlformats.org/officeDocument/2006/bibliography"/>
   </ds:schemaRefs>

</xml_diff>

<commit_message>
beres sampai dengan tinjauan pustaka
</commit_message>
<xml_diff>
--- a/tongkat tunanetra/PROPOSAL PENELITIAN TUGAS AKHIR.docx
+++ b/tongkat tunanetra/PROPOSAL PENELITIAN TUGAS AKHIR.docx
@@ -1,6 +1,6 @@
 
 <file path=word/document.xml><?xml version="1.0" encoding="utf-8"?>
-<w:document xmlns:wpc="http://schemas.microsoft.com/office/word/2010/wordprocessingCanvas" xmlns:cx="http://schemas.microsoft.com/office/drawing/2014/chartex" xmlns:mc="http://schemas.openxmlformats.org/markup-compatibility/2006" xmlns:o="urn:schemas-microsoft-com:office:office" xmlns:r="http://schemas.openxmlformats.org/officeDocument/2006/relationships" xmlns:m="http://schemas.openxmlformats.org/officeDocument/2006/math" xmlns:v="urn:schemas-microsoft-com:vml" xmlns:wp14="http://schemas.microsoft.com/office/word/2010/wordprocessingDrawing" xmlns:wp="http://schemas.openxmlformats.org/drawingml/2006/wordprocessingDrawing" xmlns:w10="urn:schemas-microsoft-com:office:word" xmlns:w="http://schemas.openxmlformats.org/wordprocessingml/2006/main" xmlns:w14="http://schemas.microsoft.com/office/word/2010/wordml" xmlns:w15="http://schemas.microsoft.com/office/word/2012/wordml" xmlns:w16se="http://schemas.microsoft.com/office/word/2015/wordml/symex" xmlns:wpg="http://schemas.microsoft.com/office/word/2010/wordprocessingGroup" xmlns:wpi="http://schemas.microsoft.com/office/word/2010/wordprocessingInk" xmlns:wne="http://schemas.microsoft.com/office/word/2006/wordml" xmlns:wps="http://schemas.microsoft.com/office/word/2010/wordprocessingShape" mc:Ignorable="w14 w15 w16se wp14">
+<w:document xmlns:wpc="http://schemas.microsoft.com/office/word/2010/wordprocessingCanvas" xmlns:cx="http://schemas.microsoft.com/office/drawing/2014/chartex" xmlns:cx1="http://schemas.microsoft.com/office/drawing/2015/9/8/chartex" xmlns:cx2="http://schemas.microsoft.com/office/drawing/2015/10/21/chartex" xmlns:cx3="http://schemas.microsoft.com/office/drawing/2016/5/9/chartex" xmlns:cx4="http://schemas.microsoft.com/office/drawing/2016/5/10/chartex" xmlns:cx5="http://schemas.microsoft.com/office/drawing/2016/5/11/chartex" xmlns:cx6="http://schemas.microsoft.com/office/drawing/2016/5/12/chartex" xmlns:cx7="http://schemas.microsoft.com/office/drawing/2016/5/13/chartex" xmlns:cx8="http://schemas.microsoft.com/office/drawing/2016/5/14/chartex" xmlns:mc="http://schemas.openxmlformats.org/markup-compatibility/2006" xmlns:aink="http://schemas.microsoft.com/office/drawing/2016/ink" xmlns:am3d="http://schemas.microsoft.com/office/drawing/2017/model3d" xmlns:o="urn:schemas-microsoft-com:office:office" xmlns:r="http://schemas.openxmlformats.org/officeDocument/2006/relationships" xmlns:m="http://schemas.openxmlformats.org/officeDocument/2006/math" xmlns:v="urn:schemas-microsoft-com:vml" xmlns:wp14="http://schemas.microsoft.com/office/word/2010/wordprocessingDrawing" xmlns:wp="http://schemas.openxmlformats.org/drawingml/2006/wordprocessingDrawing" xmlns:w10="urn:schemas-microsoft-com:office:word" xmlns:w="http://schemas.openxmlformats.org/wordprocessingml/2006/main" xmlns:w14="http://schemas.microsoft.com/office/word/2010/wordml" xmlns:w15="http://schemas.microsoft.com/office/word/2012/wordml" xmlns:w16cid="http://schemas.microsoft.com/office/word/2016/wordml/cid" xmlns:w16se="http://schemas.microsoft.com/office/word/2015/wordml/symex" xmlns:wpg="http://schemas.microsoft.com/office/word/2010/wordprocessingGroup" xmlns:wpi="http://schemas.microsoft.com/office/word/2010/wordprocessingInk" xmlns:wne="http://schemas.microsoft.com/office/word/2006/wordml" xmlns:wps="http://schemas.microsoft.com/office/word/2010/wordprocessingShape" mc:Ignorable="w14 w15 w16se w16cid wp14">
   <w:body>
     <w:p>
       <w:pPr>
@@ -146,7 +146,13 @@
         <w:t xml:space="preserve">  </w:t>
       </w:r>
       <w:r>
-        <w:t xml:space="preserve">MENGGUNAKAN RAPBERRY PI </w:t>
+        <w:t>MENGGUNAKAN RA</w:t>
+      </w:r>
+      <w:r>
+        <w:t>S</w:t>
+      </w:r>
+      <w:r>
+        <w:t xml:space="preserve">PBERRY PI </w:t>
       </w:r>
       <w:bookmarkEnd w:id="0"/>
     </w:p>
@@ -605,7 +611,16 @@
               <w:jc w:val="center"/>
             </w:pPr>
             <w:r>
-              <w:t xml:space="preserve">Deffy Susanti, ST., </w:t>
+              <w:t>Ade</w:t>
+            </w:r>
+            <w:r>
+              <w:t xml:space="preserve"> </w:t>
+            </w:r>
+            <w:r>
+              <w:t>Bastian</w:t>
+            </w:r>
+            <w:r>
+              <w:t xml:space="preserve">, ST., </w:t>
             </w:r>
             <w:proofErr w:type="gramStart"/>
             <w:r>
@@ -622,7 +637,19 @@
               <w:jc w:val="center"/>
             </w:pPr>
             <w:r>
-              <w:t>NIDN: 04.241084.02</w:t>
+              <w:t>NIDN: 04.</w:t>
+            </w:r>
+            <w:r>
+              <w:t>150</w:t>
+            </w:r>
+            <w:r>
+              <w:t>287</w:t>
+            </w:r>
+            <w:r>
+              <w:t>.0</w:t>
+            </w:r>
+            <w:r>
+              <w:t>4</w:t>
             </w:r>
           </w:p>
         </w:tc>
@@ -854,7 +881,7 @@
                 <w:noProof/>
                 <w:webHidden/>
               </w:rPr>
-              <w:t>i</w:t>
+              <w:t>ii</w:t>
             </w:r>
             <w:r>
               <w:rPr>
@@ -1030,7 +1057,7 @@
                 <w:noProof/>
                 <w:webHidden/>
               </w:rPr>
-              <w:t>1</w:t>
+              <w:t>3</w:t>
             </w:r>
             <w:r>
               <w:rPr>
@@ -1118,7 +1145,7 @@
                 <w:noProof/>
                 <w:webHidden/>
               </w:rPr>
-              <w:t>1</w:t>
+              <w:t>3</w:t>
             </w:r>
             <w:r>
               <w:rPr>
@@ -1206,7 +1233,7 @@
                 <w:noProof/>
                 <w:webHidden/>
               </w:rPr>
-              <w:t>1</w:t>
+              <w:t>3</w:t>
             </w:r>
             <w:r>
               <w:rPr>
@@ -1294,7 +1321,7 @@
                 <w:noProof/>
                 <w:webHidden/>
               </w:rPr>
-              <w:t>1</w:t>
+              <w:t>4</w:t>
             </w:r>
             <w:r>
               <w:rPr>
@@ -1382,7 +1409,7 @@
                 <w:noProof/>
                 <w:webHidden/>
               </w:rPr>
-              <w:t>1</w:t>
+              <w:t>4</w:t>
             </w:r>
             <w:r>
               <w:rPr>
@@ -1457,20 +1484,16 @@
                 <w:noProof/>
                 <w:webHidden/>
               </w:rPr>
-            </w:r>
-            <w:r>
-              <w:rPr>
+              <w:fldChar w:fldCharType="separate"/>
+            </w:r>
+            <w:r>
+              <w:rPr>
+                <w:b/>
+                <w:bCs/>
                 <w:noProof/>
                 <w:webHidden/>
               </w:rPr>
-              <w:fldChar w:fldCharType="separate"/>
-            </w:r>
-            <w:r>
-              <w:rPr>
-                <w:noProof/>
-                <w:webHidden/>
-              </w:rPr>
-              <w:t>1</w:t>
+              <w:t>Error! Bookmark not defined.</w:t>
             </w:r>
             <w:r>
               <w:rPr>
@@ -1558,7 +1581,7 @@
                 <w:noProof/>
                 <w:webHidden/>
               </w:rPr>
-              <w:t>1</w:t>
+              <w:t>8</w:t>
             </w:r>
             <w:r>
               <w:rPr>
@@ -1646,7 +1669,7 @@
                 <w:noProof/>
                 <w:webHidden/>
               </w:rPr>
-              <w:t>1</w:t>
+              <w:t>8</w:t>
             </w:r>
             <w:r>
               <w:rPr>
@@ -1734,7 +1757,7 @@
                 <w:noProof/>
                 <w:webHidden/>
               </w:rPr>
-              <w:t>1</w:t>
+              <w:t>8</w:t>
             </w:r>
             <w:r>
               <w:rPr>
@@ -1822,7 +1845,7 @@
                 <w:noProof/>
                 <w:webHidden/>
               </w:rPr>
-              <w:t>1</w:t>
+              <w:t>9</w:t>
             </w:r>
             <w:r>
               <w:rPr>
@@ -1893,7 +1916,7 @@
                 <w:noProof/>
                 <w:webHidden/>
               </w:rPr>
-              <w:t>1</w:t>
+              <w:t>10</w:t>
             </w:r>
             <w:r>
               <w:rPr>
@@ -2820,7 +2843,13 @@
         <w:t xml:space="preserve">linier </w:t>
       </w:r>
       <w:r>
-        <w:t xml:space="preserve">dengan penelitian ini sehingga bisa dijadikan sebagai referensi dalam penelitian yang sekarang dilakukan. Berikut beberapa tinjauan yang </w:t>
+        <w:t>dengan penelitian ini sehingga bisa dijadikan</w:t>
+      </w:r>
+      <w:r>
+        <w:t xml:space="preserve"> </w:t>
+      </w:r>
+      <w:r>
+        <w:t xml:space="preserve">referensi dalam penelitian yang sekarang dilakukan. Berikut beberapa tinjauan yang </w:t>
       </w:r>
       <w:r>
         <w:rPr>
@@ -2895,7 +2924,27 @@
         <w:jc w:val="both"/>
       </w:pPr>
       <w:r>
-        <w:t xml:space="preserve">Penelitian yang dilakukan oleh adri ahmad Farhan, Unang Sunarya, Dadan Nur Ramdan pada tahun 2015 dengan penelitian yang berjudul “ Perancangan dan Implementasi alat bantu Tunanetra dengan sensor ultrasonik dan </w:t>
+        <w:t xml:space="preserve">Penelitian yang dilakukan oleh </w:t>
+      </w:r>
+      <w:r>
+        <w:t>A</w:t>
+      </w:r>
+      <w:r>
+        <w:t xml:space="preserve">dri </w:t>
+      </w:r>
+      <w:r>
+        <w:t>A</w:t>
+      </w:r>
+      <w:r>
+        <w:t xml:space="preserve">hmad Farhan, Unang Sunarya, Dadan Nur Ramdan pada tahun 2015 dengan penelitian yang berjudul </w:t>
+      </w:r>
+      <w:proofErr w:type="gramStart"/>
+      <w:r>
+        <w:t>“ Perancangan</w:t>
+      </w:r>
+      <w:proofErr w:type="gramEnd"/>
+      <w:r>
+        <w:t xml:space="preserve"> dan Implementasi alat bantu Tunanetra dengan sensor ultrasonik dan </w:t>
       </w:r>
       <w:r>
         <w:rPr>
@@ -2907,10 +2956,33 @@
         <w:rPr>
           <w:i/>
         </w:rPr>
-        <w:t>”.</w:t>
-      </w:r>
-      <w:bookmarkStart w:id="9" w:name="_GoBack"/>
-      <w:bookmarkEnd w:id="9"/>
+        <w:t>”</w:t>
+      </w:r>
+      <w:r>
+        <w:rPr>
+          <w:i/>
+        </w:rPr>
+        <w:t xml:space="preserve">. </w:t>
+      </w:r>
+      <w:r>
+        <w:t xml:space="preserve">Penelitian yang mereka </w:t>
+      </w:r>
+      <w:r>
+        <w:lastRenderedPageBreak/>
+        <w:t>lakukan untuk merancang sebuah alat bantu berjalan berbasis</w:t>
+      </w:r>
+      <w:r>
+        <w:t xml:space="preserve"> mikrokontroler menggunakan sensor ultrasonik sebagai inputan dan </w:t>
+      </w:r>
+      <w:r>
+        <w:rPr>
+          <w:i/>
+        </w:rPr>
+        <w:t xml:space="preserve">buzzer </w:t>
+      </w:r>
+      <w:r>
+        <w:t xml:space="preserve">sebagai tanda keluaran dan gps digunakan sebagai tanda posisi dari tunanetra, sms digunakan ketika tunanetra tersesat untuk memberitahu keluarganya. </w:t>
+      </w:r>
     </w:p>
     <w:p>
       <w:pPr>
@@ -2923,7 +2995,6 @@
         <w:jc w:val="both"/>
       </w:pPr>
       <w:r>
-        <w:lastRenderedPageBreak/>
         <w:t xml:space="preserve">Penelitian yang dilakukan oleh </w:t>
       </w:r>
       <w:r>
@@ -2943,6 +3014,12 @@
       </w:r>
       <w:r>
         <w:t>”.</w:t>
+      </w:r>
+      <w:r>
+        <w:t xml:space="preserve"> Dalam penelitian ini didapatkan hasil bahwa </w:t>
+      </w:r>
+      <w:r>
+        <w:t>Penyadang tunanetra menjadi bisa menikmati novel tanpa harus menggunakan huruf brailler yang ada pada novel.</w:t>
       </w:r>
     </w:p>
     <w:p>
@@ -3002,6 +3079,77 @@
           <w:numId w:val="10"/>
         </w:numPr>
         <w:spacing w:line="360" w:lineRule="auto"/>
+        <w:jc w:val="both"/>
+      </w:pPr>
+      <w:r>
+        <w:t>Penelitian yang dilakukan oleh</w:t>
+      </w:r>
+      <w:r>
+        <w:t xml:space="preserve"> Figur Humani, kusworo adi dan Catur Edi Widodo yang dilakukan pada tahun 2016 </w:t>
+      </w:r>
+      <w:r>
+        <w:t xml:space="preserve">dengan judul penelitian “Aplikasi Pengolah </w:t>
+      </w:r>
+      <w:proofErr w:type="gramStart"/>
+      <w:r>
+        <w:t>Citra  Pada</w:t>
+      </w:r>
+      <w:proofErr w:type="gramEnd"/>
+      <w:r>
+        <w:t xml:space="preserve"> Raspberry PI untuk membedakan benda berdasarkan warna dan bentuk”. </w:t>
+      </w:r>
+      <w:r>
+        <w:t xml:space="preserve"> Dalam penelitian tersebut </w:t>
+      </w:r>
+      <w:proofErr w:type="gramStart"/>
+      <w:r>
+        <w:t xml:space="preserve">mengahasilkan </w:t>
+      </w:r>
+      <w:r>
+        <w:t xml:space="preserve"> Hasil</w:t>
+      </w:r>
+      <w:proofErr w:type="gramEnd"/>
+      <w:r>
+        <w:t xml:space="preserve"> dari penelitian ini ialah didapatkan suatu sistem yang dapat membedakan jenis-jenis objek berdasarkan jenis warna dan bentuk dari suatu objek menggunakan system pengolahan citra pada raspberry menggunakan openCV serta mengendalikan motor servo untuk memisahkan objek.</w:t>
+      </w:r>
+    </w:p>
+    <w:p>
+      <w:pPr>
+        <w:spacing w:line="360" w:lineRule="auto"/>
+        <w:ind w:firstLine="284"/>
+        <w:jc w:val="both"/>
+      </w:pPr>
+      <w:r>
+        <w:t>Dari penelitian-penelitian diatas, dijadikan sebagai tinjauan pustaka dan referensi dalam melakukan penelitian tugas akhir ini,</w:t>
+      </w:r>
+      <w:r>
+        <w:t xml:space="preserve"> yang melakukan penelitian dengan judul penelitian </w:t>
+      </w:r>
+      <w:r>
+        <w:t xml:space="preserve">Rancang bangun </w:t>
+      </w:r>
+      <w:r>
+        <w:rPr>
+          <w:i/>
+        </w:rPr>
+        <w:t xml:space="preserve">Prototype </w:t>
+      </w:r>
+      <w:r>
+        <w:t xml:space="preserve">Tangkat Tunanetra Menggunakan Metode Haar Like </w:t>
+      </w:r>
+      <w:proofErr w:type="gramStart"/>
+      <w:r>
+        <w:t>Feature  Menggunakan</w:t>
+      </w:r>
+      <w:proofErr w:type="gramEnd"/>
+      <w:r>
+        <w:t xml:space="preserve"> Rapberry Pi. </w:t>
+      </w:r>
+    </w:p>
+    <w:p>
+      <w:pPr>
+        <w:spacing w:line="360" w:lineRule="auto"/>
+        <w:ind w:firstLine="284"/>
         <w:jc w:val="both"/>
         <w:sectPr>
           <w:headerReference w:type="default" r:id="rId14"/>
@@ -3016,7 +3164,7 @@
         </w:sectPr>
       </w:pPr>
       <w:r>
-        <w:t>Penelitian yang dilakukan oleh</w:t>
+        <w:t>Untuk lebih jelasnya dan memudahkan pemahaman terhadap kajian terdahulu dapat dilihat pada tabel berikut:</w:t>
       </w:r>
     </w:p>
     <w:p>
@@ -3024,27 +3172,47 @@
         <w:ind w:firstLine="284"/>
         <w:jc w:val="both"/>
       </w:pPr>
-      <w:r>
-        <w:lastRenderedPageBreak/>
-        <w:t xml:space="preserve">Guna mendapatkan hasil penelitian yang optimal harus melakukan kajian dari penelitian-penelitian yang terdahulu yang </w:t>
-      </w:r>
-      <w:r>
-        <w:rPr>
-          <w:i/>
-        </w:rPr>
-        <w:t xml:space="preserve">linier </w:t>
-      </w:r>
-      <w:r>
-        <w:t xml:space="preserve">dengan penelitian ini sehingga bisa dijadikan sebagai referensi dalam penelitian yang sekarang dilakukan. Berikut beberapa tinjauan yang </w:t>
-      </w:r>
-      <w:r>
-        <w:rPr>
-          <w:i/>
-        </w:rPr>
-        <w:t xml:space="preserve">linier </w:t>
-      </w:r>
-      <w:r>
-        <w:t>dengan penelitian ini:</w:t>
+    </w:p>
+    <w:p>
+      <w:pPr>
+        <w:pStyle w:val="Caption"/>
+        <w:keepNext/>
+      </w:pPr>
+      <w:r>
+        <w:t xml:space="preserve">Tabel </w:t>
+      </w:r>
+      <w:r>
+        <w:rPr>
+          <w:noProof/>
+        </w:rPr>
+        <w:fldChar w:fldCharType="begin"/>
+      </w:r>
+      <w:r>
+        <w:rPr>
+          <w:noProof/>
+        </w:rPr>
+        <w:instrText xml:space="preserve"> SEQ Tabel \* ARABIC </w:instrText>
+      </w:r>
+      <w:r>
+        <w:rPr>
+          <w:noProof/>
+        </w:rPr>
+        <w:fldChar w:fldCharType="separate"/>
+      </w:r>
+      <w:r>
+        <w:rPr>
+          <w:noProof/>
+        </w:rPr>
+        <w:t>1</w:t>
+      </w:r>
+      <w:r>
+        <w:rPr>
+          <w:noProof/>
+        </w:rPr>
+        <w:fldChar w:fldCharType="end"/>
+      </w:r>
+      <w:r>
+        <w:t>.1 Hasil kajian penelitian terdahulu</w:t>
       </w:r>
     </w:p>
     <w:tbl>
@@ -3054,14 +3222,14 @@
         <w:tblLook w:val="04A0" w:firstRow="1" w:lastRow="0" w:firstColumn="1" w:lastColumn="0" w:noHBand="0" w:noVBand="1"/>
       </w:tblPr>
       <w:tblGrid>
-        <w:gridCol w:w="562"/>
-        <w:gridCol w:w="851"/>
-        <w:gridCol w:w="1842"/>
-        <w:gridCol w:w="2410"/>
-        <w:gridCol w:w="1618"/>
-        <w:gridCol w:w="2630"/>
-        <w:gridCol w:w="1618"/>
-        <w:gridCol w:w="1616"/>
+        <w:gridCol w:w="561"/>
+        <w:gridCol w:w="850"/>
+        <w:gridCol w:w="1836"/>
+        <w:gridCol w:w="2391"/>
+        <w:gridCol w:w="1610"/>
+        <w:gridCol w:w="2608"/>
+        <w:gridCol w:w="1696"/>
+        <w:gridCol w:w="1595"/>
       </w:tblGrid>
       <w:tr>
         <w:trPr>
@@ -3069,7 +3237,7 @@
         </w:trPr>
         <w:tc>
           <w:tcPr>
-            <w:tcW w:w="562" w:type="dxa"/>
+            <w:tcW w:w="561" w:type="dxa"/>
             <w:vAlign w:val="center"/>
           </w:tcPr>
           <w:p>
@@ -3083,7 +3251,7 @@
         </w:tc>
         <w:tc>
           <w:tcPr>
-            <w:tcW w:w="851" w:type="dxa"/>
+            <w:tcW w:w="850" w:type="dxa"/>
             <w:vAlign w:val="center"/>
           </w:tcPr>
           <w:p>
@@ -3097,7 +3265,7 @@
         </w:tc>
         <w:tc>
           <w:tcPr>
-            <w:tcW w:w="1842" w:type="dxa"/>
+            <w:tcW w:w="1836" w:type="dxa"/>
             <w:vAlign w:val="center"/>
           </w:tcPr>
           <w:p>
@@ -3111,7 +3279,7 @@
         </w:tc>
         <w:tc>
           <w:tcPr>
-            <w:tcW w:w="2410" w:type="dxa"/>
+            <w:tcW w:w="2391" w:type="dxa"/>
             <w:vAlign w:val="center"/>
           </w:tcPr>
           <w:p>
@@ -3125,7 +3293,7 @@
         </w:tc>
         <w:tc>
           <w:tcPr>
-            <w:tcW w:w="1618" w:type="dxa"/>
+            <w:tcW w:w="1610" w:type="dxa"/>
             <w:vAlign w:val="center"/>
           </w:tcPr>
           <w:p>
@@ -3139,7 +3307,7 @@
         </w:tc>
         <w:tc>
           <w:tcPr>
-            <w:tcW w:w="2630" w:type="dxa"/>
+            <w:tcW w:w="2608" w:type="dxa"/>
             <w:vAlign w:val="center"/>
           </w:tcPr>
           <w:p>
@@ -3153,7 +3321,7 @@
         </w:tc>
         <w:tc>
           <w:tcPr>
-            <w:tcW w:w="1618" w:type="dxa"/>
+            <w:tcW w:w="1696" w:type="dxa"/>
             <w:vAlign w:val="center"/>
           </w:tcPr>
           <w:p>
@@ -3167,7 +3335,7 @@
         </w:tc>
         <w:tc>
           <w:tcPr>
-            <w:tcW w:w="1616" w:type="dxa"/>
+            <w:tcW w:w="1595" w:type="dxa"/>
             <w:vAlign w:val="center"/>
           </w:tcPr>
           <w:p>
@@ -3183,7 +3351,7 @@
       <w:tr>
         <w:tc>
           <w:tcPr>
-            <w:tcW w:w="562" w:type="dxa"/>
+            <w:tcW w:w="561" w:type="dxa"/>
           </w:tcPr>
           <w:p>
             <w:pPr>
@@ -3196,7 +3364,7 @@
         </w:tc>
         <w:tc>
           <w:tcPr>
-            <w:tcW w:w="851" w:type="dxa"/>
+            <w:tcW w:w="850" w:type="dxa"/>
           </w:tcPr>
           <w:p>
             <w:pPr>
@@ -3209,7 +3377,7 @@
         </w:tc>
         <w:tc>
           <w:tcPr>
-            <w:tcW w:w="1842" w:type="dxa"/>
+            <w:tcW w:w="1836" w:type="dxa"/>
           </w:tcPr>
           <w:p>
             <w:r>
@@ -3219,7 +3387,7 @@
         </w:tc>
         <w:tc>
           <w:tcPr>
-            <w:tcW w:w="2410" w:type="dxa"/>
+            <w:tcW w:w="2391" w:type="dxa"/>
           </w:tcPr>
           <w:p>
             <w:r>
@@ -3229,7 +3397,7 @@
         </w:tc>
         <w:tc>
           <w:tcPr>
-            <w:tcW w:w="1618" w:type="dxa"/>
+            <w:tcW w:w="1610" w:type="dxa"/>
           </w:tcPr>
           <w:p>
             <w:pPr>
@@ -3242,7 +3410,7 @@
         </w:tc>
         <w:tc>
           <w:tcPr>
-            <w:tcW w:w="2630" w:type="dxa"/>
+            <w:tcW w:w="2608" w:type="dxa"/>
           </w:tcPr>
           <w:p>
             <w:pPr>
@@ -3255,11 +3423,11 @@
         </w:tc>
         <w:tc>
           <w:tcPr>
-            <w:tcW w:w="1618" w:type="dxa"/>
-          </w:tcPr>
-          <w:p>
-            <w:pPr>
-              <w:jc w:val="both"/>
+            <w:tcW w:w="1696" w:type="dxa"/>
+          </w:tcPr>
+          <w:p>
+            <w:pPr>
+              <w:jc w:val="center"/>
             </w:pPr>
             <w:r>
               <w:t>Sensor Ultrasonik</w:t>
@@ -3268,11 +3436,12 @@
         </w:tc>
         <w:tc>
           <w:tcPr>
-            <w:tcW w:w="1616" w:type="dxa"/>
-          </w:tcPr>
-          <w:p>
-            <w:pPr>
-              <w:jc w:val="both"/>
+            <w:tcW w:w="1595" w:type="dxa"/>
+            <w:vAlign w:val="center"/>
+          </w:tcPr>
+          <w:p>
+            <w:pPr>
+              <w:jc w:val="center"/>
             </w:pPr>
             <w:r>
               <w:t>1907-2430</w:t>
@@ -3283,7 +3452,7 @@
       <w:tr>
         <w:tc>
           <w:tcPr>
-            <w:tcW w:w="562" w:type="dxa"/>
+            <w:tcW w:w="561" w:type="dxa"/>
           </w:tcPr>
           <w:p>
             <w:pPr>
@@ -3296,89 +3465,102 @@
         </w:tc>
         <w:tc>
           <w:tcPr>
-            <w:tcW w:w="851" w:type="dxa"/>
-          </w:tcPr>
-          <w:p>
-            <w:pPr>
-              <w:jc w:val="both"/>
-            </w:pPr>
-            <w:r>
-              <w:t>2017</w:t>
-            </w:r>
-          </w:p>
-        </w:tc>
-        <w:tc>
-          <w:tcPr>
-            <w:tcW w:w="1842" w:type="dxa"/>
-          </w:tcPr>
-          <w:p>
-            <w:pPr>
-              <w:jc w:val="both"/>
-            </w:pPr>
-            <w:r>
-              <w:t>Megeni Karsa Saidul, Ahmad Rofiq Hakim, Bartomolmius Harpad</w:t>
-            </w:r>
-          </w:p>
-        </w:tc>
-        <w:tc>
-          <w:tcPr>
-            <w:tcW w:w="2410" w:type="dxa"/>
-          </w:tcPr>
-          <w:p>
-            <w:r>
-              <w:t>Tongkat Tuna Netra menggunakan sensor ultrasonik berbasis mikrokontroler ATMEGA16</w:t>
-            </w:r>
-          </w:p>
-        </w:tc>
-        <w:tc>
-          <w:tcPr>
-            <w:tcW w:w="1618" w:type="dxa"/>
-          </w:tcPr>
-          <w:p>
-            <w:pPr>
-              <w:jc w:val="both"/>
-            </w:pPr>
-            <w:r>
-              <w:t>Just TI</w:t>
-            </w:r>
-          </w:p>
-        </w:tc>
-        <w:tc>
-          <w:tcPr>
-            <w:tcW w:w="2630" w:type="dxa"/>
-          </w:tcPr>
-          <w:p>
-            <w:pPr>
-              <w:jc w:val="both"/>
-            </w:pPr>
-            <w:r>
-              <w:t>Tongkat tuna netra yang dapat lebih membantu bagi penyandang tuna netra dalam berjalan</w:t>
-            </w:r>
-          </w:p>
-        </w:tc>
-        <w:tc>
-          <w:tcPr>
-            <w:tcW w:w="1618" w:type="dxa"/>
-          </w:tcPr>
-          <w:p>
-            <w:pPr>
-              <w:jc w:val="both"/>
-            </w:pPr>
-            <w:r>
-              <w:t>Sensor Ultrasonik</w:t>
-            </w:r>
-          </w:p>
-        </w:tc>
-        <w:tc>
-          <w:tcPr>
-            <w:tcW w:w="1616" w:type="dxa"/>
-          </w:tcPr>
-          <w:p>
-            <w:pPr>
-              <w:jc w:val="both"/>
-            </w:pPr>
-            <w:r>
-              <w:t>96-102</w:t>
+            <w:tcW w:w="850" w:type="dxa"/>
+          </w:tcPr>
+          <w:p>
+            <w:pPr>
+              <w:jc w:val="both"/>
+            </w:pPr>
+            <w:r>
+              <w:t>2015</w:t>
+            </w:r>
+          </w:p>
+        </w:tc>
+        <w:tc>
+          <w:tcPr>
+            <w:tcW w:w="1836" w:type="dxa"/>
+          </w:tcPr>
+          <w:p>
+            <w:r>
+              <w:t>Adri Ahmad Farhan, Unang Sunarya, Dadan Nur Ramdan</w:t>
+            </w:r>
+          </w:p>
+        </w:tc>
+        <w:tc>
+          <w:tcPr>
+            <w:tcW w:w="2391" w:type="dxa"/>
+          </w:tcPr>
+          <w:p>
+            <w:r>
+              <w:t xml:space="preserve">Perancangan dan Implementasi alat bantu Tunanetra dengan sensor ultrasonik dan </w:t>
+            </w:r>
+            <w:r>
+              <w:rPr>
+                <w:i/>
+              </w:rPr>
+              <w:t>Global Positiong System (GPS)</w:t>
+            </w:r>
+          </w:p>
+        </w:tc>
+        <w:tc>
+          <w:tcPr>
+            <w:tcW w:w="1610" w:type="dxa"/>
+          </w:tcPr>
+          <w:p>
+            <w:pPr>
+              <w:jc w:val="both"/>
+            </w:pPr>
+            <w:r>
+              <w:t>Proceeding of Applied Science</w:t>
+            </w:r>
+          </w:p>
+        </w:tc>
+        <w:tc>
+          <w:tcPr>
+            <w:tcW w:w="2608" w:type="dxa"/>
+          </w:tcPr>
+          <w:p>
+            <w:pPr>
+              <w:jc w:val="center"/>
+            </w:pPr>
+            <w:r>
+              <w:t>M</w:t>
+            </w:r>
+            <w:r>
+              <w:t>erancang sebuah alat bantu berjalan berbasis mikrokontroler menggunakan sensor ultrasonik</w:t>
+            </w:r>
+            <w:r>
+              <w:t xml:space="preserve">, </w:t>
+            </w:r>
+            <w:r>
+              <w:t>buzzer dan gps digunakan sebagai tanda posisi dari tunanetra, sms digunakan ketika tunanetra tersesat</w:t>
+            </w:r>
+          </w:p>
+        </w:tc>
+        <w:tc>
+          <w:tcPr>
+            <w:tcW w:w="1696" w:type="dxa"/>
+          </w:tcPr>
+          <w:p>
+            <w:pPr>
+              <w:jc w:val="center"/>
+            </w:pPr>
+            <w:r>
+              <w:t>Mikrokontroler dan sensor ultrasonik</w:t>
+            </w:r>
+          </w:p>
+        </w:tc>
+        <w:tc>
+          <w:tcPr>
+            <w:tcW w:w="1595" w:type="dxa"/>
+            <w:vAlign w:val="center"/>
+          </w:tcPr>
+          <w:p>
+            <w:pPr>
+              <w:jc w:val="center"/>
+            </w:pPr>
+            <w:r>
+              <w:t>2442-5826</w:t>
             </w:r>
           </w:p>
         </w:tc>
@@ -3386,7 +3568,7 @@
       <w:tr>
         <w:tc>
           <w:tcPr>
-            <w:tcW w:w="562" w:type="dxa"/>
+            <w:tcW w:w="561" w:type="dxa"/>
           </w:tcPr>
           <w:p>
             <w:pPr>
@@ -3399,7 +3581,7 @@
         </w:tc>
         <w:tc>
           <w:tcPr>
-            <w:tcW w:w="851" w:type="dxa"/>
+            <w:tcW w:w="850" w:type="dxa"/>
           </w:tcPr>
           <w:p>
             <w:pPr>
@@ -3412,30 +3594,35 @@
         </w:tc>
         <w:tc>
           <w:tcPr>
-            <w:tcW w:w="1842" w:type="dxa"/>
-          </w:tcPr>
-          <w:p>
-            <w:pPr>
-              <w:jc w:val="both"/>
-            </w:pPr>
-            <w:r>
-              <w:t>Dendy Pratama, Denisson Arif Hakim, Yunif Prasetya, Nur Rizki Febriandika, Marleny Trijati, Umi Fadliah</w:t>
-            </w:r>
-          </w:p>
-        </w:tc>
-        <w:tc>
-          <w:tcPr>
-            <w:tcW w:w="2410" w:type="dxa"/>
-          </w:tcPr>
-          <w:p>
-            <w:r>
+            <w:tcW w:w="1836" w:type="dxa"/>
+          </w:tcPr>
+          <w:p>
+            <w:pPr>
+              <w:jc w:val="center"/>
+            </w:pPr>
+            <w:r>
+              <w:t xml:space="preserve">Dendy Pratama, Denisson Arif Hakim, Yunif Prasetya, Nur Rizki Febriandika, </w:t>
+            </w:r>
+            <w:r>
+              <w:lastRenderedPageBreak/>
+              <w:t>Marleny Trijati, Umi Fadliah</w:t>
+            </w:r>
+          </w:p>
+        </w:tc>
+        <w:tc>
+          <w:tcPr>
+            <w:tcW w:w="2391" w:type="dxa"/>
+          </w:tcPr>
+          <w:p>
+            <w:r>
+              <w:lastRenderedPageBreak/>
               <w:t>Rancang Bangun Alat dan Aplikasi untuk para penyandang Tuna Netra berbasis Smartphone</w:t>
             </w:r>
           </w:p>
         </w:tc>
         <w:tc>
           <w:tcPr>
-            <w:tcW w:w="1618" w:type="dxa"/>
+            <w:tcW w:w="1610" w:type="dxa"/>
           </w:tcPr>
           <w:p>
             <w:pPr>
@@ -3448,37 +3635,44 @@
         </w:tc>
         <w:tc>
           <w:tcPr>
-            <w:tcW w:w="2630" w:type="dxa"/>
-          </w:tcPr>
-          <w:p>
-            <w:pPr>
-              <w:jc w:val="both"/>
-            </w:pPr>
-            <w:r>
-              <w:t>Penyadang tuna netra menjadi bisa menikmati novel tanpa haru s menggunakan huruf brailler yang ada pada nove.</w:t>
-            </w:r>
-          </w:p>
-        </w:tc>
-        <w:tc>
-          <w:tcPr>
-            <w:tcW w:w="1618" w:type="dxa"/>
-          </w:tcPr>
-          <w:p>
-            <w:pPr>
-              <w:jc w:val="both"/>
-            </w:pPr>
-            <w:r>
-              <w:t>Tuna Netra</w:t>
-            </w:r>
-          </w:p>
-        </w:tc>
-        <w:tc>
-          <w:tcPr>
-            <w:tcW w:w="1616" w:type="dxa"/>
-          </w:tcPr>
-          <w:p>
-            <w:pPr>
-              <w:jc w:val="both"/>
+            <w:tcW w:w="2608" w:type="dxa"/>
+          </w:tcPr>
+          <w:p>
+            <w:pPr>
+              <w:jc w:val="center"/>
+            </w:pPr>
+            <w:r>
+              <w:t>Penyadang tuna netra menjadi bisa menikmati novel tanpa harus menggunakan huruf brailler yang ada pada nove</w:t>
+            </w:r>
+            <w:r>
+              <w:t>l</w:t>
+            </w:r>
+            <w:r>
+              <w:t>.</w:t>
+            </w:r>
+          </w:p>
+        </w:tc>
+        <w:tc>
+          <w:tcPr>
+            <w:tcW w:w="1696" w:type="dxa"/>
+          </w:tcPr>
+          <w:p>
+            <w:pPr>
+              <w:jc w:val="center"/>
+            </w:pPr>
+            <w:r>
+              <w:t>Alat Bantu Tunanetra</w:t>
+            </w:r>
+          </w:p>
+        </w:tc>
+        <w:tc>
+          <w:tcPr>
+            <w:tcW w:w="1595" w:type="dxa"/>
+            <w:vAlign w:val="center"/>
+          </w:tcPr>
+          <w:p>
+            <w:pPr>
+              <w:jc w:val="center"/>
             </w:pPr>
             <w:r>
               <w:t>2477-698X</w:t>
@@ -3489,7 +3683,7 @@
       <w:tr>
         <w:tc>
           <w:tcPr>
-            <w:tcW w:w="562" w:type="dxa"/>
+            <w:tcW w:w="561" w:type="dxa"/>
           </w:tcPr>
           <w:p>
             <w:pPr>
@@ -3502,7 +3696,7 @@
         </w:tc>
         <w:tc>
           <w:tcPr>
-            <w:tcW w:w="851" w:type="dxa"/>
+            <w:tcW w:w="850" w:type="dxa"/>
           </w:tcPr>
           <w:p>
             <w:pPr>
@@ -3515,33 +3709,69 @@
         </w:tc>
         <w:tc>
           <w:tcPr>
-            <w:tcW w:w="1842" w:type="dxa"/>
-          </w:tcPr>
-          <w:p>
-            <w:pPr>
-              <w:jc w:val="both"/>
-            </w:pPr>
-            <w:r>
-              <w:t>Andre Bagus Putra Aditya</w:t>
-            </w:r>
-          </w:p>
-        </w:tc>
-        <w:tc>
-          <w:tcPr>
-            <w:tcW w:w="2410" w:type="dxa"/>
-          </w:tcPr>
-          <w:p>
-            <w:pPr>
-              <w:jc w:val="both"/>
-            </w:pPr>
-            <w:r>
-              <w:t>Penerapan Wireless Sensor Network pada alat  batu penyandang tuna netra</w:t>
-            </w:r>
-          </w:p>
-        </w:tc>
-        <w:tc>
-          <w:tcPr>
-            <w:tcW w:w="1618" w:type="dxa"/>
+            <w:tcW w:w="1836" w:type="dxa"/>
+          </w:tcPr>
+          <w:p>
+            <w:pPr>
+              <w:jc w:val="both"/>
+            </w:pPr>
+            <w:r>
+              <w:t>Megeni Karsa Saidul, Ahmad Rofiq Hakim, Bartomolmius Harpad</w:t>
+            </w:r>
+          </w:p>
+        </w:tc>
+        <w:tc>
+          <w:tcPr>
+            <w:tcW w:w="2391" w:type="dxa"/>
+          </w:tcPr>
+          <w:p>
+            <w:r>
+              <w:t>Tongkat Tuna Netra menggunakan sensor ultrasonik berbasis mikrokontroler ATMEGA16</w:t>
+            </w:r>
+          </w:p>
+        </w:tc>
+        <w:tc>
+          <w:tcPr>
+            <w:tcW w:w="1610" w:type="dxa"/>
+          </w:tcPr>
+          <w:p>
+            <w:pPr>
+              <w:jc w:val="both"/>
+            </w:pPr>
+            <w:r>
+              <w:t>Just TI</w:t>
+            </w:r>
+          </w:p>
+        </w:tc>
+        <w:tc>
+          <w:tcPr>
+            <w:tcW w:w="2608" w:type="dxa"/>
+          </w:tcPr>
+          <w:p>
+            <w:pPr>
+              <w:jc w:val="both"/>
+            </w:pPr>
+            <w:r>
+              <w:t>Tongkat tuna netra yang dapat lebih membantu bagi penyandang tuna netra dalam berjalan</w:t>
+            </w:r>
+          </w:p>
+        </w:tc>
+        <w:tc>
+          <w:tcPr>
+            <w:tcW w:w="1696" w:type="dxa"/>
+          </w:tcPr>
+          <w:p>
+            <w:pPr>
+              <w:jc w:val="both"/>
+            </w:pPr>
+            <w:r>
+              <w:t>Sensor Ultrasonik</w:t>
+            </w:r>
+          </w:p>
+        </w:tc>
+        <w:tc>
+          <w:tcPr>
+            <w:tcW w:w="1595" w:type="dxa"/>
             <w:vAlign w:val="center"/>
           </w:tcPr>
           <w:p>
@@ -3549,47 +3779,7 @@
               <w:jc w:val="center"/>
             </w:pPr>
             <w:r>
-              <w:t>-</w:t>
-            </w:r>
-          </w:p>
-        </w:tc>
-        <w:tc>
-          <w:tcPr>
-            <w:tcW w:w="2630" w:type="dxa"/>
-          </w:tcPr>
-          <w:p>
-            <w:pPr>
-              <w:jc w:val="both"/>
-            </w:pPr>
-            <w:r>
-              <w:t>Alat tersebut dapat membantu para penyandang tunanetra dalam mendeteksi benda disekitarnya</w:t>
-            </w:r>
-          </w:p>
-        </w:tc>
-        <w:tc>
-          <w:tcPr>
-            <w:tcW w:w="1618" w:type="dxa"/>
-          </w:tcPr>
-          <w:p>
-            <w:pPr>
-              <w:jc w:val="both"/>
-            </w:pPr>
-            <w:r>
-              <w:t>Tunanetra</w:t>
-            </w:r>
-          </w:p>
-        </w:tc>
-        <w:tc>
-          <w:tcPr>
-            <w:tcW w:w="1616" w:type="dxa"/>
-            <w:vAlign w:val="center"/>
-          </w:tcPr>
-          <w:p>
-            <w:pPr>
-              <w:jc w:val="center"/>
-            </w:pPr>
-            <w:r>
-              <w:t>-</w:t>
+              <w:t>96-102</w:t>
             </w:r>
           </w:p>
         </w:tc>
@@ -3597,92 +3787,238 @@
       <w:tr>
         <w:tc>
           <w:tcPr>
-            <w:tcW w:w="562" w:type="dxa"/>
-          </w:tcPr>
-          <w:p>
-            <w:pPr>
-              <w:jc w:val="both"/>
-            </w:pPr>
-          </w:p>
-        </w:tc>
-        <w:tc>
-          <w:tcPr>
-            <w:tcW w:w="851" w:type="dxa"/>
-          </w:tcPr>
-          <w:p>
-            <w:pPr>
-              <w:jc w:val="both"/>
-            </w:pPr>
-          </w:p>
-        </w:tc>
-        <w:tc>
-          <w:tcPr>
-            <w:tcW w:w="1842" w:type="dxa"/>
-          </w:tcPr>
-          <w:p>
-            <w:pPr>
-              <w:jc w:val="both"/>
-            </w:pPr>
-          </w:p>
-        </w:tc>
-        <w:tc>
-          <w:tcPr>
-            <w:tcW w:w="2410" w:type="dxa"/>
-          </w:tcPr>
-          <w:p>
-            <w:pPr>
-              <w:jc w:val="both"/>
-            </w:pPr>
-          </w:p>
-        </w:tc>
-        <w:tc>
-          <w:tcPr>
-            <w:tcW w:w="1618" w:type="dxa"/>
-          </w:tcPr>
-          <w:p>
-            <w:pPr>
-              <w:jc w:val="both"/>
-            </w:pPr>
-          </w:p>
-        </w:tc>
-        <w:tc>
-          <w:tcPr>
-            <w:tcW w:w="2630" w:type="dxa"/>
-          </w:tcPr>
-          <w:p>
-            <w:pPr>
-              <w:jc w:val="both"/>
-            </w:pPr>
-          </w:p>
-        </w:tc>
-        <w:tc>
-          <w:tcPr>
-            <w:tcW w:w="1618" w:type="dxa"/>
-          </w:tcPr>
-          <w:p>
-            <w:pPr>
-              <w:jc w:val="both"/>
-            </w:pPr>
-          </w:p>
-        </w:tc>
-        <w:tc>
-          <w:tcPr>
-            <w:tcW w:w="1616" w:type="dxa"/>
-          </w:tcPr>
-          <w:p>
-            <w:pPr>
-              <w:jc w:val="both"/>
-            </w:pPr>
+            <w:tcW w:w="561" w:type="dxa"/>
+          </w:tcPr>
+          <w:p>
+            <w:pPr>
+              <w:jc w:val="both"/>
+            </w:pPr>
+            <w:r>
+              <w:t>5</w:t>
+            </w:r>
+          </w:p>
+        </w:tc>
+        <w:tc>
+          <w:tcPr>
+            <w:tcW w:w="850" w:type="dxa"/>
+          </w:tcPr>
+          <w:p>
+            <w:pPr>
+              <w:jc w:val="both"/>
+            </w:pPr>
+            <w:r>
+              <w:t>201</w:t>
+            </w:r>
+            <w:r>
+              <w:t>6</w:t>
+            </w:r>
+          </w:p>
+        </w:tc>
+        <w:tc>
+          <w:tcPr>
+            <w:tcW w:w="1836" w:type="dxa"/>
+          </w:tcPr>
+          <w:p>
+            <w:pPr>
+              <w:jc w:val="center"/>
+            </w:pPr>
+            <w:r>
+              <w:t>Figur Humani, kusworo adi dan Catur Edi Widodo</w:t>
+            </w:r>
+          </w:p>
+        </w:tc>
+        <w:tc>
+          <w:tcPr>
+            <w:tcW w:w="2391" w:type="dxa"/>
+          </w:tcPr>
+          <w:p>
+            <w:pPr>
+              <w:jc w:val="both"/>
+            </w:pPr>
+            <w:r>
+              <w:t xml:space="preserve">Aplikasi Pengolah </w:t>
+            </w:r>
+            <w:proofErr w:type="gramStart"/>
+            <w:r>
+              <w:t>Citra  Pada</w:t>
+            </w:r>
+            <w:proofErr w:type="gramEnd"/>
+            <w:r>
+              <w:t xml:space="preserve"> Raspberry PI untuk membedakan benda berdasarkan warna dan bentuk</w:t>
+            </w:r>
+          </w:p>
+        </w:tc>
+        <w:tc>
+          <w:tcPr>
+            <w:tcW w:w="1610" w:type="dxa"/>
+          </w:tcPr>
+          <w:p>
+            <w:pPr>
+              <w:jc w:val="center"/>
+            </w:pPr>
+            <w:r>
+              <w:t>Youngster Physics Journal</w:t>
+            </w:r>
+          </w:p>
+        </w:tc>
+        <w:tc>
+          <w:tcPr>
+            <w:tcW w:w="2608" w:type="dxa"/>
+          </w:tcPr>
+          <w:p>
+            <w:pPr>
+              <w:jc w:val="center"/>
+            </w:pPr>
+            <w:r>
+              <w:t>suatu sistem yang dapat membedakan jenis-jenis objek berdasarkan jenis warna dan bentuk dari suatu objek menggunakan system pengolahan citra pada raspberry menggunakan openCV serta mengendalikan motor servo untuk memisahkan objek.</w:t>
+            </w:r>
+          </w:p>
+        </w:tc>
+        <w:tc>
+          <w:tcPr>
+            <w:tcW w:w="1696" w:type="dxa"/>
+          </w:tcPr>
+          <w:p>
+            <w:pPr>
+              <w:jc w:val="both"/>
+            </w:pPr>
+            <w:r>
+              <w:t>Raspberry pi dan computer vision</w:t>
+            </w:r>
+          </w:p>
+        </w:tc>
+        <w:tc>
+          <w:tcPr>
+            <w:tcW w:w="1595" w:type="dxa"/>
+            <w:vAlign w:val="center"/>
+          </w:tcPr>
+          <w:p>
+            <w:pPr>
+              <w:jc w:val="center"/>
+            </w:pPr>
+            <w:r>
+              <w:t>2302 - 7371</w:t>
+            </w:r>
+          </w:p>
+        </w:tc>
+      </w:tr>
+      <w:tr>
+        <w:tc>
+          <w:tcPr>
+            <w:tcW w:w="561" w:type="dxa"/>
+          </w:tcPr>
+          <w:p>
+            <w:pPr>
+              <w:jc w:val="both"/>
+            </w:pPr>
+            <w:r>
+              <w:t>6</w:t>
+            </w:r>
+          </w:p>
+        </w:tc>
+        <w:tc>
+          <w:tcPr>
+            <w:tcW w:w="850" w:type="dxa"/>
+          </w:tcPr>
+          <w:p>
+            <w:pPr>
+              <w:jc w:val="both"/>
+            </w:pPr>
+            <w:r>
+              <w:t>2018</w:t>
+            </w:r>
+          </w:p>
+        </w:tc>
+        <w:tc>
+          <w:tcPr>
+            <w:tcW w:w="1836" w:type="dxa"/>
+          </w:tcPr>
+          <w:p>
+            <w:pPr>
+              <w:jc w:val="center"/>
+            </w:pPr>
+            <w:r>
+              <w:t>Usup Suparma dan Doni Susandi</w:t>
+            </w:r>
+          </w:p>
+        </w:tc>
+        <w:tc>
+          <w:tcPr>
+            <w:tcW w:w="2391" w:type="dxa"/>
+          </w:tcPr>
+          <w:p>
+            <w:pPr>
+              <w:jc w:val="center"/>
+            </w:pPr>
+            <w:r>
+              <w:t>Rancang bangun prototype tongkat tunanetra menggunakan metode haar like feature</w:t>
+            </w:r>
+          </w:p>
+          <w:p>
+            <w:pPr>
+              <w:jc w:val="center"/>
+            </w:pPr>
+            <w:r>
+              <w:t>menggunakan raspberry pi</w:t>
+            </w:r>
+          </w:p>
+        </w:tc>
+        <w:tc>
+          <w:tcPr>
+            <w:tcW w:w="1610" w:type="dxa"/>
+          </w:tcPr>
+          <w:p>
+            <w:pPr>
+              <w:jc w:val="both"/>
+            </w:pPr>
+            <w:r>
+              <w:t>Universitas Majalengka</w:t>
+            </w:r>
+          </w:p>
+        </w:tc>
+        <w:tc>
+          <w:tcPr>
+            <w:tcW w:w="2608" w:type="dxa"/>
+          </w:tcPr>
+          <w:p>
+            <w:pPr>
+              <w:jc w:val="both"/>
+            </w:pPr>
+            <w:r>
+              <w:t>Mengimplemetasikan tongkat tunanetra menggunakan metode haar like feature menggunakan raspberry pi</w:t>
+            </w:r>
+          </w:p>
+        </w:tc>
+        <w:tc>
+          <w:tcPr>
+            <w:tcW w:w="1696" w:type="dxa"/>
+            <w:vAlign w:val="center"/>
+          </w:tcPr>
+          <w:p>
+            <w:pPr>
+              <w:jc w:val="center"/>
+            </w:pPr>
+            <w:r>
+              <w:t>-</w:t>
+            </w:r>
+          </w:p>
+        </w:tc>
+        <w:tc>
+          <w:tcPr>
+            <w:tcW w:w="1595" w:type="dxa"/>
+            <w:vAlign w:val="center"/>
+          </w:tcPr>
+          <w:p>
+            <w:pPr>
+              <w:jc w:val="center"/>
+            </w:pPr>
+            <w:r>
+              <w:t>-</w:t>
+            </w:r>
           </w:p>
         </w:tc>
       </w:tr>
     </w:tbl>
-    <w:p>
-      <w:pPr>
-        <w:ind w:firstLine="284"/>
-        <w:jc w:val="both"/>
-      </w:pPr>
-    </w:p>
     <w:p>
       <w:pPr>
         <w:ind w:firstLine="284"/>
@@ -3690,12 +4026,14 @@
         <w:sectPr>
           <w:headerReference w:type="first" r:id="rId17"/>
           <w:pgSz w:w="16840" w:h="11907" w:orient="landscape" w:code="9"/>
-          <w:pgMar w:top="1701" w:right="1701" w:bottom="1701" w:left="2268" w:header="720" w:footer="720" w:gutter="0"/>
+          <w:pgMar w:top="2268" w:right="1701" w:bottom="1701" w:left="1701" w:header="720" w:footer="720" w:gutter="0"/>
           <w:cols w:space="720"/>
           <w:titlePg/>
           <w:docGrid w:linePitch="360"/>
         </w:sectPr>
       </w:pPr>
+      <w:bookmarkStart w:id="9" w:name="_GoBack"/>
+      <w:bookmarkEnd w:id="9"/>
     </w:p>
     <w:p>
       <w:pPr>
@@ -7247,6 +7585,64 @@
                   <w:noProof/>
                 </w:rPr>
                 <w:t>, 51-57.</w:t>
+              </w:r>
+            </w:p>
+            <w:p>
+              <w:pPr>
+                <w:pStyle w:val="Bibliography"/>
+                <w:ind w:left="720" w:hanging="720"/>
+                <w:rPr>
+                  <w:noProof/>
+                </w:rPr>
+              </w:pPr>
+              <w:r>
+                <w:rPr>
+                  <w:noProof/>
+                </w:rPr>
+                <w:t xml:space="preserve">f. h., k. a., &amp; widodo, c. e. (2016). Aplikasi Pengolah Citra pada Raspberry PI untuk Membedakan Benda berdasarkan warna dan bentuk. </w:t>
+              </w:r>
+              <w:r>
+                <w:rPr>
+                  <w:i/>
+                  <w:iCs/>
+                  <w:noProof/>
+                </w:rPr>
+                <w:t>Youngster Physics Journal</w:t>
+              </w:r>
+              <w:r>
+                <w:rPr>
+                  <w:noProof/>
+                </w:rPr>
+                <w:t>, 157-162.</w:t>
+              </w:r>
+            </w:p>
+            <w:p>
+              <w:pPr>
+                <w:pStyle w:val="Bibliography"/>
+                <w:ind w:left="720" w:hanging="720"/>
+                <w:rPr>
+                  <w:noProof/>
+                </w:rPr>
+              </w:pPr>
+              <w:r>
+                <w:rPr>
+                  <w:noProof/>
+                </w:rPr>
+                <w:t xml:space="preserve">Farhan, A. A., U. S., &amp; D. N. (2015). perancangan dan implementasi alat bantu tunanetra dengan sensor ultrasonik dan global positioning system. </w:t>
+              </w:r>
+              <w:r>
+                <w:rPr>
+                  <w:i/>
+                  <w:iCs/>
+                  <w:noProof/>
+                </w:rPr>
+                <w:t xml:space="preserve">e-Proceeding of Applied Science </w:t>
+              </w:r>
+              <w:r>
+                <w:rPr>
+                  <w:noProof/>
+                </w:rPr>
+                <w:t>, (pp. 1569-1576).</w:t>
               </w:r>
             </w:p>
             <w:p>
@@ -7392,7 +7788,7 @@
 </file>
 
 <file path=word/endnotes.xml><?xml version="1.0" encoding="utf-8"?>
-<w:endnotes xmlns:wpc="http://schemas.microsoft.com/office/word/2010/wordprocessingCanvas" xmlns:cx="http://schemas.microsoft.com/office/drawing/2014/chartex" xmlns:mc="http://schemas.openxmlformats.org/markup-compatibility/2006" xmlns:o="urn:schemas-microsoft-com:office:office" xmlns:r="http://schemas.openxmlformats.org/officeDocument/2006/relationships" xmlns:m="http://schemas.openxmlformats.org/officeDocument/2006/math" xmlns:v="urn:schemas-microsoft-com:vml" xmlns:wp14="http://schemas.microsoft.com/office/word/2010/wordprocessingDrawing" xmlns:wp="http://schemas.openxmlformats.org/drawingml/2006/wordprocessingDrawing" xmlns:w10="urn:schemas-microsoft-com:office:word" xmlns:w="http://schemas.openxmlformats.org/wordprocessingml/2006/main" xmlns:w14="http://schemas.microsoft.com/office/word/2010/wordml" xmlns:w15="http://schemas.microsoft.com/office/word/2012/wordml" xmlns:w16se="http://schemas.microsoft.com/office/word/2015/wordml/symex" xmlns:wpg="http://schemas.microsoft.com/office/word/2010/wordprocessingGroup" xmlns:wpi="http://schemas.microsoft.com/office/word/2010/wordprocessingInk" xmlns:wne="http://schemas.microsoft.com/office/word/2006/wordml" xmlns:wps="http://schemas.microsoft.com/office/word/2010/wordprocessingShape" mc:Ignorable="w14 w15 w16se wp14">
+<w:endnotes xmlns:wpc="http://schemas.microsoft.com/office/word/2010/wordprocessingCanvas" xmlns:cx="http://schemas.microsoft.com/office/drawing/2014/chartex" xmlns:cx1="http://schemas.microsoft.com/office/drawing/2015/9/8/chartex" xmlns:cx2="http://schemas.microsoft.com/office/drawing/2015/10/21/chartex" xmlns:cx3="http://schemas.microsoft.com/office/drawing/2016/5/9/chartex" xmlns:cx4="http://schemas.microsoft.com/office/drawing/2016/5/10/chartex" xmlns:cx5="http://schemas.microsoft.com/office/drawing/2016/5/11/chartex" xmlns:cx6="http://schemas.microsoft.com/office/drawing/2016/5/12/chartex" xmlns:cx7="http://schemas.microsoft.com/office/drawing/2016/5/13/chartex" xmlns:cx8="http://schemas.microsoft.com/office/drawing/2016/5/14/chartex" xmlns:mc="http://schemas.openxmlformats.org/markup-compatibility/2006" xmlns:aink="http://schemas.microsoft.com/office/drawing/2016/ink" xmlns:am3d="http://schemas.microsoft.com/office/drawing/2017/model3d" xmlns:o="urn:schemas-microsoft-com:office:office" xmlns:r="http://schemas.openxmlformats.org/officeDocument/2006/relationships" xmlns:m="http://schemas.openxmlformats.org/officeDocument/2006/math" xmlns:v="urn:schemas-microsoft-com:vml" xmlns:wp14="http://schemas.microsoft.com/office/word/2010/wordprocessingDrawing" xmlns:wp="http://schemas.openxmlformats.org/drawingml/2006/wordprocessingDrawing" xmlns:w10="urn:schemas-microsoft-com:office:word" xmlns:w="http://schemas.openxmlformats.org/wordprocessingml/2006/main" xmlns:w14="http://schemas.microsoft.com/office/word/2010/wordml" xmlns:w15="http://schemas.microsoft.com/office/word/2012/wordml" xmlns:w16cid="http://schemas.microsoft.com/office/word/2016/wordml/cid" xmlns:w16se="http://schemas.microsoft.com/office/word/2015/wordml/symex" xmlns:wpg="http://schemas.microsoft.com/office/word/2010/wordprocessingGroup" xmlns:wpi="http://schemas.microsoft.com/office/word/2010/wordprocessingInk" xmlns:wne="http://schemas.microsoft.com/office/word/2006/wordml" xmlns:wps="http://schemas.microsoft.com/office/word/2010/wordprocessingShape" mc:Ignorable="w14 w15 w16se w16cid wp14">
   <w:endnote w:type="separator" w:id="-1">
     <w:p>
       <w:pPr>
@@ -7417,7 +7813,7 @@
 </file>
 
 <file path=word/footer1.xml><?xml version="1.0" encoding="utf-8"?>
-<w:ftr xmlns:wpc="http://schemas.microsoft.com/office/word/2010/wordprocessingCanvas" xmlns:cx="http://schemas.microsoft.com/office/drawing/2014/chartex" xmlns:mc="http://schemas.openxmlformats.org/markup-compatibility/2006" xmlns:o="urn:schemas-microsoft-com:office:office" xmlns:r="http://schemas.openxmlformats.org/officeDocument/2006/relationships" xmlns:m="http://schemas.openxmlformats.org/officeDocument/2006/math" xmlns:v="urn:schemas-microsoft-com:vml" xmlns:wp14="http://schemas.microsoft.com/office/word/2010/wordprocessingDrawing" xmlns:wp="http://schemas.openxmlformats.org/drawingml/2006/wordprocessingDrawing" xmlns:w10="urn:schemas-microsoft-com:office:word" xmlns:w="http://schemas.openxmlformats.org/wordprocessingml/2006/main" xmlns:w14="http://schemas.microsoft.com/office/word/2010/wordml" xmlns:w15="http://schemas.microsoft.com/office/word/2012/wordml" xmlns:w16se="http://schemas.microsoft.com/office/word/2015/wordml/symex" xmlns:wpg="http://schemas.microsoft.com/office/word/2010/wordprocessingGroup" xmlns:wpi="http://schemas.microsoft.com/office/word/2010/wordprocessingInk" xmlns:wne="http://schemas.microsoft.com/office/word/2006/wordml" xmlns:wps="http://schemas.microsoft.com/office/word/2010/wordprocessingShape" mc:Ignorable="w14 w15 w16se wp14">
+<w:ftr xmlns:wpc="http://schemas.microsoft.com/office/word/2010/wordprocessingCanvas" xmlns:cx="http://schemas.microsoft.com/office/drawing/2014/chartex" xmlns:cx1="http://schemas.microsoft.com/office/drawing/2015/9/8/chartex" xmlns:cx2="http://schemas.microsoft.com/office/drawing/2015/10/21/chartex" xmlns:cx3="http://schemas.microsoft.com/office/drawing/2016/5/9/chartex" xmlns:cx4="http://schemas.microsoft.com/office/drawing/2016/5/10/chartex" xmlns:cx5="http://schemas.microsoft.com/office/drawing/2016/5/11/chartex" xmlns:cx6="http://schemas.microsoft.com/office/drawing/2016/5/12/chartex" xmlns:cx7="http://schemas.microsoft.com/office/drawing/2016/5/13/chartex" xmlns:cx8="http://schemas.microsoft.com/office/drawing/2016/5/14/chartex" xmlns:mc="http://schemas.openxmlformats.org/markup-compatibility/2006" xmlns:aink="http://schemas.microsoft.com/office/drawing/2016/ink" xmlns:am3d="http://schemas.microsoft.com/office/drawing/2017/model3d" xmlns:o="urn:schemas-microsoft-com:office:office" xmlns:r="http://schemas.openxmlformats.org/officeDocument/2006/relationships" xmlns:m="http://schemas.openxmlformats.org/officeDocument/2006/math" xmlns:v="urn:schemas-microsoft-com:vml" xmlns:wp14="http://schemas.microsoft.com/office/word/2010/wordprocessingDrawing" xmlns:wp="http://schemas.openxmlformats.org/drawingml/2006/wordprocessingDrawing" xmlns:w10="urn:schemas-microsoft-com:office:word" xmlns:w="http://schemas.openxmlformats.org/wordprocessingml/2006/main" xmlns:w14="http://schemas.microsoft.com/office/word/2010/wordml" xmlns:w15="http://schemas.microsoft.com/office/word/2012/wordml" xmlns:w16cid="http://schemas.microsoft.com/office/word/2016/wordml/cid" xmlns:w16se="http://schemas.microsoft.com/office/word/2015/wordml/symex" xmlns:wpg="http://schemas.microsoft.com/office/word/2010/wordprocessingGroup" xmlns:wpi="http://schemas.microsoft.com/office/word/2010/wordprocessingInk" xmlns:wne="http://schemas.microsoft.com/office/word/2006/wordml" xmlns:wps="http://schemas.microsoft.com/office/word/2010/wordprocessingShape" mc:Ignorable="w14 w15 w16se w16cid wp14">
   <w:p>
     <w:pPr>
       <w:pStyle w:val="Footer"/>
@@ -7433,7 +7829,7 @@
 </file>
 
 <file path=word/footer2.xml><?xml version="1.0" encoding="utf-8"?>
-<w:ftr xmlns:wpc="http://schemas.microsoft.com/office/word/2010/wordprocessingCanvas" xmlns:cx="http://schemas.microsoft.com/office/drawing/2014/chartex" xmlns:mc="http://schemas.openxmlformats.org/markup-compatibility/2006" xmlns:o="urn:schemas-microsoft-com:office:office" xmlns:r="http://schemas.openxmlformats.org/officeDocument/2006/relationships" xmlns:m="http://schemas.openxmlformats.org/officeDocument/2006/math" xmlns:v="urn:schemas-microsoft-com:vml" xmlns:wp14="http://schemas.microsoft.com/office/word/2010/wordprocessingDrawing" xmlns:wp="http://schemas.openxmlformats.org/drawingml/2006/wordprocessingDrawing" xmlns:w10="urn:schemas-microsoft-com:office:word" xmlns:w="http://schemas.openxmlformats.org/wordprocessingml/2006/main" xmlns:w14="http://schemas.microsoft.com/office/word/2010/wordml" xmlns:w15="http://schemas.microsoft.com/office/word/2012/wordml" xmlns:w16se="http://schemas.microsoft.com/office/word/2015/wordml/symex" xmlns:wpg="http://schemas.microsoft.com/office/word/2010/wordprocessingGroup" xmlns:wpi="http://schemas.microsoft.com/office/word/2010/wordprocessingInk" xmlns:wne="http://schemas.microsoft.com/office/word/2006/wordml" xmlns:wps="http://schemas.microsoft.com/office/word/2010/wordprocessingShape" mc:Ignorable="w14 w15 w16se wp14">
+<w:ftr xmlns:wpc="http://schemas.microsoft.com/office/word/2010/wordprocessingCanvas" xmlns:cx="http://schemas.microsoft.com/office/drawing/2014/chartex" xmlns:cx1="http://schemas.microsoft.com/office/drawing/2015/9/8/chartex" xmlns:cx2="http://schemas.microsoft.com/office/drawing/2015/10/21/chartex" xmlns:cx3="http://schemas.microsoft.com/office/drawing/2016/5/9/chartex" xmlns:cx4="http://schemas.microsoft.com/office/drawing/2016/5/10/chartex" xmlns:cx5="http://schemas.microsoft.com/office/drawing/2016/5/11/chartex" xmlns:cx6="http://schemas.microsoft.com/office/drawing/2016/5/12/chartex" xmlns:cx7="http://schemas.microsoft.com/office/drawing/2016/5/13/chartex" xmlns:cx8="http://schemas.microsoft.com/office/drawing/2016/5/14/chartex" xmlns:mc="http://schemas.openxmlformats.org/markup-compatibility/2006" xmlns:aink="http://schemas.microsoft.com/office/drawing/2016/ink" xmlns:am3d="http://schemas.microsoft.com/office/drawing/2017/model3d" xmlns:o="urn:schemas-microsoft-com:office:office" xmlns:r="http://schemas.openxmlformats.org/officeDocument/2006/relationships" xmlns:m="http://schemas.openxmlformats.org/officeDocument/2006/math" xmlns:v="urn:schemas-microsoft-com:vml" xmlns:wp14="http://schemas.microsoft.com/office/word/2010/wordprocessingDrawing" xmlns:wp="http://schemas.openxmlformats.org/drawingml/2006/wordprocessingDrawing" xmlns:w10="urn:schemas-microsoft-com:office:word" xmlns:w="http://schemas.openxmlformats.org/wordprocessingml/2006/main" xmlns:w14="http://schemas.microsoft.com/office/word/2010/wordml" xmlns:w15="http://schemas.microsoft.com/office/word/2012/wordml" xmlns:w16cid="http://schemas.microsoft.com/office/word/2016/wordml/cid" xmlns:w16se="http://schemas.microsoft.com/office/word/2015/wordml/symex" xmlns:wpg="http://schemas.microsoft.com/office/word/2010/wordprocessingGroup" xmlns:wpi="http://schemas.microsoft.com/office/word/2010/wordprocessingInk" xmlns:wne="http://schemas.microsoft.com/office/word/2006/wordml" xmlns:wps="http://schemas.microsoft.com/office/word/2010/wordprocessingShape" mc:Ignorable="w14 w15 w16se w16cid wp14">
   <w:sdt>
     <w:sdtPr>
       <w:id w:val="-592016323"/>
@@ -7486,7 +7882,7 @@
 </file>
 
 <file path=word/footer3.xml><?xml version="1.0" encoding="utf-8"?>
-<w:ftr xmlns:wpc="http://schemas.microsoft.com/office/word/2010/wordprocessingCanvas" xmlns:cx="http://schemas.microsoft.com/office/drawing/2014/chartex" xmlns:mc="http://schemas.openxmlformats.org/markup-compatibility/2006" xmlns:o="urn:schemas-microsoft-com:office:office" xmlns:r="http://schemas.openxmlformats.org/officeDocument/2006/relationships" xmlns:m="http://schemas.openxmlformats.org/officeDocument/2006/math" xmlns:v="urn:schemas-microsoft-com:vml" xmlns:wp14="http://schemas.microsoft.com/office/word/2010/wordprocessingDrawing" xmlns:wp="http://schemas.openxmlformats.org/drawingml/2006/wordprocessingDrawing" xmlns:w10="urn:schemas-microsoft-com:office:word" xmlns:w="http://schemas.openxmlformats.org/wordprocessingml/2006/main" xmlns:w14="http://schemas.microsoft.com/office/word/2010/wordml" xmlns:w15="http://schemas.microsoft.com/office/word/2012/wordml" xmlns:w16se="http://schemas.microsoft.com/office/word/2015/wordml/symex" xmlns:wpg="http://schemas.microsoft.com/office/word/2010/wordprocessingGroup" xmlns:wpi="http://schemas.microsoft.com/office/word/2010/wordprocessingInk" xmlns:wne="http://schemas.microsoft.com/office/word/2006/wordml" xmlns:wps="http://schemas.microsoft.com/office/word/2010/wordprocessingShape" mc:Ignorable="w14 w15 w16se wp14">
+<w:ftr xmlns:wpc="http://schemas.microsoft.com/office/word/2010/wordprocessingCanvas" xmlns:cx="http://schemas.microsoft.com/office/drawing/2014/chartex" xmlns:cx1="http://schemas.microsoft.com/office/drawing/2015/9/8/chartex" xmlns:cx2="http://schemas.microsoft.com/office/drawing/2015/10/21/chartex" xmlns:cx3="http://schemas.microsoft.com/office/drawing/2016/5/9/chartex" xmlns:cx4="http://schemas.microsoft.com/office/drawing/2016/5/10/chartex" xmlns:cx5="http://schemas.microsoft.com/office/drawing/2016/5/11/chartex" xmlns:cx6="http://schemas.microsoft.com/office/drawing/2016/5/12/chartex" xmlns:cx7="http://schemas.microsoft.com/office/drawing/2016/5/13/chartex" xmlns:cx8="http://schemas.microsoft.com/office/drawing/2016/5/14/chartex" xmlns:mc="http://schemas.openxmlformats.org/markup-compatibility/2006" xmlns:aink="http://schemas.microsoft.com/office/drawing/2016/ink" xmlns:am3d="http://schemas.microsoft.com/office/drawing/2017/model3d" xmlns:o="urn:schemas-microsoft-com:office:office" xmlns:r="http://schemas.openxmlformats.org/officeDocument/2006/relationships" xmlns:m="http://schemas.openxmlformats.org/officeDocument/2006/math" xmlns:v="urn:schemas-microsoft-com:vml" xmlns:wp14="http://schemas.microsoft.com/office/word/2010/wordprocessingDrawing" xmlns:wp="http://schemas.openxmlformats.org/drawingml/2006/wordprocessingDrawing" xmlns:w10="urn:schemas-microsoft-com:office:word" xmlns:w="http://schemas.openxmlformats.org/wordprocessingml/2006/main" xmlns:w14="http://schemas.microsoft.com/office/word/2010/wordml" xmlns:w15="http://schemas.microsoft.com/office/word/2012/wordml" xmlns:w16cid="http://schemas.microsoft.com/office/word/2016/wordml/cid" xmlns:w16se="http://schemas.microsoft.com/office/word/2015/wordml/symex" xmlns:wpg="http://schemas.microsoft.com/office/word/2010/wordprocessingGroup" xmlns:wpi="http://schemas.microsoft.com/office/word/2010/wordprocessingInk" xmlns:wne="http://schemas.microsoft.com/office/word/2006/wordml" xmlns:wps="http://schemas.microsoft.com/office/word/2010/wordprocessingShape" mc:Ignorable="w14 w15 w16se w16cid wp14">
   <w:p>
     <w:pPr>
       <w:pStyle w:val="Footer"/>
@@ -7502,7 +7898,7 @@
 </file>
 
 <file path=word/footer4.xml><?xml version="1.0" encoding="utf-8"?>
-<w:ftr xmlns:wpc="http://schemas.microsoft.com/office/word/2010/wordprocessingCanvas" xmlns:cx="http://schemas.microsoft.com/office/drawing/2014/chartex" xmlns:mc="http://schemas.openxmlformats.org/markup-compatibility/2006" xmlns:o="urn:schemas-microsoft-com:office:office" xmlns:r="http://schemas.openxmlformats.org/officeDocument/2006/relationships" xmlns:m="http://schemas.openxmlformats.org/officeDocument/2006/math" xmlns:v="urn:schemas-microsoft-com:vml" xmlns:wp14="http://schemas.microsoft.com/office/word/2010/wordprocessingDrawing" xmlns:wp="http://schemas.openxmlformats.org/drawingml/2006/wordprocessingDrawing" xmlns:w10="urn:schemas-microsoft-com:office:word" xmlns:w="http://schemas.openxmlformats.org/wordprocessingml/2006/main" xmlns:w14="http://schemas.microsoft.com/office/word/2010/wordml" xmlns:w15="http://schemas.microsoft.com/office/word/2012/wordml" xmlns:w16se="http://schemas.microsoft.com/office/word/2015/wordml/symex" xmlns:wpg="http://schemas.microsoft.com/office/word/2010/wordprocessingGroup" xmlns:wpi="http://schemas.microsoft.com/office/word/2010/wordprocessingInk" xmlns:wne="http://schemas.microsoft.com/office/word/2006/wordml" xmlns:wps="http://schemas.microsoft.com/office/word/2010/wordprocessingShape" mc:Ignorable="w14 w15 w16se wp14">
+<w:ftr xmlns:wpc="http://schemas.microsoft.com/office/word/2010/wordprocessingCanvas" xmlns:cx="http://schemas.microsoft.com/office/drawing/2014/chartex" xmlns:cx1="http://schemas.microsoft.com/office/drawing/2015/9/8/chartex" xmlns:cx2="http://schemas.microsoft.com/office/drawing/2015/10/21/chartex" xmlns:cx3="http://schemas.microsoft.com/office/drawing/2016/5/9/chartex" xmlns:cx4="http://schemas.microsoft.com/office/drawing/2016/5/10/chartex" xmlns:cx5="http://schemas.microsoft.com/office/drawing/2016/5/11/chartex" xmlns:cx6="http://schemas.microsoft.com/office/drawing/2016/5/12/chartex" xmlns:cx7="http://schemas.microsoft.com/office/drawing/2016/5/13/chartex" xmlns:cx8="http://schemas.microsoft.com/office/drawing/2016/5/14/chartex" xmlns:mc="http://schemas.openxmlformats.org/markup-compatibility/2006" xmlns:aink="http://schemas.microsoft.com/office/drawing/2016/ink" xmlns:am3d="http://schemas.microsoft.com/office/drawing/2017/model3d" xmlns:o="urn:schemas-microsoft-com:office:office" xmlns:r="http://schemas.openxmlformats.org/officeDocument/2006/relationships" xmlns:m="http://schemas.openxmlformats.org/officeDocument/2006/math" xmlns:v="urn:schemas-microsoft-com:vml" xmlns:wp14="http://schemas.microsoft.com/office/word/2010/wordprocessingDrawing" xmlns:wp="http://schemas.openxmlformats.org/drawingml/2006/wordprocessingDrawing" xmlns:w10="urn:schemas-microsoft-com:office:word" xmlns:w="http://schemas.openxmlformats.org/wordprocessingml/2006/main" xmlns:w14="http://schemas.microsoft.com/office/word/2010/wordml" xmlns:w15="http://schemas.microsoft.com/office/word/2012/wordml" xmlns:w16cid="http://schemas.microsoft.com/office/word/2016/wordml/cid" xmlns:w16se="http://schemas.microsoft.com/office/word/2015/wordml/symex" xmlns:wpg="http://schemas.microsoft.com/office/word/2010/wordprocessingGroup" xmlns:wpi="http://schemas.microsoft.com/office/word/2010/wordprocessingInk" xmlns:wne="http://schemas.microsoft.com/office/word/2006/wordml" xmlns:wps="http://schemas.microsoft.com/office/word/2010/wordprocessingShape" mc:Ignorable="w14 w15 w16se w16cid wp14">
   <w:p>
     <w:pPr>
       <w:pStyle w:val="Footer"/>
@@ -7512,7 +7908,7 @@
 </file>
 
 <file path=word/footnotes.xml><?xml version="1.0" encoding="utf-8"?>
-<w:footnotes xmlns:wpc="http://schemas.microsoft.com/office/word/2010/wordprocessingCanvas" xmlns:cx="http://schemas.microsoft.com/office/drawing/2014/chartex" xmlns:mc="http://schemas.openxmlformats.org/markup-compatibility/2006" xmlns:o="urn:schemas-microsoft-com:office:office" xmlns:r="http://schemas.openxmlformats.org/officeDocument/2006/relationships" xmlns:m="http://schemas.openxmlformats.org/officeDocument/2006/math" xmlns:v="urn:schemas-microsoft-com:vml" xmlns:wp14="http://schemas.microsoft.com/office/word/2010/wordprocessingDrawing" xmlns:wp="http://schemas.openxmlformats.org/drawingml/2006/wordprocessingDrawing" xmlns:w10="urn:schemas-microsoft-com:office:word" xmlns:w="http://schemas.openxmlformats.org/wordprocessingml/2006/main" xmlns:w14="http://schemas.microsoft.com/office/word/2010/wordml" xmlns:w15="http://schemas.microsoft.com/office/word/2012/wordml" xmlns:w16se="http://schemas.microsoft.com/office/word/2015/wordml/symex" xmlns:wpg="http://schemas.microsoft.com/office/word/2010/wordprocessingGroup" xmlns:wpi="http://schemas.microsoft.com/office/word/2010/wordprocessingInk" xmlns:wne="http://schemas.microsoft.com/office/word/2006/wordml" xmlns:wps="http://schemas.microsoft.com/office/word/2010/wordprocessingShape" mc:Ignorable="w14 w15 w16se wp14">
+<w:footnotes xmlns:wpc="http://schemas.microsoft.com/office/word/2010/wordprocessingCanvas" xmlns:cx="http://schemas.microsoft.com/office/drawing/2014/chartex" xmlns:cx1="http://schemas.microsoft.com/office/drawing/2015/9/8/chartex" xmlns:cx2="http://schemas.microsoft.com/office/drawing/2015/10/21/chartex" xmlns:cx3="http://schemas.microsoft.com/office/drawing/2016/5/9/chartex" xmlns:cx4="http://schemas.microsoft.com/office/drawing/2016/5/10/chartex" xmlns:cx5="http://schemas.microsoft.com/office/drawing/2016/5/11/chartex" xmlns:cx6="http://schemas.microsoft.com/office/drawing/2016/5/12/chartex" xmlns:cx7="http://schemas.microsoft.com/office/drawing/2016/5/13/chartex" xmlns:cx8="http://schemas.microsoft.com/office/drawing/2016/5/14/chartex" xmlns:mc="http://schemas.openxmlformats.org/markup-compatibility/2006" xmlns:aink="http://schemas.microsoft.com/office/drawing/2016/ink" xmlns:am3d="http://schemas.microsoft.com/office/drawing/2017/model3d" xmlns:o="urn:schemas-microsoft-com:office:office" xmlns:r="http://schemas.openxmlformats.org/officeDocument/2006/relationships" xmlns:m="http://schemas.openxmlformats.org/officeDocument/2006/math" xmlns:v="urn:schemas-microsoft-com:vml" xmlns:wp14="http://schemas.microsoft.com/office/word/2010/wordprocessingDrawing" xmlns:wp="http://schemas.openxmlformats.org/drawingml/2006/wordprocessingDrawing" xmlns:w10="urn:schemas-microsoft-com:office:word" xmlns:w="http://schemas.openxmlformats.org/wordprocessingml/2006/main" xmlns:w14="http://schemas.microsoft.com/office/word/2010/wordml" xmlns:w15="http://schemas.microsoft.com/office/word/2012/wordml" xmlns:w16cid="http://schemas.microsoft.com/office/word/2016/wordml/cid" xmlns:w16se="http://schemas.microsoft.com/office/word/2015/wordml/symex" xmlns:wpg="http://schemas.microsoft.com/office/word/2010/wordprocessingGroup" xmlns:wpi="http://schemas.microsoft.com/office/word/2010/wordprocessingInk" xmlns:wne="http://schemas.microsoft.com/office/word/2006/wordml" xmlns:wps="http://schemas.microsoft.com/office/word/2010/wordprocessingShape" mc:Ignorable="w14 w15 w16se w16cid wp14">
   <w:footnote w:type="separator" w:id="-1">
     <w:p>
       <w:pPr>
@@ -7537,7 +7933,7 @@
 </file>
 
 <file path=word/header1.xml><?xml version="1.0" encoding="utf-8"?>
-<w:hdr xmlns:wpc="http://schemas.microsoft.com/office/word/2010/wordprocessingCanvas" xmlns:cx="http://schemas.microsoft.com/office/drawing/2014/chartex" xmlns:mc="http://schemas.openxmlformats.org/markup-compatibility/2006" xmlns:o="urn:schemas-microsoft-com:office:office" xmlns:r="http://schemas.openxmlformats.org/officeDocument/2006/relationships" xmlns:m="http://schemas.openxmlformats.org/officeDocument/2006/math" xmlns:v="urn:schemas-microsoft-com:vml" xmlns:wp14="http://schemas.microsoft.com/office/word/2010/wordprocessingDrawing" xmlns:wp="http://schemas.openxmlformats.org/drawingml/2006/wordprocessingDrawing" xmlns:w10="urn:schemas-microsoft-com:office:word" xmlns:w="http://schemas.openxmlformats.org/wordprocessingml/2006/main" xmlns:w14="http://schemas.microsoft.com/office/word/2010/wordml" xmlns:w15="http://schemas.microsoft.com/office/word/2012/wordml" xmlns:w16se="http://schemas.microsoft.com/office/word/2015/wordml/symex" xmlns:wpg="http://schemas.microsoft.com/office/word/2010/wordprocessingGroup" xmlns:wpi="http://schemas.microsoft.com/office/word/2010/wordprocessingInk" xmlns:wne="http://schemas.microsoft.com/office/word/2006/wordml" xmlns:wps="http://schemas.microsoft.com/office/word/2010/wordprocessingShape" mc:Ignorable="w14 w15 w16se wp14">
+<w:hdr xmlns:wpc="http://schemas.microsoft.com/office/word/2010/wordprocessingCanvas" xmlns:cx="http://schemas.microsoft.com/office/drawing/2014/chartex" xmlns:cx1="http://schemas.microsoft.com/office/drawing/2015/9/8/chartex" xmlns:cx2="http://schemas.microsoft.com/office/drawing/2015/10/21/chartex" xmlns:cx3="http://schemas.microsoft.com/office/drawing/2016/5/9/chartex" xmlns:cx4="http://schemas.microsoft.com/office/drawing/2016/5/10/chartex" xmlns:cx5="http://schemas.microsoft.com/office/drawing/2016/5/11/chartex" xmlns:cx6="http://schemas.microsoft.com/office/drawing/2016/5/12/chartex" xmlns:cx7="http://schemas.microsoft.com/office/drawing/2016/5/13/chartex" xmlns:cx8="http://schemas.microsoft.com/office/drawing/2016/5/14/chartex" xmlns:mc="http://schemas.openxmlformats.org/markup-compatibility/2006" xmlns:aink="http://schemas.microsoft.com/office/drawing/2016/ink" xmlns:am3d="http://schemas.microsoft.com/office/drawing/2017/model3d" xmlns:o="urn:schemas-microsoft-com:office:office" xmlns:r="http://schemas.openxmlformats.org/officeDocument/2006/relationships" xmlns:m="http://schemas.openxmlformats.org/officeDocument/2006/math" xmlns:v="urn:schemas-microsoft-com:vml" xmlns:wp14="http://schemas.microsoft.com/office/word/2010/wordprocessingDrawing" xmlns:wp="http://schemas.openxmlformats.org/drawingml/2006/wordprocessingDrawing" xmlns:w10="urn:schemas-microsoft-com:office:word" xmlns:w="http://schemas.openxmlformats.org/wordprocessingml/2006/main" xmlns:w14="http://schemas.microsoft.com/office/word/2010/wordml" xmlns:w15="http://schemas.microsoft.com/office/word/2012/wordml" xmlns:w16cid="http://schemas.microsoft.com/office/word/2016/wordml/cid" xmlns:w16se="http://schemas.microsoft.com/office/word/2015/wordml/symex" xmlns:wpg="http://schemas.microsoft.com/office/word/2010/wordprocessingGroup" xmlns:wpi="http://schemas.microsoft.com/office/word/2010/wordprocessingInk" xmlns:wne="http://schemas.microsoft.com/office/word/2006/wordml" xmlns:wps="http://schemas.microsoft.com/office/word/2010/wordprocessingShape" mc:Ignorable="w14 w15 w16se w16cid wp14">
   <w:p>
     <w:pPr>
       <w:pStyle w:val="Header"/>
@@ -7553,7 +7949,7 @@
 </file>
 
 <file path=word/header2.xml><?xml version="1.0" encoding="utf-8"?>
-<w:hdr xmlns:wpc="http://schemas.microsoft.com/office/word/2010/wordprocessingCanvas" xmlns:cx="http://schemas.microsoft.com/office/drawing/2014/chartex" xmlns:mc="http://schemas.openxmlformats.org/markup-compatibility/2006" xmlns:o="urn:schemas-microsoft-com:office:office" xmlns:r="http://schemas.openxmlformats.org/officeDocument/2006/relationships" xmlns:m="http://schemas.openxmlformats.org/officeDocument/2006/math" xmlns:v="urn:schemas-microsoft-com:vml" xmlns:wp14="http://schemas.microsoft.com/office/word/2010/wordprocessingDrawing" xmlns:wp="http://schemas.openxmlformats.org/drawingml/2006/wordprocessingDrawing" xmlns:w10="urn:schemas-microsoft-com:office:word" xmlns:w="http://schemas.openxmlformats.org/wordprocessingml/2006/main" xmlns:w14="http://schemas.microsoft.com/office/word/2010/wordml" xmlns:w15="http://schemas.microsoft.com/office/word/2012/wordml" xmlns:w16se="http://schemas.microsoft.com/office/word/2015/wordml/symex" xmlns:wpg="http://schemas.microsoft.com/office/word/2010/wordprocessingGroup" xmlns:wpi="http://schemas.microsoft.com/office/word/2010/wordprocessingInk" xmlns:wne="http://schemas.microsoft.com/office/word/2006/wordml" xmlns:wps="http://schemas.microsoft.com/office/word/2010/wordprocessingShape" mc:Ignorable="w14 w15 w16se wp14">
+<w:hdr xmlns:wpc="http://schemas.microsoft.com/office/word/2010/wordprocessingCanvas" xmlns:cx="http://schemas.microsoft.com/office/drawing/2014/chartex" xmlns:cx1="http://schemas.microsoft.com/office/drawing/2015/9/8/chartex" xmlns:cx2="http://schemas.microsoft.com/office/drawing/2015/10/21/chartex" xmlns:cx3="http://schemas.microsoft.com/office/drawing/2016/5/9/chartex" xmlns:cx4="http://schemas.microsoft.com/office/drawing/2016/5/10/chartex" xmlns:cx5="http://schemas.microsoft.com/office/drawing/2016/5/11/chartex" xmlns:cx6="http://schemas.microsoft.com/office/drawing/2016/5/12/chartex" xmlns:cx7="http://schemas.microsoft.com/office/drawing/2016/5/13/chartex" xmlns:cx8="http://schemas.microsoft.com/office/drawing/2016/5/14/chartex" xmlns:mc="http://schemas.openxmlformats.org/markup-compatibility/2006" xmlns:aink="http://schemas.microsoft.com/office/drawing/2016/ink" xmlns:am3d="http://schemas.microsoft.com/office/drawing/2017/model3d" xmlns:o="urn:schemas-microsoft-com:office:office" xmlns:r="http://schemas.openxmlformats.org/officeDocument/2006/relationships" xmlns:m="http://schemas.openxmlformats.org/officeDocument/2006/math" xmlns:v="urn:schemas-microsoft-com:vml" xmlns:wp14="http://schemas.microsoft.com/office/word/2010/wordprocessingDrawing" xmlns:wp="http://schemas.openxmlformats.org/drawingml/2006/wordprocessingDrawing" xmlns:w10="urn:schemas-microsoft-com:office:word" xmlns:w="http://schemas.openxmlformats.org/wordprocessingml/2006/main" xmlns:w14="http://schemas.microsoft.com/office/word/2010/wordml" xmlns:w15="http://schemas.microsoft.com/office/word/2012/wordml" xmlns:w16cid="http://schemas.microsoft.com/office/word/2016/wordml/cid" xmlns:w16se="http://schemas.microsoft.com/office/word/2015/wordml/symex" xmlns:wpg="http://schemas.microsoft.com/office/word/2010/wordprocessingGroup" xmlns:wpi="http://schemas.microsoft.com/office/word/2010/wordprocessingInk" xmlns:wne="http://schemas.microsoft.com/office/word/2006/wordml" xmlns:wps="http://schemas.microsoft.com/office/word/2010/wordprocessingShape" mc:Ignorable="w14 w15 w16se w16cid wp14">
   <w:sdt>
     <w:sdtPr>
       <w:id w:val="-275099756"/>
@@ -7606,7 +8002,7 @@
 </file>
 
 <file path=word/header3.xml><?xml version="1.0" encoding="utf-8"?>
-<w:hdr xmlns:wpc="http://schemas.microsoft.com/office/word/2010/wordprocessingCanvas" xmlns:cx="http://schemas.microsoft.com/office/drawing/2014/chartex" xmlns:mc="http://schemas.openxmlformats.org/markup-compatibility/2006" xmlns:o="urn:schemas-microsoft-com:office:office" xmlns:r="http://schemas.openxmlformats.org/officeDocument/2006/relationships" xmlns:m="http://schemas.openxmlformats.org/officeDocument/2006/math" xmlns:v="urn:schemas-microsoft-com:vml" xmlns:wp14="http://schemas.microsoft.com/office/word/2010/wordprocessingDrawing" xmlns:wp="http://schemas.openxmlformats.org/drawingml/2006/wordprocessingDrawing" xmlns:w10="urn:schemas-microsoft-com:office:word" xmlns:w="http://schemas.openxmlformats.org/wordprocessingml/2006/main" xmlns:w14="http://schemas.microsoft.com/office/word/2010/wordml" xmlns:w15="http://schemas.microsoft.com/office/word/2012/wordml" xmlns:w16se="http://schemas.microsoft.com/office/word/2015/wordml/symex" xmlns:wpg="http://schemas.microsoft.com/office/word/2010/wordprocessingGroup" xmlns:wpi="http://schemas.microsoft.com/office/word/2010/wordprocessingInk" xmlns:wne="http://schemas.microsoft.com/office/word/2006/wordml" xmlns:wps="http://schemas.microsoft.com/office/word/2010/wordprocessingShape" mc:Ignorable="w14 w15 w16se wp14">
+<w:hdr xmlns:wpc="http://schemas.microsoft.com/office/word/2010/wordprocessingCanvas" xmlns:cx="http://schemas.microsoft.com/office/drawing/2014/chartex" xmlns:cx1="http://schemas.microsoft.com/office/drawing/2015/9/8/chartex" xmlns:cx2="http://schemas.microsoft.com/office/drawing/2015/10/21/chartex" xmlns:cx3="http://schemas.microsoft.com/office/drawing/2016/5/9/chartex" xmlns:cx4="http://schemas.microsoft.com/office/drawing/2016/5/10/chartex" xmlns:cx5="http://schemas.microsoft.com/office/drawing/2016/5/11/chartex" xmlns:cx6="http://schemas.microsoft.com/office/drawing/2016/5/12/chartex" xmlns:cx7="http://schemas.microsoft.com/office/drawing/2016/5/13/chartex" xmlns:cx8="http://schemas.microsoft.com/office/drawing/2016/5/14/chartex" xmlns:mc="http://schemas.openxmlformats.org/markup-compatibility/2006" xmlns:aink="http://schemas.microsoft.com/office/drawing/2016/ink" xmlns:am3d="http://schemas.microsoft.com/office/drawing/2017/model3d" xmlns:o="urn:schemas-microsoft-com:office:office" xmlns:r="http://schemas.openxmlformats.org/officeDocument/2006/relationships" xmlns:m="http://schemas.openxmlformats.org/officeDocument/2006/math" xmlns:v="urn:schemas-microsoft-com:vml" xmlns:wp14="http://schemas.microsoft.com/office/word/2010/wordprocessingDrawing" xmlns:wp="http://schemas.openxmlformats.org/drawingml/2006/wordprocessingDrawing" xmlns:w10="urn:schemas-microsoft-com:office:word" xmlns:w="http://schemas.openxmlformats.org/wordprocessingml/2006/main" xmlns:w14="http://schemas.microsoft.com/office/word/2010/wordml" xmlns:w15="http://schemas.microsoft.com/office/word/2012/wordml" xmlns:w16cid="http://schemas.microsoft.com/office/word/2016/wordml/cid" xmlns:w16se="http://schemas.microsoft.com/office/word/2015/wordml/symex" xmlns:wpg="http://schemas.microsoft.com/office/word/2010/wordprocessingGroup" xmlns:wpi="http://schemas.microsoft.com/office/word/2010/wordprocessingInk" xmlns:wne="http://schemas.microsoft.com/office/word/2006/wordml" xmlns:wps="http://schemas.microsoft.com/office/word/2010/wordprocessingShape" mc:Ignorable="w14 w15 w16se w16cid wp14">
   <w:p>
     <w:pPr>
       <w:pStyle w:val="Header"/>
@@ -7622,10 +8018,10 @@
 </file>
 
 <file path=word/header4.xml><?xml version="1.0" encoding="utf-8"?>
-<w:hdr xmlns:wpc="http://schemas.microsoft.com/office/word/2010/wordprocessingCanvas" xmlns:cx="http://schemas.microsoft.com/office/drawing/2014/chartex" xmlns:mc="http://schemas.openxmlformats.org/markup-compatibility/2006" xmlns:o="urn:schemas-microsoft-com:office:office" xmlns:r="http://schemas.openxmlformats.org/officeDocument/2006/relationships" xmlns:m="http://schemas.openxmlformats.org/officeDocument/2006/math" xmlns:v="urn:schemas-microsoft-com:vml" xmlns:wp14="http://schemas.microsoft.com/office/word/2010/wordprocessingDrawing" xmlns:wp="http://schemas.openxmlformats.org/drawingml/2006/wordprocessingDrawing" xmlns:w10="urn:schemas-microsoft-com:office:word" xmlns:w="http://schemas.openxmlformats.org/wordprocessingml/2006/main" xmlns:w14="http://schemas.microsoft.com/office/word/2010/wordml" xmlns:w15="http://schemas.microsoft.com/office/word/2012/wordml" xmlns:w16se="http://schemas.microsoft.com/office/word/2015/wordml/symex" xmlns:wpg="http://schemas.microsoft.com/office/word/2010/wordprocessingGroup" xmlns:wpi="http://schemas.microsoft.com/office/word/2010/wordprocessingInk" xmlns:wne="http://schemas.microsoft.com/office/word/2006/wordml" xmlns:wps="http://schemas.microsoft.com/office/word/2010/wordprocessingShape" mc:Ignorable="w14 w15 w16se wp14">
+<w:hdr xmlns:wpc="http://schemas.microsoft.com/office/word/2010/wordprocessingCanvas" xmlns:cx="http://schemas.microsoft.com/office/drawing/2014/chartex" xmlns:cx1="http://schemas.microsoft.com/office/drawing/2015/9/8/chartex" xmlns:cx2="http://schemas.microsoft.com/office/drawing/2015/10/21/chartex" xmlns:cx3="http://schemas.microsoft.com/office/drawing/2016/5/9/chartex" xmlns:cx4="http://schemas.microsoft.com/office/drawing/2016/5/10/chartex" xmlns:cx5="http://schemas.microsoft.com/office/drawing/2016/5/11/chartex" xmlns:cx6="http://schemas.microsoft.com/office/drawing/2016/5/12/chartex" xmlns:cx7="http://schemas.microsoft.com/office/drawing/2016/5/13/chartex" xmlns:cx8="http://schemas.microsoft.com/office/drawing/2016/5/14/chartex" xmlns:mc="http://schemas.openxmlformats.org/markup-compatibility/2006" xmlns:aink="http://schemas.microsoft.com/office/drawing/2016/ink" xmlns:am3d="http://schemas.microsoft.com/office/drawing/2017/model3d" xmlns:o="urn:schemas-microsoft-com:office:office" xmlns:r="http://schemas.openxmlformats.org/officeDocument/2006/relationships" xmlns:m="http://schemas.openxmlformats.org/officeDocument/2006/math" xmlns:v="urn:schemas-microsoft-com:vml" xmlns:wp14="http://schemas.microsoft.com/office/word/2010/wordprocessingDrawing" xmlns:wp="http://schemas.openxmlformats.org/drawingml/2006/wordprocessingDrawing" xmlns:w10="urn:schemas-microsoft-com:office:word" xmlns:w="http://schemas.openxmlformats.org/wordprocessingml/2006/main" xmlns:w14="http://schemas.microsoft.com/office/word/2010/wordml" xmlns:w15="http://schemas.microsoft.com/office/word/2012/wordml" xmlns:w16cid="http://schemas.microsoft.com/office/word/2016/wordml/cid" xmlns:w16se="http://schemas.microsoft.com/office/word/2015/wordml/symex" xmlns:wpg="http://schemas.microsoft.com/office/word/2010/wordprocessingGroup" xmlns:wpi="http://schemas.microsoft.com/office/word/2010/wordprocessingInk" xmlns:wne="http://schemas.microsoft.com/office/word/2006/wordml" xmlns:wps="http://schemas.microsoft.com/office/word/2010/wordprocessingShape" mc:Ignorable="w14 w15 w16se w16cid wp14">
   <w:sdt>
     <w:sdtPr>
-      <w:id w:val="-1869130066"/>
+      <w:id w:val="-1598323148"/>
       <w:docPartObj>
         <w:docPartGallery w:val="Page Numbers (Top of Page)"/>
         <w:docPartUnique/>
@@ -7675,10 +8071,10 @@
 </file>
 
 <file path=word/header5.xml><?xml version="1.0" encoding="utf-8"?>
-<w:hdr xmlns:wpc="http://schemas.microsoft.com/office/word/2010/wordprocessingCanvas" xmlns:cx="http://schemas.microsoft.com/office/drawing/2014/chartex" xmlns:mc="http://schemas.openxmlformats.org/markup-compatibility/2006" xmlns:o="urn:schemas-microsoft-com:office:office" xmlns:r="http://schemas.openxmlformats.org/officeDocument/2006/relationships" xmlns:m="http://schemas.openxmlformats.org/officeDocument/2006/math" xmlns:v="urn:schemas-microsoft-com:vml" xmlns:wp14="http://schemas.microsoft.com/office/word/2010/wordprocessingDrawing" xmlns:wp="http://schemas.openxmlformats.org/drawingml/2006/wordprocessingDrawing" xmlns:w10="urn:schemas-microsoft-com:office:word" xmlns:w="http://schemas.openxmlformats.org/wordprocessingml/2006/main" xmlns:w14="http://schemas.microsoft.com/office/word/2010/wordml" xmlns:w15="http://schemas.microsoft.com/office/word/2012/wordml" xmlns:w16se="http://schemas.microsoft.com/office/word/2015/wordml/symex" xmlns:wpg="http://schemas.microsoft.com/office/word/2010/wordprocessingGroup" xmlns:wpi="http://schemas.microsoft.com/office/word/2010/wordprocessingInk" xmlns:wne="http://schemas.microsoft.com/office/word/2006/wordml" xmlns:wps="http://schemas.microsoft.com/office/word/2010/wordprocessingShape" mc:Ignorable="w14 w15 w16se wp14">
+<w:hdr xmlns:wpc="http://schemas.microsoft.com/office/word/2010/wordprocessingCanvas" xmlns:cx="http://schemas.microsoft.com/office/drawing/2014/chartex" xmlns:cx1="http://schemas.microsoft.com/office/drawing/2015/9/8/chartex" xmlns:cx2="http://schemas.microsoft.com/office/drawing/2015/10/21/chartex" xmlns:cx3="http://schemas.microsoft.com/office/drawing/2016/5/9/chartex" xmlns:cx4="http://schemas.microsoft.com/office/drawing/2016/5/10/chartex" xmlns:cx5="http://schemas.microsoft.com/office/drawing/2016/5/11/chartex" xmlns:cx6="http://schemas.microsoft.com/office/drawing/2016/5/12/chartex" xmlns:cx7="http://schemas.microsoft.com/office/drawing/2016/5/13/chartex" xmlns:cx8="http://schemas.microsoft.com/office/drawing/2016/5/14/chartex" xmlns:mc="http://schemas.openxmlformats.org/markup-compatibility/2006" xmlns:aink="http://schemas.microsoft.com/office/drawing/2016/ink" xmlns:am3d="http://schemas.microsoft.com/office/drawing/2017/model3d" xmlns:o="urn:schemas-microsoft-com:office:office" xmlns:r="http://schemas.openxmlformats.org/officeDocument/2006/relationships" xmlns:m="http://schemas.openxmlformats.org/officeDocument/2006/math" xmlns:v="urn:schemas-microsoft-com:vml" xmlns:wp14="http://schemas.microsoft.com/office/word/2010/wordprocessingDrawing" xmlns:wp="http://schemas.openxmlformats.org/drawingml/2006/wordprocessingDrawing" xmlns:w10="urn:schemas-microsoft-com:office:word" xmlns:w="http://schemas.openxmlformats.org/wordprocessingml/2006/main" xmlns:w14="http://schemas.microsoft.com/office/word/2010/wordml" xmlns:w15="http://schemas.microsoft.com/office/word/2012/wordml" xmlns:w16cid="http://schemas.microsoft.com/office/word/2016/wordml/cid" xmlns:w16se="http://schemas.microsoft.com/office/word/2015/wordml/symex" xmlns:wpg="http://schemas.microsoft.com/office/word/2010/wordprocessingGroup" xmlns:wpi="http://schemas.microsoft.com/office/word/2010/wordprocessingInk" xmlns:wne="http://schemas.microsoft.com/office/word/2006/wordml" xmlns:wps="http://schemas.microsoft.com/office/word/2010/wordprocessingShape" mc:Ignorable="w14 w15 w16se w16cid wp14">
   <w:sdt>
     <w:sdtPr>
-      <w:id w:val="-547524527"/>
+      <w:id w:val="-603257500"/>
       <w:docPartObj>
         <w:docPartGallery w:val="Page Numbers (Top of Page)"/>
         <w:docPartUnique/>
@@ -7728,7 +8124,7 @@
 </file>
 
 <file path=word/header6.xml><?xml version="1.0" encoding="utf-8"?>
-<w:hdr xmlns:wpc="http://schemas.microsoft.com/office/word/2010/wordprocessingCanvas" xmlns:cx="http://schemas.microsoft.com/office/drawing/2014/chartex" xmlns:mc="http://schemas.openxmlformats.org/markup-compatibility/2006" xmlns:o="urn:schemas-microsoft-com:office:office" xmlns:r="http://schemas.openxmlformats.org/officeDocument/2006/relationships" xmlns:m="http://schemas.openxmlformats.org/officeDocument/2006/math" xmlns:v="urn:schemas-microsoft-com:vml" xmlns:wp14="http://schemas.microsoft.com/office/word/2010/wordprocessingDrawing" xmlns:wp="http://schemas.openxmlformats.org/drawingml/2006/wordprocessingDrawing" xmlns:w10="urn:schemas-microsoft-com:office:word" xmlns:w="http://schemas.openxmlformats.org/wordprocessingml/2006/main" xmlns:w14="http://schemas.microsoft.com/office/word/2010/wordml" xmlns:w15="http://schemas.microsoft.com/office/word/2012/wordml" xmlns:w16se="http://schemas.microsoft.com/office/word/2015/wordml/symex" xmlns:wpg="http://schemas.microsoft.com/office/word/2010/wordprocessingGroup" xmlns:wpi="http://schemas.microsoft.com/office/word/2010/wordprocessingInk" xmlns:wne="http://schemas.microsoft.com/office/word/2006/wordml" xmlns:wps="http://schemas.microsoft.com/office/word/2010/wordprocessingShape" mc:Ignorable="w14 w15 w16se wp14">
+<w:hdr xmlns:wpc="http://schemas.microsoft.com/office/word/2010/wordprocessingCanvas" xmlns:cx="http://schemas.microsoft.com/office/drawing/2014/chartex" xmlns:cx1="http://schemas.microsoft.com/office/drawing/2015/9/8/chartex" xmlns:cx2="http://schemas.microsoft.com/office/drawing/2015/10/21/chartex" xmlns:cx3="http://schemas.microsoft.com/office/drawing/2016/5/9/chartex" xmlns:cx4="http://schemas.microsoft.com/office/drawing/2016/5/10/chartex" xmlns:cx5="http://schemas.microsoft.com/office/drawing/2016/5/11/chartex" xmlns:cx6="http://schemas.microsoft.com/office/drawing/2016/5/12/chartex" xmlns:cx7="http://schemas.microsoft.com/office/drawing/2016/5/13/chartex" xmlns:cx8="http://schemas.microsoft.com/office/drawing/2016/5/14/chartex" xmlns:mc="http://schemas.openxmlformats.org/markup-compatibility/2006" xmlns:aink="http://schemas.microsoft.com/office/drawing/2016/ink" xmlns:am3d="http://schemas.microsoft.com/office/drawing/2017/model3d" xmlns:o="urn:schemas-microsoft-com:office:office" xmlns:r="http://schemas.openxmlformats.org/officeDocument/2006/relationships" xmlns:m="http://schemas.openxmlformats.org/officeDocument/2006/math" xmlns:v="urn:schemas-microsoft-com:vml" xmlns:wp14="http://schemas.microsoft.com/office/word/2010/wordprocessingDrawing" xmlns:wp="http://schemas.openxmlformats.org/drawingml/2006/wordprocessingDrawing" xmlns:w10="urn:schemas-microsoft-com:office:word" xmlns:w="http://schemas.openxmlformats.org/wordprocessingml/2006/main" xmlns:w14="http://schemas.microsoft.com/office/word/2010/wordml" xmlns:w15="http://schemas.microsoft.com/office/word/2012/wordml" xmlns:w16cid="http://schemas.microsoft.com/office/word/2016/wordml/cid" xmlns:w16se="http://schemas.microsoft.com/office/word/2015/wordml/symex" xmlns:wpg="http://schemas.microsoft.com/office/word/2010/wordprocessingGroup" xmlns:wpi="http://schemas.microsoft.com/office/word/2010/wordprocessingInk" xmlns:wne="http://schemas.microsoft.com/office/word/2006/wordml" xmlns:wps="http://schemas.microsoft.com/office/word/2010/wordprocessingShape" mc:Ignorable="w14 w15 w16se w16cid wp14">
   <w:sdt>
     <w:sdtPr>
       <w:id w:val="2043483726"/>
@@ -7781,7 +8177,7 @@
 </file>
 
 <file path=word/numbering.xml><?xml version="1.0" encoding="utf-8"?>
-<w:numbering xmlns:wpc="http://schemas.microsoft.com/office/word/2010/wordprocessingCanvas" xmlns:cx="http://schemas.microsoft.com/office/drawing/2014/chartex" xmlns:mc="http://schemas.openxmlformats.org/markup-compatibility/2006" xmlns:o="urn:schemas-microsoft-com:office:office" xmlns:r="http://schemas.openxmlformats.org/officeDocument/2006/relationships" xmlns:m="http://schemas.openxmlformats.org/officeDocument/2006/math" xmlns:v="urn:schemas-microsoft-com:vml" xmlns:wp14="http://schemas.microsoft.com/office/word/2010/wordprocessingDrawing" xmlns:wp="http://schemas.openxmlformats.org/drawingml/2006/wordprocessingDrawing" xmlns:w10="urn:schemas-microsoft-com:office:word" xmlns:w="http://schemas.openxmlformats.org/wordprocessingml/2006/main" xmlns:w14="http://schemas.microsoft.com/office/word/2010/wordml" xmlns:w15="http://schemas.microsoft.com/office/word/2012/wordml" xmlns:w16se="http://schemas.microsoft.com/office/word/2015/wordml/symex" xmlns:wpg="http://schemas.microsoft.com/office/word/2010/wordprocessingGroup" xmlns:wpi="http://schemas.microsoft.com/office/word/2010/wordprocessingInk" xmlns:wne="http://schemas.microsoft.com/office/word/2006/wordml" xmlns:wps="http://schemas.microsoft.com/office/word/2010/wordprocessingShape" mc:Ignorable="w14 w15 w16se wp14">
+<w:numbering xmlns:wpc="http://schemas.microsoft.com/office/word/2010/wordprocessingCanvas" xmlns:cx="http://schemas.microsoft.com/office/drawing/2014/chartex" xmlns:cx1="http://schemas.microsoft.com/office/drawing/2015/9/8/chartex" xmlns:cx2="http://schemas.microsoft.com/office/drawing/2015/10/21/chartex" xmlns:cx3="http://schemas.microsoft.com/office/drawing/2016/5/9/chartex" xmlns:cx4="http://schemas.microsoft.com/office/drawing/2016/5/10/chartex" xmlns:cx5="http://schemas.microsoft.com/office/drawing/2016/5/11/chartex" xmlns:cx6="http://schemas.microsoft.com/office/drawing/2016/5/12/chartex" xmlns:cx7="http://schemas.microsoft.com/office/drawing/2016/5/13/chartex" xmlns:cx8="http://schemas.microsoft.com/office/drawing/2016/5/14/chartex" xmlns:mc="http://schemas.openxmlformats.org/markup-compatibility/2006" xmlns:aink="http://schemas.microsoft.com/office/drawing/2016/ink" xmlns:am3d="http://schemas.microsoft.com/office/drawing/2017/model3d" xmlns:o="urn:schemas-microsoft-com:office:office" xmlns:r="http://schemas.openxmlformats.org/officeDocument/2006/relationships" xmlns:m="http://schemas.openxmlformats.org/officeDocument/2006/math" xmlns:v="urn:schemas-microsoft-com:vml" xmlns:wp14="http://schemas.microsoft.com/office/word/2010/wordprocessingDrawing" xmlns:wp="http://schemas.openxmlformats.org/drawingml/2006/wordprocessingDrawing" xmlns:w10="urn:schemas-microsoft-com:office:word" xmlns:w="http://schemas.openxmlformats.org/wordprocessingml/2006/main" xmlns:w14="http://schemas.microsoft.com/office/word/2010/wordml" xmlns:w15="http://schemas.microsoft.com/office/word/2012/wordml" xmlns:w16cid="http://schemas.microsoft.com/office/word/2016/wordml/cid" xmlns:w16se="http://schemas.microsoft.com/office/word/2015/wordml/symex" xmlns:wpg="http://schemas.microsoft.com/office/word/2010/wordprocessingGroup" xmlns:wpi="http://schemas.microsoft.com/office/word/2010/wordprocessingInk" xmlns:wne="http://schemas.microsoft.com/office/word/2006/wordml" xmlns:wps="http://schemas.microsoft.com/office/word/2010/wordprocessingShape" mc:Ignorable="w14 w15 w16se w16cid wp14">
   <w:abstractNum w:abstractNumId="0" w15:restartNumberingAfterBreak="0">
     <w:nsid w:val="1FAA7CBF"/>
     <w:multiLevelType w:val="hybridMultilevel"/>
@@ -8850,7 +9246,7 @@
 </file>
 
 <file path=word/styles.xml><?xml version="1.0" encoding="utf-8"?>
-<w:styles xmlns:mc="http://schemas.openxmlformats.org/markup-compatibility/2006" xmlns:r="http://schemas.openxmlformats.org/officeDocument/2006/relationships" xmlns:w="http://schemas.openxmlformats.org/wordprocessingml/2006/main" xmlns:w14="http://schemas.microsoft.com/office/word/2010/wordml" xmlns:w15="http://schemas.microsoft.com/office/word/2012/wordml" xmlns:w16se="http://schemas.microsoft.com/office/word/2015/wordml/symex" mc:Ignorable="w14 w15 w16se">
+<w:styles xmlns:mc="http://schemas.openxmlformats.org/markup-compatibility/2006" xmlns:r="http://schemas.openxmlformats.org/officeDocument/2006/relationships" xmlns:w="http://schemas.openxmlformats.org/wordprocessingml/2006/main" xmlns:w14="http://schemas.microsoft.com/office/word/2010/wordml" xmlns:w15="http://schemas.microsoft.com/office/word/2012/wordml" xmlns:w16cid="http://schemas.microsoft.com/office/word/2016/wordml/cid" xmlns:w16se="http://schemas.microsoft.com/office/word/2015/wordml/symex" mc:Ignorable="w14 w15 w16se w16cid">
   <w:docDefaults>
     <w:rPrDefault>
       <w:rPr>
@@ -8866,7 +9262,7 @@
       </w:pPr>
     </w:pPrDefault>
   </w:docDefaults>
-  <w:latentStyles w:defLockedState="0" w:defUIPriority="99" w:defSemiHidden="0" w:defUnhideWhenUsed="0" w:defQFormat="0" w:count="371">
+  <w:latentStyles w:defLockedState="0" w:defUIPriority="99" w:defSemiHidden="0" w:defUnhideWhenUsed="0" w:defQFormat="0" w:count="375">
     <w:lsdException w:name="Normal" w:uiPriority="0" w:qFormat="1"/>
     <w:lsdException w:name="heading 1" w:uiPriority="9" w:qFormat="1"/>
     <w:lsdException w:name="heading 2" w:semiHidden="1" w:uiPriority="9" w:unhideWhenUsed="1" w:qFormat="1"/>
@@ -9238,6 +9634,10 @@
     <w:lsdException w:name="List Table 5 Dark Accent 6" w:uiPriority="50"/>
     <w:lsdException w:name="List Table 6 Colorful Accent 6" w:uiPriority="51"/>
     <w:lsdException w:name="List Table 7 Colorful Accent 6" w:uiPriority="52"/>
+    <w:lsdException w:name="Mention" w:semiHidden="1" w:unhideWhenUsed="1"/>
+    <w:lsdException w:name="Smart Hyperlink" w:semiHidden="1" w:unhideWhenUsed="1"/>
+    <w:lsdException w:name="Hashtag" w:semiHidden="1" w:unhideWhenUsed="1"/>
+    <w:lsdException w:name="Unresolved Mention" w:semiHidden="1" w:unhideWhenUsed="1"/>
   </w:latentStyles>
   <w:style w:type="paragraph" w:default="1" w:styleId="Normal">
     <w:name w:val="Normal"/>
@@ -9515,6 +9915,23 @@
       <w:color w:val="000000" w:themeColor="text1"/>
       <w:sz w:val="24"/>
       <w:szCs w:val="26"/>
+    </w:rPr>
+  </w:style>
+  <w:style w:type="paragraph" w:styleId="Caption">
+    <w:name w:val="caption"/>
+    <w:basedOn w:val="Normal"/>
+    <w:next w:val="Normal"/>
+    <w:uiPriority w:val="35"/>
+    <w:unhideWhenUsed/>
+    <w:qFormat/>
+    <w:rsid w:val="004E1AB9"/>
+    <w:pPr>
+      <w:spacing w:after="200" w:line="240" w:lineRule="auto"/>
+      <w:jc w:val="center"/>
+    </w:pPr>
+    <w:rPr>
+      <w:iCs/>
+      <w:szCs w:val="18"/>
     </w:rPr>
   </w:style>
 </w:styles>
@@ -9811,7 +10228,7 @@
         </b:NameList>
       </b:Author>
     </b:Author>
-    <b:RefOrder>3</b:RefOrder>
+    <b:RefOrder>2</b:RefOrder>
   </b:Source>
   <b:Source>
     <b:Tag>Sun05</b:Tag>
@@ -9830,7 +10247,7 @@
         </b:NameList>
       </b:Author>
     </b:Author>
-    <b:RefOrder>4</b:RefOrder>
+    <b:RefOrder>3</b:RefOrder>
   </b:Source>
   <b:Source>
     <b:Tag>Den16</b:Tag>
@@ -9870,7 +10287,7 @@
         </b:NameList>
       </b:Author>
     </b:Author>
-    <b:RefOrder>5</b:RefOrder>
+    <b:RefOrder>4</b:RefOrder>
   </b:Source>
   <b:Source>
     <b:Tag>Eko15</b:Tag>
@@ -9898,7 +10315,7 @@
         </b:NameList>
       </b:Author>
     </b:Author>
-    <b:RefOrder>6</b:RefOrder>
+    <b:RefOrder>5</b:RefOrder>
   </b:Source>
   <b:Source>
     <b:Tag>Sya17</b:Tag>
@@ -9918,7 +10335,7 @@
         </b:NameList>
       </b:Author>
     </b:Author>
-    <b:RefOrder>7</b:RefOrder>
+    <b:RefOrder>6</b:RefOrder>
   </b:Source>
   <b:Source>
     <b:Tag>Sol13</b:Tag>
@@ -9942,7 +10359,7 @@
         </b:NameList>
       </b:Author>
     </b:Author>
-    <b:RefOrder>8</b:RefOrder>
+    <b:RefOrder>7</b:RefOrder>
   </b:Source>
   <b:Source>
     <b:Tag>Asa13</b:Tag>
@@ -9993,13 +10410,42 @@
         </b:NameList>
       </b:Author>
     </b:Author>
-    <b:RefOrder>2</b:RefOrder>
+    <b:RefOrder>8</b:RefOrder>
+  </b:Source>
+  <b:Source>
+    <b:Tag>fig16</b:Tag>
+    <b:SourceType>JournalArticle</b:SourceType>
+    <b:Guid>{71E55FD9-71E7-45BB-AFEE-AE6ED16A339E}</b:Guid>
+    <b:Title>Aplikasi Pengolah Citra pada Raspberry PI untuk Membedakan Benda berdasarkan warna dan bentuk</b:Title>
+    <b:Pages>157-162</b:Pages>
+    <b:Year>2016</b:Year>
+    <b:JournalName>Youngster Physics Journal</b:JournalName>
+    <b:Author>
+      <b:Author>
+        <b:NameList>
+          <b:Person>
+            <b:Middle>humani</b:Middle>
+            <b:First>figur </b:First>
+          </b:Person>
+          <b:Person>
+            <b:Middle>adi</b:Middle>
+            <b:First>kusworo</b:First>
+          </b:Person>
+          <b:Person>
+            <b:Last>widodo</b:Last>
+            <b:Middle>edi</b:Middle>
+            <b:First>catur</b:First>
+          </b:Person>
+        </b:NameList>
+      </b:Author>
+    </b:Author>
+    <b:RefOrder>9</b:RefOrder>
   </b:Source>
 </b:Sources>
 </file>
 
 <file path=customXml/itemProps1.xml><?xml version="1.0" encoding="utf-8"?>
-<ds:datastoreItem xmlns:ds="http://schemas.openxmlformats.org/officeDocument/2006/customXml" ds:itemID="{1776313F-8614-4FCF-910B-9F993AD3D1AA}">
+<ds:datastoreItem xmlns:ds="http://schemas.openxmlformats.org/officeDocument/2006/customXml" ds:itemID="{3812E92F-6F57-4781-8C82-F3AA2692F787}">
   <ds:schemaRefs>
     <ds:schemaRef ds:uri="http://schemas.openxmlformats.org/officeDocument/2006/bibliography"/>
   </ds:schemaRefs>

</xml_diff>

<commit_message>
perbaikan pada tanggal 22-05-18
</commit_message>
<xml_diff>
--- a/tongkat tunanetra/PROPOSAL PENELITIAN TUGAS AKHIR.docx
+++ b/tongkat tunanetra/PROPOSAL PENELITIAN TUGAS AKHIR.docx
@@ -2053,9 +2053,15 @@
         <w:ind w:left="284" w:hanging="284"/>
         <w:jc w:val="both"/>
         <w:outlineLvl w:val="0"/>
+        <w:rPr>
+          <w:b/>
+        </w:rPr>
       </w:pPr>
       <w:bookmarkStart w:id="3" w:name="_Toc514704870"/>
       <w:r>
+        <w:rPr>
+          <w:b/>
+        </w:rPr>
         <w:lastRenderedPageBreak/>
         <w:t>Latar Belakang</w:t>
       </w:r>
@@ -2468,9 +2474,17 @@
         <w:ind w:left="284" w:hanging="284"/>
         <w:jc w:val="both"/>
         <w:outlineLvl w:val="0"/>
+        <w:rPr>
+          <w:b/>
+        </w:rPr>
       </w:pPr>
       <w:bookmarkStart w:id="4" w:name="_Toc514704871"/>
-      <w:r>
+      <w:bookmarkStart w:id="5" w:name="_GoBack"/>
+      <w:bookmarkEnd w:id="5"/>
+      <w:r>
+        <w:rPr>
+          <w:b/>
+        </w:rPr>
         <w:t>Identifikasi Masalah</w:t>
       </w:r>
       <w:bookmarkEnd w:id="4"/>
@@ -2541,8 +2555,6 @@
       <w:r>
         <w:t>;</w:t>
       </w:r>
-      <w:bookmarkStart w:id="5" w:name="_GoBack"/>
-      <w:bookmarkEnd w:id="5"/>
     </w:p>
     <w:p>
       <w:pPr>
@@ -2555,9 +2567,15 @@
         <w:ind w:left="284" w:hanging="284"/>
         <w:jc w:val="both"/>
         <w:outlineLvl w:val="0"/>
+        <w:rPr>
+          <w:b/>
+        </w:rPr>
       </w:pPr>
       <w:bookmarkStart w:id="6" w:name="_Toc514704872"/>
       <w:r>
+        <w:rPr>
+          <w:b/>
+        </w:rPr>
         <w:t>Rumusan Masalah</w:t>
       </w:r>
       <w:bookmarkEnd w:id="6"/>
@@ -2654,11 +2672,9 @@
         <w:jc w:val="both"/>
         <w:outlineLvl w:val="0"/>
       </w:pPr>
-      <w:bookmarkStart w:id="7" w:name="_Toc514704873"/>
-      <w:r>
-        <w:t>Batasan Masalah</w:t>
-      </w:r>
-      <w:bookmarkEnd w:id="7"/>
+      <w:r>
+        <w:t>Tujuan penelitian</w:t>
+      </w:r>
     </w:p>
     <w:p>
       <w:pPr>
@@ -2668,7 +2684,22 @@
         <w:jc w:val="both"/>
       </w:pPr>
       <w:r>
-        <w:t>Pada penelitian ini diperlukan batasan-batasan, sehingga penelitian tidak melenceng dari topik yang dibahas, permasalahan dibatasi sebagai berikut:</w:t>
+        <w:t xml:space="preserve">Tujuan yang ingin dicapai dalam penelitian rancang bangun </w:t>
+      </w:r>
+      <w:r>
+        <w:rPr>
+          <w:i/>
+        </w:rPr>
+        <w:t>prototype</w:t>
+      </w:r>
+      <w:r>
+        <w:rPr>
+          <w:i/>
+        </w:rPr>
+        <w:t xml:space="preserve"> </w:t>
+      </w:r>
+      <w:r>
+        <w:t>tongkat untuk tuna netra menggunakan sensor ultrasonik dan sensor GPS berbasis mikrokontroler dan SMS gateway yaitu sebagai berikut:</w:t>
       </w:r>
     </w:p>
     <w:p>
@@ -2676,16 +2707,14 @@
         <w:pStyle w:val="ListParagraph"/>
         <w:numPr>
           <w:ilvl w:val="0"/>
-          <w:numId w:val="4"/>
+          <w:numId w:val="5"/>
         </w:numPr>
         <w:spacing w:line="360" w:lineRule="auto"/>
         <w:jc w:val="both"/>
       </w:pPr>
       <w:r>
-        <w:t>Objek halangan berupa tangga dan wajah manusia</w:t>
-      </w:r>
-      <w:r>
-        <w:t>;</w:t>
+        <w:lastRenderedPageBreak/>
+        <w:t>Membantu tunanetra mampu mengetahui ada benda didepannya;</w:t>
       </w:r>
     </w:p>
     <w:p>
@@ -2693,48 +2722,13 @@
         <w:pStyle w:val="ListParagraph"/>
         <w:numPr>
           <w:ilvl w:val="0"/>
-          <w:numId w:val="4"/>
+          <w:numId w:val="5"/>
         </w:numPr>
         <w:spacing w:line="360" w:lineRule="auto"/>
         <w:jc w:val="both"/>
       </w:pPr>
       <w:r>
-        <w:lastRenderedPageBreak/>
-        <w:t>Sistem yang digunakan merupakan Raspberry Pi 3 Model B</w:t>
-      </w:r>
-      <w:r>
-        <w:t>;</w:t>
-      </w:r>
-    </w:p>
-    <w:p>
-      <w:pPr>
-        <w:pStyle w:val="ListParagraph"/>
-        <w:numPr>
-          <w:ilvl w:val="0"/>
-          <w:numId w:val="4"/>
-        </w:numPr>
-        <w:spacing w:line="360" w:lineRule="auto"/>
-        <w:jc w:val="both"/>
-      </w:pPr>
-      <w:r>
-        <w:t>Keluaran sistem berupa suara</w:t>
-      </w:r>
-      <w:r>
-        <w:t>;</w:t>
-      </w:r>
-    </w:p>
-    <w:p>
-      <w:pPr>
-        <w:pStyle w:val="ListParagraph"/>
-        <w:numPr>
-          <w:ilvl w:val="0"/>
-          <w:numId w:val="4"/>
-        </w:numPr>
-        <w:spacing w:line="360" w:lineRule="auto"/>
-        <w:jc w:val="both"/>
-      </w:pPr>
-      <w:r>
-        <w:t>Model yang digunakan sudah di training terlebih dahulu.</w:t>
+        <w:t xml:space="preserve">Membantu tunanetra mampu mengetahui nama benda; </w:t>
       </w:r>
     </w:p>
     <w:p>
@@ -2748,12 +2742,16 @@
         <w:ind w:left="284" w:hanging="284"/>
         <w:jc w:val="both"/>
         <w:outlineLvl w:val="0"/>
-      </w:pPr>
-      <w:bookmarkStart w:id="8" w:name="_Toc514704874"/>
-      <w:r>
-        <w:t>Tujuan penelitian</w:t>
-      </w:r>
-      <w:bookmarkEnd w:id="8"/>
+        <w:rPr>
+          <w:b/>
+        </w:rPr>
+      </w:pPr>
+      <w:r>
+        <w:rPr>
+          <w:b/>
+        </w:rPr>
+        <w:t>Batasan Masalah</w:t>
+      </w:r>
     </w:p>
     <w:p>
       <w:pPr>
@@ -2763,22 +2761,7 @@
         <w:jc w:val="both"/>
       </w:pPr>
       <w:r>
-        <w:t xml:space="preserve">Tujuan yang ingin dicapai dalam penelitian rancang bangun </w:t>
-      </w:r>
-      <w:r>
-        <w:rPr>
-          <w:i/>
-        </w:rPr>
-        <w:t>prototype</w:t>
-      </w:r>
-      <w:r>
-        <w:rPr>
-          <w:i/>
-        </w:rPr>
-        <w:t xml:space="preserve"> </w:t>
-      </w:r>
-      <w:r>
-        <w:t>tongkat untuk tuna netra menggunakan sensor ultrasonik dan sensor GPS berbasis mikrokontroler dan SMS gateway yaitu sebagai berikut:</w:t>
+        <w:t>Pada penelitian ini diperlukan batasan-batasan, sehingga penelitian tidak melenceng dari topik yang dibahas, permasalahan dibatasi sebagai berikut:</w:t>
       </w:r>
     </w:p>
     <w:p>
@@ -2786,13 +2769,13 @@
         <w:pStyle w:val="ListParagraph"/>
         <w:numPr>
           <w:ilvl w:val="0"/>
-          <w:numId w:val="5"/>
+          <w:numId w:val="4"/>
         </w:numPr>
         <w:spacing w:line="360" w:lineRule="auto"/>
         <w:jc w:val="both"/>
       </w:pPr>
       <w:r>
-        <w:t>Membantu tunanetra mampu mengetahui ada benda didepannya</w:t>
+        <w:t>Objek halangan berupa tangga dan wajah manusia</w:t>
       </w:r>
       <w:r>
         <w:t>;</w:t>
@@ -2803,16 +2786,47 @@
         <w:pStyle w:val="ListParagraph"/>
         <w:numPr>
           <w:ilvl w:val="0"/>
-          <w:numId w:val="5"/>
+          <w:numId w:val="4"/>
         </w:numPr>
         <w:spacing w:line="360" w:lineRule="auto"/>
         <w:jc w:val="both"/>
       </w:pPr>
       <w:r>
-        <w:t>Membantu tunanetra mampu mengetahui nama benda</w:t>
-      </w:r>
-      <w:r>
-        <w:t xml:space="preserve">; </w:t>
+        <w:t>Sistem yang digunakan merupakan Raspberry Pi 3 Model B</w:t>
+      </w:r>
+      <w:r>
+        <w:t>;</w:t>
+      </w:r>
+    </w:p>
+    <w:p>
+      <w:pPr>
+        <w:pStyle w:val="ListParagraph"/>
+        <w:numPr>
+          <w:ilvl w:val="0"/>
+          <w:numId w:val="4"/>
+        </w:numPr>
+        <w:spacing w:line="360" w:lineRule="auto"/>
+        <w:jc w:val="both"/>
+      </w:pPr>
+      <w:r>
+        <w:t>Keluaran sistem berupa suara</w:t>
+      </w:r>
+      <w:r>
+        <w:t>;</w:t>
+      </w:r>
+    </w:p>
+    <w:p>
+      <w:pPr>
+        <w:pStyle w:val="ListParagraph"/>
+        <w:numPr>
+          <w:ilvl w:val="0"/>
+          <w:numId w:val="4"/>
+        </w:numPr>
+        <w:spacing w:line="360" w:lineRule="auto"/>
+        <w:jc w:val="both"/>
+      </w:pPr>
+      <w:r>
+        <w:t>Model yang digunakan sudah di training terlebih dahulu.</w:t>
       </w:r>
     </w:p>
     <w:p>
@@ -2826,12 +2840,24 @@
         <w:ind w:left="284" w:hanging="284"/>
         <w:jc w:val="both"/>
         <w:outlineLvl w:val="0"/>
-      </w:pPr>
-      <w:bookmarkStart w:id="9" w:name="_Toc514704875"/>
-      <w:r>
-        <w:t>Manfaat penelitian</w:t>
-      </w:r>
-      <w:bookmarkEnd w:id="9"/>
+        <w:rPr>
+          <w:b/>
+        </w:rPr>
+      </w:pPr>
+      <w:bookmarkStart w:id="7" w:name="_Toc514704875"/>
+      <w:r>
+        <w:rPr>
+          <w:b/>
+        </w:rPr>
+        <w:t xml:space="preserve">Manfaat </w:t>
+      </w:r>
+      <w:r>
+        <w:rPr>
+          <w:b/>
+        </w:rPr>
+        <w:t>Penelitian</w:t>
+      </w:r>
+      <w:bookmarkEnd w:id="7"/>
     </w:p>
     <w:p>
       <w:pPr>
@@ -2921,12 +2947,18 @@
         <w:ind w:left="284" w:hanging="284"/>
         <w:jc w:val="both"/>
         <w:outlineLvl w:val="0"/>
-      </w:pPr>
-      <w:bookmarkStart w:id="10" w:name="_Toc514704876"/>
-      <w:r>
+        <w:rPr>
+          <w:b/>
+        </w:rPr>
+      </w:pPr>
+      <w:bookmarkStart w:id="8" w:name="_Toc514704876"/>
+      <w:r>
+        <w:rPr>
+          <w:b/>
+        </w:rPr>
         <w:t>Tinjauan Pustaka</w:t>
       </w:r>
-      <w:bookmarkEnd w:id="10"/>
+      <w:bookmarkEnd w:id="8"/>
     </w:p>
     <w:p>
       <w:pPr>
@@ -4143,13 +4175,25 @@
         <w:ind w:left="284" w:hanging="284"/>
         <w:jc w:val="both"/>
         <w:outlineLvl w:val="0"/>
-      </w:pPr>
-      <w:bookmarkStart w:id="11" w:name="_Toc514704877"/>
-      <w:r>
+        <w:rPr>
+          <w:b/>
+        </w:rPr>
+      </w:pPr>
+      <w:bookmarkStart w:id="9" w:name="_Toc514704877"/>
+      <w:r>
+        <w:rPr>
+          <w:b/>
+        </w:rPr>
         <w:lastRenderedPageBreak/>
-        <w:t>Metode penelitian</w:t>
-      </w:r>
-      <w:bookmarkEnd w:id="11"/>
+        <w:t xml:space="preserve">Metode </w:t>
+      </w:r>
+      <w:r>
+        <w:rPr>
+          <w:b/>
+        </w:rPr>
+        <w:t>Penelitian</w:t>
+      </w:r>
+      <w:bookmarkEnd w:id="9"/>
     </w:p>
     <w:p>
       <w:pPr>
@@ -4173,15 +4217,24 @@
         <w:ind w:left="426" w:hanging="426"/>
         <w:jc w:val="both"/>
         <w:outlineLvl w:val="0"/>
-      </w:pPr>
-      <w:r>
+        <w:rPr>
+          <w:b/>
+        </w:rPr>
+      </w:pPr>
+      <w:r>
+        <w:rPr>
+          <w:b/>
+        </w:rPr>
         <w:t xml:space="preserve"> </w:t>
       </w:r>
-      <w:bookmarkStart w:id="12" w:name="_Toc514704878"/>
-      <w:r>
+      <w:bookmarkStart w:id="10" w:name="_Toc514704878"/>
+      <w:r>
+        <w:rPr>
+          <w:b/>
+        </w:rPr>
         <w:t>Kerangka Penelitian</w:t>
       </w:r>
-      <w:bookmarkEnd w:id="12"/>
+      <w:bookmarkEnd w:id="10"/>
     </w:p>
     <w:p>
       <w:pPr>
@@ -4199,6 +4252,64 @@
           <w:szCs w:val="24"/>
         </w:rPr>
         <w:t>Kerangka penelitian digunakan untuk mempermudah pemahaman tahapan-tahanpan yang penulis lakukan dalam penelitian tugas akhir.</w:t>
+      </w:r>
+    </w:p>
+    <w:p>
+      <w:pPr>
+        <w:spacing w:line="360" w:lineRule="auto"/>
+        <w:jc w:val="both"/>
+        <w:rPr>
+          <w:rFonts w:cs="Times New Roman"/>
+          <w:szCs w:val="24"/>
+        </w:rPr>
+      </w:pPr>
+      <w:r>
+        <w:rPr>
+          <w:rFonts w:cs="Times New Roman"/>
+          <w:noProof/>
+          <w:szCs w:val="24"/>
+        </w:rPr>
+        <w:drawing>
+          <wp:inline distT="0" distB="0" distL="0" distR="0" wp14:anchorId="6917F98A" wp14:editId="6DAEBAE4">
+            <wp:extent cx="4759821" cy="4552950"/>
+            <wp:effectExtent l="0" t="0" r="3175" b="0"/>
+            <wp:docPr id="3" name="Picture 3"/>
+            <wp:cNvGraphicFramePr>
+              <a:graphicFrameLocks xmlns:a="http://schemas.openxmlformats.org/drawingml/2006/main" noChangeAspect="1"/>
+            </wp:cNvGraphicFramePr>
+            <a:graphic xmlns:a="http://schemas.openxmlformats.org/drawingml/2006/main">
+              <a:graphicData uri="http://schemas.openxmlformats.org/drawingml/2006/picture">
+                <pic:pic xmlns:pic="http://schemas.openxmlformats.org/drawingml/2006/picture">
+                  <pic:nvPicPr>
+                    <pic:cNvPr id="3" name="kerangka Penelitian 1.jpg"/>
+                    <pic:cNvPicPr/>
+                  </pic:nvPicPr>
+                  <pic:blipFill>
+                    <a:blip r:embed="rId18">
+                      <a:extLst>
+                        <a:ext uri="{28A0092B-C50C-407E-A947-70E740481C1C}">
+                          <a14:useLocalDpi xmlns:a14="http://schemas.microsoft.com/office/drawing/2010/main" val="0"/>
+                        </a:ext>
+                      </a:extLst>
+                    </a:blip>
+                    <a:stretch>
+                      <a:fillRect/>
+                    </a:stretch>
+                  </pic:blipFill>
+                  <pic:spPr>
+                    <a:xfrm>
+                      <a:off x="0" y="0"/>
+                      <a:ext cx="4770156" cy="4562836"/>
+                    </a:xfrm>
+                    <a:prstGeom prst="rect">
+                      <a:avLst/>
+                    </a:prstGeom>
+                  </pic:spPr>
+                </pic:pic>
+              </a:graphicData>
+            </a:graphic>
+          </wp:inline>
+        </w:drawing>
       </w:r>
     </w:p>
     <w:p>
@@ -4212,15 +4323,24 @@
         <w:ind w:left="426" w:hanging="426"/>
         <w:jc w:val="both"/>
         <w:outlineLvl w:val="0"/>
-      </w:pPr>
-      <w:bookmarkStart w:id="13" w:name="_Toc514704879"/>
-      <w:r>
+        <w:rPr>
+          <w:b/>
+        </w:rPr>
+      </w:pPr>
+      <w:bookmarkStart w:id="11" w:name="_Toc514704879"/>
+      <w:r>
+        <w:rPr>
+          <w:b/>
+        </w:rPr>
         <w:t>Metode Peng</w:t>
       </w:r>
       <w:r>
+        <w:rPr>
+          <w:b/>
+        </w:rPr>
         <w:t>umpulan Data</w:t>
       </w:r>
-      <w:bookmarkEnd w:id="13"/>
+      <w:bookmarkEnd w:id="11"/>
     </w:p>
     <w:p>
       <w:pPr>
@@ -4274,6 +4394,7 @@
         <w:rPr>
           <w:rStyle w:val="fontstyle01"/>
         </w:rPr>
+        <w:lastRenderedPageBreak/>
         <w:t>pencari (search engine) berupa jurnal elektronik maupun dokumen-dokumen</w:t>
       </w:r>
       <w:r>
@@ -4300,12 +4421,18 @@
         <w:ind w:left="426" w:hanging="426"/>
         <w:jc w:val="both"/>
         <w:outlineLvl w:val="0"/>
-      </w:pPr>
-      <w:bookmarkStart w:id="14" w:name="_Toc514704880"/>
-      <w:r>
+        <w:rPr>
+          <w:b/>
+        </w:rPr>
+      </w:pPr>
+      <w:bookmarkStart w:id="12" w:name="_Toc514704880"/>
+      <w:r>
+        <w:rPr>
+          <w:b/>
+        </w:rPr>
         <w:t>Metode Pengembangan Sistem</w:t>
       </w:r>
-      <w:bookmarkEnd w:id="14"/>
+      <w:bookmarkEnd w:id="12"/>
     </w:p>
     <w:p>
       <w:pPr>
@@ -4457,7 +4584,7 @@
                     <pic:cNvPicPr/>
                   </pic:nvPicPr>
                   <pic:blipFill>
-                    <a:blip r:embed="rId18">
+                    <a:blip r:embed="rId19">
                       <a:extLst>
                         <a:ext uri="{28A0092B-C50C-407E-A947-70E740481C1C}">
                           <a14:useLocalDpi xmlns:a14="http://schemas.microsoft.com/office/drawing/2010/main" val="0"/>
@@ -4557,7 +4684,6 @@
           <w:color w:val="000000"/>
           <w:szCs w:val="24"/>
         </w:rPr>
-        <w:lastRenderedPageBreak/>
         <w:t xml:space="preserve">Requirements and definition </w:t>
       </w:r>
       <w:r>
@@ -4684,7 +4810,11 @@
         <w:t xml:space="preserve">prototype </w:t>
       </w:r>
       <w:r>
-        <w:t>tongkat tunanetra menggunakan sensor ultrasonik HR-SR04, raspberry pi 3 model b dan perangkat keras pendukung lainnya. Perangkat lunak yang dibutuhkan diantaranya python 3.5, IDLE python GUI, editor sublime, dan perangkat lunak lainya.</w:t>
+        <w:t xml:space="preserve">tongkat tunanetra menggunakan sensor ultrasonik HR-SR04, raspberry pi 3 model b dan perangkat keras pendukung lainnya. Perangkat lunak yang </w:t>
+      </w:r>
+      <w:r>
+        <w:lastRenderedPageBreak/>
+        <w:t>dibutuhkan diantaranya python 3.5, IDLE python GUI, editor sublime, dan perangkat lunak lainya.</w:t>
       </w:r>
     </w:p>
     <w:p>
@@ -4802,6 +4932,14 @@
       </w:r>
       <w:r>
         <w:t>yang tidak ditemukan pada tahap-tahap sebelumnya, perbaikan pada unit sistem dan pengembangan pelayanan sistem.</w:t>
+      </w:r>
+    </w:p>
+    <w:p>
+      <w:pPr>
+        <w:spacing w:after="160"/>
+      </w:pPr>
+      <w:r>
+        <w:br w:type="page"/>
       </w:r>
     </w:p>
     <w:p>
@@ -4815,12 +4953,19 @@
         <w:ind w:left="284" w:hanging="284"/>
         <w:jc w:val="both"/>
         <w:outlineLvl w:val="0"/>
-      </w:pPr>
-      <w:bookmarkStart w:id="15" w:name="_Toc514704881"/>
-      <w:r>
+        <w:rPr>
+          <w:b/>
+        </w:rPr>
+      </w:pPr>
+      <w:bookmarkStart w:id="13" w:name="_Toc514704881"/>
+      <w:r>
+        <w:rPr>
+          <w:b/>
+        </w:rPr>
+        <w:lastRenderedPageBreak/>
         <w:t>Jadwal Penelitian</w:t>
       </w:r>
-      <w:bookmarkEnd w:id="15"/>
+      <w:bookmarkEnd w:id="13"/>
     </w:p>
     <w:p>
       <w:pPr>
@@ -4842,7 +4987,6 @@
           <w:color w:val="000000"/>
           <w:szCs w:val="24"/>
         </w:rPr>
-        <w:lastRenderedPageBreak/>
         <w:t>Berikut ini adalah tabel dan grafik jadwal rencana kegiatan (</w:t>
       </w:r>
       <w:r>
@@ -7271,7 +7415,7 @@
     <w:p>
       <w:pPr>
         <w:sectPr>
-          <w:headerReference w:type="first" r:id="rId19"/>
+          <w:headerReference w:type="first" r:id="rId20"/>
           <w:pgSz w:w="11907" w:h="16840" w:code="9"/>
           <w:pgMar w:top="1701" w:right="1701" w:bottom="1701" w:left="2268" w:header="720" w:footer="720" w:gutter="0"/>
           <w:cols w:space="720"/>
@@ -7287,12 +7431,12 @@
         <w:jc w:val="center"/>
         <w:outlineLvl w:val="0"/>
       </w:pPr>
-      <w:bookmarkStart w:id="16" w:name="_Toc514704882"/>
+      <w:bookmarkStart w:id="14" w:name="_Toc514704882"/>
       <w:r>
         <w:lastRenderedPageBreak/>
         <w:t>Daftar Pustaka</w:t>
       </w:r>
-      <w:bookmarkEnd w:id="16"/>
+      <w:bookmarkEnd w:id="14"/>
     </w:p>
     <w:sdt>
       <w:sdtPr>
@@ -10409,7 +10553,7 @@
 </file>
 
 <file path=customXml/itemProps1.xml><?xml version="1.0" encoding="utf-8"?>
-<ds:datastoreItem xmlns:ds="http://schemas.openxmlformats.org/officeDocument/2006/customXml" ds:itemID="{D3BCE13E-DFE5-439D-9092-B34271723B24}">
+<ds:datastoreItem xmlns:ds="http://schemas.openxmlformats.org/officeDocument/2006/customXml" ds:itemID="{B1C3C9CC-9245-4144-895E-EF9D0B8086B0}">
   <ds:schemaRefs>
     <ds:schemaRef ds:uri="http://schemas.openxmlformats.org/officeDocument/2006/bibliography"/>
   </ds:schemaRefs>

</xml_diff>

<commit_message>
perbaikan revisi pada tanggal 23-05-18
</commit_message>
<xml_diff>
--- a/tongkat tunanetra/PROPOSAL PENELITIAN TUGAS AKHIR.docx
+++ b/tongkat tunanetra/PROPOSAL PENELITIAN TUGAS AKHIR.docx
@@ -179,6 +179,12 @@
         <w:spacing w:line="360" w:lineRule="auto"/>
         <w:jc w:val="center"/>
       </w:pPr>
+    </w:p>
+    <w:p>
+      <w:pPr>
+        <w:spacing w:line="360" w:lineRule="auto"/>
+        <w:jc w:val="center"/>
+      </w:pPr>
       <w:r>
         <w:rPr>
           <w:noProof/>
@@ -249,6 +255,12 @@
         <w:spacing w:line="360" w:lineRule="auto"/>
         <w:jc w:val="center"/>
       </w:pPr>
+    </w:p>
+    <w:p>
+      <w:pPr>
+        <w:spacing w:line="360" w:lineRule="auto"/>
+        <w:jc w:val="center"/>
+      </w:pPr>
       <w:r>
         <w:t>USUP SUPARMA</w:t>
       </w:r>
@@ -256,6 +268,18 @@
         <w:tab/>
         <w:t>14.14.1.0148</w:t>
       </w:r>
+    </w:p>
+    <w:p>
+      <w:pPr>
+        <w:spacing w:line="360" w:lineRule="auto"/>
+        <w:jc w:val="center"/>
+      </w:pPr>
+    </w:p>
+    <w:p>
+      <w:pPr>
+        <w:spacing w:line="360" w:lineRule="auto"/>
+        <w:jc w:val="center"/>
+      </w:pPr>
     </w:p>
     <w:p>
       <w:pPr>
@@ -343,7 +367,7 @@
           <w:szCs w:val="28"/>
         </w:rPr>
       </w:pPr>
-      <w:bookmarkStart w:id="1" w:name="_Toc514704868"/>
+      <w:bookmarkStart w:id="1" w:name="_Toc514844047"/>
       <w:r>
         <w:rPr>
           <w:rFonts w:cs="Times New Roman"/>
@@ -708,7 +732,7 @@
         <w:pStyle w:val="Heading1"/>
         <w:jc w:val="center"/>
       </w:pPr>
-      <w:bookmarkStart w:id="2" w:name="_Toc514704869"/>
+      <w:bookmarkStart w:id="2" w:name="_Toc514844048"/>
       <w:r>
         <w:lastRenderedPageBreak/>
         <w:t>DAFTAR ISI</w:t>
@@ -762,7 +786,7 @@
           <w:r>
             <w:fldChar w:fldCharType="separate"/>
           </w:r>
-          <w:hyperlink w:anchor="_Toc514704868" w:history="1">
+          <w:hyperlink w:anchor="_Toc514844047" w:history="1">
             <w:r>
               <w:rPr>
                 <w:rStyle w:val="Hyperlink"/>
@@ -790,7 +814,7 @@
                 <w:noProof/>
                 <w:webHidden/>
               </w:rPr>
-              <w:instrText xml:space="preserve"> PAGEREF _Toc514704868 \h </w:instrText>
+              <w:instrText xml:space="preserve"> PAGEREF _Toc514844047 \h </w:instrText>
             </w:r>
             <w:r>
               <w:rPr>
@@ -834,7 +858,7 @@
               <w:sz w:val="22"/>
             </w:rPr>
           </w:pPr>
-          <w:hyperlink w:anchor="_Toc514704869" w:history="1">
+          <w:hyperlink w:anchor="_Toc514844048" w:history="1">
             <w:r>
               <w:rPr>
                 <w:rStyle w:val="Hyperlink"/>
@@ -861,7 +885,7 @@
                 <w:noProof/>
                 <w:webHidden/>
               </w:rPr>
-              <w:instrText xml:space="preserve"> PAGEREF _Toc514704869 \h </w:instrText>
+              <w:instrText xml:space="preserve"> PAGEREF _Toc514844048 \h </w:instrText>
             </w:r>
             <w:r>
               <w:rPr>
@@ -906,7 +930,7 @@
               <w:sz w:val="22"/>
             </w:rPr>
           </w:pPr>
-          <w:hyperlink w:anchor="_Toc514704870" w:history="1">
+          <w:hyperlink w:anchor="_Toc514844049" w:history="1">
             <w:r>
               <w:rPr>
                 <w:rStyle w:val="Hyperlink"/>
@@ -949,7 +973,7 @@
                 <w:noProof/>
                 <w:webHidden/>
               </w:rPr>
-              <w:instrText xml:space="preserve"> PAGEREF _Toc514704870 \h </w:instrText>
+              <w:instrText xml:space="preserve"> PAGEREF _Toc514844049 \h </w:instrText>
             </w:r>
             <w:r>
               <w:rPr>
@@ -994,7 +1018,7 @@
               <w:sz w:val="22"/>
             </w:rPr>
           </w:pPr>
-          <w:hyperlink w:anchor="_Toc514704871" w:history="1">
+          <w:hyperlink w:anchor="_Toc514844050" w:history="1">
             <w:r>
               <w:rPr>
                 <w:rStyle w:val="Hyperlink"/>
@@ -1016,7 +1040,21 @@
                 <w:rStyle w:val="Hyperlink"/>
                 <w:noProof/>
               </w:rPr>
-              <w:t>Identifikasi Masalah</w:t>
+              <w:t>Identif</w:t>
+            </w:r>
+            <w:r>
+              <w:rPr>
+                <w:rStyle w:val="Hyperlink"/>
+                <w:noProof/>
+              </w:rPr>
+              <w:t>i</w:t>
+            </w:r>
+            <w:r>
+              <w:rPr>
+                <w:rStyle w:val="Hyperlink"/>
+                <w:noProof/>
+              </w:rPr>
+              <w:t>kasi Masalah</w:t>
             </w:r>
             <w:r>
               <w:rPr>
@@ -1037,7 +1075,7 @@
                 <w:noProof/>
                 <w:webHidden/>
               </w:rPr>
-              <w:instrText xml:space="preserve"> PAGEREF _Toc514704871 \h </w:instrText>
+              <w:instrText xml:space="preserve"> PAGEREF _Toc514844050 \h </w:instrText>
             </w:r>
             <w:r>
               <w:rPr>
@@ -1082,7 +1120,7 @@
               <w:sz w:val="22"/>
             </w:rPr>
           </w:pPr>
-          <w:hyperlink w:anchor="_Toc514704872" w:history="1">
+          <w:hyperlink w:anchor="_Toc514844051" w:history="1">
             <w:r>
               <w:rPr>
                 <w:rStyle w:val="Hyperlink"/>
@@ -1125,7 +1163,7 @@
                 <w:noProof/>
                 <w:webHidden/>
               </w:rPr>
-              <w:instrText xml:space="preserve"> PAGEREF _Toc514704872 \h </w:instrText>
+              <w:instrText xml:space="preserve"> PAGEREF _Toc514844051 \h </w:instrText>
             </w:r>
             <w:r>
               <w:rPr>
@@ -1170,7 +1208,7 @@
               <w:sz w:val="22"/>
             </w:rPr>
           </w:pPr>
-          <w:hyperlink w:anchor="_Toc514704873" w:history="1">
+          <w:hyperlink w:anchor="_Toc514844052" w:history="1">
             <w:r>
               <w:rPr>
                 <w:rStyle w:val="Hyperlink"/>
@@ -1192,7 +1230,7 @@
                 <w:rStyle w:val="Hyperlink"/>
                 <w:noProof/>
               </w:rPr>
-              <w:t>Batasan Masalah</w:t>
+              <w:t>Tujuan penelitian</w:t>
             </w:r>
             <w:r>
               <w:rPr>
@@ -1213,7 +1251,7 @@
                 <w:noProof/>
                 <w:webHidden/>
               </w:rPr>
-              <w:instrText xml:space="preserve"> PAGEREF _Toc514704873 \h </w:instrText>
+              <w:instrText xml:space="preserve"> PAGEREF _Toc514844052 \h </w:instrText>
             </w:r>
             <w:r>
               <w:rPr>
@@ -1233,7 +1271,7 @@
                 <w:noProof/>
                 <w:webHidden/>
               </w:rPr>
-              <w:t>3</w:t>
+              <w:t>4</w:t>
             </w:r>
             <w:r>
               <w:rPr>
@@ -1258,7 +1296,7 @@
               <w:sz w:val="22"/>
             </w:rPr>
           </w:pPr>
-          <w:hyperlink w:anchor="_Toc514704874" w:history="1">
+          <w:hyperlink w:anchor="_Toc514844053" w:history="1">
             <w:r>
               <w:rPr>
                 <w:rStyle w:val="Hyperlink"/>
@@ -1280,7 +1318,7 @@
                 <w:rStyle w:val="Hyperlink"/>
                 <w:noProof/>
               </w:rPr>
-              <w:t>Tujuan penelitian</w:t>
+              <w:t>Batasan Masalah</w:t>
             </w:r>
             <w:r>
               <w:rPr>
@@ -1301,7 +1339,7 @@
                 <w:noProof/>
                 <w:webHidden/>
               </w:rPr>
-              <w:instrText xml:space="preserve"> PAGEREF _Toc514704874 \h </w:instrText>
+              <w:instrText xml:space="preserve"> PAGEREF _Toc514844053 \h </w:instrText>
             </w:r>
             <w:r>
               <w:rPr>
@@ -1346,7 +1384,7 @@
               <w:sz w:val="22"/>
             </w:rPr>
           </w:pPr>
-          <w:hyperlink w:anchor="_Toc514704875" w:history="1">
+          <w:hyperlink w:anchor="_Toc514844054" w:history="1">
             <w:r>
               <w:rPr>
                 <w:rStyle w:val="Hyperlink"/>
@@ -1368,7 +1406,7 @@
                 <w:rStyle w:val="Hyperlink"/>
                 <w:noProof/>
               </w:rPr>
-              <w:t>Manfaat penelitian</w:t>
+              <w:t>Manfaat Penelitian</w:t>
             </w:r>
             <w:r>
               <w:rPr>
@@ -1389,7 +1427,7 @@
                 <w:noProof/>
                 <w:webHidden/>
               </w:rPr>
-              <w:instrText xml:space="preserve"> PAGEREF _Toc514704875 \h </w:instrText>
+              <w:instrText xml:space="preserve"> PAGEREF _Toc514844054 \h </w:instrText>
             </w:r>
             <w:r>
               <w:rPr>
@@ -1434,7 +1472,7 @@
               <w:sz w:val="22"/>
             </w:rPr>
           </w:pPr>
-          <w:hyperlink w:anchor="_Toc514704876" w:history="1">
+          <w:hyperlink w:anchor="_Toc514844055" w:history="1">
             <w:r>
               <w:rPr>
                 <w:rStyle w:val="Hyperlink"/>
@@ -1477,7 +1515,7 @@
                 <w:noProof/>
                 <w:webHidden/>
               </w:rPr>
-              <w:instrText xml:space="preserve"> PAGEREF _Toc514704876 \h </w:instrText>
+              <w:instrText xml:space="preserve"> PAGEREF _Toc514844055 \h </w:instrText>
             </w:r>
             <w:r>
               <w:rPr>
@@ -1522,7 +1560,7 @@
               <w:sz w:val="22"/>
             </w:rPr>
           </w:pPr>
-          <w:hyperlink w:anchor="_Toc514704877" w:history="1">
+          <w:hyperlink w:anchor="_Toc514844056" w:history="1">
             <w:r>
               <w:rPr>
                 <w:rStyle w:val="Hyperlink"/>
@@ -1544,7 +1582,7 @@
                 <w:rStyle w:val="Hyperlink"/>
                 <w:noProof/>
               </w:rPr>
-              <w:t>Metode penelitian</w:t>
+              <w:t>Metode Penelitian</w:t>
             </w:r>
             <w:r>
               <w:rPr>
@@ -1565,7 +1603,7 @@
                 <w:noProof/>
                 <w:webHidden/>
               </w:rPr>
-              <w:instrText xml:space="preserve"> PAGEREF _Toc514704877 \h </w:instrText>
+              <w:instrText xml:space="preserve"> PAGEREF _Toc514844056 \h </w:instrText>
             </w:r>
             <w:r>
               <w:rPr>
@@ -1585,7 +1623,7 @@
                 <w:noProof/>
                 <w:webHidden/>
               </w:rPr>
-              <w:t>8</w:t>
+              <w:t>9</w:t>
             </w:r>
             <w:r>
               <w:rPr>
@@ -1610,7 +1648,7 @@
               <w:sz w:val="22"/>
             </w:rPr>
           </w:pPr>
-          <w:hyperlink w:anchor="_Toc514704878" w:history="1">
+          <w:hyperlink w:anchor="_Toc514844057" w:history="1">
             <w:r>
               <w:rPr>
                 <w:rStyle w:val="Hyperlink"/>
@@ -1653,7 +1691,7 @@
                 <w:noProof/>
                 <w:webHidden/>
               </w:rPr>
-              <w:instrText xml:space="preserve"> PAGEREF _Toc514704878 \h </w:instrText>
+              <w:instrText xml:space="preserve"> PAGEREF _Toc514844057 \h </w:instrText>
             </w:r>
             <w:r>
               <w:rPr>
@@ -1673,7 +1711,7 @@
                 <w:noProof/>
                 <w:webHidden/>
               </w:rPr>
-              <w:t>8</w:t>
+              <w:t>9</w:t>
             </w:r>
             <w:r>
               <w:rPr>
@@ -1698,7 +1736,7 @@
               <w:sz w:val="22"/>
             </w:rPr>
           </w:pPr>
-          <w:hyperlink w:anchor="_Toc514704879" w:history="1">
+          <w:hyperlink w:anchor="_Toc514844058" w:history="1">
             <w:r>
               <w:rPr>
                 <w:rStyle w:val="Hyperlink"/>
@@ -1741,7 +1779,7 @@
                 <w:noProof/>
                 <w:webHidden/>
               </w:rPr>
-              <w:instrText xml:space="preserve"> PAGEREF _Toc514704879 \h </w:instrText>
+              <w:instrText xml:space="preserve"> PAGEREF _Toc514844058 \h </w:instrText>
             </w:r>
             <w:r>
               <w:rPr>
@@ -1761,7 +1799,7 @@
                 <w:noProof/>
                 <w:webHidden/>
               </w:rPr>
-              <w:t>8</w:t>
+              <w:t>10</w:t>
             </w:r>
             <w:r>
               <w:rPr>
@@ -1786,7 +1824,7 @@
               <w:sz w:val="22"/>
             </w:rPr>
           </w:pPr>
-          <w:hyperlink w:anchor="_Toc514704880" w:history="1">
+          <w:hyperlink w:anchor="_Toc514844059" w:history="1">
             <w:r>
               <w:rPr>
                 <w:rStyle w:val="Hyperlink"/>
@@ -1829,7 +1867,7 @@
                 <w:noProof/>
                 <w:webHidden/>
               </w:rPr>
-              <w:instrText xml:space="preserve"> PAGEREF _Toc514704880 \h </w:instrText>
+              <w:instrText xml:space="preserve"> PAGEREF _Toc514844059 \h </w:instrText>
             </w:r>
             <w:r>
               <w:rPr>
@@ -1849,7 +1887,7 @@
                 <w:noProof/>
                 <w:webHidden/>
               </w:rPr>
-              <w:t>8</w:t>
+              <w:t>11</w:t>
             </w:r>
             <w:r>
               <w:rPr>
@@ -1874,7 +1912,7 @@
               <w:sz w:val="22"/>
             </w:rPr>
           </w:pPr>
-          <w:hyperlink w:anchor="_Toc514704881" w:history="1">
+          <w:hyperlink w:anchor="_Toc514844060" w:history="1">
             <w:r>
               <w:rPr>
                 <w:rStyle w:val="Hyperlink"/>
@@ -1917,7 +1955,7 @@
                 <w:noProof/>
                 <w:webHidden/>
               </w:rPr>
-              <w:instrText xml:space="preserve"> PAGEREF _Toc514704881 \h </w:instrText>
+              <w:instrText xml:space="preserve"> PAGEREF _Toc514844060 \h </w:instrText>
             </w:r>
             <w:r>
               <w:rPr>
@@ -1937,7 +1975,7 @@
                 <w:noProof/>
                 <w:webHidden/>
               </w:rPr>
-              <w:t>9</w:t>
+              <w:t>13</w:t>
             </w:r>
             <w:r>
               <w:rPr>
@@ -1961,7 +1999,7 @@
               <w:sz w:val="22"/>
             </w:rPr>
           </w:pPr>
-          <w:hyperlink w:anchor="_Toc514704882" w:history="1">
+          <w:hyperlink w:anchor="_Toc514844061" w:history="1">
             <w:r>
               <w:rPr>
                 <w:rStyle w:val="Hyperlink"/>
@@ -1988,7 +2026,7 @@
                 <w:noProof/>
                 <w:webHidden/>
               </w:rPr>
-              <w:instrText xml:space="preserve"> PAGEREF _Toc514704882 \h </w:instrText>
+              <w:instrText xml:space="preserve"> PAGEREF _Toc514844061 \h </w:instrText>
             </w:r>
             <w:r>
               <w:rPr>
@@ -2008,7 +2046,7 @@
                 <w:noProof/>
                 <w:webHidden/>
               </w:rPr>
-              <w:t>11</w:t>
+              <w:t>14</w:t>
             </w:r>
             <w:r>
               <w:rPr>
@@ -2022,7 +2060,6 @@
         <w:p>
           <w:r>
             <w:rPr>
-              <w:b/>
               <w:bCs/>
               <w:noProof/>
             </w:rPr>
@@ -2057,7 +2094,7 @@
           <w:b/>
         </w:rPr>
       </w:pPr>
-      <w:bookmarkStart w:id="3" w:name="_Toc514704870"/>
+      <w:bookmarkStart w:id="3" w:name="_Toc514844049"/>
       <w:r>
         <w:rPr>
           <w:b/>
@@ -2107,7 +2144,6 @@
           <w:id w:val="-1805001917"/>
           <w:citation/>
         </w:sdtPr>
-        <w:sdtEndPr/>
         <w:sdtContent>
           <w:r>
             <w:fldChar w:fldCharType="begin"/>
@@ -2365,33 +2401,38 @@
         <w:rPr>
           <w:noProof/>
         </w:rPr>
-        <w:t xml:space="preserve">dengan menggunakan metode tersebut dia berhasil menidetifikasi suatu pintu, sedangkan penelitian yang dilakukan oleh </w:t>
+        <w:t>dengan menggunakan metode tersebut dia berhasil menidetifikasi suatu pintu</w:t>
       </w:r>
       <w:r>
         <w:rPr>
           <w:noProof/>
         </w:rPr>
-        <w:t xml:space="preserve">Solihin dan Harjoko (2013) dalam penelitian yang mereka lakukan menggunakan metode </w:t>
+        <w:t>.</w:t>
+      </w:r>
+      <w:r>
+        <w:rPr>
+          <w:noProof/>
+        </w:rPr>
+        <w:t xml:space="preserve"> Sedangkah dalam penelitian yang dilakukan oleh  Wahyu dkk (2014). Dalam penelitian yang dia lakukan menggunakan metode </w:t>
       </w:r>
       <w:r>
         <w:rPr>
           <w:i/>
           <w:noProof/>
         </w:rPr>
-        <w:t>background subtraction</w:t>
-      </w:r>
-      <w:r>
-        <w:rPr>
-          <w:i/>
+        <w:t xml:space="preserve">Haar Like Feature </w:t>
+      </w:r>
+      <w:r>
+        <w:rPr>
           <w:noProof/>
         </w:rPr>
-        <w:t xml:space="preserve"> </w:t>
+        <w:t xml:space="preserve">untuk membaca muka seseorang untuk melakuka absensi. </w:t>
       </w:r>
       <w:r>
         <w:rPr>
           <w:noProof/>
         </w:rPr>
-        <w:t>untuk mendeteksi pejalan kaki menggunakan kamera. Maka penelitian yang sudah dilakukan ini bisa membantu peneliti dalam mengidentifikasi suatu objek yang ada di depan tunanetra.</w:t>
+        <w:t>Maka penelitian yang sudah dilakukan ini bisa membantu peneliti dalam mengidentifikasi suatu objek yang ada di depan tunanetra.</w:t>
       </w:r>
     </w:p>
     <w:p>
@@ -2478,9 +2519,7 @@
           <w:b/>
         </w:rPr>
       </w:pPr>
-      <w:bookmarkStart w:id="4" w:name="_Toc514704871"/>
-      <w:bookmarkStart w:id="5" w:name="_GoBack"/>
-      <w:bookmarkEnd w:id="5"/>
+      <w:bookmarkStart w:id="4" w:name="_Toc514844050"/>
       <w:r>
         <w:rPr>
           <w:b/>
@@ -2512,24 +2551,7 @@
         <w:jc w:val="both"/>
       </w:pPr>
       <w:r>
-        <w:t xml:space="preserve">Kurang </w:t>
-      </w:r>
-      <w:proofErr w:type="gramStart"/>
-      <w:r>
-        <w:t>efektif</w:t>
-      </w:r>
-      <w:r>
-        <w:t xml:space="preserve">nya </w:t>
-      </w:r>
-      <w:r>
-        <w:t xml:space="preserve"> tongkat</w:t>
-      </w:r>
-      <w:proofErr w:type="gramEnd"/>
-      <w:r>
-        <w:t xml:space="preserve"> untuk </w:t>
-      </w:r>
-      <w:r>
-        <w:t xml:space="preserve"> tunanetra</w:t>
+        <w:t>Belum adanya tongkat yang mengidentifikasi benda untuk pejalan kaki bagi tunanetra</w:t>
       </w:r>
       <w:r>
         <w:t>;</w:t>
@@ -2547,10 +2569,13 @@
         <w:jc w:val="both"/>
       </w:pPr>
       <w:r>
-        <w:t xml:space="preserve">Masih belum ada tongkat yang </w:t>
-      </w:r>
-      <w:r>
-        <w:t>dapat mengidentifikasi benda</w:t>
+        <w:t>Masih belum</w:t>
+      </w:r>
+      <w:r>
+        <w:t xml:space="preserve"> adanya alat yang dapat membantu tunan</w:t>
+      </w:r>
+      <w:r>
+        <w:t>etra mengetahui benda</w:t>
       </w:r>
       <w:r>
         <w:t>;</w:t>
@@ -2571,14 +2596,14 @@
           <w:b/>
         </w:rPr>
       </w:pPr>
-      <w:bookmarkStart w:id="6" w:name="_Toc514704872"/>
+      <w:bookmarkStart w:id="5" w:name="_Toc514844051"/>
       <w:r>
         <w:rPr>
           <w:b/>
         </w:rPr>
         <w:t>Rumusan Masalah</w:t>
       </w:r>
-      <w:bookmarkEnd w:id="6"/>
+      <w:bookmarkEnd w:id="5"/>
     </w:p>
     <w:p>
       <w:pPr>
@@ -2614,6 +2639,18 @@
         <w:t>haar like feature</w:t>
       </w:r>
       <w:r>
+        <w:rPr>
+          <w:i/>
+        </w:rPr>
+        <w:t xml:space="preserve"> </w:t>
+      </w:r>
+      <w:r>
+        <w:t>pada raspberry pi</w:t>
+      </w:r>
+      <w:r>
+        <w:t xml:space="preserve"> dan sensor ultrasonik</w:t>
+      </w:r>
+      <w:r>
         <w:t>?</w:t>
       </w:r>
     </w:p>
@@ -2640,6 +2677,21 @@
         <w:t>haar like feature</w:t>
       </w:r>
       <w:r>
+        <w:rPr>
+          <w:i/>
+        </w:rPr>
+        <w:t xml:space="preserve"> </w:t>
+      </w:r>
+      <w:r>
+        <w:t xml:space="preserve">pada </w:t>
+      </w:r>
+      <w:r>
+        <w:rPr>
+          <w:i/>
+        </w:rPr>
+        <w:t>raspberry pi</w:t>
+      </w:r>
+      <w:r>
         <w:t>?</w:t>
       </w:r>
     </w:p>
@@ -2657,7 +2709,21 @@
         <w:t xml:space="preserve">Bagaimana merancang dan mengintegrasikan </w:t>
       </w:r>
       <w:r>
-        <w:t>Raspberry pi dan headseat untuk keluaran suara?</w:t>
+        <w:t>Raspberry pi</w:t>
+      </w:r>
+      <w:r>
+        <w:t>, sensor ultrasonik</w:t>
+      </w:r>
+      <w:r>
+        <w:t xml:space="preserve"> dan headseat untuk keluaran suara?</w:t>
+      </w:r>
+    </w:p>
+    <w:p>
+      <w:pPr>
+        <w:spacing w:after="160"/>
+      </w:pPr>
+      <w:r>
+        <w:br w:type="page"/>
       </w:r>
     </w:p>
     <w:p>
@@ -2671,10 +2737,19 @@
         <w:ind w:left="284" w:hanging="284"/>
         <w:jc w:val="both"/>
         <w:outlineLvl w:val="0"/>
-      </w:pPr>
-      <w:r>
+        <w:rPr>
+          <w:b/>
+        </w:rPr>
+      </w:pPr>
+      <w:bookmarkStart w:id="6" w:name="_Toc514844052"/>
+      <w:r>
+        <w:rPr>
+          <w:b/>
+        </w:rPr>
+        <w:lastRenderedPageBreak/>
         <w:t>Tujuan penelitian</w:t>
       </w:r>
+      <w:bookmarkEnd w:id="6"/>
     </w:p>
     <w:p>
       <w:pPr>
@@ -2699,7 +2774,7 @@
         <w:t xml:space="preserve"> </w:t>
       </w:r>
       <w:r>
-        <w:t>tongkat untuk tuna netra menggunakan sensor ultrasonik dan sensor GPS berbasis mikrokontroler dan SMS gateway yaitu sebagai berikut:</w:t>
+        <w:t>tongkat untuk tuna netra menggunakan yaitu sebagai berikut:</w:t>
       </w:r>
     </w:p>
     <w:p>
@@ -2713,8 +2788,10 @@
         <w:jc w:val="both"/>
       </w:pPr>
       <w:r>
-        <w:lastRenderedPageBreak/>
-        <w:t>Membantu tunanetra mampu mengetahui ada benda didepannya;</w:t>
+        <w:t>Merancang tongkat untuk tunanetra menggunakan raspberry pi dan sensor ultrasonik</w:t>
+      </w:r>
+      <w:r>
+        <w:t>;</w:t>
       </w:r>
     </w:p>
     <w:p>
@@ -2729,6 +2806,20 @@
       </w:pPr>
       <w:r>
         <w:t xml:space="preserve">Membantu tunanetra mampu mengetahui nama benda; </w:t>
+      </w:r>
+    </w:p>
+    <w:p>
+      <w:pPr>
+        <w:pStyle w:val="ListParagraph"/>
+        <w:numPr>
+          <w:ilvl w:val="0"/>
+          <w:numId w:val="5"/>
+        </w:numPr>
+        <w:spacing w:line="360" w:lineRule="auto"/>
+        <w:jc w:val="both"/>
+      </w:pPr>
+      <w:r>
+        <w:t>Membantu tunanetra dalam mengidentifikasi benda melalui keluar suara.</w:t>
       </w:r>
     </w:p>
     <w:p>
@@ -2746,12 +2837,14 @@
           <w:b/>
         </w:rPr>
       </w:pPr>
+      <w:bookmarkStart w:id="7" w:name="_Toc514844053"/>
       <w:r>
         <w:rPr>
           <w:b/>
         </w:rPr>
         <w:t>Batasan Masalah</w:t>
       </w:r>
+      <w:bookmarkEnd w:id="7"/>
     </w:p>
     <w:p>
       <w:pPr>
@@ -2844,7 +2937,7 @@
           <w:b/>
         </w:rPr>
       </w:pPr>
-      <w:bookmarkStart w:id="7" w:name="_Toc514704875"/>
+      <w:bookmarkStart w:id="8" w:name="_Toc514844054"/>
       <w:r>
         <w:rPr>
           <w:b/>
@@ -2857,7 +2950,7 @@
         </w:rPr>
         <w:t>Penelitian</w:t>
       </w:r>
-      <w:bookmarkEnd w:id="7"/>
+      <w:bookmarkEnd w:id="8"/>
     </w:p>
     <w:p>
       <w:pPr>
@@ -2951,14 +3044,14 @@
           <w:b/>
         </w:rPr>
       </w:pPr>
-      <w:bookmarkStart w:id="8" w:name="_Toc514704876"/>
+      <w:bookmarkStart w:id="9" w:name="_Toc514844055"/>
       <w:r>
         <w:rPr>
           <w:b/>
         </w:rPr>
         <w:t>Tinjauan Pustaka</w:t>
       </w:r>
-      <w:bookmarkEnd w:id="8"/>
+      <w:bookmarkEnd w:id="9"/>
     </w:p>
     <w:p>
       <w:pPr>
@@ -3035,7 +3128,11 @@
         <w:t xml:space="preserve">. Dalam penelitian ini membuat tongkat untuk tunanetra menggunakan sensor ultrasonik dan mikrokontroler atmega8l dengan hasil </w:t>
       </w:r>
       <w:r>
-        <w:t>Implementasi sensor ultrasonik pada tongka yang mampu mendeteksi halangan</w:t>
+        <w:t xml:space="preserve">Implementasi sensor ultrasonik pada tongka yang mampu mendeteksi </w:t>
+      </w:r>
+      <w:r>
+        <w:lastRenderedPageBreak/>
+        <w:t>halangan</w:t>
       </w:r>
       <w:r>
         <w:t xml:space="preserve"> </w:t>
@@ -3099,11 +3196,7 @@
         <w:t xml:space="preserve">. </w:t>
       </w:r>
       <w:r>
-        <w:t xml:space="preserve">Penelitian yang mereka </w:t>
-      </w:r>
-      <w:r>
-        <w:lastRenderedPageBreak/>
-        <w:t>lakukan untuk merancang sebuah alat bantu berjalan berbasis</w:t>
+        <w:t>Penelitian yang mereka lakukan untuk merancang sebuah alat bantu berjalan berbasis</w:t>
       </w:r>
       <w:r>
         <w:t xml:space="preserve"> mikrokontroler menggunakan sensor ultrasonik sebagai inputan dan </w:t>
@@ -3251,6 +3344,7 @@
         <w:jc w:val="both"/>
       </w:pPr>
       <w:r>
+        <w:lastRenderedPageBreak/>
         <w:t>Dari penelitian-penelitian diatas, dijadikan sebagai tinjauan pustaka dan referensi dalam melakukan penelitian tugas akhir ini,</w:t>
       </w:r>
       <w:r>
@@ -3308,41 +3402,55 @@
       <w:pPr>
         <w:pStyle w:val="Caption"/>
         <w:keepNext/>
-      </w:pPr>
-      <w:r>
+        <w:rPr>
+          <w:b/>
+        </w:rPr>
+      </w:pPr>
+      <w:r>
+        <w:rPr>
+          <w:b/>
+        </w:rPr>
         <w:t xml:space="preserve">Tabel </w:t>
       </w:r>
       <w:r>
         <w:rPr>
+          <w:b/>
           <w:noProof/>
         </w:rPr>
         <w:fldChar w:fldCharType="begin"/>
       </w:r>
       <w:r>
         <w:rPr>
+          <w:b/>
           <w:noProof/>
         </w:rPr>
         <w:instrText xml:space="preserve"> SEQ Tabel \* ARABIC </w:instrText>
       </w:r>
       <w:r>
         <w:rPr>
+          <w:b/>
           <w:noProof/>
         </w:rPr>
         <w:fldChar w:fldCharType="separate"/>
       </w:r>
       <w:r>
         <w:rPr>
+          <w:b/>
           <w:noProof/>
         </w:rPr>
         <w:t>1</w:t>
       </w:r>
       <w:r>
         <w:rPr>
+          <w:b/>
           <w:noProof/>
         </w:rPr>
         <w:fldChar w:fldCharType="end"/>
       </w:r>
       <w:r>
+        <w:rPr>
+          <w:b/>
+        </w:rPr>
         <w:t>.1 Hasil kajian penelitian terdahulu</w:t>
       </w:r>
     </w:p>
@@ -4179,7 +4287,7 @@
           <w:b/>
         </w:rPr>
       </w:pPr>
-      <w:bookmarkStart w:id="9" w:name="_Toc514704877"/>
+      <w:bookmarkStart w:id="10" w:name="_Toc514844056"/>
       <w:r>
         <w:rPr>
           <w:b/>
@@ -4193,7 +4301,7 @@
         </w:rPr>
         <w:t>Penelitian</w:t>
       </w:r>
-      <w:bookmarkEnd w:id="9"/>
+      <w:bookmarkEnd w:id="10"/>
     </w:p>
     <w:p>
       <w:pPr>
@@ -4227,14 +4335,14 @@
         </w:rPr>
         <w:t xml:space="preserve"> </w:t>
       </w:r>
-      <w:bookmarkStart w:id="10" w:name="_Toc514704878"/>
+      <w:bookmarkStart w:id="11" w:name="_Toc514844057"/>
       <w:r>
         <w:rPr>
           <w:b/>
         </w:rPr>
         <w:t>Kerangka Penelitian</w:t>
       </w:r>
-      <w:bookmarkEnd w:id="10"/>
+      <w:bookmarkEnd w:id="11"/>
     </w:p>
     <w:p>
       <w:pPr>
@@ -4256,8 +4364,94 @@
     </w:p>
     <w:p>
       <w:pPr>
+        <w:keepNext/>
         <w:spacing w:line="360" w:lineRule="auto"/>
         <w:jc w:val="both"/>
+      </w:pPr>
+      <w:r>
+        <w:object w:dxaOrig="15150" w:dyaOrig="13530" w14:anchorId="54411D0D">
+          <v:shapetype id="_x0000_t75" coordsize="21600,21600" o:spt="75" o:preferrelative="t" path="m@4@5l@4@11@9@11@9@5xe" filled="f" stroked="f">
+            <v:stroke joinstyle="miter"/>
+            <v:formulas>
+              <v:f eqn="if lineDrawn pixelLineWidth 0"/>
+              <v:f eqn="sum @0 1 0"/>
+              <v:f eqn="sum 0 0 @1"/>
+              <v:f eqn="prod @2 1 2"/>
+              <v:f eqn="prod @3 21600 pixelWidth"/>
+              <v:f eqn="prod @3 21600 pixelHeight"/>
+              <v:f eqn="sum @0 0 1"/>
+              <v:f eqn="prod @6 1 2"/>
+              <v:f eqn="prod @7 21600 pixelWidth"/>
+              <v:f eqn="sum @8 21600 0"/>
+              <v:f eqn="prod @7 21600 pixelHeight"/>
+              <v:f eqn="sum @10 21600 0"/>
+            </v:formulas>
+            <v:path o:extrusionok="f" gradientshapeok="t" o:connecttype="rect"/>
+            <o:lock v:ext="edit" aspectratio="t"/>
+          </v:shapetype>
+          <v:shape id="_x0000_i1067" type="#_x0000_t75" style="width:396.15pt;height:353.8pt" o:ole="">
+            <v:imagedata r:id="rId18" o:title=""/>
+          </v:shape>
+          <o:OLEObject Type="Embed" ProgID="Visio.Drawing.15" ShapeID="_x0000_i1067" DrawAspect="Content" ObjectID="_1588590524" r:id="rId19"/>
+        </w:object>
+      </w:r>
+    </w:p>
+    <w:p>
+      <w:pPr>
+        <w:pStyle w:val="Caption"/>
+        <w:rPr>
+          <w:rFonts w:cs="Times New Roman"/>
+          <w:b/>
+          <w:szCs w:val="24"/>
+        </w:rPr>
+      </w:pPr>
+      <w:r>
+        <w:rPr>
+          <w:b/>
+        </w:rPr>
+        <w:t>Gambar 1.</w:t>
+      </w:r>
+      <w:r>
+        <w:rPr>
+          <w:b/>
+        </w:rPr>
+        <w:fldChar w:fldCharType="begin"/>
+      </w:r>
+      <w:r>
+        <w:rPr>
+          <w:b/>
+        </w:rPr>
+        <w:instrText xml:space="preserve"> SEQ Gambar \* ARABIC </w:instrText>
+      </w:r>
+      <w:r>
+        <w:rPr>
+          <w:b/>
+        </w:rPr>
+        <w:fldChar w:fldCharType="separate"/>
+      </w:r>
+      <w:r>
+        <w:rPr>
+          <w:b/>
+          <w:noProof/>
+        </w:rPr>
+        <w:t>1</w:t>
+      </w:r>
+      <w:r>
+        <w:rPr>
+          <w:b/>
+        </w:rPr>
+        <w:fldChar w:fldCharType="end"/>
+      </w:r>
+      <w:r>
+        <w:rPr>
+          <w:b/>
+        </w:rPr>
+        <w:t>. Kerangka Penelitian Tugas Akhir</w:t>
+      </w:r>
+    </w:p>
+    <w:p>
+      <w:pPr>
+        <w:spacing w:after="160"/>
         <w:rPr>
           <w:rFonts w:cs="Times New Roman"/>
           <w:szCs w:val="24"/>
@@ -4266,50 +4460,77 @@
       <w:r>
         <w:rPr>
           <w:rFonts w:cs="Times New Roman"/>
+          <w:szCs w:val="24"/>
+        </w:rPr>
+        <w:br w:type="page"/>
+      </w:r>
+    </w:p>
+    <w:p>
+      <w:pPr>
+        <w:keepNext/>
+        <w:spacing w:line="360" w:lineRule="auto"/>
+        <w:jc w:val="both"/>
+      </w:pPr>
+      <w:r>
+        <w:object w:dxaOrig="15150" w:dyaOrig="15495" w14:anchorId="4BDB11C4">
+          <v:shape id="_x0000_i1064" type="#_x0000_t75" style="width:396.15pt;height:405.2pt" o:ole="">
+            <v:imagedata r:id="rId20" o:title=""/>
+          </v:shape>
+          <o:OLEObject Type="Embed" ProgID="Visio.Drawing.15" ShapeID="_x0000_i1064" DrawAspect="Content" ObjectID="_1588590525" r:id="rId21"/>
+        </w:object>
+      </w:r>
+    </w:p>
+    <w:p>
+      <w:pPr>
+        <w:pStyle w:val="Caption"/>
+        <w:rPr>
+          <w:rFonts w:cs="Times New Roman"/>
+          <w:b/>
+          <w:szCs w:val="24"/>
+        </w:rPr>
+      </w:pPr>
+      <w:r>
+        <w:rPr>
+          <w:b/>
+        </w:rPr>
+        <w:t>Gambar 1.</w:t>
+      </w:r>
+      <w:r>
+        <w:rPr>
+          <w:b/>
+        </w:rPr>
+        <w:fldChar w:fldCharType="begin"/>
+      </w:r>
+      <w:r>
+        <w:rPr>
+          <w:b/>
+        </w:rPr>
+        <w:instrText xml:space="preserve"> SEQ Gambar \* ARABIC </w:instrText>
+      </w:r>
+      <w:r>
+        <w:rPr>
+          <w:b/>
+        </w:rPr>
+        <w:fldChar w:fldCharType="separate"/>
+      </w:r>
+      <w:r>
+        <w:rPr>
+          <w:b/>
           <w:noProof/>
-          <w:szCs w:val="24"/>
-        </w:rPr>
-        <w:drawing>
-          <wp:inline distT="0" distB="0" distL="0" distR="0" wp14:anchorId="6917F98A" wp14:editId="6DAEBAE4">
-            <wp:extent cx="4759821" cy="4552950"/>
-            <wp:effectExtent l="0" t="0" r="3175" b="0"/>
-            <wp:docPr id="3" name="Picture 3"/>
-            <wp:cNvGraphicFramePr>
-              <a:graphicFrameLocks xmlns:a="http://schemas.openxmlformats.org/drawingml/2006/main" noChangeAspect="1"/>
-            </wp:cNvGraphicFramePr>
-            <a:graphic xmlns:a="http://schemas.openxmlformats.org/drawingml/2006/main">
-              <a:graphicData uri="http://schemas.openxmlformats.org/drawingml/2006/picture">
-                <pic:pic xmlns:pic="http://schemas.openxmlformats.org/drawingml/2006/picture">
-                  <pic:nvPicPr>
-                    <pic:cNvPr id="3" name="kerangka Penelitian 1.jpg"/>
-                    <pic:cNvPicPr/>
-                  </pic:nvPicPr>
-                  <pic:blipFill>
-                    <a:blip r:embed="rId18">
-                      <a:extLst>
-                        <a:ext uri="{28A0092B-C50C-407E-A947-70E740481C1C}">
-                          <a14:useLocalDpi xmlns:a14="http://schemas.microsoft.com/office/drawing/2010/main" val="0"/>
-                        </a:ext>
-                      </a:extLst>
-                    </a:blip>
-                    <a:stretch>
-                      <a:fillRect/>
-                    </a:stretch>
-                  </pic:blipFill>
-                  <pic:spPr>
-                    <a:xfrm>
-                      <a:off x="0" y="0"/>
-                      <a:ext cx="4770156" cy="4562836"/>
-                    </a:xfrm>
-                    <a:prstGeom prst="rect">
-                      <a:avLst/>
-                    </a:prstGeom>
-                  </pic:spPr>
-                </pic:pic>
-              </a:graphicData>
-            </a:graphic>
-          </wp:inline>
-        </w:drawing>
+        </w:rPr>
+        <w:t>2</w:t>
+      </w:r>
+      <w:r>
+        <w:rPr>
+          <w:b/>
+        </w:rPr>
+        <w:fldChar w:fldCharType="end"/>
+      </w:r>
+      <w:r>
+        <w:rPr>
+          <w:b/>
+        </w:rPr>
+        <w:t>. Kerangka Penelitian Tugas Akhir(Lanjutan)</w:t>
       </w:r>
     </w:p>
     <w:p>
@@ -4327,7 +4548,7 @@
           <w:b/>
         </w:rPr>
       </w:pPr>
-      <w:bookmarkStart w:id="11" w:name="_Toc514704879"/>
+      <w:bookmarkStart w:id="12" w:name="_Toc514844058"/>
       <w:r>
         <w:rPr>
           <w:b/>
@@ -4340,18 +4561,21 @@
         </w:rPr>
         <w:t>umpulan Data</w:t>
       </w:r>
-      <w:bookmarkEnd w:id="11"/>
+      <w:bookmarkEnd w:id="12"/>
     </w:p>
     <w:p>
       <w:pPr>
         <w:spacing w:line="360" w:lineRule="auto"/>
         <w:ind w:firstLine="425"/>
         <w:jc w:val="both"/>
-      </w:pPr>
-      <w:r>
         <w:rPr>
           <w:rStyle w:val="fontstyle01"/>
         </w:rPr>
+      </w:pPr>
+      <w:r>
+        <w:rPr>
+          <w:rStyle w:val="fontstyle01"/>
+        </w:rPr>
         <w:t>Pada tahapan pengumpulan data ini, peneliti menggunakan metode studi pustaka (</w:t>
       </w:r>
       <w:r>
@@ -4394,7 +4618,6 @@
         <w:rPr>
           <w:rStyle w:val="fontstyle01"/>
         </w:rPr>
-        <w:lastRenderedPageBreak/>
         <w:t>pencari (search engine) berupa jurnal elektronik maupun dokumen-dokumen</w:t>
       </w:r>
       <w:r>
@@ -4408,6 +4631,20 @@
           <w:rStyle w:val="fontstyle01"/>
         </w:rPr>
         <w:t>elektronik yang berkaitan dengan penelitian tugas akhir.</w:t>
+      </w:r>
+    </w:p>
+    <w:p>
+      <w:pPr>
+        <w:spacing w:after="160"/>
+        <w:rPr>
+          <w:rStyle w:val="fontstyle01"/>
+        </w:rPr>
+      </w:pPr>
+      <w:r>
+        <w:rPr>
+          <w:rStyle w:val="fontstyle01"/>
+        </w:rPr>
+        <w:br w:type="page"/>
       </w:r>
     </w:p>
     <w:p>
@@ -4425,14 +4662,15 @@
           <w:b/>
         </w:rPr>
       </w:pPr>
-      <w:bookmarkStart w:id="12" w:name="_Toc514704880"/>
+      <w:bookmarkStart w:id="13" w:name="_Toc514844059"/>
       <w:r>
         <w:rPr>
           <w:b/>
         </w:rPr>
+        <w:lastRenderedPageBreak/>
         <w:t>Metode Pengembangan Sistem</w:t>
       </w:r>
-      <w:bookmarkEnd w:id="12"/>
+      <w:bookmarkEnd w:id="13"/>
     </w:p>
     <w:p>
       <w:pPr>
@@ -4584,7 +4822,7 @@
                     <pic:cNvPicPr/>
                   </pic:nvPicPr>
                   <pic:blipFill>
-                    <a:blip r:embed="rId19">
+                    <a:blip r:embed="rId22">
                       <a:extLst>
                         <a:ext uri="{28A0092B-C50C-407E-A947-70E740481C1C}">
                           <a14:useLocalDpi xmlns:a14="http://schemas.microsoft.com/office/drawing/2010/main" val="0"/>
@@ -4619,6 +4857,9 @@
         <w:t xml:space="preserve">Gambar </w:t>
       </w:r>
       <w:r>
+        <w:t>1.</w:t>
+      </w:r>
+      <w:r>
         <w:rPr>
           <w:noProof/>
         </w:rPr>
@@ -4640,7 +4881,7 @@
         <w:rPr>
           <w:noProof/>
         </w:rPr>
-        <w:t>1</w:t>
+        <w:t>3</w:t>
       </w:r>
       <w:r>
         <w:rPr>
@@ -4652,7 +4893,7 @@
         <w:rPr>
           <w:noProof/>
         </w:rPr>
-        <w:t xml:space="preserve">.1 Tahapan </w:t>
+        <w:t xml:space="preserve"> Tahapan </w:t>
       </w:r>
       <w:r>
         <w:rPr>
@@ -4810,11 +5051,7 @@
         <w:t xml:space="preserve">prototype </w:t>
       </w:r>
       <w:r>
-        <w:t xml:space="preserve">tongkat tunanetra menggunakan sensor ultrasonik HR-SR04, raspberry pi 3 model b dan perangkat keras pendukung lainnya. Perangkat lunak yang </w:t>
-      </w:r>
-      <w:r>
-        <w:lastRenderedPageBreak/>
-        <w:t>dibutuhkan diantaranya python 3.5, IDLE python GUI, editor sublime, dan perangkat lunak lainya.</w:t>
+        <w:t>tongkat tunanetra menggunakan sensor ultrasonik HR-SR04, raspberry pi 3 model b dan perangkat keras pendukung lainnya. Perangkat lunak yang dibutuhkan diantaranya python 3.5, IDLE python GUI, editor sublime, dan perangkat lunak lainya.</w:t>
       </w:r>
     </w:p>
     <w:p>
@@ -4846,6 +5083,7 @@
         <w:jc w:val="both"/>
       </w:pPr>
       <w:r>
+        <w:lastRenderedPageBreak/>
         <w:t>Desain program diterjemahkan ke dalam kode-kode dengan menggunakan Bahasa programan yang sudah ditentukan Bahasa python untuk raspberry Pi. Program yang dibangun langsung diuji secara unit.</w:t>
       </w:r>
     </w:p>
@@ -4957,7 +5195,7 @@
           <w:b/>
         </w:rPr>
       </w:pPr>
-      <w:bookmarkStart w:id="13" w:name="_Toc514704881"/>
+      <w:bookmarkStart w:id="14" w:name="_Toc514844060"/>
       <w:r>
         <w:rPr>
           <w:b/>
@@ -4965,7 +5203,7 @@
         <w:lastRenderedPageBreak/>
         <w:t>Jadwal Penelitian</w:t>
       </w:r>
-      <w:bookmarkEnd w:id="13"/>
+      <w:bookmarkEnd w:id="14"/>
     </w:p>
     <w:p>
       <w:pPr>
@@ -5018,31 +5256,87 @@
       </w:r>
       <w:proofErr w:type="gramEnd"/>
     </w:p>
+    <w:p>
+      <w:pPr>
+        <w:pStyle w:val="Caption"/>
+        <w:keepNext/>
+        <w:rPr>
+          <w:b/>
+        </w:rPr>
+      </w:pPr>
+      <w:r>
+        <w:rPr>
+          <w:b/>
+        </w:rPr>
+        <w:t>Tabel 1.</w:t>
+      </w:r>
+      <w:r>
+        <w:rPr>
+          <w:b/>
+        </w:rPr>
+        <w:fldChar w:fldCharType="begin"/>
+      </w:r>
+      <w:r>
+        <w:rPr>
+          <w:b/>
+        </w:rPr>
+        <w:instrText xml:space="preserve"> SEQ Tabel \* ARABIC </w:instrText>
+      </w:r>
+      <w:r>
+        <w:rPr>
+          <w:b/>
+        </w:rPr>
+        <w:fldChar w:fldCharType="separate"/>
+      </w:r>
+      <w:r>
+        <w:rPr>
+          <w:b/>
+          <w:noProof/>
+        </w:rPr>
+        <w:t>2</w:t>
+      </w:r>
+      <w:r>
+        <w:rPr>
+          <w:b/>
+        </w:rPr>
+        <w:fldChar w:fldCharType="end"/>
+      </w:r>
+      <w:r>
+        <w:rPr>
+          <w:b/>
+        </w:rPr>
+        <w:t>. Jadwal Penelitian</w:t>
+      </w:r>
+    </w:p>
     <w:tbl>
       <w:tblPr>
         <w:tblStyle w:val="TableGrid"/>
-        <w:tblW w:w="0" w:type="auto"/>
+        <w:tblW w:w="8953" w:type="dxa"/>
         <w:tblLook w:val="04A0" w:firstRow="1" w:lastRow="0" w:firstColumn="1" w:lastColumn="0" w:noHBand="0" w:noVBand="1"/>
       </w:tblPr>
       <w:tblGrid>
         <w:gridCol w:w="510"/>
-        <w:gridCol w:w="1470"/>
-        <w:gridCol w:w="371"/>
-        <w:gridCol w:w="371"/>
-        <w:gridCol w:w="371"/>
-        <w:gridCol w:w="371"/>
-        <w:gridCol w:w="372"/>
-        <w:gridCol w:w="372"/>
-        <w:gridCol w:w="372"/>
-        <w:gridCol w:w="372"/>
-        <w:gridCol w:w="372"/>
-        <w:gridCol w:w="372"/>
-        <w:gridCol w:w="372"/>
-        <w:gridCol w:w="372"/>
-        <w:gridCol w:w="372"/>
-        <w:gridCol w:w="372"/>
-        <w:gridCol w:w="372"/>
-        <w:gridCol w:w="372"/>
+        <w:gridCol w:w="1723"/>
+        <w:gridCol w:w="336"/>
+        <w:gridCol w:w="336"/>
+        <w:gridCol w:w="336"/>
+        <w:gridCol w:w="336"/>
+        <w:gridCol w:w="336"/>
+        <w:gridCol w:w="336"/>
+        <w:gridCol w:w="336"/>
+        <w:gridCol w:w="336"/>
+        <w:gridCol w:w="336"/>
+        <w:gridCol w:w="336"/>
+        <w:gridCol w:w="336"/>
+        <w:gridCol w:w="336"/>
+        <w:gridCol w:w="336"/>
+        <w:gridCol w:w="336"/>
+        <w:gridCol w:w="336"/>
+        <w:gridCol w:w="336"/>
+        <w:gridCol w:w="336"/>
+        <w:gridCol w:w="336"/>
+        <w:gridCol w:w="336"/>
+        <w:gridCol w:w="336"/>
       </w:tblGrid>
       <w:tr>
         <w:trPr>
@@ -5083,7 +5377,7 @@
         </w:tc>
         <w:tc>
           <w:tcPr>
-            <w:tcW w:w="1270" w:type="dxa"/>
+            <w:tcW w:w="1723" w:type="dxa"/>
             <w:vMerge w:val="restart"/>
             <w:vAlign w:val="center"/>
           </w:tcPr>
@@ -5116,8 +5410,9 @@
         </w:tc>
         <w:tc>
           <w:tcPr>
-            <w:tcW w:w="1532" w:type="dxa"/>
+            <w:tcW w:w="1344" w:type="dxa"/>
             <w:gridSpan w:val="4"/>
+            <w:vAlign w:val="center"/>
           </w:tcPr>
           <w:p>
             <w:pPr>
@@ -5148,8 +5443,9 @@
         </w:tc>
         <w:tc>
           <w:tcPr>
-            <w:tcW w:w="1536" w:type="dxa"/>
+            <w:tcW w:w="1344" w:type="dxa"/>
             <w:gridSpan w:val="4"/>
+            <w:vAlign w:val="center"/>
           </w:tcPr>
           <w:p>
             <w:pPr>
@@ -5180,8 +5476,9 @@
         </w:tc>
         <w:tc>
           <w:tcPr>
-            <w:tcW w:w="1540" w:type="dxa"/>
+            <w:tcW w:w="1344" w:type="dxa"/>
             <w:gridSpan w:val="4"/>
+            <w:vAlign w:val="center"/>
           </w:tcPr>
           <w:p>
             <w:pPr>
@@ -5212,8 +5509,9 @@
         </w:tc>
         <w:tc>
           <w:tcPr>
-            <w:tcW w:w="1540" w:type="dxa"/>
+            <w:tcW w:w="1344" w:type="dxa"/>
             <w:gridSpan w:val="4"/>
+            <w:vAlign w:val="center"/>
           </w:tcPr>
           <w:p>
             <w:pPr>
@@ -5239,6 +5537,39 @@
                 <w:szCs w:val="24"/>
               </w:rPr>
               <w:t>Bulan 4</w:t>
+            </w:r>
+          </w:p>
+        </w:tc>
+        <w:tc>
+          <w:tcPr>
+            <w:tcW w:w="1344" w:type="dxa"/>
+            <w:gridSpan w:val="4"/>
+            <w:vAlign w:val="center"/>
+          </w:tcPr>
+          <w:p>
+            <w:pPr>
+              <w:pStyle w:val="ListParagraph"/>
+              <w:autoSpaceDE w:val="0"/>
+              <w:autoSpaceDN w:val="0"/>
+              <w:adjustRightInd w:val="0"/>
+              <w:spacing w:line="360" w:lineRule="auto"/>
+              <w:ind w:left="0"/>
+              <w:jc w:val="center"/>
+              <w:rPr>
+                <w:rFonts w:cs="Times New Roman"/>
+                <w:b/>
+                <w:color w:val="000000"/>
+                <w:szCs w:val="24"/>
+              </w:rPr>
+            </w:pPr>
+            <w:r>
+              <w:rPr>
+                <w:rFonts w:cs="Times New Roman"/>
+                <w:b/>
+                <w:color w:val="000000"/>
+                <w:szCs w:val="24"/>
+              </w:rPr>
+              <w:t>Bulan 5</w:t>
             </w:r>
           </w:p>
         </w:tc>
@@ -5271,7 +5602,7 @@
         </w:tc>
         <w:tc>
           <w:tcPr>
-            <w:tcW w:w="1270" w:type="dxa"/>
+            <w:tcW w:w="1723" w:type="dxa"/>
             <w:vMerge/>
           </w:tcPr>
           <w:p>
@@ -5293,7 +5624,7 @@
         </w:tc>
         <w:tc>
           <w:tcPr>
-            <w:tcW w:w="383" w:type="dxa"/>
+            <w:tcW w:w="336" w:type="dxa"/>
           </w:tcPr>
           <w:p>
             <w:pPr>
@@ -5322,7 +5653,7 @@
         </w:tc>
         <w:tc>
           <w:tcPr>
-            <w:tcW w:w="383" w:type="dxa"/>
+            <w:tcW w:w="336" w:type="dxa"/>
           </w:tcPr>
           <w:p>
             <w:pPr>
@@ -5351,7 +5682,7 @@
         </w:tc>
         <w:tc>
           <w:tcPr>
-            <w:tcW w:w="383" w:type="dxa"/>
+            <w:tcW w:w="336" w:type="dxa"/>
           </w:tcPr>
           <w:p>
             <w:pPr>
@@ -5380,7 +5711,7 @@
         </w:tc>
         <w:tc>
           <w:tcPr>
-            <w:tcW w:w="383" w:type="dxa"/>
+            <w:tcW w:w="336" w:type="dxa"/>
           </w:tcPr>
           <w:p>
             <w:pPr>
@@ -5409,7 +5740,7 @@
         </w:tc>
         <w:tc>
           <w:tcPr>
-            <w:tcW w:w="384" w:type="dxa"/>
+            <w:tcW w:w="336" w:type="dxa"/>
           </w:tcPr>
           <w:p>
             <w:pPr>
@@ -5438,7 +5769,7 @@
         </w:tc>
         <w:tc>
           <w:tcPr>
-            <w:tcW w:w="384" w:type="dxa"/>
+            <w:tcW w:w="336" w:type="dxa"/>
           </w:tcPr>
           <w:p>
             <w:pPr>
@@ -5467,7 +5798,7 @@
         </w:tc>
         <w:tc>
           <w:tcPr>
-            <w:tcW w:w="384" w:type="dxa"/>
+            <w:tcW w:w="336" w:type="dxa"/>
           </w:tcPr>
           <w:p>
             <w:pPr>
@@ -5496,7 +5827,7 @@
         </w:tc>
         <w:tc>
           <w:tcPr>
-            <w:tcW w:w="384" w:type="dxa"/>
+            <w:tcW w:w="336" w:type="dxa"/>
           </w:tcPr>
           <w:p>
             <w:pPr>
@@ -5525,7 +5856,7 @@
         </w:tc>
         <w:tc>
           <w:tcPr>
-            <w:tcW w:w="385" w:type="dxa"/>
+            <w:tcW w:w="336" w:type="dxa"/>
           </w:tcPr>
           <w:p>
             <w:pPr>
@@ -5554,7 +5885,7 @@
         </w:tc>
         <w:tc>
           <w:tcPr>
-            <w:tcW w:w="385" w:type="dxa"/>
+            <w:tcW w:w="336" w:type="dxa"/>
           </w:tcPr>
           <w:p>
             <w:pPr>
@@ -5583,7 +5914,7 @@
         </w:tc>
         <w:tc>
           <w:tcPr>
-            <w:tcW w:w="385" w:type="dxa"/>
+            <w:tcW w:w="336" w:type="dxa"/>
           </w:tcPr>
           <w:p>
             <w:pPr>
@@ -5612,7 +5943,7 @@
         </w:tc>
         <w:tc>
           <w:tcPr>
-            <w:tcW w:w="385" w:type="dxa"/>
+            <w:tcW w:w="336" w:type="dxa"/>
           </w:tcPr>
           <w:p>
             <w:pPr>
@@ -5641,7 +5972,7 @@
         </w:tc>
         <w:tc>
           <w:tcPr>
-            <w:tcW w:w="385" w:type="dxa"/>
+            <w:tcW w:w="336" w:type="dxa"/>
           </w:tcPr>
           <w:p>
             <w:pPr>
@@ -5670,7 +6001,7 @@
         </w:tc>
         <w:tc>
           <w:tcPr>
-            <w:tcW w:w="385" w:type="dxa"/>
+            <w:tcW w:w="336" w:type="dxa"/>
           </w:tcPr>
           <w:p>
             <w:pPr>
@@ -5699,7 +6030,7 @@
         </w:tc>
         <w:tc>
           <w:tcPr>
-            <w:tcW w:w="385" w:type="dxa"/>
+            <w:tcW w:w="336" w:type="dxa"/>
           </w:tcPr>
           <w:p>
             <w:pPr>
@@ -5728,7 +6059,123 @@
         </w:tc>
         <w:tc>
           <w:tcPr>
-            <w:tcW w:w="385" w:type="dxa"/>
+            <w:tcW w:w="336" w:type="dxa"/>
+          </w:tcPr>
+          <w:p>
+            <w:pPr>
+              <w:pStyle w:val="ListParagraph"/>
+              <w:autoSpaceDE w:val="0"/>
+              <w:autoSpaceDN w:val="0"/>
+              <w:adjustRightInd w:val="0"/>
+              <w:spacing w:line="360" w:lineRule="auto"/>
+              <w:ind w:left="0"/>
+              <w:jc w:val="both"/>
+              <w:rPr>
+                <w:rFonts w:cs="Times New Roman"/>
+                <w:color w:val="000000"/>
+                <w:szCs w:val="24"/>
+              </w:rPr>
+            </w:pPr>
+            <w:r>
+              <w:rPr>
+                <w:rFonts w:cs="Times New Roman"/>
+                <w:color w:val="000000"/>
+                <w:szCs w:val="24"/>
+              </w:rPr>
+              <w:t>4</w:t>
+            </w:r>
+          </w:p>
+        </w:tc>
+        <w:tc>
+          <w:tcPr>
+            <w:tcW w:w="336" w:type="dxa"/>
+          </w:tcPr>
+          <w:p>
+            <w:pPr>
+              <w:pStyle w:val="ListParagraph"/>
+              <w:autoSpaceDE w:val="0"/>
+              <w:autoSpaceDN w:val="0"/>
+              <w:adjustRightInd w:val="0"/>
+              <w:spacing w:line="360" w:lineRule="auto"/>
+              <w:ind w:left="0"/>
+              <w:jc w:val="both"/>
+              <w:rPr>
+                <w:rFonts w:cs="Times New Roman"/>
+                <w:color w:val="000000"/>
+                <w:szCs w:val="24"/>
+              </w:rPr>
+            </w:pPr>
+            <w:r>
+              <w:rPr>
+                <w:rFonts w:cs="Times New Roman"/>
+                <w:color w:val="000000"/>
+                <w:szCs w:val="24"/>
+              </w:rPr>
+              <w:t>1</w:t>
+            </w:r>
+          </w:p>
+        </w:tc>
+        <w:tc>
+          <w:tcPr>
+            <w:tcW w:w="336" w:type="dxa"/>
+          </w:tcPr>
+          <w:p>
+            <w:pPr>
+              <w:pStyle w:val="ListParagraph"/>
+              <w:autoSpaceDE w:val="0"/>
+              <w:autoSpaceDN w:val="0"/>
+              <w:adjustRightInd w:val="0"/>
+              <w:spacing w:line="360" w:lineRule="auto"/>
+              <w:ind w:left="0"/>
+              <w:jc w:val="both"/>
+              <w:rPr>
+                <w:rFonts w:cs="Times New Roman"/>
+                <w:color w:val="000000"/>
+                <w:szCs w:val="24"/>
+              </w:rPr>
+            </w:pPr>
+            <w:r>
+              <w:rPr>
+                <w:rFonts w:cs="Times New Roman"/>
+                <w:color w:val="000000"/>
+                <w:szCs w:val="24"/>
+              </w:rPr>
+              <w:t>2</w:t>
+            </w:r>
+          </w:p>
+        </w:tc>
+        <w:tc>
+          <w:tcPr>
+            <w:tcW w:w="336" w:type="dxa"/>
+          </w:tcPr>
+          <w:p>
+            <w:pPr>
+              <w:pStyle w:val="ListParagraph"/>
+              <w:autoSpaceDE w:val="0"/>
+              <w:autoSpaceDN w:val="0"/>
+              <w:adjustRightInd w:val="0"/>
+              <w:spacing w:line="360" w:lineRule="auto"/>
+              <w:ind w:left="0"/>
+              <w:jc w:val="both"/>
+              <w:rPr>
+                <w:rFonts w:cs="Times New Roman"/>
+                <w:color w:val="000000"/>
+                <w:szCs w:val="24"/>
+              </w:rPr>
+            </w:pPr>
+            <w:r>
+              <w:rPr>
+                <w:rFonts w:cs="Times New Roman"/>
+                <w:color w:val="000000"/>
+                <w:szCs w:val="24"/>
+              </w:rPr>
+              <w:t>3</w:t>
+            </w:r>
+          </w:p>
+        </w:tc>
+        <w:tc>
+          <w:tcPr>
+            <w:tcW w:w="336" w:type="dxa"/>
           </w:tcPr>
           <w:p>
             <w:pPr>
@@ -5788,7 +6235,7 @@
         </w:tc>
         <w:tc>
           <w:tcPr>
-            <w:tcW w:w="1270" w:type="dxa"/>
+            <w:tcW w:w="1723" w:type="dxa"/>
           </w:tcPr>
           <w:p>
             <w:pPr>
@@ -5813,13 +6260,13 @@
                 <w:color w:val="000000"/>
                 <w:szCs w:val="24"/>
               </w:rPr>
-              <w:t>Inception</w:t>
-            </w:r>
-          </w:p>
-        </w:tc>
-        <w:tc>
-          <w:tcPr>
-            <w:tcW w:w="383" w:type="dxa"/>
+              <w:t xml:space="preserve">Requirements </w:t>
+            </w:r>
+          </w:p>
+        </w:tc>
+        <w:tc>
+          <w:tcPr>
+            <w:tcW w:w="336" w:type="dxa"/>
             <w:shd w:val="clear" w:color="auto" w:fill="7F7F7F" w:themeFill="text1" w:themeFillTint="80"/>
           </w:tcPr>
           <w:p>
@@ -5841,7 +6288,7 @@
         </w:tc>
         <w:tc>
           <w:tcPr>
-            <w:tcW w:w="383" w:type="dxa"/>
+            <w:tcW w:w="336" w:type="dxa"/>
             <w:shd w:val="clear" w:color="auto" w:fill="7F7F7F" w:themeFill="text1" w:themeFillTint="80"/>
           </w:tcPr>
           <w:p>
@@ -5863,7 +6310,7 @@
         </w:tc>
         <w:tc>
           <w:tcPr>
-            <w:tcW w:w="383" w:type="dxa"/>
+            <w:tcW w:w="336" w:type="dxa"/>
             <w:shd w:val="clear" w:color="auto" w:fill="7F7F7F" w:themeFill="text1" w:themeFillTint="80"/>
           </w:tcPr>
           <w:p>
@@ -5885,259 +6332,343 @@
         </w:tc>
         <w:tc>
           <w:tcPr>
-            <w:tcW w:w="383" w:type="dxa"/>
-          </w:tcPr>
-          <w:p>
-            <w:pPr>
-              <w:pStyle w:val="ListParagraph"/>
-              <w:autoSpaceDE w:val="0"/>
-              <w:autoSpaceDN w:val="0"/>
-              <w:adjustRightInd w:val="0"/>
-              <w:spacing w:line="360" w:lineRule="auto"/>
-              <w:ind w:left="0"/>
-              <w:jc w:val="both"/>
-              <w:rPr>
-                <w:rFonts w:cs="Times New Roman"/>
-                <w:color w:val="000000"/>
-                <w:szCs w:val="24"/>
-              </w:rPr>
-            </w:pPr>
-          </w:p>
-        </w:tc>
-        <w:tc>
-          <w:tcPr>
-            <w:tcW w:w="384" w:type="dxa"/>
-          </w:tcPr>
-          <w:p>
-            <w:pPr>
-              <w:pStyle w:val="ListParagraph"/>
-              <w:autoSpaceDE w:val="0"/>
-              <w:autoSpaceDN w:val="0"/>
-              <w:adjustRightInd w:val="0"/>
-              <w:spacing w:line="360" w:lineRule="auto"/>
-              <w:ind w:left="0"/>
-              <w:jc w:val="both"/>
-              <w:rPr>
-                <w:rFonts w:cs="Times New Roman"/>
-                <w:color w:val="000000"/>
-                <w:szCs w:val="24"/>
-              </w:rPr>
-            </w:pPr>
-          </w:p>
-        </w:tc>
-        <w:tc>
-          <w:tcPr>
-            <w:tcW w:w="384" w:type="dxa"/>
-          </w:tcPr>
-          <w:p>
-            <w:pPr>
-              <w:pStyle w:val="ListParagraph"/>
-              <w:autoSpaceDE w:val="0"/>
-              <w:autoSpaceDN w:val="0"/>
-              <w:adjustRightInd w:val="0"/>
-              <w:spacing w:line="360" w:lineRule="auto"/>
-              <w:ind w:left="0"/>
-              <w:jc w:val="both"/>
-              <w:rPr>
-                <w:rFonts w:cs="Times New Roman"/>
-                <w:color w:val="000000"/>
-                <w:szCs w:val="24"/>
-              </w:rPr>
-            </w:pPr>
-          </w:p>
-        </w:tc>
-        <w:tc>
-          <w:tcPr>
-            <w:tcW w:w="384" w:type="dxa"/>
-          </w:tcPr>
-          <w:p>
-            <w:pPr>
-              <w:pStyle w:val="ListParagraph"/>
-              <w:autoSpaceDE w:val="0"/>
-              <w:autoSpaceDN w:val="0"/>
-              <w:adjustRightInd w:val="0"/>
-              <w:spacing w:line="360" w:lineRule="auto"/>
-              <w:ind w:left="0"/>
-              <w:jc w:val="both"/>
-              <w:rPr>
-                <w:rFonts w:cs="Times New Roman"/>
-                <w:color w:val="000000"/>
-                <w:szCs w:val="24"/>
-              </w:rPr>
-            </w:pPr>
-          </w:p>
-        </w:tc>
-        <w:tc>
-          <w:tcPr>
-            <w:tcW w:w="384" w:type="dxa"/>
-          </w:tcPr>
-          <w:p>
-            <w:pPr>
-              <w:pStyle w:val="ListParagraph"/>
-              <w:autoSpaceDE w:val="0"/>
-              <w:autoSpaceDN w:val="0"/>
-              <w:adjustRightInd w:val="0"/>
-              <w:spacing w:line="360" w:lineRule="auto"/>
-              <w:ind w:left="0"/>
-              <w:jc w:val="both"/>
-              <w:rPr>
-                <w:rFonts w:cs="Times New Roman"/>
-                <w:color w:val="000000"/>
-                <w:szCs w:val="24"/>
-              </w:rPr>
-            </w:pPr>
-          </w:p>
-        </w:tc>
-        <w:tc>
-          <w:tcPr>
-            <w:tcW w:w="385" w:type="dxa"/>
-          </w:tcPr>
-          <w:p>
-            <w:pPr>
-              <w:pStyle w:val="ListParagraph"/>
-              <w:autoSpaceDE w:val="0"/>
-              <w:autoSpaceDN w:val="0"/>
-              <w:adjustRightInd w:val="0"/>
-              <w:spacing w:line="360" w:lineRule="auto"/>
-              <w:ind w:left="0"/>
-              <w:jc w:val="both"/>
-              <w:rPr>
-                <w:rFonts w:cs="Times New Roman"/>
-                <w:color w:val="000000"/>
-                <w:szCs w:val="24"/>
-              </w:rPr>
-            </w:pPr>
-          </w:p>
-        </w:tc>
-        <w:tc>
-          <w:tcPr>
-            <w:tcW w:w="385" w:type="dxa"/>
-          </w:tcPr>
-          <w:p>
-            <w:pPr>
-              <w:pStyle w:val="ListParagraph"/>
-              <w:autoSpaceDE w:val="0"/>
-              <w:autoSpaceDN w:val="0"/>
-              <w:adjustRightInd w:val="0"/>
-              <w:spacing w:line="360" w:lineRule="auto"/>
-              <w:ind w:left="0"/>
-              <w:jc w:val="both"/>
-              <w:rPr>
-                <w:rFonts w:cs="Times New Roman"/>
-                <w:color w:val="000000"/>
-                <w:szCs w:val="24"/>
-              </w:rPr>
-            </w:pPr>
-          </w:p>
-        </w:tc>
-        <w:tc>
-          <w:tcPr>
-            <w:tcW w:w="385" w:type="dxa"/>
-          </w:tcPr>
-          <w:p>
-            <w:pPr>
-              <w:pStyle w:val="ListParagraph"/>
-              <w:autoSpaceDE w:val="0"/>
-              <w:autoSpaceDN w:val="0"/>
-              <w:adjustRightInd w:val="0"/>
-              <w:spacing w:line="360" w:lineRule="auto"/>
-              <w:ind w:left="0"/>
-              <w:jc w:val="both"/>
-              <w:rPr>
-                <w:rFonts w:cs="Times New Roman"/>
-                <w:color w:val="000000"/>
-                <w:szCs w:val="24"/>
-              </w:rPr>
-            </w:pPr>
-          </w:p>
-        </w:tc>
-        <w:tc>
-          <w:tcPr>
-            <w:tcW w:w="385" w:type="dxa"/>
-          </w:tcPr>
-          <w:p>
-            <w:pPr>
-              <w:pStyle w:val="ListParagraph"/>
-              <w:autoSpaceDE w:val="0"/>
-              <w:autoSpaceDN w:val="0"/>
-              <w:adjustRightInd w:val="0"/>
-              <w:spacing w:line="360" w:lineRule="auto"/>
-              <w:ind w:left="0"/>
-              <w:jc w:val="both"/>
-              <w:rPr>
-                <w:rFonts w:cs="Times New Roman"/>
-                <w:color w:val="000000"/>
-                <w:szCs w:val="24"/>
-              </w:rPr>
-            </w:pPr>
-          </w:p>
-        </w:tc>
-        <w:tc>
-          <w:tcPr>
-            <w:tcW w:w="385" w:type="dxa"/>
-          </w:tcPr>
-          <w:p>
-            <w:pPr>
-              <w:pStyle w:val="ListParagraph"/>
-              <w:autoSpaceDE w:val="0"/>
-              <w:autoSpaceDN w:val="0"/>
-              <w:adjustRightInd w:val="0"/>
-              <w:spacing w:line="360" w:lineRule="auto"/>
-              <w:ind w:left="0"/>
-              <w:jc w:val="both"/>
-              <w:rPr>
-                <w:rFonts w:cs="Times New Roman"/>
-                <w:color w:val="000000"/>
-                <w:szCs w:val="24"/>
-              </w:rPr>
-            </w:pPr>
-          </w:p>
-        </w:tc>
-        <w:tc>
-          <w:tcPr>
-            <w:tcW w:w="385" w:type="dxa"/>
-          </w:tcPr>
-          <w:p>
-            <w:pPr>
-              <w:pStyle w:val="ListParagraph"/>
-              <w:autoSpaceDE w:val="0"/>
-              <w:autoSpaceDN w:val="0"/>
-              <w:adjustRightInd w:val="0"/>
-              <w:spacing w:line="360" w:lineRule="auto"/>
-              <w:ind w:left="0"/>
-              <w:jc w:val="both"/>
-              <w:rPr>
-                <w:rFonts w:cs="Times New Roman"/>
-                <w:color w:val="000000"/>
-                <w:szCs w:val="24"/>
-              </w:rPr>
-            </w:pPr>
-          </w:p>
-        </w:tc>
-        <w:tc>
-          <w:tcPr>
-            <w:tcW w:w="385" w:type="dxa"/>
-          </w:tcPr>
-          <w:p>
-            <w:pPr>
-              <w:pStyle w:val="ListParagraph"/>
-              <w:autoSpaceDE w:val="0"/>
-              <w:autoSpaceDN w:val="0"/>
-              <w:adjustRightInd w:val="0"/>
-              <w:spacing w:line="360" w:lineRule="auto"/>
-              <w:ind w:left="0"/>
-              <w:jc w:val="both"/>
-              <w:rPr>
-                <w:rFonts w:cs="Times New Roman"/>
-                <w:color w:val="000000"/>
-                <w:szCs w:val="24"/>
-              </w:rPr>
-            </w:pPr>
-          </w:p>
-        </w:tc>
-        <w:tc>
-          <w:tcPr>
-            <w:tcW w:w="385" w:type="dxa"/>
+            <w:tcW w:w="336" w:type="dxa"/>
+          </w:tcPr>
+          <w:p>
+            <w:pPr>
+              <w:pStyle w:val="ListParagraph"/>
+              <w:autoSpaceDE w:val="0"/>
+              <w:autoSpaceDN w:val="0"/>
+              <w:adjustRightInd w:val="0"/>
+              <w:spacing w:line="360" w:lineRule="auto"/>
+              <w:ind w:left="0"/>
+              <w:jc w:val="both"/>
+              <w:rPr>
+                <w:rFonts w:cs="Times New Roman"/>
+                <w:color w:val="000000"/>
+                <w:szCs w:val="24"/>
+              </w:rPr>
+            </w:pPr>
+          </w:p>
+        </w:tc>
+        <w:tc>
+          <w:tcPr>
+            <w:tcW w:w="336" w:type="dxa"/>
+          </w:tcPr>
+          <w:p>
+            <w:pPr>
+              <w:pStyle w:val="ListParagraph"/>
+              <w:autoSpaceDE w:val="0"/>
+              <w:autoSpaceDN w:val="0"/>
+              <w:adjustRightInd w:val="0"/>
+              <w:spacing w:line="360" w:lineRule="auto"/>
+              <w:ind w:left="0"/>
+              <w:jc w:val="both"/>
+              <w:rPr>
+                <w:rFonts w:cs="Times New Roman"/>
+                <w:color w:val="000000"/>
+                <w:szCs w:val="24"/>
+              </w:rPr>
+            </w:pPr>
+          </w:p>
+        </w:tc>
+        <w:tc>
+          <w:tcPr>
+            <w:tcW w:w="336" w:type="dxa"/>
+          </w:tcPr>
+          <w:p>
+            <w:pPr>
+              <w:pStyle w:val="ListParagraph"/>
+              <w:autoSpaceDE w:val="0"/>
+              <w:autoSpaceDN w:val="0"/>
+              <w:adjustRightInd w:val="0"/>
+              <w:spacing w:line="360" w:lineRule="auto"/>
+              <w:ind w:left="0"/>
+              <w:jc w:val="both"/>
+              <w:rPr>
+                <w:rFonts w:cs="Times New Roman"/>
+                <w:color w:val="000000"/>
+                <w:szCs w:val="24"/>
+              </w:rPr>
+            </w:pPr>
+          </w:p>
+        </w:tc>
+        <w:tc>
+          <w:tcPr>
+            <w:tcW w:w="336" w:type="dxa"/>
+          </w:tcPr>
+          <w:p>
+            <w:pPr>
+              <w:pStyle w:val="ListParagraph"/>
+              <w:autoSpaceDE w:val="0"/>
+              <w:autoSpaceDN w:val="0"/>
+              <w:adjustRightInd w:val="0"/>
+              <w:spacing w:line="360" w:lineRule="auto"/>
+              <w:ind w:left="0"/>
+              <w:jc w:val="both"/>
+              <w:rPr>
+                <w:rFonts w:cs="Times New Roman"/>
+                <w:color w:val="000000"/>
+                <w:szCs w:val="24"/>
+              </w:rPr>
+            </w:pPr>
+          </w:p>
+        </w:tc>
+        <w:tc>
+          <w:tcPr>
+            <w:tcW w:w="336" w:type="dxa"/>
+          </w:tcPr>
+          <w:p>
+            <w:pPr>
+              <w:pStyle w:val="ListParagraph"/>
+              <w:autoSpaceDE w:val="0"/>
+              <w:autoSpaceDN w:val="0"/>
+              <w:adjustRightInd w:val="0"/>
+              <w:spacing w:line="360" w:lineRule="auto"/>
+              <w:ind w:left="0"/>
+              <w:jc w:val="both"/>
+              <w:rPr>
+                <w:rFonts w:cs="Times New Roman"/>
+                <w:color w:val="000000"/>
+                <w:szCs w:val="24"/>
+              </w:rPr>
+            </w:pPr>
+          </w:p>
+        </w:tc>
+        <w:tc>
+          <w:tcPr>
+            <w:tcW w:w="336" w:type="dxa"/>
+          </w:tcPr>
+          <w:p>
+            <w:pPr>
+              <w:pStyle w:val="ListParagraph"/>
+              <w:autoSpaceDE w:val="0"/>
+              <w:autoSpaceDN w:val="0"/>
+              <w:adjustRightInd w:val="0"/>
+              <w:spacing w:line="360" w:lineRule="auto"/>
+              <w:ind w:left="0"/>
+              <w:jc w:val="both"/>
+              <w:rPr>
+                <w:rFonts w:cs="Times New Roman"/>
+                <w:color w:val="000000"/>
+                <w:szCs w:val="24"/>
+              </w:rPr>
+            </w:pPr>
+          </w:p>
+        </w:tc>
+        <w:tc>
+          <w:tcPr>
+            <w:tcW w:w="336" w:type="dxa"/>
+          </w:tcPr>
+          <w:p>
+            <w:pPr>
+              <w:pStyle w:val="ListParagraph"/>
+              <w:autoSpaceDE w:val="0"/>
+              <w:autoSpaceDN w:val="0"/>
+              <w:adjustRightInd w:val="0"/>
+              <w:spacing w:line="360" w:lineRule="auto"/>
+              <w:ind w:left="0"/>
+              <w:jc w:val="both"/>
+              <w:rPr>
+                <w:rFonts w:cs="Times New Roman"/>
+                <w:color w:val="000000"/>
+                <w:szCs w:val="24"/>
+              </w:rPr>
+            </w:pPr>
+          </w:p>
+        </w:tc>
+        <w:tc>
+          <w:tcPr>
+            <w:tcW w:w="336" w:type="dxa"/>
+          </w:tcPr>
+          <w:p>
+            <w:pPr>
+              <w:pStyle w:val="ListParagraph"/>
+              <w:autoSpaceDE w:val="0"/>
+              <w:autoSpaceDN w:val="0"/>
+              <w:adjustRightInd w:val="0"/>
+              <w:spacing w:line="360" w:lineRule="auto"/>
+              <w:ind w:left="0"/>
+              <w:jc w:val="both"/>
+              <w:rPr>
+                <w:rFonts w:cs="Times New Roman"/>
+                <w:color w:val="000000"/>
+                <w:szCs w:val="24"/>
+              </w:rPr>
+            </w:pPr>
+          </w:p>
+        </w:tc>
+        <w:tc>
+          <w:tcPr>
+            <w:tcW w:w="336" w:type="dxa"/>
+          </w:tcPr>
+          <w:p>
+            <w:pPr>
+              <w:pStyle w:val="ListParagraph"/>
+              <w:autoSpaceDE w:val="0"/>
+              <w:autoSpaceDN w:val="0"/>
+              <w:adjustRightInd w:val="0"/>
+              <w:spacing w:line="360" w:lineRule="auto"/>
+              <w:ind w:left="0"/>
+              <w:jc w:val="both"/>
+              <w:rPr>
+                <w:rFonts w:cs="Times New Roman"/>
+                <w:color w:val="000000"/>
+                <w:szCs w:val="24"/>
+              </w:rPr>
+            </w:pPr>
+          </w:p>
+        </w:tc>
+        <w:tc>
+          <w:tcPr>
+            <w:tcW w:w="336" w:type="dxa"/>
+          </w:tcPr>
+          <w:p>
+            <w:pPr>
+              <w:pStyle w:val="ListParagraph"/>
+              <w:autoSpaceDE w:val="0"/>
+              <w:autoSpaceDN w:val="0"/>
+              <w:adjustRightInd w:val="0"/>
+              <w:spacing w:line="360" w:lineRule="auto"/>
+              <w:ind w:left="0"/>
+              <w:jc w:val="both"/>
+              <w:rPr>
+                <w:rFonts w:cs="Times New Roman"/>
+                <w:color w:val="000000"/>
+                <w:szCs w:val="24"/>
+              </w:rPr>
+            </w:pPr>
+          </w:p>
+        </w:tc>
+        <w:tc>
+          <w:tcPr>
+            <w:tcW w:w="336" w:type="dxa"/>
+          </w:tcPr>
+          <w:p>
+            <w:pPr>
+              <w:pStyle w:val="ListParagraph"/>
+              <w:autoSpaceDE w:val="0"/>
+              <w:autoSpaceDN w:val="0"/>
+              <w:adjustRightInd w:val="0"/>
+              <w:spacing w:line="360" w:lineRule="auto"/>
+              <w:ind w:left="0"/>
+              <w:jc w:val="both"/>
+              <w:rPr>
+                <w:rFonts w:cs="Times New Roman"/>
+                <w:color w:val="000000"/>
+                <w:szCs w:val="24"/>
+              </w:rPr>
+            </w:pPr>
+          </w:p>
+        </w:tc>
+        <w:tc>
+          <w:tcPr>
+            <w:tcW w:w="336" w:type="dxa"/>
+          </w:tcPr>
+          <w:p>
+            <w:pPr>
+              <w:pStyle w:val="ListParagraph"/>
+              <w:autoSpaceDE w:val="0"/>
+              <w:autoSpaceDN w:val="0"/>
+              <w:adjustRightInd w:val="0"/>
+              <w:spacing w:line="360" w:lineRule="auto"/>
+              <w:ind w:left="0"/>
+              <w:jc w:val="both"/>
+              <w:rPr>
+                <w:rFonts w:cs="Times New Roman"/>
+                <w:color w:val="000000"/>
+                <w:szCs w:val="24"/>
+              </w:rPr>
+            </w:pPr>
+          </w:p>
+        </w:tc>
+        <w:tc>
+          <w:tcPr>
+            <w:tcW w:w="336" w:type="dxa"/>
+          </w:tcPr>
+          <w:p>
+            <w:pPr>
+              <w:pStyle w:val="ListParagraph"/>
+              <w:autoSpaceDE w:val="0"/>
+              <w:autoSpaceDN w:val="0"/>
+              <w:adjustRightInd w:val="0"/>
+              <w:spacing w:line="360" w:lineRule="auto"/>
+              <w:ind w:left="0"/>
+              <w:jc w:val="both"/>
+              <w:rPr>
+                <w:rFonts w:cs="Times New Roman"/>
+                <w:color w:val="000000"/>
+                <w:szCs w:val="24"/>
+              </w:rPr>
+            </w:pPr>
+          </w:p>
+        </w:tc>
+        <w:tc>
+          <w:tcPr>
+            <w:tcW w:w="336" w:type="dxa"/>
+          </w:tcPr>
+          <w:p>
+            <w:pPr>
+              <w:pStyle w:val="ListParagraph"/>
+              <w:autoSpaceDE w:val="0"/>
+              <w:autoSpaceDN w:val="0"/>
+              <w:adjustRightInd w:val="0"/>
+              <w:spacing w:line="360" w:lineRule="auto"/>
+              <w:ind w:left="0"/>
+              <w:jc w:val="both"/>
+              <w:rPr>
+                <w:rFonts w:cs="Times New Roman"/>
+                <w:color w:val="000000"/>
+                <w:szCs w:val="24"/>
+              </w:rPr>
+            </w:pPr>
+          </w:p>
+        </w:tc>
+        <w:tc>
+          <w:tcPr>
+            <w:tcW w:w="336" w:type="dxa"/>
+          </w:tcPr>
+          <w:p>
+            <w:pPr>
+              <w:pStyle w:val="ListParagraph"/>
+              <w:autoSpaceDE w:val="0"/>
+              <w:autoSpaceDN w:val="0"/>
+              <w:adjustRightInd w:val="0"/>
+              <w:spacing w:line="360" w:lineRule="auto"/>
+              <w:ind w:left="0"/>
+              <w:jc w:val="both"/>
+              <w:rPr>
+                <w:rFonts w:cs="Times New Roman"/>
+                <w:color w:val="000000"/>
+                <w:szCs w:val="24"/>
+              </w:rPr>
+            </w:pPr>
+          </w:p>
+        </w:tc>
+        <w:tc>
+          <w:tcPr>
+            <w:tcW w:w="336" w:type="dxa"/>
+          </w:tcPr>
+          <w:p>
+            <w:pPr>
+              <w:pStyle w:val="ListParagraph"/>
+              <w:autoSpaceDE w:val="0"/>
+              <w:autoSpaceDN w:val="0"/>
+              <w:adjustRightInd w:val="0"/>
+              <w:spacing w:line="360" w:lineRule="auto"/>
+              <w:ind w:left="0"/>
+              <w:jc w:val="both"/>
+              <w:rPr>
+                <w:rFonts w:cs="Times New Roman"/>
+                <w:color w:val="000000"/>
+                <w:szCs w:val="24"/>
+              </w:rPr>
+            </w:pPr>
+          </w:p>
+        </w:tc>
+        <w:tc>
+          <w:tcPr>
+            <w:tcW w:w="336" w:type="dxa"/>
           </w:tcPr>
           <w:p>
             <w:pPr>
@@ -6189,7 +6720,7 @@
         </w:tc>
         <w:tc>
           <w:tcPr>
-            <w:tcW w:w="1270" w:type="dxa"/>
+            <w:tcW w:w="1723" w:type="dxa"/>
           </w:tcPr>
           <w:p>
             <w:pPr>
@@ -6209,39 +6740,36 @@
             </w:pPr>
             <w:r>
               <w:rPr>
-                <w:rFonts w:cs="Times New Roman"/>
                 <w:i/>
-                <w:color w:val="000000"/>
-                <w:szCs w:val="24"/>
-              </w:rPr>
-              <w:t>Elaboration</w:t>
-            </w:r>
-          </w:p>
-        </w:tc>
-        <w:tc>
-          <w:tcPr>
-            <w:tcW w:w="383" w:type="dxa"/>
-          </w:tcPr>
-          <w:p>
-            <w:pPr>
-              <w:pStyle w:val="ListParagraph"/>
-              <w:autoSpaceDE w:val="0"/>
-              <w:autoSpaceDN w:val="0"/>
-              <w:adjustRightInd w:val="0"/>
-              <w:spacing w:line="360" w:lineRule="auto"/>
-              <w:ind w:left="0"/>
-              <w:jc w:val="both"/>
-              <w:rPr>
-                <w:rFonts w:cs="Times New Roman"/>
-                <w:color w:val="000000"/>
-                <w:szCs w:val="24"/>
-              </w:rPr>
-            </w:pPr>
-          </w:p>
-        </w:tc>
-        <w:tc>
-          <w:tcPr>
-            <w:tcW w:w="383" w:type="dxa"/>
+              </w:rPr>
+              <w:t>software design</w:t>
+            </w:r>
+          </w:p>
+        </w:tc>
+        <w:tc>
+          <w:tcPr>
+            <w:tcW w:w="336" w:type="dxa"/>
+          </w:tcPr>
+          <w:p>
+            <w:pPr>
+              <w:pStyle w:val="ListParagraph"/>
+              <w:autoSpaceDE w:val="0"/>
+              <w:autoSpaceDN w:val="0"/>
+              <w:adjustRightInd w:val="0"/>
+              <w:spacing w:line="360" w:lineRule="auto"/>
+              <w:ind w:left="0"/>
+              <w:jc w:val="both"/>
+              <w:rPr>
+                <w:rFonts w:cs="Times New Roman"/>
+                <w:color w:val="000000"/>
+                <w:szCs w:val="24"/>
+              </w:rPr>
+            </w:pPr>
+          </w:p>
+        </w:tc>
+        <w:tc>
+          <w:tcPr>
+            <w:tcW w:w="336" w:type="dxa"/>
             <w:shd w:val="clear" w:color="auto" w:fill="auto"/>
           </w:tcPr>
           <w:p>
@@ -6263,7 +6791,7 @@
         </w:tc>
         <w:tc>
           <w:tcPr>
-            <w:tcW w:w="383" w:type="dxa"/>
+            <w:tcW w:w="336" w:type="dxa"/>
             <w:shd w:val="clear" w:color="auto" w:fill="auto"/>
           </w:tcPr>
           <w:p>
@@ -6285,7 +6813,7 @@
         </w:tc>
         <w:tc>
           <w:tcPr>
-            <w:tcW w:w="383" w:type="dxa"/>
+            <w:tcW w:w="336" w:type="dxa"/>
             <w:shd w:val="clear" w:color="auto" w:fill="7F7F7F" w:themeFill="text1" w:themeFillTint="80"/>
           </w:tcPr>
           <w:p>
@@ -6307,7 +6835,7 @@
         </w:tc>
         <w:tc>
           <w:tcPr>
-            <w:tcW w:w="384" w:type="dxa"/>
+            <w:tcW w:w="336" w:type="dxa"/>
             <w:shd w:val="clear" w:color="auto" w:fill="7F7F7F" w:themeFill="text1" w:themeFillTint="80"/>
           </w:tcPr>
           <w:p>
@@ -6329,7 +6857,7 @@
         </w:tc>
         <w:tc>
           <w:tcPr>
-            <w:tcW w:w="384" w:type="dxa"/>
+            <w:tcW w:w="336" w:type="dxa"/>
             <w:shd w:val="clear" w:color="auto" w:fill="7F7F7F" w:themeFill="text1" w:themeFillTint="80"/>
           </w:tcPr>
           <w:p>
@@ -6351,7 +6879,7 @@
         </w:tc>
         <w:tc>
           <w:tcPr>
-            <w:tcW w:w="384" w:type="dxa"/>
+            <w:tcW w:w="336" w:type="dxa"/>
             <w:shd w:val="clear" w:color="auto" w:fill="7F7F7F" w:themeFill="text1" w:themeFillTint="80"/>
           </w:tcPr>
           <w:p>
@@ -6373,7 +6901,7 @@
         </w:tc>
         <w:tc>
           <w:tcPr>
-            <w:tcW w:w="384" w:type="dxa"/>
+            <w:tcW w:w="336" w:type="dxa"/>
             <w:shd w:val="clear" w:color="auto" w:fill="7F7F7F" w:themeFill="text1" w:themeFillTint="80"/>
           </w:tcPr>
           <w:p>
@@ -6395,7 +6923,7 @@
         </w:tc>
         <w:tc>
           <w:tcPr>
-            <w:tcW w:w="385" w:type="dxa"/>
+            <w:tcW w:w="336" w:type="dxa"/>
             <w:shd w:val="clear" w:color="auto" w:fill="auto"/>
           </w:tcPr>
           <w:p>
@@ -6417,7 +6945,7 @@
         </w:tc>
         <w:tc>
           <w:tcPr>
-            <w:tcW w:w="385" w:type="dxa"/>
+            <w:tcW w:w="336" w:type="dxa"/>
             <w:shd w:val="clear" w:color="auto" w:fill="auto"/>
           </w:tcPr>
           <w:p>
@@ -6439,7 +6967,7 @@
         </w:tc>
         <w:tc>
           <w:tcPr>
-            <w:tcW w:w="385" w:type="dxa"/>
+            <w:tcW w:w="336" w:type="dxa"/>
             <w:shd w:val="clear" w:color="auto" w:fill="auto"/>
           </w:tcPr>
           <w:p>
@@ -6461,7 +6989,7 @@
         </w:tc>
         <w:tc>
           <w:tcPr>
-            <w:tcW w:w="385" w:type="dxa"/>
+            <w:tcW w:w="336" w:type="dxa"/>
             <w:shd w:val="clear" w:color="auto" w:fill="auto"/>
           </w:tcPr>
           <w:p>
@@ -6483,7 +7011,7 @@
         </w:tc>
         <w:tc>
           <w:tcPr>
-            <w:tcW w:w="385" w:type="dxa"/>
+            <w:tcW w:w="336" w:type="dxa"/>
             <w:shd w:val="clear" w:color="auto" w:fill="auto"/>
           </w:tcPr>
           <w:p>
@@ -6505,7 +7033,7 @@
         </w:tc>
         <w:tc>
           <w:tcPr>
-            <w:tcW w:w="385" w:type="dxa"/>
+            <w:tcW w:w="336" w:type="dxa"/>
             <w:shd w:val="clear" w:color="auto" w:fill="auto"/>
           </w:tcPr>
           <w:p>
@@ -6527,7 +7055,7 @@
         </w:tc>
         <w:tc>
           <w:tcPr>
-            <w:tcW w:w="385" w:type="dxa"/>
+            <w:tcW w:w="336" w:type="dxa"/>
             <w:shd w:val="clear" w:color="auto" w:fill="auto"/>
           </w:tcPr>
           <w:p>
@@ -6549,8 +7077,92 @@
         </w:tc>
         <w:tc>
           <w:tcPr>
-            <w:tcW w:w="385" w:type="dxa"/>
+            <w:tcW w:w="336" w:type="dxa"/>
             <w:shd w:val="clear" w:color="auto" w:fill="auto"/>
+          </w:tcPr>
+          <w:p>
+            <w:pPr>
+              <w:pStyle w:val="ListParagraph"/>
+              <w:autoSpaceDE w:val="0"/>
+              <w:autoSpaceDN w:val="0"/>
+              <w:adjustRightInd w:val="0"/>
+              <w:spacing w:line="360" w:lineRule="auto"/>
+              <w:ind w:left="0"/>
+              <w:jc w:val="both"/>
+              <w:rPr>
+                <w:rFonts w:cs="Times New Roman"/>
+                <w:color w:val="000000"/>
+                <w:szCs w:val="24"/>
+              </w:rPr>
+            </w:pPr>
+          </w:p>
+        </w:tc>
+        <w:tc>
+          <w:tcPr>
+            <w:tcW w:w="336" w:type="dxa"/>
+          </w:tcPr>
+          <w:p>
+            <w:pPr>
+              <w:pStyle w:val="ListParagraph"/>
+              <w:autoSpaceDE w:val="0"/>
+              <w:autoSpaceDN w:val="0"/>
+              <w:adjustRightInd w:val="0"/>
+              <w:spacing w:line="360" w:lineRule="auto"/>
+              <w:ind w:left="0"/>
+              <w:jc w:val="both"/>
+              <w:rPr>
+                <w:rFonts w:cs="Times New Roman"/>
+                <w:color w:val="000000"/>
+                <w:szCs w:val="24"/>
+              </w:rPr>
+            </w:pPr>
+          </w:p>
+        </w:tc>
+        <w:tc>
+          <w:tcPr>
+            <w:tcW w:w="336" w:type="dxa"/>
+          </w:tcPr>
+          <w:p>
+            <w:pPr>
+              <w:pStyle w:val="ListParagraph"/>
+              <w:autoSpaceDE w:val="0"/>
+              <w:autoSpaceDN w:val="0"/>
+              <w:adjustRightInd w:val="0"/>
+              <w:spacing w:line="360" w:lineRule="auto"/>
+              <w:ind w:left="0"/>
+              <w:jc w:val="both"/>
+              <w:rPr>
+                <w:rFonts w:cs="Times New Roman"/>
+                <w:color w:val="000000"/>
+                <w:szCs w:val="24"/>
+              </w:rPr>
+            </w:pPr>
+          </w:p>
+        </w:tc>
+        <w:tc>
+          <w:tcPr>
+            <w:tcW w:w="336" w:type="dxa"/>
+          </w:tcPr>
+          <w:p>
+            <w:pPr>
+              <w:pStyle w:val="ListParagraph"/>
+              <w:autoSpaceDE w:val="0"/>
+              <w:autoSpaceDN w:val="0"/>
+              <w:adjustRightInd w:val="0"/>
+              <w:spacing w:line="360" w:lineRule="auto"/>
+              <w:ind w:left="0"/>
+              <w:jc w:val="both"/>
+              <w:rPr>
+                <w:rFonts w:cs="Times New Roman"/>
+                <w:color w:val="000000"/>
+                <w:szCs w:val="24"/>
+              </w:rPr>
+            </w:pPr>
+          </w:p>
+        </w:tc>
+        <w:tc>
+          <w:tcPr>
+            <w:tcW w:w="336" w:type="dxa"/>
           </w:tcPr>
           <w:p>
             <w:pPr>
@@ -6602,17 +7214,16 @@
         </w:tc>
         <w:tc>
           <w:tcPr>
-            <w:tcW w:w="1270" w:type="dxa"/>
-          </w:tcPr>
-          <w:p>
-            <w:pPr>
-              <w:pStyle w:val="ListParagraph"/>
-              <w:autoSpaceDE w:val="0"/>
-              <w:autoSpaceDN w:val="0"/>
-              <w:adjustRightInd w:val="0"/>
-              <w:spacing w:line="360" w:lineRule="auto"/>
-              <w:ind w:left="0"/>
-              <w:jc w:val="both"/>
+            <w:tcW w:w="1723" w:type="dxa"/>
+          </w:tcPr>
+          <w:p>
+            <w:pPr>
+              <w:pStyle w:val="ListParagraph"/>
+              <w:autoSpaceDE w:val="0"/>
+              <w:autoSpaceDN w:val="0"/>
+              <w:adjustRightInd w:val="0"/>
+              <w:spacing w:line="360" w:lineRule="auto"/>
+              <w:ind w:left="0"/>
               <w:rPr>
                 <w:rFonts w:cs="Times New Roman"/>
                 <w:i/>
@@ -6622,39 +7233,36 @@
             </w:pPr>
             <w:r>
               <w:rPr>
-                <w:rFonts w:cs="Times New Roman"/>
                 <w:i/>
-                <w:color w:val="000000"/>
-                <w:szCs w:val="24"/>
-              </w:rPr>
-              <w:t>Construction</w:t>
-            </w:r>
-          </w:p>
-        </w:tc>
-        <w:tc>
-          <w:tcPr>
-            <w:tcW w:w="383" w:type="dxa"/>
-          </w:tcPr>
-          <w:p>
-            <w:pPr>
-              <w:pStyle w:val="ListParagraph"/>
-              <w:autoSpaceDE w:val="0"/>
-              <w:autoSpaceDN w:val="0"/>
-              <w:adjustRightInd w:val="0"/>
-              <w:spacing w:line="360" w:lineRule="auto"/>
-              <w:ind w:left="0"/>
-              <w:jc w:val="both"/>
-              <w:rPr>
-                <w:rFonts w:cs="Times New Roman"/>
-                <w:color w:val="000000"/>
-                <w:szCs w:val="24"/>
-              </w:rPr>
-            </w:pPr>
-          </w:p>
-        </w:tc>
-        <w:tc>
-          <w:tcPr>
-            <w:tcW w:w="383" w:type="dxa"/>
+              </w:rPr>
+              <w:t>Implementation and Unit Testing</w:t>
+            </w:r>
+          </w:p>
+        </w:tc>
+        <w:tc>
+          <w:tcPr>
+            <w:tcW w:w="336" w:type="dxa"/>
+          </w:tcPr>
+          <w:p>
+            <w:pPr>
+              <w:pStyle w:val="ListParagraph"/>
+              <w:autoSpaceDE w:val="0"/>
+              <w:autoSpaceDN w:val="0"/>
+              <w:adjustRightInd w:val="0"/>
+              <w:spacing w:line="360" w:lineRule="auto"/>
+              <w:ind w:left="0"/>
+              <w:jc w:val="both"/>
+              <w:rPr>
+                <w:rFonts w:cs="Times New Roman"/>
+                <w:color w:val="000000"/>
+                <w:szCs w:val="24"/>
+              </w:rPr>
+            </w:pPr>
+          </w:p>
+        </w:tc>
+        <w:tc>
+          <w:tcPr>
+            <w:tcW w:w="336" w:type="dxa"/>
             <w:shd w:val="clear" w:color="auto" w:fill="auto"/>
           </w:tcPr>
           <w:p>
@@ -6676,7 +7284,7 @@
         </w:tc>
         <w:tc>
           <w:tcPr>
-            <w:tcW w:w="383" w:type="dxa"/>
+            <w:tcW w:w="336" w:type="dxa"/>
             <w:shd w:val="clear" w:color="auto" w:fill="auto"/>
           </w:tcPr>
           <w:p>
@@ -6698,7 +7306,7 @@
         </w:tc>
         <w:tc>
           <w:tcPr>
-            <w:tcW w:w="383" w:type="dxa"/>
+            <w:tcW w:w="336" w:type="dxa"/>
             <w:shd w:val="clear" w:color="auto" w:fill="auto"/>
           </w:tcPr>
           <w:p>
@@ -6720,7 +7328,7 @@
         </w:tc>
         <w:tc>
           <w:tcPr>
-            <w:tcW w:w="384" w:type="dxa"/>
+            <w:tcW w:w="336" w:type="dxa"/>
             <w:shd w:val="clear" w:color="auto" w:fill="auto"/>
           </w:tcPr>
           <w:p>
@@ -6742,7 +7350,7 @@
         </w:tc>
         <w:tc>
           <w:tcPr>
-            <w:tcW w:w="384" w:type="dxa"/>
+            <w:tcW w:w="336" w:type="dxa"/>
             <w:shd w:val="clear" w:color="auto" w:fill="auto"/>
           </w:tcPr>
           <w:p>
@@ -6764,7 +7372,7 @@
         </w:tc>
         <w:tc>
           <w:tcPr>
-            <w:tcW w:w="384" w:type="dxa"/>
+            <w:tcW w:w="336" w:type="dxa"/>
             <w:shd w:val="clear" w:color="auto" w:fill="auto"/>
           </w:tcPr>
           <w:p>
@@ -6786,7 +7394,7 @@
         </w:tc>
         <w:tc>
           <w:tcPr>
-            <w:tcW w:w="384" w:type="dxa"/>
+            <w:tcW w:w="336" w:type="dxa"/>
             <w:shd w:val="clear" w:color="auto" w:fill="7F7F7F" w:themeFill="text1" w:themeFillTint="80"/>
           </w:tcPr>
           <w:p>
@@ -6808,7 +7416,7 @@
         </w:tc>
         <w:tc>
           <w:tcPr>
-            <w:tcW w:w="385" w:type="dxa"/>
+            <w:tcW w:w="336" w:type="dxa"/>
             <w:shd w:val="clear" w:color="auto" w:fill="7F7F7F" w:themeFill="text1" w:themeFillTint="80"/>
           </w:tcPr>
           <w:p>
@@ -6830,7 +7438,7 @@
         </w:tc>
         <w:tc>
           <w:tcPr>
-            <w:tcW w:w="385" w:type="dxa"/>
+            <w:tcW w:w="336" w:type="dxa"/>
             <w:shd w:val="clear" w:color="auto" w:fill="7F7F7F" w:themeFill="text1" w:themeFillTint="80"/>
           </w:tcPr>
           <w:p>
@@ -6852,7 +7460,7 @@
         </w:tc>
         <w:tc>
           <w:tcPr>
-            <w:tcW w:w="385" w:type="dxa"/>
+            <w:tcW w:w="336" w:type="dxa"/>
             <w:shd w:val="clear" w:color="auto" w:fill="7F7F7F" w:themeFill="text1" w:themeFillTint="80"/>
           </w:tcPr>
           <w:p>
@@ -6874,7 +7482,7 @@
         </w:tc>
         <w:tc>
           <w:tcPr>
-            <w:tcW w:w="385" w:type="dxa"/>
+            <w:tcW w:w="336" w:type="dxa"/>
             <w:shd w:val="clear" w:color="auto" w:fill="7F7F7F" w:themeFill="text1" w:themeFillTint="80"/>
           </w:tcPr>
           <w:p>
@@ -6896,7 +7504,7 @@
         </w:tc>
         <w:tc>
           <w:tcPr>
-            <w:tcW w:w="385" w:type="dxa"/>
+            <w:tcW w:w="336" w:type="dxa"/>
             <w:shd w:val="clear" w:color="auto" w:fill="7F7F7F" w:themeFill="text1" w:themeFillTint="80"/>
           </w:tcPr>
           <w:p>
@@ -6918,7 +7526,7 @@
         </w:tc>
         <w:tc>
           <w:tcPr>
-            <w:tcW w:w="385" w:type="dxa"/>
+            <w:tcW w:w="336" w:type="dxa"/>
             <w:shd w:val="clear" w:color="auto" w:fill="auto"/>
           </w:tcPr>
           <w:p>
@@ -6940,7 +7548,7 @@
         </w:tc>
         <w:tc>
           <w:tcPr>
-            <w:tcW w:w="385" w:type="dxa"/>
+            <w:tcW w:w="336" w:type="dxa"/>
             <w:shd w:val="clear" w:color="auto" w:fill="auto"/>
           </w:tcPr>
           <w:p>
@@ -6962,8 +7570,92 @@
         </w:tc>
         <w:tc>
           <w:tcPr>
-            <w:tcW w:w="385" w:type="dxa"/>
+            <w:tcW w:w="336" w:type="dxa"/>
             <w:shd w:val="clear" w:color="auto" w:fill="auto"/>
+          </w:tcPr>
+          <w:p>
+            <w:pPr>
+              <w:pStyle w:val="ListParagraph"/>
+              <w:autoSpaceDE w:val="0"/>
+              <w:autoSpaceDN w:val="0"/>
+              <w:adjustRightInd w:val="0"/>
+              <w:spacing w:line="360" w:lineRule="auto"/>
+              <w:ind w:left="0"/>
+              <w:jc w:val="both"/>
+              <w:rPr>
+                <w:rFonts w:cs="Times New Roman"/>
+                <w:color w:val="000000"/>
+                <w:szCs w:val="24"/>
+              </w:rPr>
+            </w:pPr>
+          </w:p>
+        </w:tc>
+        <w:tc>
+          <w:tcPr>
+            <w:tcW w:w="336" w:type="dxa"/>
+          </w:tcPr>
+          <w:p>
+            <w:pPr>
+              <w:pStyle w:val="ListParagraph"/>
+              <w:autoSpaceDE w:val="0"/>
+              <w:autoSpaceDN w:val="0"/>
+              <w:adjustRightInd w:val="0"/>
+              <w:spacing w:line="360" w:lineRule="auto"/>
+              <w:ind w:left="0"/>
+              <w:jc w:val="both"/>
+              <w:rPr>
+                <w:rFonts w:cs="Times New Roman"/>
+                <w:color w:val="000000"/>
+                <w:szCs w:val="24"/>
+              </w:rPr>
+            </w:pPr>
+          </w:p>
+        </w:tc>
+        <w:tc>
+          <w:tcPr>
+            <w:tcW w:w="336" w:type="dxa"/>
+          </w:tcPr>
+          <w:p>
+            <w:pPr>
+              <w:pStyle w:val="ListParagraph"/>
+              <w:autoSpaceDE w:val="0"/>
+              <w:autoSpaceDN w:val="0"/>
+              <w:adjustRightInd w:val="0"/>
+              <w:spacing w:line="360" w:lineRule="auto"/>
+              <w:ind w:left="0"/>
+              <w:jc w:val="both"/>
+              <w:rPr>
+                <w:rFonts w:cs="Times New Roman"/>
+                <w:color w:val="000000"/>
+                <w:szCs w:val="24"/>
+              </w:rPr>
+            </w:pPr>
+          </w:p>
+        </w:tc>
+        <w:tc>
+          <w:tcPr>
+            <w:tcW w:w="336" w:type="dxa"/>
+          </w:tcPr>
+          <w:p>
+            <w:pPr>
+              <w:pStyle w:val="ListParagraph"/>
+              <w:autoSpaceDE w:val="0"/>
+              <w:autoSpaceDN w:val="0"/>
+              <w:adjustRightInd w:val="0"/>
+              <w:spacing w:line="360" w:lineRule="auto"/>
+              <w:ind w:left="0"/>
+              <w:jc w:val="both"/>
+              <w:rPr>
+                <w:rFonts w:cs="Times New Roman"/>
+                <w:color w:val="000000"/>
+                <w:szCs w:val="24"/>
+              </w:rPr>
+            </w:pPr>
+          </w:p>
+        </w:tc>
+        <w:tc>
+          <w:tcPr>
+            <w:tcW w:w="336" w:type="dxa"/>
           </w:tcPr>
           <w:p>
             <w:pPr>
@@ -7015,17 +7707,16 @@
         </w:tc>
         <w:tc>
           <w:tcPr>
-            <w:tcW w:w="1270" w:type="dxa"/>
-          </w:tcPr>
-          <w:p>
-            <w:pPr>
-              <w:pStyle w:val="ListParagraph"/>
-              <w:autoSpaceDE w:val="0"/>
-              <w:autoSpaceDN w:val="0"/>
-              <w:adjustRightInd w:val="0"/>
-              <w:spacing w:line="360" w:lineRule="auto"/>
-              <w:ind w:left="0"/>
-              <w:jc w:val="both"/>
+            <w:tcW w:w="1723" w:type="dxa"/>
+          </w:tcPr>
+          <w:p>
+            <w:pPr>
+              <w:pStyle w:val="ListParagraph"/>
+              <w:autoSpaceDE w:val="0"/>
+              <w:autoSpaceDN w:val="0"/>
+              <w:adjustRightInd w:val="0"/>
+              <w:spacing w:line="360" w:lineRule="auto"/>
+              <w:ind w:left="0"/>
               <w:rPr>
                 <w:rFonts w:cs="Times New Roman"/>
                 <w:i/>
@@ -7035,39 +7726,36 @@
             </w:pPr>
             <w:r>
               <w:rPr>
-                <w:rFonts w:cs="Times New Roman"/>
                 <w:i/>
-                <w:color w:val="000000"/>
-                <w:szCs w:val="24"/>
-              </w:rPr>
-              <w:t>Transtition</w:t>
-            </w:r>
-          </w:p>
-        </w:tc>
-        <w:tc>
-          <w:tcPr>
-            <w:tcW w:w="383" w:type="dxa"/>
-          </w:tcPr>
-          <w:p>
-            <w:pPr>
-              <w:pStyle w:val="ListParagraph"/>
-              <w:autoSpaceDE w:val="0"/>
-              <w:autoSpaceDN w:val="0"/>
-              <w:adjustRightInd w:val="0"/>
-              <w:spacing w:line="360" w:lineRule="auto"/>
-              <w:ind w:left="0"/>
-              <w:jc w:val="both"/>
-              <w:rPr>
-                <w:rFonts w:cs="Times New Roman"/>
-                <w:color w:val="000000"/>
-                <w:szCs w:val="24"/>
-              </w:rPr>
-            </w:pPr>
-          </w:p>
-        </w:tc>
-        <w:tc>
-          <w:tcPr>
-            <w:tcW w:w="383" w:type="dxa"/>
+              </w:rPr>
+              <w:t>Integration and system testing</w:t>
+            </w:r>
+          </w:p>
+        </w:tc>
+        <w:tc>
+          <w:tcPr>
+            <w:tcW w:w="336" w:type="dxa"/>
+          </w:tcPr>
+          <w:p>
+            <w:pPr>
+              <w:pStyle w:val="ListParagraph"/>
+              <w:autoSpaceDE w:val="0"/>
+              <w:autoSpaceDN w:val="0"/>
+              <w:adjustRightInd w:val="0"/>
+              <w:spacing w:line="360" w:lineRule="auto"/>
+              <w:ind w:left="0"/>
+              <w:jc w:val="both"/>
+              <w:rPr>
+                <w:rFonts w:cs="Times New Roman"/>
+                <w:color w:val="000000"/>
+                <w:szCs w:val="24"/>
+              </w:rPr>
+            </w:pPr>
+          </w:p>
+        </w:tc>
+        <w:tc>
+          <w:tcPr>
+            <w:tcW w:w="336" w:type="dxa"/>
             <w:shd w:val="clear" w:color="auto" w:fill="auto"/>
           </w:tcPr>
           <w:p>
@@ -7089,7 +7777,7 @@
         </w:tc>
         <w:tc>
           <w:tcPr>
-            <w:tcW w:w="383" w:type="dxa"/>
+            <w:tcW w:w="336" w:type="dxa"/>
             <w:shd w:val="clear" w:color="auto" w:fill="auto"/>
           </w:tcPr>
           <w:p>
@@ -7111,7 +7799,7 @@
         </w:tc>
         <w:tc>
           <w:tcPr>
-            <w:tcW w:w="383" w:type="dxa"/>
+            <w:tcW w:w="336" w:type="dxa"/>
             <w:shd w:val="clear" w:color="auto" w:fill="auto"/>
           </w:tcPr>
           <w:p>
@@ -7133,7 +7821,7 @@
         </w:tc>
         <w:tc>
           <w:tcPr>
-            <w:tcW w:w="384" w:type="dxa"/>
+            <w:tcW w:w="336" w:type="dxa"/>
             <w:shd w:val="clear" w:color="auto" w:fill="auto"/>
           </w:tcPr>
           <w:p>
@@ -7155,7 +7843,7 @@
         </w:tc>
         <w:tc>
           <w:tcPr>
-            <w:tcW w:w="384" w:type="dxa"/>
+            <w:tcW w:w="336" w:type="dxa"/>
             <w:shd w:val="clear" w:color="auto" w:fill="auto"/>
           </w:tcPr>
           <w:p>
@@ -7177,7 +7865,7 @@
         </w:tc>
         <w:tc>
           <w:tcPr>
-            <w:tcW w:w="384" w:type="dxa"/>
+            <w:tcW w:w="336" w:type="dxa"/>
             <w:shd w:val="clear" w:color="auto" w:fill="auto"/>
           </w:tcPr>
           <w:p>
@@ -7199,7 +7887,7 @@
         </w:tc>
         <w:tc>
           <w:tcPr>
-            <w:tcW w:w="384" w:type="dxa"/>
+            <w:tcW w:w="336" w:type="dxa"/>
             <w:shd w:val="clear" w:color="auto" w:fill="auto"/>
           </w:tcPr>
           <w:p>
@@ -7221,7 +7909,7 @@
         </w:tc>
         <w:tc>
           <w:tcPr>
-            <w:tcW w:w="385" w:type="dxa"/>
+            <w:tcW w:w="336" w:type="dxa"/>
             <w:shd w:val="clear" w:color="auto" w:fill="auto"/>
           </w:tcPr>
           <w:p>
@@ -7243,7 +7931,7 @@
         </w:tc>
         <w:tc>
           <w:tcPr>
-            <w:tcW w:w="385" w:type="dxa"/>
+            <w:tcW w:w="336" w:type="dxa"/>
             <w:shd w:val="clear" w:color="auto" w:fill="auto"/>
           </w:tcPr>
           <w:p>
@@ -7265,7 +7953,7 @@
         </w:tc>
         <w:tc>
           <w:tcPr>
-            <w:tcW w:w="385" w:type="dxa"/>
+            <w:tcW w:w="336" w:type="dxa"/>
             <w:shd w:val="clear" w:color="auto" w:fill="auto"/>
           </w:tcPr>
           <w:p>
@@ -7287,7 +7975,7 @@
         </w:tc>
         <w:tc>
           <w:tcPr>
-            <w:tcW w:w="385" w:type="dxa"/>
+            <w:tcW w:w="336" w:type="dxa"/>
             <w:shd w:val="clear" w:color="auto" w:fill="auto"/>
           </w:tcPr>
           <w:p>
@@ -7309,7 +7997,7 @@
         </w:tc>
         <w:tc>
           <w:tcPr>
-            <w:tcW w:w="385" w:type="dxa"/>
+            <w:tcW w:w="336" w:type="dxa"/>
             <w:shd w:val="clear" w:color="auto" w:fill="auto"/>
           </w:tcPr>
           <w:p>
@@ -7331,52 +8019,632 @@
         </w:tc>
         <w:tc>
           <w:tcPr>
-            <w:tcW w:w="385" w:type="dxa"/>
-            <w:shd w:val="clear" w:color="auto" w:fill="7F7F7F" w:themeFill="text1" w:themeFillTint="80"/>
-          </w:tcPr>
-          <w:p>
-            <w:pPr>
-              <w:pStyle w:val="ListParagraph"/>
-              <w:autoSpaceDE w:val="0"/>
-              <w:autoSpaceDN w:val="0"/>
-              <w:adjustRightInd w:val="0"/>
-              <w:spacing w:line="360" w:lineRule="auto"/>
-              <w:ind w:left="0"/>
-              <w:jc w:val="both"/>
-              <w:rPr>
-                <w:rFonts w:cs="Times New Roman"/>
-                <w:color w:val="000000"/>
-                <w:szCs w:val="24"/>
-              </w:rPr>
-            </w:pPr>
-          </w:p>
-        </w:tc>
-        <w:tc>
-          <w:tcPr>
-            <w:tcW w:w="385" w:type="dxa"/>
-            <w:shd w:val="clear" w:color="auto" w:fill="7F7F7F" w:themeFill="text1" w:themeFillTint="80"/>
-          </w:tcPr>
-          <w:p>
-            <w:pPr>
-              <w:pStyle w:val="ListParagraph"/>
-              <w:autoSpaceDE w:val="0"/>
-              <w:autoSpaceDN w:val="0"/>
-              <w:adjustRightInd w:val="0"/>
-              <w:spacing w:line="360" w:lineRule="auto"/>
-              <w:ind w:left="0"/>
-              <w:jc w:val="both"/>
-              <w:rPr>
-                <w:rFonts w:cs="Times New Roman"/>
-                <w:color w:val="000000"/>
-                <w:szCs w:val="24"/>
-              </w:rPr>
-            </w:pPr>
-          </w:p>
-        </w:tc>
-        <w:tc>
-          <w:tcPr>
-            <w:tcW w:w="385" w:type="dxa"/>
-            <w:shd w:val="clear" w:color="auto" w:fill="7F7F7F" w:themeFill="text1" w:themeFillTint="80"/>
+            <w:tcW w:w="336" w:type="dxa"/>
+            <w:shd w:val="clear" w:color="auto" w:fill="808080" w:themeFill="background1" w:themeFillShade="80"/>
+          </w:tcPr>
+          <w:p>
+            <w:pPr>
+              <w:pStyle w:val="ListParagraph"/>
+              <w:autoSpaceDE w:val="0"/>
+              <w:autoSpaceDN w:val="0"/>
+              <w:adjustRightInd w:val="0"/>
+              <w:spacing w:line="360" w:lineRule="auto"/>
+              <w:ind w:left="0"/>
+              <w:jc w:val="both"/>
+              <w:rPr>
+                <w:rFonts w:cs="Times New Roman"/>
+                <w:color w:val="000000"/>
+                <w:szCs w:val="24"/>
+              </w:rPr>
+            </w:pPr>
+          </w:p>
+        </w:tc>
+        <w:tc>
+          <w:tcPr>
+            <w:tcW w:w="336" w:type="dxa"/>
+            <w:shd w:val="clear" w:color="auto" w:fill="808080" w:themeFill="background1" w:themeFillShade="80"/>
+          </w:tcPr>
+          <w:p>
+            <w:pPr>
+              <w:pStyle w:val="ListParagraph"/>
+              <w:autoSpaceDE w:val="0"/>
+              <w:autoSpaceDN w:val="0"/>
+              <w:adjustRightInd w:val="0"/>
+              <w:spacing w:line="360" w:lineRule="auto"/>
+              <w:ind w:left="0"/>
+              <w:jc w:val="both"/>
+              <w:rPr>
+                <w:rFonts w:cs="Times New Roman"/>
+                <w:color w:val="000000"/>
+                <w:szCs w:val="24"/>
+              </w:rPr>
+            </w:pPr>
+          </w:p>
+        </w:tc>
+        <w:tc>
+          <w:tcPr>
+            <w:tcW w:w="336" w:type="dxa"/>
+            <w:shd w:val="clear" w:color="auto" w:fill="808080" w:themeFill="background1" w:themeFillShade="80"/>
+          </w:tcPr>
+          <w:p>
+            <w:pPr>
+              <w:pStyle w:val="ListParagraph"/>
+              <w:autoSpaceDE w:val="0"/>
+              <w:autoSpaceDN w:val="0"/>
+              <w:adjustRightInd w:val="0"/>
+              <w:spacing w:line="360" w:lineRule="auto"/>
+              <w:ind w:left="0"/>
+              <w:jc w:val="both"/>
+              <w:rPr>
+                <w:rFonts w:cs="Times New Roman"/>
+                <w:color w:val="000000"/>
+                <w:szCs w:val="24"/>
+              </w:rPr>
+            </w:pPr>
+          </w:p>
+        </w:tc>
+        <w:tc>
+          <w:tcPr>
+            <w:tcW w:w="336" w:type="dxa"/>
+            <w:shd w:val="clear" w:color="auto" w:fill="808080" w:themeFill="background1" w:themeFillShade="80"/>
+          </w:tcPr>
+          <w:p>
+            <w:pPr>
+              <w:pStyle w:val="ListParagraph"/>
+              <w:autoSpaceDE w:val="0"/>
+              <w:autoSpaceDN w:val="0"/>
+              <w:adjustRightInd w:val="0"/>
+              <w:spacing w:line="360" w:lineRule="auto"/>
+              <w:ind w:left="0"/>
+              <w:jc w:val="both"/>
+              <w:rPr>
+                <w:rFonts w:cs="Times New Roman"/>
+                <w:color w:val="000000"/>
+                <w:szCs w:val="24"/>
+              </w:rPr>
+            </w:pPr>
+          </w:p>
+        </w:tc>
+        <w:tc>
+          <w:tcPr>
+            <w:tcW w:w="336" w:type="dxa"/>
+            <w:shd w:val="clear" w:color="auto" w:fill="808080" w:themeFill="background1" w:themeFillShade="80"/>
+          </w:tcPr>
+          <w:p>
+            <w:pPr>
+              <w:pStyle w:val="ListParagraph"/>
+              <w:autoSpaceDE w:val="0"/>
+              <w:autoSpaceDN w:val="0"/>
+              <w:adjustRightInd w:val="0"/>
+              <w:spacing w:line="360" w:lineRule="auto"/>
+              <w:ind w:left="0"/>
+              <w:jc w:val="both"/>
+              <w:rPr>
+                <w:rFonts w:cs="Times New Roman"/>
+                <w:color w:val="000000"/>
+                <w:szCs w:val="24"/>
+              </w:rPr>
+            </w:pPr>
+          </w:p>
+        </w:tc>
+        <w:tc>
+          <w:tcPr>
+            <w:tcW w:w="336" w:type="dxa"/>
+            <w:shd w:val="clear" w:color="auto" w:fill="auto"/>
+          </w:tcPr>
+          <w:p>
+            <w:pPr>
+              <w:pStyle w:val="ListParagraph"/>
+              <w:autoSpaceDE w:val="0"/>
+              <w:autoSpaceDN w:val="0"/>
+              <w:adjustRightInd w:val="0"/>
+              <w:spacing w:line="360" w:lineRule="auto"/>
+              <w:ind w:left="0"/>
+              <w:jc w:val="both"/>
+              <w:rPr>
+                <w:rFonts w:cs="Times New Roman"/>
+                <w:color w:val="000000"/>
+                <w:szCs w:val="24"/>
+              </w:rPr>
+            </w:pPr>
+          </w:p>
+        </w:tc>
+        <w:tc>
+          <w:tcPr>
+            <w:tcW w:w="336" w:type="dxa"/>
+            <w:shd w:val="clear" w:color="auto" w:fill="auto"/>
+          </w:tcPr>
+          <w:p>
+            <w:pPr>
+              <w:pStyle w:val="ListParagraph"/>
+              <w:autoSpaceDE w:val="0"/>
+              <w:autoSpaceDN w:val="0"/>
+              <w:adjustRightInd w:val="0"/>
+              <w:spacing w:line="360" w:lineRule="auto"/>
+              <w:ind w:left="0"/>
+              <w:jc w:val="both"/>
+              <w:rPr>
+                <w:rFonts w:cs="Times New Roman"/>
+                <w:color w:val="000000"/>
+                <w:szCs w:val="24"/>
+              </w:rPr>
+            </w:pPr>
+          </w:p>
+        </w:tc>
+      </w:tr>
+      <w:tr>
+        <w:tc>
+          <w:tcPr>
+            <w:tcW w:w="510" w:type="dxa"/>
+          </w:tcPr>
+          <w:p>
+            <w:pPr>
+              <w:pStyle w:val="ListParagraph"/>
+              <w:autoSpaceDE w:val="0"/>
+              <w:autoSpaceDN w:val="0"/>
+              <w:adjustRightInd w:val="0"/>
+              <w:spacing w:line="360" w:lineRule="auto"/>
+              <w:ind w:left="0"/>
+              <w:jc w:val="both"/>
+              <w:rPr>
+                <w:rFonts w:cs="Times New Roman"/>
+                <w:color w:val="000000"/>
+                <w:szCs w:val="24"/>
+              </w:rPr>
+            </w:pPr>
+            <w:r>
+              <w:rPr>
+                <w:rFonts w:cs="Times New Roman"/>
+                <w:color w:val="000000"/>
+                <w:szCs w:val="24"/>
+              </w:rPr>
+              <w:t>5</w:t>
+            </w:r>
+          </w:p>
+        </w:tc>
+        <w:tc>
+          <w:tcPr>
+            <w:tcW w:w="1723" w:type="dxa"/>
+          </w:tcPr>
+          <w:p>
+            <w:pPr>
+              <w:pStyle w:val="ListParagraph"/>
+              <w:autoSpaceDE w:val="0"/>
+              <w:autoSpaceDN w:val="0"/>
+              <w:adjustRightInd w:val="0"/>
+              <w:spacing w:line="360" w:lineRule="auto"/>
+              <w:ind w:left="0"/>
+              <w:rPr>
+                <w:i/>
+              </w:rPr>
+            </w:pPr>
+            <w:r>
+              <w:rPr>
+                <w:i/>
+              </w:rPr>
+              <w:t>Operation and Maintenace</w:t>
+            </w:r>
+          </w:p>
+        </w:tc>
+        <w:tc>
+          <w:tcPr>
+            <w:tcW w:w="336" w:type="dxa"/>
+          </w:tcPr>
+          <w:p>
+            <w:pPr>
+              <w:pStyle w:val="ListParagraph"/>
+              <w:autoSpaceDE w:val="0"/>
+              <w:autoSpaceDN w:val="0"/>
+              <w:adjustRightInd w:val="0"/>
+              <w:spacing w:line="360" w:lineRule="auto"/>
+              <w:ind w:left="0"/>
+              <w:jc w:val="both"/>
+              <w:rPr>
+                <w:rFonts w:cs="Times New Roman"/>
+                <w:color w:val="000000"/>
+                <w:szCs w:val="24"/>
+              </w:rPr>
+            </w:pPr>
+          </w:p>
+        </w:tc>
+        <w:tc>
+          <w:tcPr>
+            <w:tcW w:w="336" w:type="dxa"/>
+            <w:shd w:val="clear" w:color="auto" w:fill="auto"/>
+          </w:tcPr>
+          <w:p>
+            <w:pPr>
+              <w:pStyle w:val="ListParagraph"/>
+              <w:autoSpaceDE w:val="0"/>
+              <w:autoSpaceDN w:val="0"/>
+              <w:adjustRightInd w:val="0"/>
+              <w:spacing w:line="360" w:lineRule="auto"/>
+              <w:ind w:left="0"/>
+              <w:jc w:val="both"/>
+              <w:rPr>
+                <w:rFonts w:cs="Times New Roman"/>
+                <w:color w:val="000000"/>
+                <w:szCs w:val="24"/>
+              </w:rPr>
+            </w:pPr>
+          </w:p>
+        </w:tc>
+        <w:tc>
+          <w:tcPr>
+            <w:tcW w:w="336" w:type="dxa"/>
+            <w:shd w:val="clear" w:color="auto" w:fill="auto"/>
+          </w:tcPr>
+          <w:p>
+            <w:pPr>
+              <w:pStyle w:val="ListParagraph"/>
+              <w:autoSpaceDE w:val="0"/>
+              <w:autoSpaceDN w:val="0"/>
+              <w:adjustRightInd w:val="0"/>
+              <w:spacing w:line="360" w:lineRule="auto"/>
+              <w:ind w:left="0"/>
+              <w:jc w:val="both"/>
+              <w:rPr>
+                <w:rFonts w:cs="Times New Roman"/>
+                <w:color w:val="000000"/>
+                <w:szCs w:val="24"/>
+              </w:rPr>
+            </w:pPr>
+          </w:p>
+        </w:tc>
+        <w:tc>
+          <w:tcPr>
+            <w:tcW w:w="336" w:type="dxa"/>
+            <w:shd w:val="clear" w:color="auto" w:fill="auto"/>
+          </w:tcPr>
+          <w:p>
+            <w:pPr>
+              <w:pStyle w:val="ListParagraph"/>
+              <w:autoSpaceDE w:val="0"/>
+              <w:autoSpaceDN w:val="0"/>
+              <w:adjustRightInd w:val="0"/>
+              <w:spacing w:line="360" w:lineRule="auto"/>
+              <w:ind w:left="0"/>
+              <w:jc w:val="both"/>
+              <w:rPr>
+                <w:rFonts w:cs="Times New Roman"/>
+                <w:color w:val="000000"/>
+                <w:szCs w:val="24"/>
+              </w:rPr>
+            </w:pPr>
+          </w:p>
+        </w:tc>
+        <w:tc>
+          <w:tcPr>
+            <w:tcW w:w="336" w:type="dxa"/>
+            <w:shd w:val="clear" w:color="auto" w:fill="auto"/>
+          </w:tcPr>
+          <w:p>
+            <w:pPr>
+              <w:pStyle w:val="ListParagraph"/>
+              <w:autoSpaceDE w:val="0"/>
+              <w:autoSpaceDN w:val="0"/>
+              <w:adjustRightInd w:val="0"/>
+              <w:spacing w:line="360" w:lineRule="auto"/>
+              <w:ind w:left="0"/>
+              <w:jc w:val="both"/>
+              <w:rPr>
+                <w:rFonts w:cs="Times New Roman"/>
+                <w:color w:val="000000"/>
+                <w:szCs w:val="24"/>
+              </w:rPr>
+            </w:pPr>
+          </w:p>
+        </w:tc>
+        <w:tc>
+          <w:tcPr>
+            <w:tcW w:w="336" w:type="dxa"/>
+            <w:shd w:val="clear" w:color="auto" w:fill="auto"/>
+          </w:tcPr>
+          <w:p>
+            <w:pPr>
+              <w:pStyle w:val="ListParagraph"/>
+              <w:autoSpaceDE w:val="0"/>
+              <w:autoSpaceDN w:val="0"/>
+              <w:adjustRightInd w:val="0"/>
+              <w:spacing w:line="360" w:lineRule="auto"/>
+              <w:ind w:left="0"/>
+              <w:jc w:val="both"/>
+              <w:rPr>
+                <w:rFonts w:cs="Times New Roman"/>
+                <w:color w:val="000000"/>
+                <w:szCs w:val="24"/>
+              </w:rPr>
+            </w:pPr>
+          </w:p>
+        </w:tc>
+        <w:tc>
+          <w:tcPr>
+            <w:tcW w:w="336" w:type="dxa"/>
+            <w:shd w:val="clear" w:color="auto" w:fill="auto"/>
+          </w:tcPr>
+          <w:p>
+            <w:pPr>
+              <w:pStyle w:val="ListParagraph"/>
+              <w:autoSpaceDE w:val="0"/>
+              <w:autoSpaceDN w:val="0"/>
+              <w:adjustRightInd w:val="0"/>
+              <w:spacing w:line="360" w:lineRule="auto"/>
+              <w:ind w:left="0"/>
+              <w:jc w:val="both"/>
+              <w:rPr>
+                <w:rFonts w:cs="Times New Roman"/>
+                <w:color w:val="000000"/>
+                <w:szCs w:val="24"/>
+              </w:rPr>
+            </w:pPr>
+          </w:p>
+        </w:tc>
+        <w:tc>
+          <w:tcPr>
+            <w:tcW w:w="336" w:type="dxa"/>
+            <w:shd w:val="clear" w:color="auto" w:fill="auto"/>
+          </w:tcPr>
+          <w:p>
+            <w:pPr>
+              <w:pStyle w:val="ListParagraph"/>
+              <w:autoSpaceDE w:val="0"/>
+              <w:autoSpaceDN w:val="0"/>
+              <w:adjustRightInd w:val="0"/>
+              <w:spacing w:line="360" w:lineRule="auto"/>
+              <w:ind w:left="0"/>
+              <w:jc w:val="both"/>
+              <w:rPr>
+                <w:rFonts w:cs="Times New Roman"/>
+                <w:color w:val="000000"/>
+                <w:szCs w:val="24"/>
+              </w:rPr>
+            </w:pPr>
+          </w:p>
+        </w:tc>
+        <w:tc>
+          <w:tcPr>
+            <w:tcW w:w="336" w:type="dxa"/>
+            <w:shd w:val="clear" w:color="auto" w:fill="auto"/>
+          </w:tcPr>
+          <w:p>
+            <w:pPr>
+              <w:pStyle w:val="ListParagraph"/>
+              <w:autoSpaceDE w:val="0"/>
+              <w:autoSpaceDN w:val="0"/>
+              <w:adjustRightInd w:val="0"/>
+              <w:spacing w:line="360" w:lineRule="auto"/>
+              <w:ind w:left="0"/>
+              <w:jc w:val="both"/>
+              <w:rPr>
+                <w:rFonts w:cs="Times New Roman"/>
+                <w:color w:val="000000"/>
+                <w:szCs w:val="24"/>
+              </w:rPr>
+            </w:pPr>
+          </w:p>
+        </w:tc>
+        <w:tc>
+          <w:tcPr>
+            <w:tcW w:w="336" w:type="dxa"/>
+            <w:shd w:val="clear" w:color="auto" w:fill="auto"/>
+          </w:tcPr>
+          <w:p>
+            <w:pPr>
+              <w:pStyle w:val="ListParagraph"/>
+              <w:autoSpaceDE w:val="0"/>
+              <w:autoSpaceDN w:val="0"/>
+              <w:adjustRightInd w:val="0"/>
+              <w:spacing w:line="360" w:lineRule="auto"/>
+              <w:ind w:left="0"/>
+              <w:jc w:val="both"/>
+              <w:rPr>
+                <w:rFonts w:cs="Times New Roman"/>
+                <w:color w:val="000000"/>
+                <w:szCs w:val="24"/>
+              </w:rPr>
+            </w:pPr>
+          </w:p>
+        </w:tc>
+        <w:tc>
+          <w:tcPr>
+            <w:tcW w:w="336" w:type="dxa"/>
+            <w:shd w:val="clear" w:color="auto" w:fill="auto"/>
+          </w:tcPr>
+          <w:p>
+            <w:pPr>
+              <w:pStyle w:val="ListParagraph"/>
+              <w:autoSpaceDE w:val="0"/>
+              <w:autoSpaceDN w:val="0"/>
+              <w:adjustRightInd w:val="0"/>
+              <w:spacing w:line="360" w:lineRule="auto"/>
+              <w:ind w:left="0"/>
+              <w:jc w:val="both"/>
+              <w:rPr>
+                <w:rFonts w:cs="Times New Roman"/>
+                <w:color w:val="000000"/>
+                <w:szCs w:val="24"/>
+              </w:rPr>
+            </w:pPr>
+          </w:p>
+        </w:tc>
+        <w:tc>
+          <w:tcPr>
+            <w:tcW w:w="336" w:type="dxa"/>
+            <w:shd w:val="clear" w:color="auto" w:fill="auto"/>
+          </w:tcPr>
+          <w:p>
+            <w:pPr>
+              <w:pStyle w:val="ListParagraph"/>
+              <w:autoSpaceDE w:val="0"/>
+              <w:autoSpaceDN w:val="0"/>
+              <w:adjustRightInd w:val="0"/>
+              <w:spacing w:line="360" w:lineRule="auto"/>
+              <w:ind w:left="0"/>
+              <w:jc w:val="both"/>
+              <w:rPr>
+                <w:rFonts w:cs="Times New Roman"/>
+                <w:color w:val="000000"/>
+                <w:szCs w:val="24"/>
+              </w:rPr>
+            </w:pPr>
+          </w:p>
+        </w:tc>
+        <w:tc>
+          <w:tcPr>
+            <w:tcW w:w="336" w:type="dxa"/>
+            <w:shd w:val="clear" w:color="auto" w:fill="auto"/>
+          </w:tcPr>
+          <w:p>
+            <w:pPr>
+              <w:pStyle w:val="ListParagraph"/>
+              <w:autoSpaceDE w:val="0"/>
+              <w:autoSpaceDN w:val="0"/>
+              <w:adjustRightInd w:val="0"/>
+              <w:spacing w:line="360" w:lineRule="auto"/>
+              <w:ind w:left="0"/>
+              <w:jc w:val="both"/>
+              <w:rPr>
+                <w:rFonts w:cs="Times New Roman"/>
+                <w:color w:val="000000"/>
+                <w:szCs w:val="24"/>
+              </w:rPr>
+            </w:pPr>
+          </w:p>
+        </w:tc>
+        <w:tc>
+          <w:tcPr>
+            <w:tcW w:w="336" w:type="dxa"/>
+            <w:shd w:val="clear" w:color="auto" w:fill="auto"/>
+          </w:tcPr>
+          <w:p>
+            <w:pPr>
+              <w:pStyle w:val="ListParagraph"/>
+              <w:autoSpaceDE w:val="0"/>
+              <w:autoSpaceDN w:val="0"/>
+              <w:adjustRightInd w:val="0"/>
+              <w:spacing w:line="360" w:lineRule="auto"/>
+              <w:ind w:left="0"/>
+              <w:jc w:val="both"/>
+              <w:rPr>
+                <w:rFonts w:cs="Times New Roman"/>
+                <w:color w:val="000000"/>
+                <w:szCs w:val="24"/>
+              </w:rPr>
+            </w:pPr>
+          </w:p>
+        </w:tc>
+        <w:tc>
+          <w:tcPr>
+            <w:tcW w:w="336" w:type="dxa"/>
+            <w:shd w:val="clear" w:color="auto" w:fill="auto"/>
+          </w:tcPr>
+          <w:p>
+            <w:pPr>
+              <w:pStyle w:val="ListParagraph"/>
+              <w:autoSpaceDE w:val="0"/>
+              <w:autoSpaceDN w:val="0"/>
+              <w:adjustRightInd w:val="0"/>
+              <w:spacing w:line="360" w:lineRule="auto"/>
+              <w:ind w:left="0"/>
+              <w:jc w:val="both"/>
+              <w:rPr>
+                <w:rFonts w:cs="Times New Roman"/>
+                <w:color w:val="000000"/>
+                <w:szCs w:val="24"/>
+              </w:rPr>
+            </w:pPr>
+          </w:p>
+        </w:tc>
+        <w:tc>
+          <w:tcPr>
+            <w:tcW w:w="336" w:type="dxa"/>
+            <w:shd w:val="clear" w:color="auto" w:fill="auto"/>
+          </w:tcPr>
+          <w:p>
+            <w:pPr>
+              <w:pStyle w:val="ListParagraph"/>
+              <w:autoSpaceDE w:val="0"/>
+              <w:autoSpaceDN w:val="0"/>
+              <w:adjustRightInd w:val="0"/>
+              <w:spacing w:line="360" w:lineRule="auto"/>
+              <w:ind w:left="0"/>
+              <w:jc w:val="both"/>
+              <w:rPr>
+                <w:rFonts w:cs="Times New Roman"/>
+                <w:color w:val="000000"/>
+                <w:szCs w:val="24"/>
+              </w:rPr>
+            </w:pPr>
+          </w:p>
+        </w:tc>
+        <w:tc>
+          <w:tcPr>
+            <w:tcW w:w="336" w:type="dxa"/>
+          </w:tcPr>
+          <w:p>
+            <w:pPr>
+              <w:pStyle w:val="ListParagraph"/>
+              <w:autoSpaceDE w:val="0"/>
+              <w:autoSpaceDN w:val="0"/>
+              <w:adjustRightInd w:val="0"/>
+              <w:spacing w:line="360" w:lineRule="auto"/>
+              <w:ind w:left="0"/>
+              <w:jc w:val="both"/>
+              <w:rPr>
+                <w:rFonts w:cs="Times New Roman"/>
+                <w:color w:val="000000"/>
+                <w:szCs w:val="24"/>
+              </w:rPr>
+            </w:pPr>
+          </w:p>
+        </w:tc>
+        <w:tc>
+          <w:tcPr>
+            <w:tcW w:w="336" w:type="dxa"/>
+          </w:tcPr>
+          <w:p>
+            <w:pPr>
+              <w:pStyle w:val="ListParagraph"/>
+              <w:autoSpaceDE w:val="0"/>
+              <w:autoSpaceDN w:val="0"/>
+              <w:adjustRightInd w:val="0"/>
+              <w:spacing w:line="360" w:lineRule="auto"/>
+              <w:ind w:left="0"/>
+              <w:jc w:val="both"/>
+              <w:rPr>
+                <w:rFonts w:cs="Times New Roman"/>
+                <w:color w:val="000000"/>
+                <w:szCs w:val="24"/>
+              </w:rPr>
+            </w:pPr>
+          </w:p>
+        </w:tc>
+        <w:tc>
+          <w:tcPr>
+            <w:tcW w:w="336" w:type="dxa"/>
+            <w:shd w:val="clear" w:color="auto" w:fill="808080" w:themeFill="background1" w:themeFillShade="80"/>
+          </w:tcPr>
+          <w:p>
+            <w:pPr>
+              <w:pStyle w:val="ListParagraph"/>
+              <w:autoSpaceDE w:val="0"/>
+              <w:autoSpaceDN w:val="0"/>
+              <w:adjustRightInd w:val="0"/>
+              <w:spacing w:line="360" w:lineRule="auto"/>
+              <w:ind w:left="0"/>
+              <w:jc w:val="both"/>
+              <w:rPr>
+                <w:rFonts w:cs="Times New Roman"/>
+                <w:color w:val="000000"/>
+                <w:szCs w:val="24"/>
+              </w:rPr>
+            </w:pPr>
+          </w:p>
+        </w:tc>
+        <w:tc>
+          <w:tcPr>
+            <w:tcW w:w="336" w:type="dxa"/>
+            <w:shd w:val="clear" w:color="auto" w:fill="808080" w:themeFill="background1" w:themeFillShade="80"/>
           </w:tcPr>
           <w:p>
             <w:pPr>
@@ -7415,7 +8683,7 @@
     <w:p>
       <w:pPr>
         <w:sectPr>
-          <w:headerReference w:type="first" r:id="rId20"/>
+          <w:headerReference w:type="first" r:id="rId23"/>
           <w:pgSz w:w="11907" w:h="16840" w:code="9"/>
           <w:pgMar w:top="1701" w:right="1701" w:bottom="1701" w:left="2268" w:header="720" w:footer="720" w:gutter="0"/>
           <w:cols w:space="720"/>
@@ -7431,12 +8699,12 @@
         <w:jc w:val="center"/>
         <w:outlineLvl w:val="0"/>
       </w:pPr>
-      <w:bookmarkStart w:id="14" w:name="_Toc514704882"/>
+      <w:bookmarkStart w:id="15" w:name="_Toc514844061"/>
       <w:r>
         <w:lastRenderedPageBreak/>
         <w:t>Daftar Pustaka</w:t>
       </w:r>
-      <w:bookmarkEnd w:id="14"/>
+      <w:bookmarkEnd w:id="15"/>
     </w:p>
     <w:sdt>
       <w:sdtPr>
@@ -7446,7 +8714,6 @@
           <w:docPartUnique/>
         </w:docPartObj>
       </w:sdtPr>
-      <w:sdtEndPr/>
       <w:sdtContent>
         <w:p/>
         <w:sdt>
@@ -7454,7 +8721,6 @@
             <w:id w:val="111145805"/>
             <w:bibliography/>
           </w:sdtPr>
-          <w:sdtEndPr/>
           <w:sdtContent>
             <w:p>
               <w:pPr>
@@ -7710,6 +8976,35 @@
                 <w:rPr>
                   <w:noProof/>
                 </w:rPr>
+                <w:t xml:space="preserve">Sommerville, I. (2010). </w:t>
+              </w:r>
+              <w:r>
+                <w:rPr>
+                  <w:i/>
+                  <w:iCs/>
+                  <w:noProof/>
+                </w:rPr>
+                <w:t>Software Engineering.</w:t>
+              </w:r>
+              <w:r>
+                <w:rPr>
+                  <w:noProof/>
+                </w:rPr>
+                <w:t xml:space="preserve"> Massachussets: Addison-Wesley.</w:t>
+              </w:r>
+            </w:p>
+            <w:p>
+              <w:pPr>
+                <w:pStyle w:val="Bibliography"/>
+                <w:ind w:left="720" w:hanging="720"/>
+                <w:rPr>
+                  <w:noProof/>
+                </w:rPr>
+              </w:pPr>
+              <w:r>
+                <w:rPr>
+                  <w:noProof/>
+                </w:rPr>
                 <w:t xml:space="preserve">Sunanto. (2005). </w:t>
               </w:r>
               <w:r>
@@ -7728,6 +9023,35 @@
               </w:r>
             </w:p>
             <w:p>
+              <w:pPr>
+                <w:pStyle w:val="Bibliography"/>
+                <w:ind w:left="720" w:hanging="720"/>
+                <w:rPr>
+                  <w:noProof/>
+                </w:rPr>
+              </w:pPr>
+              <w:r>
+                <w:rPr>
+                  <w:noProof/>
+                </w:rPr>
+                <w:t xml:space="preserve">W. S., Suyanto, B., Hestiningsih, I., Mardiyono, &amp; Sukamto. (2014). Rancang Bangun Prototipe Aplikasi Pengenalan Wajah untuk Sistem Absensi Alternatif dengan Metode Haar Like Feature dan Eigenface. </w:t>
+              </w:r>
+              <w:r>
+                <w:rPr>
+                  <w:i/>
+                  <w:iCs/>
+                  <w:noProof/>
+                </w:rPr>
+                <w:t>JTET</w:t>
+              </w:r>
+              <w:r>
+                <w:rPr>
+                  <w:noProof/>
+                </w:rPr>
+                <w:t>, 93-98.</w:t>
+              </w:r>
+            </w:p>
+            <w:p>
               <w:r>
                 <w:rPr>
                   <w:b/>
@@ -7741,7 +9065,10 @@
         </w:sdt>
       </w:sdtContent>
     </w:sdt>
-    <w:p/>
+    <w:p>
+      <w:bookmarkStart w:id="16" w:name="_GoBack"/>
+      <w:bookmarkEnd w:id="16"/>
+    </w:p>
     <w:sectPr>
       <w:pgSz w:w="11907" w:h="16840" w:code="9"/>
       <w:pgMar w:top="1701" w:right="1701" w:bottom="1701" w:left="2268" w:header="720" w:footer="720" w:gutter="0"/>
@@ -10316,7 +11643,7 @@
         </b:NameList>
       </b:Author>
     </b:Author>
-    <b:RefOrder>3</b:RefOrder>
+    <b:RefOrder>2</b:RefOrder>
   </b:Source>
   <b:Source>
     <b:Tag>Sun05</b:Tag>
@@ -10335,7 +11662,7 @@
         </b:NameList>
       </b:Author>
     </b:Author>
-    <b:RefOrder>4</b:RefOrder>
+    <b:RefOrder>3</b:RefOrder>
   </b:Source>
   <b:Source>
     <b:Tag>Den16</b:Tag>
@@ -10375,7 +11702,7 @@
         </b:NameList>
       </b:Author>
     </b:Author>
-    <b:RefOrder>5</b:RefOrder>
+    <b:RefOrder>4</b:RefOrder>
   </b:Source>
   <b:Source>
     <b:Tag>Eko15</b:Tag>
@@ -10403,7 +11730,7 @@
         </b:NameList>
       </b:Author>
     </b:Author>
-    <b:RefOrder>6</b:RefOrder>
+    <b:RefOrder>5</b:RefOrder>
   </b:Source>
   <b:Source>
     <b:Tag>Sya17</b:Tag>
@@ -10423,7 +11750,7 @@
         </b:NameList>
       </b:Author>
     </b:Author>
-    <b:RefOrder>7</b:RefOrder>
+    <b:RefOrder>6</b:RefOrder>
   </b:Source>
   <b:Source>
     <b:Tag>Sol13</b:Tag>
@@ -10447,7 +11774,7 @@
         </b:NameList>
       </b:Author>
     </b:Author>
-    <b:RefOrder>8</b:RefOrder>
+    <b:RefOrder>7</b:RefOrder>
   </b:Source>
   <b:Source>
     <b:Tag>Asa13</b:Tag>
@@ -10498,7 +11825,7 @@
         </b:NameList>
       </b:Author>
     </b:Author>
-    <b:RefOrder>9</b:RefOrder>
+    <b:RefOrder>8</b:RefOrder>
   </b:Source>
   <b:Source>
     <b:Tag>fig16</b:Tag>
@@ -10527,7 +11854,7 @@
         </b:NameList>
       </b:Author>
     </b:Author>
-    <b:RefOrder>10</b:RefOrder>
+    <b:RefOrder>9</b:RefOrder>
   </b:Source>
   <b:Source>
     <b:Tag>IAN10</b:Tag>
@@ -10547,13 +11874,47 @@
         </b:NameList>
       </b:Author>
     </b:Author>
-    <b:RefOrder>2</b:RefOrder>
+    <b:RefOrder>10</b:RefOrder>
+  </b:Source>
+  <b:Source>
+    <b:Tag>Wah14</b:Tag>
+    <b:SourceType>JournalArticle</b:SourceType>
+    <b:Guid>{3658A742-D46D-425B-AEBE-677B918FF9A3}</b:Guid>
+    <b:Title>Rancang Bangun Prototipe Aplikasi Pengenalan Wajah untuk Sistem Absensi Alternatif dengan Metode Haar Like Feature dan Eigenface</b:Title>
+    <b:Year>2014</b:Year>
+    <b:Pages>93-98</b:Pages>
+    <b:JournalName>JTET</b:JournalName>
+    <b:Author>
+      <b:Author>
+        <b:NameList>
+          <b:Person>
+            <b:Middle>Sulistiyo</b:Middle>
+            <b:First>Wahyu</b:First>
+          </b:Person>
+          <b:Person>
+            <b:Last>Suyanto</b:Last>
+            <b:First>Budi</b:First>
+          </b:Person>
+          <b:Person>
+            <b:Last>Hestiningsih</b:Last>
+            <b:First>Idhawati</b:First>
+          </b:Person>
+          <b:Person>
+            <b:First>Mardiyono</b:First>
+          </b:Person>
+          <b:Person>
+            <b:First>Sukamto</b:First>
+          </b:Person>
+        </b:NameList>
+      </b:Author>
+    </b:Author>
+    <b:RefOrder>11</b:RefOrder>
   </b:Source>
 </b:Sources>
 </file>
 
 <file path=customXml/itemProps1.xml><?xml version="1.0" encoding="utf-8"?>
-<ds:datastoreItem xmlns:ds="http://schemas.openxmlformats.org/officeDocument/2006/customXml" ds:itemID="{B1C3C9CC-9245-4144-895E-EF9D0B8086B0}">
+<ds:datastoreItem xmlns:ds="http://schemas.openxmlformats.org/officeDocument/2006/customXml" ds:itemID="{5198C149-4445-4ED1-9D9F-C74B05FDD9D4}">
   <ds:schemaRefs>
     <ds:schemaRef ds:uri="http://schemas.openxmlformats.org/officeDocument/2006/bibliography"/>
   </ds:schemaRefs>

</xml_diff>

<commit_message>
update tanggal 24 mei 2018
</commit_message>
<xml_diff>
--- a/tongkat tunanetra/PROPOSAL PENELITIAN TUGAS AKHIR.docx
+++ b/tongkat tunanetra/PROPOSAL PENELITIAN TUGAS AKHIR.docx
@@ -284,18 +284,6 @@
     <w:p>
       <w:pPr>
         <w:spacing w:line="360" w:lineRule="auto"/>
-        <w:jc w:val="center"/>
-      </w:pPr>
-    </w:p>
-    <w:p>
-      <w:pPr>
-        <w:spacing w:line="360" w:lineRule="auto"/>
-        <w:jc w:val="center"/>
-      </w:pPr>
-    </w:p>
-    <w:p>
-      <w:pPr>
-        <w:spacing w:line="360" w:lineRule="auto"/>
       </w:pPr>
     </w:p>
     <w:p>
@@ -2784,7 +2772,10 @@
         <w:jc w:val="both"/>
       </w:pPr>
       <w:r>
-        <w:t>Merancang tongkat untuk tunanetra menggunakan raspberry pi dan sensor ultrasonik</w:t>
+        <w:t>Merancang tongkat untuk tunanetra menggunakan raspberry pi dan sens</w:t>
+      </w:r>
+      <w:r>
+        <w:t>or ultrasonik untuk membantu tunanetra dalam mendeteksi suatu halangan ketika berjalan</w:t>
       </w:r>
       <w:r>
         <w:t>;</w:t>
@@ -2801,22 +2792,11 @@
         <w:jc w:val="both"/>
       </w:pPr>
       <w:r>
-        <w:t>Membantu tunanetra mampu mengetahui nama benda</w:t>
-      </w:r>
-      <w:r>
-        <w:t xml:space="preserve"> dengan menggunakan </w:t>
-      </w:r>
-      <w:r>
-        <w:rPr>
-          <w:i/>
-        </w:rPr>
-        <w:t xml:space="preserve">raspberry pi </w:t>
-      </w:r>
-      <w:r>
-        <w:t>dan sensor ultrasonik</w:t>
-      </w:r>
-      <w:bookmarkStart w:id="7" w:name="_GoBack"/>
-      <w:bookmarkEnd w:id="7"/>
+        <w:t xml:space="preserve">Membantu tunanetra mampu mengetahui </w:t>
+      </w:r>
+      <w:r>
+        <w:t>jenis benda yang menghalangi ketika dia sedang berjalan</w:t>
+      </w:r>
       <w:r>
         <w:t xml:space="preserve">; </w:t>
       </w:r>
@@ -2832,7 +2812,19 @@
         <w:jc w:val="both"/>
       </w:pPr>
       <w:r>
-        <w:t>Membantu tunanetra dalam mengidentifikasi benda melalui keluar suara.</w:t>
+        <w:t>Membantu tunanetra dalam mengidentifikasi benda melalui keluar</w:t>
+      </w:r>
+      <w:r>
+        <w:t xml:space="preserve">an </w:t>
+      </w:r>
+      <w:r>
+        <w:t xml:space="preserve"> suara</w:t>
+      </w:r>
+      <w:r>
+        <w:t xml:space="preserve"> yang dihasilkan oleh headset</w:t>
+      </w:r>
+      <w:r>
+        <w:t>.</w:t>
       </w:r>
     </w:p>
     <w:p>
@@ -2850,14 +2842,14 @@
           <w:b/>
         </w:rPr>
       </w:pPr>
-      <w:bookmarkStart w:id="8" w:name="_Toc514844053"/>
+      <w:bookmarkStart w:id="7" w:name="_Toc514844053"/>
       <w:r>
         <w:rPr>
           <w:b/>
         </w:rPr>
         <w:t>Batasan Masalah</w:t>
       </w:r>
-      <w:bookmarkEnd w:id="8"/>
+      <w:bookmarkEnd w:id="7"/>
     </w:p>
     <w:p>
       <w:pPr>
@@ -2950,7 +2942,7 @@
           <w:b/>
         </w:rPr>
       </w:pPr>
-      <w:bookmarkStart w:id="9" w:name="_Toc514844054"/>
+      <w:bookmarkStart w:id="8" w:name="_Toc514844054"/>
       <w:r>
         <w:rPr>
           <w:b/>
@@ -2963,7 +2955,7 @@
         </w:rPr>
         <w:t>Penelitian</w:t>
       </w:r>
-      <w:bookmarkEnd w:id="9"/>
+      <w:bookmarkEnd w:id="8"/>
     </w:p>
     <w:p>
       <w:pPr>
@@ -3057,14 +3049,14 @@
           <w:b/>
         </w:rPr>
       </w:pPr>
-      <w:bookmarkStart w:id="10" w:name="_Toc514844055"/>
+      <w:bookmarkStart w:id="9" w:name="_Toc514844055"/>
       <w:r>
         <w:rPr>
           <w:b/>
         </w:rPr>
         <w:t>Tinjauan Pustaka</w:t>
       </w:r>
-      <w:bookmarkEnd w:id="10"/>
+      <w:bookmarkEnd w:id="9"/>
     </w:p>
     <w:p>
       <w:pPr>
@@ -3138,14 +3130,14 @@
         <w:t>”</w:t>
       </w:r>
       <w:r>
-        <w:t xml:space="preserve">. Dalam penelitian ini membuat tongkat untuk tunanetra menggunakan sensor ultrasonik dan mikrokontroler atmega8l dengan hasil </w:t>
-      </w:r>
-      <w:r>
-        <w:t xml:space="preserve">Implementasi sensor ultrasonik pada tongka yang mampu mendeteksi </w:t>
+        <w:t xml:space="preserve">. Dalam penelitian ini membuat tongkat untuk tunanetra </w:t>
       </w:r>
       <w:r>
         <w:lastRenderedPageBreak/>
-        <w:t>halangan</w:t>
+        <w:t xml:space="preserve">menggunakan sensor ultrasonik dan mikrokontroler atmega8l dengan hasil </w:t>
+      </w:r>
+      <w:r>
+        <w:t>Implementasi sensor ultrasonik pada tongka yang mampu mendeteksi halangan</w:t>
       </w:r>
       <w:r>
         <w:t xml:space="preserve"> </w:t>
@@ -3347,7 +3339,11 @@
       </w:r>
       <w:proofErr w:type="gramEnd"/>
       <w:r>
-        <w:t xml:space="preserve"> dari penelitian ini ialah didapatkan suatu sistem yang dapat membedakan jenis-jenis objek berdasarkan jenis warna dan bentuk dari suatu objek menggunakan system pengolahan citra pada raspberry menggunakan openCV serta mengendalikan motor servo untuk memisahkan objek.</w:t>
+        <w:t xml:space="preserve"> dari penelitian ini ialah didapatkan suatu sistem yang dapat membedakan jenis-jenis objek berdasarkan jenis warna dan bentuk dari suatu objek </w:t>
+      </w:r>
+      <w:r>
+        <w:lastRenderedPageBreak/>
+        <w:t>menggunakan system pengolahan citra pada raspberry menggunakan openCV serta mengendalikan motor servo untuk memisahkan objek.</w:t>
       </w:r>
     </w:p>
     <w:p>
@@ -3357,7 +3353,6 @@
         <w:jc w:val="both"/>
       </w:pPr>
       <w:r>
-        <w:lastRenderedPageBreak/>
         <w:t>Dari penelitian-penelitian diatas, dijadikan sebagai tinjauan pustaka dan referensi dalam melakukan penelitian tugas akhir ini,</w:t>
       </w:r>
       <w:r>
@@ -4300,7 +4295,7 @@
           <w:b/>
         </w:rPr>
       </w:pPr>
-      <w:bookmarkStart w:id="11" w:name="_Toc514844056"/>
+      <w:bookmarkStart w:id="10" w:name="_Toc514844056"/>
       <w:r>
         <w:rPr>
           <w:b/>
@@ -4314,7 +4309,7 @@
         </w:rPr>
         <w:t>Penelitian</w:t>
       </w:r>
-      <w:bookmarkEnd w:id="11"/>
+      <w:bookmarkEnd w:id="10"/>
     </w:p>
     <w:p>
       <w:pPr>
@@ -4348,14 +4343,14 @@
         </w:rPr>
         <w:t xml:space="preserve"> </w:t>
       </w:r>
-      <w:bookmarkStart w:id="12" w:name="_Toc514844057"/>
+      <w:bookmarkStart w:id="11" w:name="_Toc514844057"/>
       <w:r>
         <w:rPr>
           <w:b/>
         </w:rPr>
         <w:t>Kerangka Penelitian</w:t>
       </w:r>
-      <w:bookmarkEnd w:id="12"/>
+      <w:bookmarkEnd w:id="11"/>
     </w:p>
     <w:p>
       <w:pPr>
@@ -4382,7 +4377,7 @@
         <w:jc w:val="both"/>
       </w:pPr>
       <w:r>
-        <w:object w:dxaOrig="15150" w:dyaOrig="13530" w14:anchorId="54411D0D">
+        <w:object w:dxaOrig="15150" w:dyaOrig="14250" w14:anchorId="52ECD6EB">
           <v:shapetype id="_x0000_t75" coordsize="21600,21600" o:spt="75" o:preferrelative="t" path="m@4@5l@4@11@9@11@9@5xe" filled="f" stroked="f">
             <v:stroke joinstyle="miter"/>
             <v:formulas>
@@ -4402,10 +4397,10 @@
             <v:path o:extrusionok="f" gradientshapeok="t" o:connecttype="rect"/>
             <o:lock v:ext="edit" aspectratio="t"/>
           </v:shapetype>
-          <v:shape id="_x0000_i1025" type="#_x0000_t75" style="width:396.15pt;height:353.8pt" o:ole="">
+          <v:shape id="_x0000_i1025" type="#_x0000_t75" style="width:396.15pt;height:372.65pt" o:ole="">
             <v:imagedata r:id="rId18" o:title=""/>
           </v:shape>
-          <o:OLEObject Type="Embed" ProgID="Visio.Drawing.15" ShapeID="_x0000_i1025" DrawAspect="Content" ObjectID="_1588590726" r:id="rId19"/>
+          <o:OLEObject Type="Embed" ProgID="Visio.Drawing.15" ShapeID="_x0000_i1025" DrawAspect="Content" ObjectID="_1588709046" r:id="rId19"/>
         </w:object>
       </w:r>
     </w:p>
@@ -4485,11 +4480,11 @@
         <w:jc w:val="both"/>
       </w:pPr>
       <w:r>
-        <w:object w:dxaOrig="15150" w:dyaOrig="15495" w14:anchorId="4BDB11C4">
-          <v:shape id="_x0000_i1026" type="#_x0000_t75" style="width:396.15pt;height:405.2pt" o:ole="">
+        <w:object w:dxaOrig="15255" w:dyaOrig="17295" w14:anchorId="0C99435C">
+          <v:shape id="_x0000_i1026" type="#_x0000_t75" style="width:396.65pt;height:449.65pt" o:ole="">
             <v:imagedata r:id="rId20" o:title=""/>
           </v:shape>
-          <o:OLEObject Type="Embed" ProgID="Visio.Drawing.15" ShapeID="_x0000_i1026" DrawAspect="Content" ObjectID="_1588590727" r:id="rId21"/>
+          <o:OLEObject Type="Embed" ProgID="Visio.Drawing.15" ShapeID="_x0000_i1026" DrawAspect="Content" ObjectID="_1588709047" r:id="rId21"/>
         </w:object>
       </w:r>
     </w:p>
@@ -4561,103 +4556,22 @@
           <w:b/>
         </w:rPr>
       </w:pPr>
-      <w:bookmarkStart w:id="13" w:name="_Toc514844058"/>
       <w:r>
         <w:rPr>
           <w:b/>
         </w:rPr>
-        <w:t>Metode Peng</w:t>
-      </w:r>
-      <w:r>
-        <w:rPr>
-          <w:b/>
-        </w:rPr>
-        <w:t>umpulan Data</w:t>
-      </w:r>
-      <w:bookmarkEnd w:id="13"/>
-    </w:p>
-    <w:p>
-      <w:pPr>
+        <w:t>Studi Pendahuluan</w:t>
+      </w:r>
+    </w:p>
+    <w:p>
+      <w:pPr>
+        <w:pStyle w:val="ListParagraph"/>
         <w:spacing w:line="360" w:lineRule="auto"/>
-        <w:ind w:firstLine="425"/>
+        <w:ind w:left="0" w:firstLine="426"/>
         <w:jc w:val="both"/>
-        <w:rPr>
-          <w:rStyle w:val="fontstyle01"/>
-        </w:rPr>
-      </w:pPr>
-      <w:r>
-        <w:rPr>
-          <w:rStyle w:val="fontstyle01"/>
-        </w:rPr>
-        <w:t>Pada tahapan pengumpulan data ini, peneliti menggunakan metode studi pustaka (</w:t>
-      </w:r>
-      <w:r>
-        <w:rPr>
-          <w:rStyle w:val="fontstyle21"/>
-        </w:rPr>
-        <w:t>Study literature</w:t>
-      </w:r>
-      <w:r>
-        <w:rPr>
-          <w:rStyle w:val="fontstyle01"/>
-        </w:rPr>
-        <w:t xml:space="preserve">), yaitu mengutip dari beberapa bacaan yang dikutip dapat berupa teori ataupun pendapat dari beberapa buku bacaan dan buku diktat yang dipergunakan selama kuliah. Hal ini dimaksudkan untuk memberikan landasan teori yang kuat melalui buku-buku atau literatur yang tersedia diperpustakaan, baik </w:t>
-      </w:r>
-      <w:r>
-        <w:rPr>
-          <w:rStyle w:val="fontstyle01"/>
-        </w:rPr>
-        <w:t>berupa bahan-bahan kuliah dan buku yang berhubungan dengan penulisan</w:t>
-      </w:r>
-      <w:r>
-        <w:rPr>
-          <w:rStyle w:val="fontstyle01"/>
-        </w:rPr>
-        <w:t xml:space="preserve"> </w:t>
-      </w:r>
-      <w:r>
-        <w:rPr>
-          <w:rStyle w:val="fontstyle01"/>
-        </w:rPr>
-        <w:t>penelitian tugas akhir dan pengumpulan data dengan menggunakan fasilitas mesin</w:t>
-      </w:r>
-      <w:r>
-        <w:rPr>
-          <w:rStyle w:val="fontstyle01"/>
-        </w:rPr>
-        <w:t xml:space="preserve"> </w:t>
-      </w:r>
-      <w:r>
-        <w:rPr>
-          <w:rStyle w:val="fontstyle01"/>
-        </w:rPr>
-        <w:t>pencari (search engine) berupa jurnal elektronik maupun dokumen-dokumen</w:t>
-      </w:r>
-      <w:r>
-        <w:rPr>
-          <w:rStyle w:val="fontstyle01"/>
-        </w:rPr>
-        <w:t xml:space="preserve"> </w:t>
-      </w:r>
-      <w:r>
-        <w:rPr>
-          <w:rStyle w:val="fontstyle01"/>
-        </w:rPr>
-        <w:t>elektronik yang berkaitan dengan penelitian tugas akhir.</w:t>
-      </w:r>
-    </w:p>
-    <w:p>
-      <w:pPr>
-        <w:spacing w:after="160"/>
-        <w:rPr>
-          <w:rStyle w:val="fontstyle01"/>
-        </w:rPr>
-      </w:pPr>
-      <w:r>
-        <w:rPr>
-          <w:rStyle w:val="fontstyle01"/>
-        </w:rPr>
-        <w:br w:type="page"/>
+      </w:pPr>
+      <w:r>
+        <w:t>Pada tahapan studi pendaluluan ini peneliti melakukan identifikasi permasalahan yang ada, setalah itu penulis melakukan</w:t>
       </w:r>
     </w:p>
     <w:p>
@@ -4675,15 +4589,107 @@
           <w:b/>
         </w:rPr>
       </w:pPr>
-      <w:bookmarkStart w:id="14" w:name="_Toc514844059"/>
       <w:r>
         <w:rPr>
           <w:b/>
         </w:rPr>
+        <w:t>Studi Pengumpulan Data</w:t>
+      </w:r>
+    </w:p>
+    <w:p>
+      <w:pPr>
+        <w:spacing w:line="360" w:lineRule="auto"/>
+        <w:ind w:firstLine="425"/>
+        <w:jc w:val="both"/>
+        <w:rPr>
+          <w:rStyle w:val="fontstyle01"/>
+        </w:rPr>
+      </w:pPr>
+      <w:r>
+        <w:rPr>
+          <w:rStyle w:val="fontstyle01"/>
+        </w:rPr>
+        <w:t>Pada tahapan pengumpulan data ini, peneliti menggunakan metode studi pustaka (</w:t>
+      </w:r>
+      <w:r>
+        <w:rPr>
+          <w:rStyle w:val="fontstyle21"/>
+        </w:rPr>
+        <w:t>Study literature</w:t>
+      </w:r>
+      <w:r>
+        <w:rPr>
+          <w:rStyle w:val="fontstyle01"/>
+        </w:rPr>
+        <w:t xml:space="preserve">), yaitu mengutip dari beberapa bacaan yang dikutip dapat berupa teori ataupun pendapat dari beberapa buku bacaan dan buku diktat yang dipergunakan selama kuliah. Hal ini dimaksudkan untuk memberikan landasan teori yang kuat melalui buku-buku atau literatur yang tersedia diperpustakaan, baik </w:t>
+      </w:r>
+      <w:r>
+        <w:rPr>
+          <w:rStyle w:val="fontstyle01"/>
+        </w:rPr>
         <w:lastRenderedPageBreak/>
+        <w:t>berupa bahan-bahan kuliah dan buku yang berhubungan dengan penulisan</w:t>
+      </w:r>
+      <w:r>
+        <w:rPr>
+          <w:rStyle w:val="fontstyle01"/>
+        </w:rPr>
+        <w:t xml:space="preserve"> </w:t>
+      </w:r>
+      <w:r>
+        <w:rPr>
+          <w:rStyle w:val="fontstyle01"/>
+        </w:rPr>
+        <w:t>penelitian tugas akhir dan pengumpulan data dengan menggunakan fasilitas mesin</w:t>
+      </w:r>
+      <w:r>
+        <w:rPr>
+          <w:rStyle w:val="fontstyle01"/>
+        </w:rPr>
+        <w:t xml:space="preserve"> </w:t>
+      </w:r>
+      <w:r>
+        <w:rPr>
+          <w:rStyle w:val="fontstyle01"/>
+        </w:rPr>
+        <w:t>pencari (search engine) berupa jurnal elektronik maupun dokumen-dokumen</w:t>
+      </w:r>
+      <w:r>
+        <w:rPr>
+          <w:rStyle w:val="fontstyle01"/>
+        </w:rPr>
+        <w:t xml:space="preserve"> </w:t>
+      </w:r>
+      <w:r>
+        <w:rPr>
+          <w:rStyle w:val="fontstyle01"/>
+        </w:rPr>
+        <w:t>elektronik yang berkaitan dengan penelitian tugas akhir.</w:t>
+      </w:r>
+    </w:p>
+    <w:p>
+      <w:pPr>
+        <w:pStyle w:val="ListParagraph"/>
+        <w:numPr>
+          <w:ilvl w:val="1"/>
+          <w:numId w:val="1"/>
+        </w:numPr>
+        <w:spacing w:line="360" w:lineRule="auto"/>
+        <w:ind w:left="426" w:hanging="426"/>
+        <w:jc w:val="both"/>
+        <w:outlineLvl w:val="0"/>
+        <w:rPr>
+          <w:b/>
+        </w:rPr>
+      </w:pPr>
+      <w:bookmarkStart w:id="12" w:name="_Toc514844059"/>
+      <w:r>
+        <w:rPr>
+          <w:b/>
+        </w:rPr>
         <w:t>Metode Pengembangan Sistem</w:t>
       </w:r>
-      <w:bookmarkEnd w:id="14"/>
+      <w:bookmarkEnd w:id="12"/>
     </w:p>
     <w:p>
       <w:pPr>
@@ -5064,7 +5070,11 @@
         <w:t xml:space="preserve">prototype </w:t>
       </w:r>
       <w:r>
-        <w:t>tongkat tunanetra menggunakan sensor ultrasonik HR-SR04, raspberry pi 3 model b dan perangkat keras pendukung lainnya. Perangkat lunak yang dibutuhkan diantaranya python 3.5, IDLE python GUI, editor sublime, dan perangkat lunak lainya.</w:t>
+        <w:t xml:space="preserve">tongkat tunanetra menggunakan sensor ultrasonik HR-SR04, raspberry pi 3 </w:t>
+      </w:r>
+      <w:r>
+        <w:lastRenderedPageBreak/>
+        <w:t>model b dan perangkat keras pendukung lainnya. Perangkat lunak yang dibutuhkan diantaranya python 3.5, IDLE python GUI, editor sublime, dan perangkat lunak lainya.</w:t>
       </w:r>
     </w:p>
     <w:p>
@@ -5096,7 +5106,6 @@
         <w:jc w:val="both"/>
       </w:pPr>
       <w:r>
-        <w:lastRenderedPageBreak/>
         <w:t>Desain program diterjemahkan ke dalam kode-kode dengan menggunakan Bahasa programan yang sudah ditentukan Bahasa python untuk raspberry Pi. Program yang dibangun langsung diuji secara unit.</w:t>
       </w:r>
     </w:p>
@@ -5184,6 +5193,187 @@
       <w:r>
         <w:t>yang tidak ditemukan pada tahap-tahap sebelumnya, perbaikan pada unit sistem dan pengembangan pelayanan sistem.</w:t>
       </w:r>
+    </w:p>
+    <w:p>
+      <w:pPr>
+        <w:pStyle w:val="ListParagraph"/>
+        <w:numPr>
+          <w:ilvl w:val="1"/>
+          <w:numId w:val="1"/>
+        </w:numPr>
+        <w:spacing w:line="360" w:lineRule="auto"/>
+        <w:ind w:left="426" w:hanging="426"/>
+        <w:jc w:val="both"/>
+        <w:outlineLvl w:val="0"/>
+        <w:rPr>
+          <w:b/>
+        </w:rPr>
+      </w:pPr>
+      <w:r>
+        <w:rPr>
+          <w:b/>
+        </w:rPr>
+        <w:t>Analisis Sistem</w:t>
+      </w:r>
+    </w:p>
+    <w:p>
+      <w:pPr>
+        <w:pStyle w:val="ListParagraph"/>
+        <w:spacing w:line="360" w:lineRule="auto"/>
+        <w:ind w:left="0" w:firstLine="426"/>
+        <w:jc w:val="both"/>
+      </w:pPr>
+      <w:r>
+        <w:t>Pada tahapan analisis sistem penulis menganalisis kebutuhan apa saja yang diperlukan selama proses penelitian ini diantaranya adalah sebagai berikut:</w:t>
+      </w:r>
+    </w:p>
+    <w:p>
+      <w:pPr>
+        <w:pStyle w:val="ListParagraph"/>
+        <w:numPr>
+          <w:ilvl w:val="0"/>
+          <w:numId w:val="12"/>
+        </w:numPr>
+        <w:spacing w:line="360" w:lineRule="auto"/>
+        <w:jc w:val="both"/>
+      </w:pPr>
+      <w:r>
+        <w:t>Analisis masalah</w:t>
+      </w:r>
+    </w:p>
+    <w:p>
+      <w:pPr>
+        <w:pStyle w:val="ListParagraph"/>
+        <w:numPr>
+          <w:ilvl w:val="0"/>
+          <w:numId w:val="12"/>
+        </w:numPr>
+        <w:spacing w:line="360" w:lineRule="auto"/>
+        <w:jc w:val="both"/>
+      </w:pPr>
+      <w:r>
+        <w:t xml:space="preserve">Analisis pengguna </w:t>
+      </w:r>
+    </w:p>
+    <w:p>
+      <w:pPr>
+        <w:pStyle w:val="ListParagraph"/>
+        <w:numPr>
+          <w:ilvl w:val="0"/>
+          <w:numId w:val="12"/>
+        </w:numPr>
+        <w:spacing w:line="360" w:lineRule="auto"/>
+        <w:jc w:val="both"/>
+      </w:pPr>
+      <w:r>
+        <w:t>Analisis kebutuhan</w:t>
+      </w:r>
+      <w:bookmarkStart w:id="13" w:name="_GoBack"/>
+      <w:bookmarkEnd w:id="13"/>
+      <w:r>
+        <w:t xml:space="preserve"> perangkat keras</w:t>
+      </w:r>
+    </w:p>
+    <w:p>
+      <w:pPr>
+        <w:pStyle w:val="ListParagraph"/>
+        <w:numPr>
+          <w:ilvl w:val="0"/>
+          <w:numId w:val="12"/>
+        </w:numPr>
+        <w:spacing w:line="360" w:lineRule="auto"/>
+        <w:jc w:val="both"/>
+      </w:pPr>
+      <w:r>
+        <w:t>Analisis kebutuhan perangkat lunak</w:t>
+      </w:r>
+    </w:p>
+    <w:p>
+      <w:pPr>
+        <w:pStyle w:val="ListParagraph"/>
+        <w:numPr>
+          <w:ilvl w:val="1"/>
+          <w:numId w:val="1"/>
+        </w:numPr>
+        <w:spacing w:line="360" w:lineRule="auto"/>
+        <w:ind w:left="426" w:hanging="426"/>
+        <w:jc w:val="both"/>
+        <w:outlineLvl w:val="0"/>
+        <w:rPr>
+          <w:b/>
+        </w:rPr>
+      </w:pPr>
+      <w:r>
+        <w:rPr>
+          <w:b/>
+        </w:rPr>
+        <w:t>Desain Sistem</w:t>
+      </w:r>
+    </w:p>
+    <w:p>
+      <w:pPr>
+        <w:rPr>
+          <w:b/>
+        </w:rPr>
+      </w:pPr>
+    </w:p>
+    <w:p>
+      <w:pPr>
+        <w:pStyle w:val="ListParagraph"/>
+        <w:numPr>
+          <w:ilvl w:val="1"/>
+          <w:numId w:val="1"/>
+        </w:numPr>
+        <w:spacing w:line="360" w:lineRule="auto"/>
+        <w:ind w:left="426" w:hanging="426"/>
+        <w:jc w:val="both"/>
+        <w:outlineLvl w:val="0"/>
+        <w:rPr>
+          <w:b/>
+        </w:rPr>
+      </w:pPr>
+      <w:r>
+        <w:rPr>
+          <w:b/>
+        </w:rPr>
+        <w:t>Merancang Sistem Tongkat Tunanetra</w:t>
+      </w:r>
+    </w:p>
+    <w:p>
+      <w:pPr>
+        <w:rPr>
+          <w:b/>
+        </w:rPr>
+      </w:pPr>
+    </w:p>
+    <w:p>
+      <w:pPr>
+        <w:pStyle w:val="ListParagraph"/>
+        <w:numPr>
+          <w:ilvl w:val="1"/>
+          <w:numId w:val="1"/>
+        </w:numPr>
+        <w:spacing w:line="360" w:lineRule="auto"/>
+        <w:ind w:left="426" w:hanging="426"/>
+        <w:jc w:val="both"/>
+        <w:outlineLvl w:val="0"/>
+        <w:rPr>
+          <w:b/>
+        </w:rPr>
+      </w:pPr>
+      <w:r>
+        <w:rPr>
+          <w:b/>
+        </w:rPr>
+        <w:t>Pengujian Sistem</w:t>
+      </w:r>
+    </w:p>
+    <w:p>
+      <w:pPr>
+        <w:rPr>
+          <w:b/>
+        </w:rPr>
+      </w:pPr>
     </w:p>
     <w:p>
       <w:pPr>
@@ -5208,7 +5398,7 @@
           <w:b/>
         </w:rPr>
       </w:pPr>
-      <w:bookmarkStart w:id="15" w:name="_Toc514844060"/>
+      <w:bookmarkStart w:id="14" w:name="_Toc514844060"/>
       <w:r>
         <w:rPr>
           <w:b/>
@@ -5216,7 +5406,7 @@
         <w:lastRenderedPageBreak/>
         <w:t>Jadwal Penelitian</w:t>
       </w:r>
-      <w:bookmarkEnd w:id="15"/>
+      <w:bookmarkEnd w:id="14"/>
     </w:p>
     <w:p>
       <w:pPr>
@@ -8712,12 +8902,12 @@
         <w:jc w:val="center"/>
         <w:outlineLvl w:val="0"/>
       </w:pPr>
-      <w:bookmarkStart w:id="16" w:name="_Toc514844061"/>
+      <w:bookmarkStart w:id="15" w:name="_Toc514844061"/>
       <w:r>
         <w:lastRenderedPageBreak/>
         <w:t>Daftar Pustaka</w:t>
       </w:r>
-      <w:bookmarkEnd w:id="16"/>
+      <w:bookmarkEnd w:id="15"/>
     </w:p>
     <w:sdt>
       <w:sdtPr>
@@ -9486,7 +9676,7 @@
   <w:abstractNum w:abstractNumId="0" w15:restartNumberingAfterBreak="0">
     <w:nsid w:val="16CE0EFF"/>
     <w:multiLevelType w:val="hybridMultilevel"/>
-    <w:tmpl w:val="82601916"/>
+    <w:tmpl w:val="FCB8E912"/>
     <w:lvl w:ilvl="0" w:tplc="0409000F">
       <w:start w:val="1"/>
       <w:numFmt w:val="decimal"/>
@@ -10603,6 +10793,95 @@
       <w:lvlJc w:val="right"/>
       <w:pPr>
         <w:ind w:left="6404" w:hanging="180"/>
+      </w:pPr>
+    </w:lvl>
+  </w:abstractNum>
+  <w:abstractNum w:abstractNumId="11" w15:restartNumberingAfterBreak="0">
+    <w:nsid w:val="760208AE"/>
+    <w:multiLevelType w:val="hybridMultilevel"/>
+    <w:tmpl w:val="FCB8E912"/>
+    <w:lvl w:ilvl="0" w:tplc="0409000F">
+      <w:start w:val="1"/>
+      <w:numFmt w:val="decimal"/>
+      <w:lvlText w:val="%1."/>
+      <w:lvlJc w:val="left"/>
+      <w:pPr>
+        <w:ind w:left="720" w:hanging="360"/>
+      </w:pPr>
+      <w:rPr>
+        <w:rFonts w:hint="default"/>
+      </w:rPr>
+    </w:lvl>
+    <w:lvl w:ilvl="1" w:tplc="04090019" w:tentative="1">
+      <w:start w:val="1"/>
+      <w:numFmt w:val="lowerLetter"/>
+      <w:lvlText w:val="%2."/>
+      <w:lvlJc w:val="left"/>
+      <w:pPr>
+        <w:ind w:left="1440" w:hanging="360"/>
+      </w:pPr>
+    </w:lvl>
+    <w:lvl w:ilvl="2" w:tplc="0409001B" w:tentative="1">
+      <w:start w:val="1"/>
+      <w:numFmt w:val="lowerRoman"/>
+      <w:lvlText w:val="%3."/>
+      <w:lvlJc w:val="right"/>
+      <w:pPr>
+        <w:ind w:left="2160" w:hanging="180"/>
+      </w:pPr>
+    </w:lvl>
+    <w:lvl w:ilvl="3" w:tplc="0409000F" w:tentative="1">
+      <w:start w:val="1"/>
+      <w:numFmt w:val="decimal"/>
+      <w:lvlText w:val="%4."/>
+      <w:lvlJc w:val="left"/>
+      <w:pPr>
+        <w:ind w:left="2880" w:hanging="360"/>
+      </w:pPr>
+    </w:lvl>
+    <w:lvl w:ilvl="4" w:tplc="04090019" w:tentative="1">
+      <w:start w:val="1"/>
+      <w:numFmt w:val="lowerLetter"/>
+      <w:lvlText w:val="%5."/>
+      <w:lvlJc w:val="left"/>
+      <w:pPr>
+        <w:ind w:left="3600" w:hanging="360"/>
+      </w:pPr>
+    </w:lvl>
+    <w:lvl w:ilvl="5" w:tplc="0409001B" w:tentative="1">
+      <w:start w:val="1"/>
+      <w:numFmt w:val="lowerRoman"/>
+      <w:lvlText w:val="%6."/>
+      <w:lvlJc w:val="right"/>
+      <w:pPr>
+        <w:ind w:left="4320" w:hanging="180"/>
+      </w:pPr>
+    </w:lvl>
+    <w:lvl w:ilvl="6" w:tplc="0409000F" w:tentative="1">
+      <w:start w:val="1"/>
+      <w:numFmt w:val="decimal"/>
+      <w:lvlText w:val="%7."/>
+      <w:lvlJc w:val="left"/>
+      <w:pPr>
+        <w:ind w:left="5040" w:hanging="360"/>
+      </w:pPr>
+    </w:lvl>
+    <w:lvl w:ilvl="7" w:tplc="04090019" w:tentative="1">
+      <w:start w:val="1"/>
+      <w:numFmt w:val="lowerLetter"/>
+      <w:lvlText w:val="%8."/>
+      <w:lvlJc w:val="left"/>
+      <w:pPr>
+        <w:ind w:left="5760" w:hanging="360"/>
+      </w:pPr>
+    </w:lvl>
+    <w:lvl w:ilvl="8" w:tplc="0409001B" w:tentative="1">
+      <w:start w:val="1"/>
+      <w:numFmt w:val="lowerRoman"/>
+      <w:lvlText w:val="%9."/>
+      <w:lvlJc w:val="right"/>
+      <w:pPr>
+        <w:ind w:left="6480" w:hanging="180"/>
       </w:pPr>
     </w:lvl>
   </w:abstractNum>
@@ -10638,6 +10917,9 @@
   </w:num>
   <w:num w:numId="11">
     <w:abstractNumId w:val="0"/>
+  </w:num>
+  <w:num w:numId="12">
+    <w:abstractNumId w:val="11"/>
   </w:num>
 </w:numbering>
 </file>
@@ -11926,7 +12208,7 @@
 </file>
 
 <file path=customXml/itemProps1.xml><?xml version="1.0" encoding="utf-8"?>
-<ds:datastoreItem xmlns:ds="http://schemas.openxmlformats.org/officeDocument/2006/customXml" ds:itemID="{8AD4DB52-BDA6-442B-AFCD-C543751561F8}">
+<ds:datastoreItem xmlns:ds="http://schemas.openxmlformats.org/officeDocument/2006/customXml" ds:itemID="{F624EAC3-A347-4F2B-9A0F-5ED44D638D62}">
   <ds:schemaRefs>
     <ds:schemaRef ds:uri="http://schemas.openxmlformats.org/officeDocument/2006/bibliography"/>
   </ds:schemaRefs>

</xml_diff>

<commit_message>
menajutkan tahap metodologi penelitian
</commit_message>
<xml_diff>
--- a/tongkat tunanetra/PROPOSAL PENELITIAN TUGAS AKHIR.docx
+++ b/tongkat tunanetra/PROPOSAL PENELITIAN TUGAS AKHIR.docx
@@ -2812,7 +2812,11 @@
         <w:jc w:val="both"/>
       </w:pPr>
       <w:r>
-        <w:t>Membantu tunanetra dalam mengidentifikasi benda melalui keluar</w:t>
+        <w:t xml:space="preserve">Membantu tunanetra dalam mengidentifikasi benda melalui </w:t>
+      </w:r>
+      <w:proofErr w:type="gramStart"/>
+      <w:r>
+        <w:t>keluar</w:t>
       </w:r>
       <w:r>
         <w:t xml:space="preserve">an </w:t>
@@ -2820,8 +2824,12 @@
       <w:r>
         <w:t xml:space="preserve"> suara</w:t>
       </w:r>
+      <w:proofErr w:type="gramEnd"/>
       <w:r>
         <w:t xml:space="preserve"> yang dihasilkan oleh headset</w:t>
+      </w:r>
+      <w:r>
+        <w:t xml:space="preserve"> sehingga tunanetra mengetahui ada benda didepatnya</w:t>
       </w:r>
       <w:r>
         <w:t>.</w:t>
@@ -2924,6 +2932,25 @@
         <w:jc w:val="both"/>
       </w:pPr>
       <w:r>
+        <w:t xml:space="preserve">Sistem yang gunakan </w:t>
+      </w:r>
+      <w:r>
+        <w:t>untuk tunanetra;</w:t>
+      </w:r>
+      <w:bookmarkStart w:id="8" w:name="_GoBack"/>
+      <w:bookmarkEnd w:id="8"/>
+    </w:p>
+    <w:p>
+      <w:pPr>
+        <w:pStyle w:val="ListParagraph"/>
+        <w:numPr>
+          <w:ilvl w:val="0"/>
+          <w:numId w:val="4"/>
+        </w:numPr>
+        <w:spacing w:line="360" w:lineRule="auto"/>
+        <w:jc w:val="both"/>
+      </w:pPr>
+      <w:r>
         <w:t>Model yang digunakan sudah di training terlebih dahulu.</w:t>
       </w:r>
     </w:p>
@@ -2942,7 +2969,7 @@
           <w:b/>
         </w:rPr>
       </w:pPr>
-      <w:bookmarkStart w:id="8" w:name="_Toc514844054"/>
+      <w:bookmarkStart w:id="9" w:name="_Toc514844054"/>
       <w:r>
         <w:rPr>
           <w:b/>
@@ -2955,7 +2982,7 @@
         </w:rPr>
         <w:t>Penelitian</w:t>
       </w:r>
-      <w:bookmarkEnd w:id="8"/>
+      <w:bookmarkEnd w:id="9"/>
     </w:p>
     <w:p>
       <w:pPr>
@@ -3049,14 +3076,14 @@
           <w:b/>
         </w:rPr>
       </w:pPr>
-      <w:bookmarkStart w:id="9" w:name="_Toc514844055"/>
+      <w:bookmarkStart w:id="10" w:name="_Toc514844055"/>
       <w:r>
         <w:rPr>
           <w:b/>
         </w:rPr>
         <w:t>Tinjauan Pustaka</w:t>
       </w:r>
-      <w:bookmarkEnd w:id="9"/>
+      <w:bookmarkEnd w:id="10"/>
     </w:p>
     <w:p>
       <w:pPr>
@@ -3124,17 +3151,17 @@
         <w:t>“</w:t>
       </w:r>
       <w:r>
-        <w:t>Implementasi sensor untrasonik sebagai pemandu jalan bagi tuna netra berbasis mikrokontroler ATMEGA8L</w:t>
+        <w:t xml:space="preserve">Implementasi sensor untrasonik </w:t>
+      </w:r>
+      <w:r>
+        <w:lastRenderedPageBreak/>
+        <w:t>sebagai pemandu jalan bagi tuna netra berbasis mikrokontroler ATMEGA8L</w:t>
       </w:r>
       <w:r>
         <w:t>”</w:t>
       </w:r>
       <w:r>
-        <w:t xml:space="preserve">. Dalam penelitian ini membuat tongkat untuk tunanetra </w:t>
-      </w:r>
-      <w:r>
-        <w:lastRenderedPageBreak/>
-        <w:t xml:space="preserve">menggunakan sensor ultrasonik dan mikrokontroler atmega8l dengan hasil </w:t>
+        <w:t xml:space="preserve">. Dalam penelitian ini membuat tongkat untuk tunanetra menggunakan sensor ultrasonik dan mikrokontroler atmega8l dengan hasil </w:t>
       </w:r>
       <w:r>
         <w:t>Implementasi sensor ultrasonik pada tongka yang mampu mendeteksi halangan</w:t>
@@ -3339,11 +3366,11 @@
       </w:r>
       <w:proofErr w:type="gramEnd"/>
       <w:r>
-        <w:t xml:space="preserve"> dari penelitian ini ialah didapatkan suatu sistem yang dapat membedakan jenis-jenis objek berdasarkan jenis warna dan bentuk dari suatu objek </w:t>
+        <w:t xml:space="preserve"> dari penelitian ini ialah didapatkan suatu sistem yang dapat membedakan jenis-</w:t>
       </w:r>
       <w:r>
         <w:lastRenderedPageBreak/>
-        <w:t>menggunakan system pengolahan citra pada raspberry menggunakan openCV serta mengendalikan motor servo untuk memisahkan objek.</w:t>
+        <w:t>jenis objek berdasarkan jenis warna dan bentuk dari suatu objek menggunakan system pengolahan citra pada raspberry menggunakan openCV serta mengendalikan motor servo untuk memisahkan objek.</w:t>
       </w:r>
     </w:p>
     <w:p>
@@ -4295,7 +4322,7 @@
           <w:b/>
         </w:rPr>
       </w:pPr>
-      <w:bookmarkStart w:id="10" w:name="_Toc514844056"/>
+      <w:bookmarkStart w:id="11" w:name="_Toc514844056"/>
       <w:r>
         <w:rPr>
           <w:b/>
@@ -4309,7 +4336,7 @@
         </w:rPr>
         <w:t>Penelitian</w:t>
       </w:r>
-      <w:bookmarkEnd w:id="10"/>
+      <w:bookmarkEnd w:id="11"/>
     </w:p>
     <w:p>
       <w:pPr>
@@ -4343,14 +4370,14 @@
         </w:rPr>
         <w:t xml:space="preserve"> </w:t>
       </w:r>
-      <w:bookmarkStart w:id="11" w:name="_Toc514844057"/>
+      <w:bookmarkStart w:id="12" w:name="_Toc514844057"/>
       <w:r>
         <w:rPr>
           <w:b/>
         </w:rPr>
         <w:t>Kerangka Penelitian</w:t>
       </w:r>
-      <w:bookmarkEnd w:id="11"/>
+      <w:bookmarkEnd w:id="12"/>
     </w:p>
     <w:p>
       <w:pPr>
@@ -4400,7 +4427,7 @@
           <v:shape id="_x0000_i1025" type="#_x0000_t75" style="width:396.15pt;height:372.65pt" o:ole="">
             <v:imagedata r:id="rId18" o:title=""/>
           </v:shape>
-          <o:OLEObject Type="Embed" ProgID="Visio.Drawing.15" ShapeID="_x0000_i1025" DrawAspect="Content" ObjectID="_1588709046" r:id="rId19"/>
+          <o:OLEObject Type="Embed" ProgID="Visio.Drawing.15" ShapeID="_x0000_i1025" DrawAspect="Content" ObjectID="_1588758784" r:id="rId19"/>
         </w:object>
       </w:r>
     </w:p>
@@ -4484,7 +4511,7 @@
           <v:shape id="_x0000_i1026" type="#_x0000_t75" style="width:396.65pt;height:449.65pt" o:ole="">
             <v:imagedata r:id="rId20" o:title=""/>
           </v:shape>
-          <o:OLEObject Type="Embed" ProgID="Visio.Drawing.15" ShapeID="_x0000_i1026" DrawAspect="Content" ObjectID="_1588709047" r:id="rId21"/>
+          <o:OLEObject Type="Embed" ProgID="Visio.Drawing.15" ShapeID="_x0000_i1026" DrawAspect="Content" ObjectID="_1588758785" r:id="rId21"/>
         </w:object>
       </w:r>
     </w:p>
@@ -4571,7 +4598,18 @@
         <w:jc w:val="both"/>
       </w:pPr>
       <w:r>
-        <w:t>Pada tahapan studi pendaluluan ini peneliti melakukan identifikasi permasalahan yang ada, setalah itu penulis melakukan</w:t>
+        <w:t>Pada tahapan studi pendaluluan ini peneliti melakukan identifikasi permasalahan yang ada, setalah itu penulis m</w:t>
+      </w:r>
+      <w:r>
+        <w:t>erencanakan tujuan penelitian dengan membatasi permasalahan agar penelitian ini tidak melebar kemana – mana sehingga hasil penelitian menjadi terarah, pada tahap selanjutnya adalah menentukan metode pengembangan sistem yang akan penulis gunakan dalam penelitian ini, pada tahap terakhir dalam studi pendahuluan adalah  membuat jadwal penelitian itu sendiri sehingga penelitian ini bisa berjalan tepat waktu.</w:t>
+      </w:r>
+    </w:p>
+    <w:p>
+      <w:pPr>
+        <w:spacing w:after="160"/>
+      </w:pPr>
+      <w:r>
+        <w:br w:type="page"/>
       </w:r>
     </w:p>
     <w:p>
@@ -4593,6 +4631,7 @@
         <w:rPr>
           <w:b/>
         </w:rPr>
+        <w:lastRenderedPageBreak/>
         <w:t>Studi Pengumpulan Data</w:t>
       </w:r>
     </w:p>
@@ -4627,7 +4666,6 @@
         <w:rPr>
           <w:rStyle w:val="fontstyle01"/>
         </w:rPr>
-        <w:lastRenderedPageBreak/>
         <w:t>berupa bahan-bahan kuliah dan buku yang berhubungan dengan penulisan</w:t>
       </w:r>
       <w:r>
@@ -4682,14 +4720,14 @@
           <w:b/>
         </w:rPr>
       </w:pPr>
-      <w:bookmarkStart w:id="12" w:name="_Toc514844059"/>
+      <w:bookmarkStart w:id="13" w:name="_Toc514844059"/>
       <w:r>
         <w:rPr>
           <w:b/>
         </w:rPr>
         <w:t>Metode Pengembangan Sistem</w:t>
       </w:r>
-      <w:bookmarkEnd w:id="12"/>
+      <w:bookmarkEnd w:id="13"/>
     </w:p>
     <w:p>
       <w:pPr>
@@ -5033,6 +5071,7 @@
         <w:rPr>
           <w:i/>
         </w:rPr>
+        <w:lastRenderedPageBreak/>
         <w:t xml:space="preserve">System and software design </w:t>
       </w:r>
       <w:r>
@@ -5070,11 +5109,7 @@
         <w:t xml:space="preserve">prototype </w:t>
       </w:r>
       <w:r>
-        <w:t xml:space="preserve">tongkat tunanetra menggunakan sensor ultrasonik HR-SR04, raspberry pi 3 </w:t>
-      </w:r>
-      <w:r>
-        <w:lastRenderedPageBreak/>
-        <w:t>model b dan perangkat keras pendukung lainnya. Perangkat lunak yang dibutuhkan diantaranya python 3.5, IDLE python GUI, editor sublime, dan perangkat lunak lainya.</w:t>
+        <w:t>tongkat tunanetra menggunakan sensor ultrasonik HR-SR04, raspberry pi 3 model b dan perangkat keras pendukung lainnya. Perangkat lunak yang dibutuhkan diantaranya python 3.5, IDLE python GUI, editor sublime, dan perangkat lunak lainya.</w:t>
       </w:r>
     </w:p>
     <w:p>
@@ -5244,15 +5279,19 @@
     <w:p>
       <w:pPr>
         <w:pStyle w:val="ListParagraph"/>
-        <w:numPr>
-          <w:ilvl w:val="0"/>
-          <w:numId w:val="12"/>
-        </w:numPr>
         <w:spacing w:line="360" w:lineRule="auto"/>
         <w:jc w:val="both"/>
       </w:pPr>
       <w:r>
-        <w:t xml:space="preserve">Analisis pengguna </w:t>
+        <w:t xml:space="preserve">Analisis masalah adalah </w:t>
+      </w:r>
+      <w:proofErr w:type="gramStart"/>
+      <w:r>
+        <w:t>menganalisa  permasalah</w:t>
+      </w:r>
+      <w:proofErr w:type="gramEnd"/>
+      <w:r>
+        <w:t xml:space="preserve"> yang ada disekitar penulis dan kemudian di jadikan referesi sebagai tema pada penelitian penulis.</w:t>
       </w:r>
     </w:p>
     <w:p>
@@ -5266,12 +5305,18 @@
         <w:jc w:val="both"/>
       </w:pPr>
       <w:r>
-        <w:t>Analisis kebutuhan</w:t>
-      </w:r>
-      <w:bookmarkStart w:id="13" w:name="_GoBack"/>
-      <w:bookmarkEnd w:id="13"/>
-      <w:r>
-        <w:t xml:space="preserve"> perangkat keras</w:t>
+        <w:t xml:space="preserve">Analisis pengguna </w:t>
+      </w:r>
+    </w:p>
+    <w:p>
+      <w:pPr>
+        <w:pStyle w:val="ListParagraph"/>
+        <w:spacing w:line="360" w:lineRule="auto"/>
+        <w:jc w:val="both"/>
+      </w:pPr>
+      <w:r>
+        <w:lastRenderedPageBreak/>
+        <w:t>Pada tahapan analisis pengguna adalah menganalisa kebutuhan apa saja yang dibutuhkan oleh pengguna dalam penelitian ini.</w:t>
       </w:r>
     </w:p>
     <w:p>
@@ -5285,7 +5330,59 @@
         <w:jc w:val="both"/>
       </w:pPr>
       <w:r>
+        <w:t>Analisis kebutuhan perangkat keras</w:t>
+      </w:r>
+    </w:p>
+    <w:p>
+      <w:pPr>
+        <w:pStyle w:val="ListParagraph"/>
+        <w:spacing w:line="360" w:lineRule="auto"/>
+        <w:jc w:val="both"/>
+      </w:pPr>
+      <w:r>
+        <w:t>Analalisis kebutuhan perangkat keras adalah menganalisa kebutuhan perangkat keras(</w:t>
+      </w:r>
+      <w:r>
+        <w:rPr>
+          <w:i/>
+        </w:rPr>
+        <w:t>hardware)</w:t>
+      </w:r>
+      <w:r>
+        <w:t xml:space="preserve"> yang akan digunakan selama proses penelitian yang penulis lakukan.</w:t>
+      </w:r>
+    </w:p>
+    <w:p>
+      <w:pPr>
+        <w:pStyle w:val="ListParagraph"/>
+        <w:numPr>
+          <w:ilvl w:val="0"/>
+          <w:numId w:val="12"/>
+        </w:numPr>
+        <w:spacing w:line="360" w:lineRule="auto"/>
+        <w:jc w:val="both"/>
+      </w:pPr>
+      <w:r>
         <w:t>Analisis kebutuhan perangkat lunak</w:t>
+      </w:r>
+    </w:p>
+    <w:p>
+      <w:pPr>
+        <w:pStyle w:val="ListParagraph"/>
+        <w:spacing w:line="360" w:lineRule="auto"/>
+        <w:jc w:val="both"/>
+      </w:pPr>
+      <w:r>
+        <w:t xml:space="preserve">Pada tahapan ini penulis akan menganalisis </w:t>
+      </w:r>
+      <w:r>
+        <w:rPr>
+          <w:i/>
+        </w:rPr>
+        <w:t xml:space="preserve">software </w:t>
+      </w:r>
+      <w:r>
+        <w:t>apa saja yang digunakan selama proses pembuatan penelitian ini.</w:t>
       </w:r>
     </w:p>
     <w:p>
@@ -5312,10 +5409,26 @@
     </w:p>
     <w:p>
       <w:pPr>
-        <w:rPr>
-          <w:b/>
-        </w:rPr>
-      </w:pPr>
+        <w:pStyle w:val="ListParagraph"/>
+        <w:spacing w:line="360" w:lineRule="auto"/>
+        <w:ind w:left="0" w:firstLine="426"/>
+        <w:jc w:val="both"/>
+      </w:pPr>
+      <w:r>
+        <w:t>Pada tahap desain sistem untuk tahap pertama akan melakukan desain purnarupa tongkat tunanetra yang akan dibuat, tahap selanjutnya adalah tahap desain dari hardware yang akan digunakan pada tongkat tunanetra</w:t>
+      </w:r>
+      <w:r>
+        <w:t xml:space="preserve"> dan tahap terakhir pada tahapan desain adalah mendesain perangkat lunak(</w:t>
+      </w:r>
+      <w:r>
+        <w:rPr>
+          <w:i/>
+        </w:rPr>
+        <w:t xml:space="preserve">software) </w:t>
+      </w:r>
+      <w:r>
+        <w:t>yang digunakan selama penelitian ini.</w:t>
+      </w:r>
     </w:p>
     <w:p>
       <w:pPr>
@@ -5341,10 +5454,74 @@
     </w:p>
     <w:p>
       <w:pPr>
-        <w:rPr>
-          <w:b/>
-        </w:rPr>
-      </w:pPr>
+        <w:pStyle w:val="ListParagraph"/>
+        <w:spacing w:line="360" w:lineRule="auto"/>
+        <w:ind w:left="0" w:firstLine="426"/>
+        <w:jc w:val="both"/>
+      </w:pPr>
+      <w:r>
+        <w:t>Merancangan sistem kedalam unit-unit kecil agar proses pembuat tongkat tunanetra menjadi lebih akurat, dalam tahap ini dibagi kedalam tiga tahapan diantranya:</w:t>
+      </w:r>
+    </w:p>
+    <w:p>
+      <w:pPr>
+        <w:pStyle w:val="ListParagraph"/>
+        <w:numPr>
+          <w:ilvl w:val="0"/>
+          <w:numId w:val="13"/>
+        </w:numPr>
+        <w:spacing w:line="360" w:lineRule="auto"/>
+        <w:jc w:val="both"/>
+      </w:pPr>
+      <w:r>
+        <w:t>Membuat rancangan tongkat tunanetra</w:t>
+      </w:r>
+    </w:p>
+    <w:p>
+      <w:pPr>
+        <w:pStyle w:val="ListParagraph"/>
+        <w:numPr>
+          <w:ilvl w:val="0"/>
+          <w:numId w:val="13"/>
+        </w:numPr>
+        <w:spacing w:line="360" w:lineRule="auto"/>
+        <w:jc w:val="both"/>
+      </w:pPr>
+      <w:r>
+        <w:t xml:space="preserve">Membuat rancangan </w:t>
+      </w:r>
+      <w:r>
+        <w:rPr>
+          <w:i/>
+        </w:rPr>
+        <w:t xml:space="preserve">hardware </w:t>
+      </w:r>
+      <w:r>
+        <w:t>tongkat tunanetra</w:t>
+      </w:r>
+    </w:p>
+    <w:p>
+      <w:pPr>
+        <w:pStyle w:val="ListParagraph"/>
+        <w:numPr>
+          <w:ilvl w:val="0"/>
+          <w:numId w:val="13"/>
+        </w:numPr>
+        <w:spacing w:line="360" w:lineRule="auto"/>
+        <w:jc w:val="both"/>
+      </w:pPr>
+      <w:r>
+        <w:t xml:space="preserve">Membuat rancangan </w:t>
+      </w:r>
+      <w:r>
+        <w:rPr>
+          <w:i/>
+        </w:rPr>
+        <w:t>software</w:t>
+      </w:r>
+      <w:r>
+        <w:t xml:space="preserve"> tongkat tunanetra</w:t>
+      </w:r>
     </w:p>
     <w:p>
       <w:pPr>
@@ -5366,6 +5543,79 @@
           <w:b/>
         </w:rPr>
         <w:t>Pengujian Sistem</w:t>
+      </w:r>
+    </w:p>
+    <w:p>
+      <w:pPr>
+        <w:pStyle w:val="ListParagraph"/>
+        <w:spacing w:line="360" w:lineRule="auto"/>
+        <w:ind w:left="0" w:firstLine="426"/>
+        <w:jc w:val="both"/>
+      </w:pPr>
+      <w:r>
+        <w:t xml:space="preserve">Pada tahapan pengujian ada pengujian yang akan dilakukan oleh penulis mulai dari pegujian </w:t>
+      </w:r>
+      <w:r>
+        <w:rPr>
+          <w:i/>
+        </w:rPr>
+        <w:t xml:space="preserve">hardware </w:t>
+      </w:r>
+      <w:r>
+        <w:t xml:space="preserve">yang </w:t>
+      </w:r>
+      <w:proofErr w:type="gramStart"/>
+      <w:r>
+        <w:t>digunakan ,</w:t>
+      </w:r>
+      <w:proofErr w:type="gramEnd"/>
+      <w:r>
+        <w:t xml:space="preserve"> </w:t>
+      </w:r>
+      <w:r>
+        <w:rPr>
+          <w:i/>
+        </w:rPr>
+        <w:t xml:space="preserve">software </w:t>
+      </w:r>
+      <w:r>
+        <w:t xml:space="preserve">dan pengujian keseluruhan. Pengujian </w:t>
+      </w:r>
+      <w:r>
+        <w:rPr>
+          <w:i/>
+        </w:rPr>
+        <w:t xml:space="preserve">hardware </w:t>
+      </w:r>
+      <w:r>
+        <w:t xml:space="preserve">akan melakukan pengujian terhadap </w:t>
+      </w:r>
+      <w:r>
+        <w:rPr>
+          <w:i/>
+        </w:rPr>
+        <w:t xml:space="preserve">hardware </w:t>
+      </w:r>
+      <w:r>
+        <w:t xml:space="preserve">yang digunakan pada tongkat tunanetra sedangkan pada pengujian </w:t>
+      </w:r>
+      <w:r>
+        <w:rPr>
+          <w:i/>
+        </w:rPr>
+        <w:t>software</w:t>
+      </w:r>
+      <w:r>
+        <w:t xml:space="preserve"> penulis akan menggunakan teknik </w:t>
+      </w:r>
+      <w:r>
+        <w:rPr>
+          <w:i/>
+        </w:rPr>
+        <w:t xml:space="preserve">black box testing </w:t>
+      </w:r>
+      <w:r>
+        <w:t>pada tahap terakhir dari pengujian sistem penulis akan mengujian alat secara keseluruhan.</w:t>
       </w:r>
     </w:p>
     <w:p>
@@ -9674,16 +9924,16 @@
 <file path=word/numbering.xml><?xml version="1.0" encoding="utf-8"?>
 <w:numbering xmlns:wpc="http://schemas.microsoft.com/office/word/2010/wordprocessingCanvas" xmlns:cx="http://schemas.microsoft.com/office/drawing/2014/chartex" xmlns:cx1="http://schemas.microsoft.com/office/drawing/2015/9/8/chartex" xmlns:cx2="http://schemas.microsoft.com/office/drawing/2015/10/21/chartex" xmlns:cx3="http://schemas.microsoft.com/office/drawing/2016/5/9/chartex" xmlns:cx4="http://schemas.microsoft.com/office/drawing/2016/5/10/chartex" xmlns:cx5="http://schemas.microsoft.com/office/drawing/2016/5/11/chartex" xmlns:cx6="http://schemas.microsoft.com/office/drawing/2016/5/12/chartex" xmlns:cx7="http://schemas.microsoft.com/office/drawing/2016/5/13/chartex" xmlns:cx8="http://schemas.microsoft.com/office/drawing/2016/5/14/chartex" xmlns:mc="http://schemas.openxmlformats.org/markup-compatibility/2006" xmlns:aink="http://schemas.microsoft.com/office/drawing/2016/ink" xmlns:am3d="http://schemas.microsoft.com/office/drawing/2017/model3d" xmlns:o="urn:schemas-microsoft-com:office:office" xmlns:r="http://schemas.openxmlformats.org/officeDocument/2006/relationships" xmlns:m="http://schemas.openxmlformats.org/officeDocument/2006/math" xmlns:v="urn:schemas-microsoft-com:vml" xmlns:wp14="http://schemas.microsoft.com/office/word/2010/wordprocessingDrawing" xmlns:wp="http://schemas.openxmlformats.org/drawingml/2006/wordprocessingDrawing" xmlns:w10="urn:schemas-microsoft-com:office:word" xmlns:w="http://schemas.openxmlformats.org/wordprocessingml/2006/main" xmlns:w14="http://schemas.microsoft.com/office/word/2010/wordml" xmlns:w15="http://schemas.microsoft.com/office/word/2012/wordml" xmlns:w16cid="http://schemas.microsoft.com/office/word/2016/wordml/cid" xmlns:w16se="http://schemas.microsoft.com/office/word/2015/wordml/symex" xmlns:wpg="http://schemas.microsoft.com/office/word/2010/wordprocessingGroup" xmlns:wpi="http://schemas.microsoft.com/office/word/2010/wordprocessingInk" xmlns:wne="http://schemas.microsoft.com/office/word/2006/wordml" xmlns:wps="http://schemas.microsoft.com/office/word/2010/wordprocessingShape" mc:Ignorable="w14 w15 w16se w16cid wp14">
   <w:abstractNum w:abstractNumId="0" w15:restartNumberingAfterBreak="0">
-    <w:nsid w:val="16CE0EFF"/>
+    <w:nsid w:val="105F45E9"/>
     <w:multiLevelType w:val="hybridMultilevel"/>
-    <w:tmpl w:val="FCB8E912"/>
-    <w:lvl w:ilvl="0" w:tplc="0409000F">
+    <w:tmpl w:val="8F226E76"/>
+    <w:lvl w:ilvl="0" w:tplc="F4D6505E">
       <w:start w:val="1"/>
       <w:numFmt w:val="decimal"/>
       <w:lvlText w:val="%1."/>
       <w:lvlJc w:val="left"/>
       <w:pPr>
-        <w:ind w:left="720" w:hanging="360"/>
+        <w:ind w:left="786" w:hanging="360"/>
       </w:pPr>
       <w:rPr>
         <w:rFonts w:hint="default"/>
@@ -9695,7 +9945,7 @@
       <w:lvlText w:val="%2."/>
       <w:lvlJc w:val="left"/>
       <w:pPr>
-        <w:ind w:left="1440" w:hanging="360"/>
+        <w:ind w:left="1506" w:hanging="360"/>
       </w:pPr>
     </w:lvl>
     <w:lvl w:ilvl="2" w:tplc="0409001B" w:tentative="1">
@@ -9704,7 +9954,7 @@
       <w:lvlText w:val="%3."/>
       <w:lvlJc w:val="right"/>
       <w:pPr>
-        <w:ind w:left="2160" w:hanging="180"/>
+        <w:ind w:left="2226" w:hanging="180"/>
       </w:pPr>
     </w:lvl>
     <w:lvl w:ilvl="3" w:tplc="0409000F" w:tentative="1">
@@ -9713,7 +9963,7 @@
       <w:lvlText w:val="%4."/>
       <w:lvlJc w:val="left"/>
       <w:pPr>
-        <w:ind w:left="2880" w:hanging="360"/>
+        <w:ind w:left="2946" w:hanging="360"/>
       </w:pPr>
     </w:lvl>
     <w:lvl w:ilvl="4" w:tplc="04090019" w:tentative="1">
@@ -9722,7 +9972,7 @@
       <w:lvlText w:val="%5."/>
       <w:lvlJc w:val="left"/>
       <w:pPr>
-        <w:ind w:left="3600" w:hanging="360"/>
+        <w:ind w:left="3666" w:hanging="360"/>
       </w:pPr>
     </w:lvl>
     <w:lvl w:ilvl="5" w:tplc="0409001B" w:tentative="1">
@@ -9731,7 +9981,7 @@
       <w:lvlText w:val="%6."/>
       <w:lvlJc w:val="right"/>
       <w:pPr>
-        <w:ind w:left="4320" w:hanging="180"/>
+        <w:ind w:left="4386" w:hanging="180"/>
       </w:pPr>
     </w:lvl>
     <w:lvl w:ilvl="6" w:tplc="0409000F" w:tentative="1">
@@ -9740,7 +9990,7 @@
       <w:lvlText w:val="%7."/>
       <w:lvlJc w:val="left"/>
       <w:pPr>
-        <w:ind w:left="5040" w:hanging="360"/>
+        <w:ind w:left="5106" w:hanging="360"/>
       </w:pPr>
     </w:lvl>
     <w:lvl w:ilvl="7" w:tplc="04090019" w:tentative="1">
@@ -9749,7 +9999,7 @@
       <w:lvlText w:val="%8."/>
       <w:lvlJc w:val="left"/>
       <w:pPr>
-        <w:ind w:left="5760" w:hanging="360"/>
+        <w:ind w:left="5826" w:hanging="360"/>
       </w:pPr>
     </w:lvl>
     <w:lvl w:ilvl="8" w:tplc="0409001B" w:tentative="1">
@@ -9758,21 +10008,21 @@
       <w:lvlText w:val="%9."/>
       <w:lvlJc w:val="right"/>
       <w:pPr>
-        <w:ind w:left="6480" w:hanging="180"/>
+        <w:ind w:left="6546" w:hanging="180"/>
       </w:pPr>
     </w:lvl>
   </w:abstractNum>
   <w:abstractNum w:abstractNumId="1" w15:restartNumberingAfterBreak="0">
-    <w:nsid w:val="1FAA7CBF"/>
+    <w:nsid w:val="16CE0EFF"/>
     <w:multiLevelType w:val="hybridMultilevel"/>
-    <w:tmpl w:val="471C62B0"/>
-    <w:lvl w:ilvl="0" w:tplc="8AF66856">
+    <w:tmpl w:val="FCB8E912"/>
+    <w:lvl w:ilvl="0" w:tplc="0409000F">
       <w:start w:val="1"/>
       <w:numFmt w:val="decimal"/>
       <w:lvlText w:val="%1."/>
       <w:lvlJc w:val="left"/>
       <w:pPr>
-        <w:ind w:left="644" w:hanging="360"/>
+        <w:ind w:left="720" w:hanging="360"/>
       </w:pPr>
       <w:rPr>
         <w:rFonts w:hint="default"/>
@@ -9784,7 +10034,7 @@
       <w:lvlText w:val="%2."/>
       <w:lvlJc w:val="left"/>
       <w:pPr>
-        <w:ind w:left="1364" w:hanging="360"/>
+        <w:ind w:left="1440" w:hanging="360"/>
       </w:pPr>
     </w:lvl>
     <w:lvl w:ilvl="2" w:tplc="0409001B" w:tentative="1">
@@ -9793,7 +10043,7 @@
       <w:lvlText w:val="%3."/>
       <w:lvlJc w:val="right"/>
       <w:pPr>
-        <w:ind w:left="2084" w:hanging="180"/>
+        <w:ind w:left="2160" w:hanging="180"/>
       </w:pPr>
     </w:lvl>
     <w:lvl w:ilvl="3" w:tplc="0409000F" w:tentative="1">
@@ -9802,7 +10052,7 @@
       <w:lvlText w:val="%4."/>
       <w:lvlJc w:val="left"/>
       <w:pPr>
-        <w:ind w:left="2804" w:hanging="360"/>
+        <w:ind w:left="2880" w:hanging="360"/>
       </w:pPr>
     </w:lvl>
     <w:lvl w:ilvl="4" w:tplc="04090019" w:tentative="1">
@@ -9811,7 +10061,7 @@
       <w:lvlText w:val="%5."/>
       <w:lvlJc w:val="left"/>
       <w:pPr>
-        <w:ind w:left="3524" w:hanging="360"/>
+        <w:ind w:left="3600" w:hanging="360"/>
       </w:pPr>
     </w:lvl>
     <w:lvl w:ilvl="5" w:tplc="0409001B" w:tentative="1">
@@ -9820,7 +10070,7 @@
       <w:lvlText w:val="%6."/>
       <w:lvlJc w:val="right"/>
       <w:pPr>
-        <w:ind w:left="4244" w:hanging="180"/>
+        <w:ind w:left="4320" w:hanging="180"/>
       </w:pPr>
     </w:lvl>
     <w:lvl w:ilvl="6" w:tplc="0409000F" w:tentative="1">
@@ -9829,7 +10079,7 @@
       <w:lvlText w:val="%7."/>
       <w:lvlJc w:val="left"/>
       <w:pPr>
-        <w:ind w:left="4964" w:hanging="360"/>
+        <w:ind w:left="5040" w:hanging="360"/>
       </w:pPr>
     </w:lvl>
     <w:lvl w:ilvl="7" w:tplc="04090019" w:tentative="1">
@@ -9838,7 +10088,7 @@
       <w:lvlText w:val="%8."/>
       <w:lvlJc w:val="left"/>
       <w:pPr>
-        <w:ind w:left="5684" w:hanging="360"/>
+        <w:ind w:left="5760" w:hanging="360"/>
       </w:pPr>
     </w:lvl>
     <w:lvl w:ilvl="8" w:tplc="0409001B" w:tentative="1">
@@ -9847,11 +10097,100 @@
       <w:lvlText w:val="%9."/>
       <w:lvlJc w:val="right"/>
       <w:pPr>
-        <w:ind w:left="6404" w:hanging="180"/>
+        <w:ind w:left="6480" w:hanging="180"/>
       </w:pPr>
     </w:lvl>
   </w:abstractNum>
   <w:abstractNum w:abstractNumId="2" w15:restartNumberingAfterBreak="0">
+    <w:nsid w:val="1FAA7CBF"/>
+    <w:multiLevelType w:val="hybridMultilevel"/>
+    <w:tmpl w:val="471C62B0"/>
+    <w:lvl w:ilvl="0" w:tplc="8AF66856">
+      <w:start w:val="1"/>
+      <w:numFmt w:val="decimal"/>
+      <w:lvlText w:val="%1."/>
+      <w:lvlJc w:val="left"/>
+      <w:pPr>
+        <w:ind w:left="644" w:hanging="360"/>
+      </w:pPr>
+      <w:rPr>
+        <w:rFonts w:hint="default"/>
+      </w:rPr>
+    </w:lvl>
+    <w:lvl w:ilvl="1" w:tplc="04090019" w:tentative="1">
+      <w:start w:val="1"/>
+      <w:numFmt w:val="lowerLetter"/>
+      <w:lvlText w:val="%2."/>
+      <w:lvlJc w:val="left"/>
+      <w:pPr>
+        <w:ind w:left="1364" w:hanging="360"/>
+      </w:pPr>
+    </w:lvl>
+    <w:lvl w:ilvl="2" w:tplc="0409001B" w:tentative="1">
+      <w:start w:val="1"/>
+      <w:numFmt w:val="lowerRoman"/>
+      <w:lvlText w:val="%3."/>
+      <w:lvlJc w:val="right"/>
+      <w:pPr>
+        <w:ind w:left="2084" w:hanging="180"/>
+      </w:pPr>
+    </w:lvl>
+    <w:lvl w:ilvl="3" w:tplc="0409000F" w:tentative="1">
+      <w:start w:val="1"/>
+      <w:numFmt w:val="decimal"/>
+      <w:lvlText w:val="%4."/>
+      <w:lvlJc w:val="left"/>
+      <w:pPr>
+        <w:ind w:left="2804" w:hanging="360"/>
+      </w:pPr>
+    </w:lvl>
+    <w:lvl w:ilvl="4" w:tplc="04090019" w:tentative="1">
+      <w:start w:val="1"/>
+      <w:numFmt w:val="lowerLetter"/>
+      <w:lvlText w:val="%5."/>
+      <w:lvlJc w:val="left"/>
+      <w:pPr>
+        <w:ind w:left="3524" w:hanging="360"/>
+      </w:pPr>
+    </w:lvl>
+    <w:lvl w:ilvl="5" w:tplc="0409001B" w:tentative="1">
+      <w:start w:val="1"/>
+      <w:numFmt w:val="lowerRoman"/>
+      <w:lvlText w:val="%6."/>
+      <w:lvlJc w:val="right"/>
+      <w:pPr>
+        <w:ind w:left="4244" w:hanging="180"/>
+      </w:pPr>
+    </w:lvl>
+    <w:lvl w:ilvl="6" w:tplc="0409000F" w:tentative="1">
+      <w:start w:val="1"/>
+      <w:numFmt w:val="decimal"/>
+      <w:lvlText w:val="%7."/>
+      <w:lvlJc w:val="left"/>
+      <w:pPr>
+        <w:ind w:left="4964" w:hanging="360"/>
+      </w:pPr>
+    </w:lvl>
+    <w:lvl w:ilvl="7" w:tplc="04090019" w:tentative="1">
+      <w:start w:val="1"/>
+      <w:numFmt w:val="lowerLetter"/>
+      <w:lvlText w:val="%8."/>
+      <w:lvlJc w:val="left"/>
+      <w:pPr>
+        <w:ind w:left="5684" w:hanging="360"/>
+      </w:pPr>
+    </w:lvl>
+    <w:lvl w:ilvl="8" w:tplc="0409001B" w:tentative="1">
+      <w:start w:val="1"/>
+      <w:numFmt w:val="lowerRoman"/>
+      <w:lvlText w:val="%9."/>
+      <w:lvlJc w:val="right"/>
+      <w:pPr>
+        <w:ind w:left="6404" w:hanging="180"/>
+      </w:pPr>
+    </w:lvl>
+  </w:abstractNum>
+  <w:abstractNum w:abstractNumId="3" w15:restartNumberingAfterBreak="0">
     <w:nsid w:val="2C307750"/>
     <w:multiLevelType w:val="hybridMultilevel"/>
     <w:tmpl w:val="F8CAF600"/>
@@ -9991,7 +10330,7 @@
       </w:rPr>
     </w:lvl>
   </w:abstractNum>
-  <w:abstractNum w:abstractNumId="3" w15:restartNumberingAfterBreak="0">
+  <w:abstractNum w:abstractNumId="4" w15:restartNumberingAfterBreak="0">
     <w:nsid w:val="3B921CB6"/>
     <w:multiLevelType w:val="multilevel"/>
     <w:tmpl w:val="33F0DD52"/>
@@ -10112,7 +10451,7 @@
       </w:rPr>
     </w:lvl>
   </w:abstractNum>
-  <w:abstractNum w:abstractNumId="4" w15:restartNumberingAfterBreak="0">
+  <w:abstractNum w:abstractNumId="5" w15:restartNumberingAfterBreak="0">
     <w:nsid w:val="3CCD4608"/>
     <w:multiLevelType w:val="hybridMultilevel"/>
     <w:tmpl w:val="B0006284"/>
@@ -10201,7 +10540,7 @@
       </w:pPr>
     </w:lvl>
   </w:abstractNum>
-  <w:abstractNum w:abstractNumId="5" w15:restartNumberingAfterBreak="0">
+  <w:abstractNum w:abstractNumId="6" w15:restartNumberingAfterBreak="0">
     <w:nsid w:val="4CA511B4"/>
     <w:multiLevelType w:val="hybridMultilevel"/>
     <w:tmpl w:val="7480F27E"/>
@@ -10290,7 +10629,7 @@
       </w:pPr>
     </w:lvl>
   </w:abstractNum>
-  <w:abstractNum w:abstractNumId="6" w15:restartNumberingAfterBreak="0">
+  <w:abstractNum w:abstractNumId="7" w15:restartNumberingAfterBreak="0">
     <w:nsid w:val="4DA04891"/>
     <w:multiLevelType w:val="hybridMultilevel"/>
     <w:tmpl w:val="6A16397E"/>
@@ -10376,7 +10715,7 @@
       </w:pPr>
     </w:lvl>
   </w:abstractNum>
-  <w:abstractNum w:abstractNumId="7" w15:restartNumberingAfterBreak="0">
+  <w:abstractNum w:abstractNumId="8" w15:restartNumberingAfterBreak="0">
     <w:nsid w:val="579A00F2"/>
     <w:multiLevelType w:val="hybridMultilevel"/>
     <w:tmpl w:val="F05ECC34"/>
@@ -10465,7 +10804,7 @@
       </w:pPr>
     </w:lvl>
   </w:abstractNum>
-  <w:abstractNum w:abstractNumId="8" w15:restartNumberingAfterBreak="0">
+  <w:abstractNum w:abstractNumId="9" w15:restartNumberingAfterBreak="0">
     <w:nsid w:val="591B1B3C"/>
     <w:multiLevelType w:val="multilevel"/>
     <w:tmpl w:val="18049EE0"/>
@@ -10586,7 +10925,7 @@
       </w:rPr>
     </w:lvl>
   </w:abstractNum>
-  <w:abstractNum w:abstractNumId="9" w15:restartNumberingAfterBreak="0">
+  <w:abstractNum w:abstractNumId="10" w15:restartNumberingAfterBreak="0">
     <w:nsid w:val="5B1B5526"/>
     <w:multiLevelType w:val="multilevel"/>
     <w:tmpl w:val="E9DAE88A"/>
@@ -10707,7 +11046,7 @@
       </w:rPr>
     </w:lvl>
   </w:abstractNum>
-  <w:abstractNum w:abstractNumId="10" w15:restartNumberingAfterBreak="0">
+  <w:abstractNum w:abstractNumId="11" w15:restartNumberingAfterBreak="0">
     <w:nsid w:val="6D90695A"/>
     <w:multiLevelType w:val="hybridMultilevel"/>
     <w:tmpl w:val="9716B75A"/>
@@ -10796,7 +11135,7 @@
       </w:pPr>
     </w:lvl>
   </w:abstractNum>
-  <w:abstractNum w:abstractNumId="11" w15:restartNumberingAfterBreak="0">
+  <w:abstractNum w:abstractNumId="12" w15:restartNumberingAfterBreak="0">
     <w:nsid w:val="760208AE"/>
     <w:multiLevelType w:val="hybridMultilevel"/>
     <w:tmpl w:val="FCB8E912"/>
@@ -10886,40 +11225,43 @@
     </w:lvl>
   </w:abstractNum>
   <w:num w:numId="1">
+    <w:abstractNumId w:val="4"/>
+  </w:num>
+  <w:num w:numId="2">
+    <w:abstractNumId w:val="7"/>
+  </w:num>
+  <w:num w:numId="3">
+    <w:abstractNumId w:val="5"/>
+  </w:num>
+  <w:num w:numId="4">
+    <w:abstractNumId w:val="11"/>
+  </w:num>
+  <w:num w:numId="5">
+    <w:abstractNumId w:val="8"/>
+  </w:num>
+  <w:num w:numId="6">
+    <w:abstractNumId w:val="2"/>
+  </w:num>
+  <w:num w:numId="7">
     <w:abstractNumId w:val="3"/>
   </w:num>
-  <w:num w:numId="2">
+  <w:num w:numId="8">
+    <w:abstractNumId w:val="10"/>
+  </w:num>
+  <w:num w:numId="9">
+    <w:abstractNumId w:val="9"/>
+  </w:num>
+  <w:num w:numId="10">
     <w:abstractNumId w:val="6"/>
   </w:num>
-  <w:num w:numId="3">
-    <w:abstractNumId w:val="4"/>
-  </w:num>
-  <w:num w:numId="4">
-    <w:abstractNumId w:val="10"/>
-  </w:num>
-  <w:num w:numId="5">
-    <w:abstractNumId w:val="7"/>
-  </w:num>
-  <w:num w:numId="6">
+  <w:num w:numId="11">
     <w:abstractNumId w:val="1"/>
   </w:num>
-  <w:num w:numId="7">
-    <w:abstractNumId w:val="2"/>
+  <w:num w:numId="12">
+    <w:abstractNumId w:val="12"/>
   </w:num>
-  <w:num w:numId="8">
-    <w:abstractNumId w:val="9"/>
-  </w:num>
-  <w:num w:numId="9">
-    <w:abstractNumId w:val="8"/>
-  </w:num>
-  <w:num w:numId="10">
-    <w:abstractNumId w:val="5"/>
-  </w:num>
-  <w:num w:numId="11">
+  <w:num w:numId="13">
     <w:abstractNumId w:val="0"/>
-  </w:num>
-  <w:num w:numId="12">
-    <w:abstractNumId w:val="11"/>
   </w:num>
 </w:numbering>
 </file>
@@ -12208,7 +12550,7 @@
 </file>
 
 <file path=customXml/itemProps1.xml><?xml version="1.0" encoding="utf-8"?>
-<ds:datastoreItem xmlns:ds="http://schemas.openxmlformats.org/officeDocument/2006/customXml" ds:itemID="{F624EAC3-A347-4F2B-9A0F-5ED44D638D62}">
+<ds:datastoreItem xmlns:ds="http://schemas.openxmlformats.org/officeDocument/2006/customXml" ds:itemID="{28F38794-1863-4B00-9D56-7B6885D11043}">
   <ds:schemaRefs>
     <ds:schemaRef ds:uri="http://schemas.openxmlformats.org/officeDocument/2006/bibliography"/>
   </ds:schemaRefs>

</xml_diff>

<commit_message>
perbaikan revisi pada tanggal 26 mei 2018
</commit_message>
<xml_diff>
--- a/tongkat tunanetra/PROPOSAL PENELITIAN TUGAS AKHIR.docx
+++ b/tongkat tunanetra/PROPOSAL PENELITIAN TUGAS AKHIR.docx
@@ -2557,6 +2557,7 @@
           <w:id w:val="-1805001917"/>
           <w:citation/>
         </w:sdtPr>
+        <w:sdtEndPr/>
         <w:sdtContent>
           <w:r>
             <w:fldChar w:fldCharType="begin"/>
@@ -3040,28 +3041,19 @@
         <w:jc w:val="both"/>
       </w:pPr>
       <w:r>
-        <w:t>Bagaimana merancang prototype tongkat untuk tunanetra menggunakan</w:t>
-      </w:r>
-      <w:r>
-        <w:t xml:space="preserve"> algoritma </w:t>
+        <w:t xml:space="preserve">Bagaimana merancang </w:t>
       </w:r>
       <w:r>
         <w:rPr>
           <w:i/>
         </w:rPr>
-        <w:t>haar like feature</w:t>
-      </w:r>
-      <w:r>
-        <w:rPr>
-          <w:i/>
-        </w:rPr>
-        <w:t xml:space="preserve"> </w:t>
-      </w:r>
-      <w:r>
-        <w:t>pada raspberry pi</w:t>
-      </w:r>
-      <w:r>
-        <w:t xml:space="preserve"> dan sensor ultrasonik</w:t>
+        <w:t>prototype</w:t>
+      </w:r>
+      <w:r>
+        <w:t xml:space="preserve"> tongkat</w:t>
+      </w:r>
+      <w:r>
+        <w:t xml:space="preserve"> yang bisa digunakan oleh tunanetra</w:t>
       </w:r>
       <w:r>
         <w:t>?</w:t>
@@ -3081,40 +3073,22 @@
         <w:t xml:space="preserve">Bagaimana </w:t>
       </w:r>
       <w:r>
-        <w:t xml:space="preserve">mengidentifikasi benda menggunakan algoritma </w:t>
+        <w:t>mengidentifikasi benda</w:t>
+      </w:r>
+      <w:r>
+        <w:t xml:space="preserve"> pada tongkat </w:t>
       </w:r>
       <w:r>
         <w:rPr>
           <w:i/>
         </w:rPr>
-        <w:t>haar like feature</w:t>
-      </w:r>
-      <w:r>
-        <w:rPr>
-          <w:i/>
-        </w:rPr>
+        <w:t xml:space="preserve">prototype </w:t>
+      </w:r>
+      <w:r>
+        <w:t>yang akan digunakan oleh tunanetra?</w:t>
+      </w:r>
+      <w:r>
         <w:t xml:space="preserve"> </w:t>
-      </w:r>
-      <w:r>
-        <w:t xml:space="preserve">pada </w:t>
-      </w:r>
-      <w:r>
-        <w:rPr>
-          <w:i/>
-        </w:rPr>
-        <w:t>raspberry pi</w:t>
-      </w:r>
-      <w:r>
-        <w:rPr>
-          <w:i/>
-        </w:rPr>
-        <w:t xml:space="preserve"> </w:t>
-      </w:r>
-      <w:r>
-        <w:t>dan menggunakan sensor ultrasonik</w:t>
-      </w:r>
-      <w:r>
-        <w:t>?</w:t>
       </w:r>
     </w:p>
     <w:p>
@@ -3128,16 +3102,16 @@
         <w:jc w:val="both"/>
       </w:pPr>
       <w:r>
-        <w:t xml:space="preserve">Bagaimana merancang dan mengintegrasikan </w:t>
-      </w:r>
-      <w:r>
-        <w:t>Raspberry pi</w:t>
-      </w:r>
-      <w:r>
-        <w:t>, sensor ultrasonik</w:t>
-      </w:r>
-      <w:r>
-        <w:t xml:space="preserve"> dan headseat untuk keluaran suara?</w:t>
+        <w:t xml:space="preserve">Bagaimana </w:t>
+      </w:r>
+      <w:r>
+        <w:t xml:space="preserve">mengkonversi hasil </w:t>
+      </w:r>
+      <w:r>
+        <w:t xml:space="preserve">proses pada tongkat tunanetra </w:t>
+      </w:r>
+      <w:r>
+        <w:t>menjadi keluaran suara?</w:t>
       </w:r>
     </w:p>
     <w:p>
@@ -3210,10 +3184,25 @@
         <w:jc w:val="both"/>
       </w:pPr>
       <w:r>
-        <w:t>Merancang tongkat untuk tunanetra menggunakan raspberry pi dan sens</w:t>
-      </w:r>
-      <w:r>
-        <w:t>or ultrasonik untuk membantu tunanetra dalam mendeteksi suatu halangan ketika berjalan</w:t>
+        <w:t xml:space="preserve">Tongkat </w:t>
+      </w:r>
+      <w:r>
+        <w:rPr>
+          <w:i/>
+        </w:rPr>
+        <w:t xml:space="preserve">prototype </w:t>
+      </w:r>
+      <w:r>
+        <w:t xml:space="preserve">ini kan digunakan oleh tunanetra sebagai </w:t>
+      </w:r>
+      <w:r>
+        <w:rPr>
+          <w:i/>
+        </w:rPr>
+        <w:t xml:space="preserve">guide </w:t>
+      </w:r>
+      <w:r>
+        <w:t>ketika dia sedang berjalan</w:t>
       </w:r>
       <w:r>
         <w:t>;</w:t>
@@ -3250,24 +3239,16 @@
         <w:jc w:val="both"/>
       </w:pPr>
       <w:r>
-        <w:t xml:space="preserve">Membantu tunanetra dalam mengidentifikasi benda melalui </w:t>
-      </w:r>
-      <w:proofErr w:type="gramStart"/>
-      <w:r>
-        <w:t>keluar</w:t>
-      </w:r>
-      <w:r>
-        <w:t xml:space="preserve">an </w:t>
-      </w:r>
-      <w:r>
-        <w:t xml:space="preserve"> suara</w:t>
-      </w:r>
-      <w:proofErr w:type="gramEnd"/>
-      <w:r>
-        <w:t xml:space="preserve"> yang dihasilkan oleh headset</w:t>
-      </w:r>
-      <w:r>
-        <w:t xml:space="preserve"> sehingga tunanetra mengetahui ada benda didepatnya</w:t>
+        <w:t xml:space="preserve">Dengan keluaran suara diharapakan tunanetra mengetahui benda yang ada didepannya dari hasil proses </w:t>
+      </w:r>
+      <w:r>
+        <w:rPr>
+          <w:i/>
+        </w:rPr>
+        <w:t xml:space="preserve">prototype </w:t>
+      </w:r>
+      <w:r>
+        <w:t>tongkat tunanetra</w:t>
       </w:r>
       <w:r>
         <w:t>.</w:t>
@@ -3319,7 +3300,10 @@
         <w:jc w:val="both"/>
       </w:pPr>
       <w:r>
-        <w:t>Objek halangan berupa tangga dan wajah manusia</w:t>
+        <w:t xml:space="preserve">Objek </w:t>
+      </w:r>
+      <w:r>
+        <w:t>yang digunakan berupa model yang sudah ditentukan terlebih dahulu</w:t>
       </w:r>
       <w:r>
         <w:t>;</w:t>
@@ -3340,40 +3324,6 @@
       </w:r>
       <w:r>
         <w:t>;</w:t>
-      </w:r>
-    </w:p>
-    <w:p>
-      <w:pPr>
-        <w:pStyle w:val="ListParagraph"/>
-        <w:numPr>
-          <w:ilvl w:val="0"/>
-          <w:numId w:val="4"/>
-        </w:numPr>
-        <w:spacing w:line="360" w:lineRule="auto"/>
-        <w:jc w:val="both"/>
-      </w:pPr>
-      <w:r>
-        <w:t>Keluaran sistem berupa suara</w:t>
-      </w:r>
-      <w:r>
-        <w:t>;</w:t>
-      </w:r>
-    </w:p>
-    <w:p>
-      <w:pPr>
-        <w:pStyle w:val="ListParagraph"/>
-        <w:numPr>
-          <w:ilvl w:val="0"/>
-          <w:numId w:val="4"/>
-        </w:numPr>
-        <w:spacing w:line="360" w:lineRule="auto"/>
-        <w:jc w:val="both"/>
-      </w:pPr>
-      <w:r>
-        <w:t xml:space="preserve">Sistem yang gunakan </w:t>
-      </w:r>
-      <w:r>
-        <w:t>untuk tunanetra;</w:t>
       </w:r>
     </w:p>
     <w:p>
@@ -3587,20 +3537,20 @@
         <w:t>“</w:t>
       </w:r>
       <w:r>
-        <w:t xml:space="preserve">Implementasi sensor untrasonik </w:t>
+        <w:t>Implementasi sensor untrasonik sebagai pemandu jalan bagi tuna netra berbasis mikrokontroler ATMEGA8L</w:t>
+      </w:r>
+      <w:r>
+        <w:t>”</w:t>
+      </w:r>
+      <w:r>
+        <w:t xml:space="preserve">. Dalam penelitian ini membuat tongkat untuk tunanetra menggunakan sensor ultrasonik dan mikrokontroler atmega8l dengan hasil </w:t>
+      </w:r>
+      <w:r>
+        <w:t xml:space="preserve">Implementasi sensor ultrasonik pada tongka yang mampu mendeteksi </w:t>
       </w:r>
       <w:r>
         <w:lastRenderedPageBreak/>
-        <w:t>sebagai pemandu jalan bagi tuna netra berbasis mikrokontroler ATMEGA8L</w:t>
-      </w:r>
-      <w:r>
-        <w:t>”</w:t>
-      </w:r>
-      <w:r>
-        <w:t xml:space="preserve">. Dalam penelitian ini membuat tongkat untuk tunanetra menggunakan sensor ultrasonik dan mikrokontroler atmega8l dengan hasil </w:t>
-      </w:r>
-      <w:r>
-        <w:t>Implementasi sensor ultrasonik pada tongka yang mampu mendeteksi halangan</w:t>
+        <w:t>halangan</w:t>
       </w:r>
       <w:r>
         <w:t xml:space="preserve"> </w:t>
@@ -3802,11 +3752,7 @@
       </w:r>
       <w:proofErr w:type="gramEnd"/>
       <w:r>
-        <w:t xml:space="preserve"> dari penelitian ini ialah didapatkan suatu sistem yang dapat membedakan jenis-</w:t>
-      </w:r>
-      <w:r>
-        <w:lastRenderedPageBreak/>
-        <w:t>jenis objek berdasarkan jenis warna dan bentuk dari suatu objek menggunakan system pengolahan citra pada raspberry menggunakan openCV serta mengendalikan motor servo untuk memisahkan objek.</w:t>
+        <w:t xml:space="preserve"> dari penelitian ini ialah didapatkan suatu sistem yang dapat membedakan jenis-jenis objek berdasarkan jenis warna dan bentuk dari suatu objek menggunakan system pengolahan citra pada raspberry menggunakan openCV serta mengendalikan motor servo untuk memisahkan objek.</w:t>
       </w:r>
     </w:p>
     <w:p>
@@ -3816,6 +3762,7 @@
         <w:jc w:val="both"/>
       </w:pPr>
       <w:r>
+        <w:lastRenderedPageBreak/>
         <w:t>Dari penelitian-penelitian diatas, dijadikan sebagai tinjauan pustaka dan referensi dalam melakukan penelitian tugas akhir ini,</w:t>
       </w:r>
       <w:r>
@@ -4697,8 +4644,6 @@
             <w:r>
               <w:t>Mengimplemetasikan tongkat tunanetra menggunakan metode haar like feature menggunakan raspberry pi</w:t>
             </w:r>
-            <w:bookmarkStart w:id="10" w:name="_GoBack"/>
-            <w:bookmarkEnd w:id="10"/>
           </w:p>
         </w:tc>
         <w:tc>
@@ -4760,7 +4705,7 @@
           <w:b/>
         </w:rPr>
       </w:pPr>
-      <w:bookmarkStart w:id="11" w:name="_Toc515017060"/>
+      <w:bookmarkStart w:id="10" w:name="_Toc515017060"/>
       <w:r>
         <w:rPr>
           <w:b/>
@@ -4774,7 +4719,7 @@
         </w:rPr>
         <w:t>Penelitian</w:t>
       </w:r>
-      <w:bookmarkEnd w:id="11"/>
+      <w:bookmarkEnd w:id="10"/>
     </w:p>
     <w:p>
       <w:pPr>
@@ -4808,14 +4753,14 @@
         </w:rPr>
         <w:t xml:space="preserve"> </w:t>
       </w:r>
-      <w:bookmarkStart w:id="12" w:name="_Toc515017061"/>
+      <w:bookmarkStart w:id="11" w:name="_Toc515017061"/>
       <w:r>
         <w:rPr>
           <w:b/>
         </w:rPr>
         <w:t>Kerangka Penelitian</w:t>
       </w:r>
-      <w:bookmarkEnd w:id="12"/>
+      <w:bookmarkEnd w:id="11"/>
     </w:p>
     <w:p>
       <w:pPr>
@@ -4865,7 +4810,7 @@
           <v:shape id="_x0000_i1025" type="#_x0000_t75" style="width:396.15pt;height:372.65pt" o:ole="">
             <v:imagedata r:id="rId18" o:title=""/>
           </v:shape>
-          <o:OLEObject Type="Embed" ProgID="Visio.Drawing.15" ShapeID="_x0000_i1025" DrawAspect="Content" ObjectID="_1588761533" r:id="rId19"/>
+          <o:OLEObject Type="Embed" ProgID="Visio.Drawing.15" ShapeID="_x0000_i1025" DrawAspect="Content" ObjectID="_1588968495" r:id="rId19"/>
         </w:object>
       </w:r>
     </w:p>
@@ -4949,7 +4894,7 @@
           <v:shape id="_x0000_i1026" type="#_x0000_t75" style="width:396.65pt;height:449.65pt" o:ole="">
             <v:imagedata r:id="rId20" o:title=""/>
           </v:shape>
-          <o:OLEObject Type="Embed" ProgID="Visio.Drawing.15" ShapeID="_x0000_i1026" DrawAspect="Content" ObjectID="_1588761534" r:id="rId21"/>
+          <o:OLEObject Type="Embed" ProgID="Visio.Drawing.15" ShapeID="_x0000_i1026" DrawAspect="Content" ObjectID="_1588968496" r:id="rId21"/>
         </w:object>
       </w:r>
     </w:p>
@@ -5021,14 +4966,14 @@
           <w:b/>
         </w:rPr>
       </w:pPr>
-      <w:bookmarkStart w:id="13" w:name="_Toc515017062"/>
+      <w:bookmarkStart w:id="12" w:name="_Toc515017062"/>
       <w:r>
         <w:rPr>
           <w:b/>
         </w:rPr>
-        <w:t>Studi Pendahuluan</w:t>
-      </w:r>
-      <w:bookmarkEnd w:id="13"/>
+        <w:t>Pendahuluan</w:t>
+      </w:r>
+      <w:bookmarkEnd w:id="12"/>
     </w:p>
     <w:p>
       <w:pPr>
@@ -5038,18 +4983,144 @@
         <w:jc w:val="both"/>
       </w:pPr>
       <w:r>
+        <w:t>Tahap pertama yang penulis lakukan pada penelititian ini ada tahpan pendahuluana yang mana dalam tahap pendahuluan ada beberapa tahapan yaitu:</w:t>
+      </w:r>
+    </w:p>
+    <w:p>
+      <w:pPr>
+        <w:pStyle w:val="ListParagraph"/>
+        <w:numPr>
+          <w:ilvl w:val="2"/>
+          <w:numId w:val="1"/>
+        </w:numPr>
+        <w:spacing w:line="360" w:lineRule="auto"/>
+        <w:ind w:left="709"/>
+        <w:jc w:val="both"/>
+        <w:outlineLvl w:val="1"/>
+        <w:rPr>
+          <w:b/>
+        </w:rPr>
+      </w:pPr>
+      <w:r>
+        <w:rPr>
+          <w:b/>
+        </w:rPr>
+        <w:t>Studi Pendahuluan</w:t>
+      </w:r>
+    </w:p>
+    <w:p>
+      <w:pPr>
+        <w:pStyle w:val="ListParagraph"/>
+        <w:spacing w:line="360" w:lineRule="auto"/>
+        <w:ind w:left="0" w:firstLine="709"/>
+        <w:jc w:val="both"/>
+        <w:rPr>
+          <w:b/>
+        </w:rPr>
+      </w:pPr>
+      <w:r>
         <w:t>Pada tahapan studi pendaluluan ini peneliti melakukan identifikasi permasalahan yang ada, setalah itu penulis m</w:t>
       </w:r>
       <w:r>
-        <w:t>erencanakan tujuan penelitian dengan membatasi permasalahan agar penelitian ini tidak melebar kemana – mana sehingga hasil penelitian menjadi terarah, pada tahap selanjutnya adalah menentukan metode pengembangan sistem yang akan penulis gunakan dalam penelitian ini, pada tahap terakhir dalam studi pendahuluan adalah  membuat jadwal penelitian itu sendiri sehingga penelitian ini bisa berjalan tepat waktu.</w:t>
-      </w:r>
-    </w:p>
-    <w:p>
-      <w:pPr>
-        <w:spacing w:after="160"/>
-      </w:pPr>
-      <w:r>
-        <w:br w:type="page"/>
+        <w:t xml:space="preserve">erencanakan tujuan penelitian dengan membatasi permasalahan agar penelitian ini tidak melebar kemana – mana sehingga hasil penelitian menjadi terarah, pada tahap selanjutnya adalah menentukan metode pengembangan sistem yang akan penulis gunakan dalam penelitian ini, pada tahap </w:t>
+      </w:r>
+      <w:r>
+        <w:lastRenderedPageBreak/>
+        <w:t>terakhir dalam studi pendahuluan adalah  membuat jadwal penelitian itu sendiri sehingga penelitian ini bisa berjalan tepat waktu.</w:t>
+      </w:r>
+      <w:bookmarkStart w:id="13" w:name="_Toc515017063"/>
+    </w:p>
+    <w:p>
+      <w:pPr>
+        <w:pStyle w:val="ListParagraph"/>
+        <w:numPr>
+          <w:ilvl w:val="2"/>
+          <w:numId w:val="1"/>
+        </w:numPr>
+        <w:spacing w:line="360" w:lineRule="auto"/>
+        <w:ind w:left="709"/>
+        <w:jc w:val="both"/>
+        <w:outlineLvl w:val="1"/>
+        <w:rPr>
+          <w:b/>
+        </w:rPr>
+      </w:pPr>
+      <w:r>
+        <w:rPr>
+          <w:b/>
+        </w:rPr>
+        <w:t>Studi Pengumpulan Data</w:t>
+      </w:r>
+      <w:bookmarkEnd w:id="13"/>
+    </w:p>
+    <w:p>
+      <w:pPr>
+        <w:spacing w:line="360" w:lineRule="auto"/>
+        <w:ind w:firstLine="709"/>
+        <w:jc w:val="both"/>
+        <w:rPr>
+          <w:rStyle w:val="fontstyle01"/>
+        </w:rPr>
+      </w:pPr>
+      <w:r>
+        <w:rPr>
+          <w:rStyle w:val="fontstyle01"/>
+        </w:rPr>
+        <w:t>Pada tahapan pengumpulan data ini, peneliti menggunakan metode studi pustaka (</w:t>
+      </w:r>
+      <w:r>
+        <w:rPr>
+          <w:rStyle w:val="fontstyle21"/>
+        </w:rPr>
+        <w:t>Study literature</w:t>
+      </w:r>
+      <w:r>
+        <w:rPr>
+          <w:rStyle w:val="fontstyle01"/>
+        </w:rPr>
+        <w:t xml:space="preserve">), yaitu mengutip dari beberapa bacaan yang dikutip dapat berupa teori ataupun pendapat dari beberapa buku bacaan dan buku diktat yang dipergunakan selama kuliah. Hal ini dimaksudkan untuk memberikan landasan teori yang kuat melalui buku-buku atau literatur yang tersedia diperpustakaan, baik </w:t>
+      </w:r>
+      <w:r>
+        <w:rPr>
+          <w:rStyle w:val="fontstyle01"/>
+        </w:rPr>
+        <w:t>berupa bahan-bahan kuliah dan buku yang berhubungan dengan penulisan</w:t>
+      </w:r>
+      <w:r>
+        <w:rPr>
+          <w:rStyle w:val="fontstyle01"/>
+        </w:rPr>
+        <w:t xml:space="preserve"> </w:t>
+      </w:r>
+      <w:r>
+        <w:rPr>
+          <w:rStyle w:val="fontstyle01"/>
+        </w:rPr>
+        <w:t>penelitian tugas akhir dan pengumpulan data dengan menggunakan fasilitas mesin</w:t>
+      </w:r>
+      <w:r>
+        <w:rPr>
+          <w:rStyle w:val="fontstyle01"/>
+        </w:rPr>
+        <w:t xml:space="preserve"> </w:t>
+      </w:r>
+      <w:r>
+        <w:rPr>
+          <w:rStyle w:val="fontstyle01"/>
+        </w:rPr>
+        <w:t>pencari (search engine) berupa jurnal elektronik maupun dokumen-dokumen</w:t>
+      </w:r>
+      <w:r>
+        <w:rPr>
+          <w:rStyle w:val="fontstyle01"/>
+        </w:rPr>
+        <w:t xml:space="preserve"> </w:t>
+      </w:r>
+      <w:r>
+        <w:rPr>
+          <w:rStyle w:val="fontstyle01"/>
+        </w:rPr>
+        <w:t>elektronik yang berkaitan dengan penelitian tugas akhir.</w:t>
       </w:r>
     </w:p>
     <w:p>
@@ -5067,109 +5138,14 @@
           <w:b/>
         </w:rPr>
       </w:pPr>
-      <w:bookmarkStart w:id="14" w:name="_Toc515017063"/>
+      <w:bookmarkStart w:id="14" w:name="_Toc515017064"/>
       <w:r>
         <w:rPr>
           <w:b/>
         </w:rPr>
-        <w:lastRenderedPageBreak/>
-        <w:t>Studi Pengumpulan Data</w:t>
+        <w:t>Metode Pengembangan Sistem</w:t>
       </w:r>
       <w:bookmarkEnd w:id="14"/>
-    </w:p>
-    <w:p>
-      <w:pPr>
-        <w:spacing w:line="360" w:lineRule="auto"/>
-        <w:ind w:firstLine="425"/>
-        <w:jc w:val="both"/>
-        <w:rPr>
-          <w:rStyle w:val="fontstyle01"/>
-        </w:rPr>
-      </w:pPr>
-      <w:r>
-        <w:rPr>
-          <w:rStyle w:val="fontstyle01"/>
-        </w:rPr>
-        <w:t>Pada tahapan pengumpulan data ini, peneliti menggunakan metode studi pustaka (</w:t>
-      </w:r>
-      <w:r>
-        <w:rPr>
-          <w:rStyle w:val="fontstyle21"/>
-        </w:rPr>
-        <w:t>Study literature</w:t>
-      </w:r>
-      <w:r>
-        <w:rPr>
-          <w:rStyle w:val="fontstyle01"/>
-        </w:rPr>
-        <w:t xml:space="preserve">), yaitu mengutip dari beberapa bacaan yang dikutip dapat berupa teori ataupun pendapat dari beberapa buku bacaan dan buku diktat yang dipergunakan selama kuliah. Hal ini dimaksudkan untuk memberikan landasan teori yang kuat melalui buku-buku atau literatur yang tersedia diperpustakaan, baik </w:t>
-      </w:r>
-      <w:r>
-        <w:rPr>
-          <w:rStyle w:val="fontstyle01"/>
-        </w:rPr>
-        <w:t>berupa bahan-bahan kuliah dan buku yang berhubungan dengan penulisan</w:t>
-      </w:r>
-      <w:r>
-        <w:rPr>
-          <w:rStyle w:val="fontstyle01"/>
-        </w:rPr>
-        <w:t xml:space="preserve"> </w:t>
-      </w:r>
-      <w:r>
-        <w:rPr>
-          <w:rStyle w:val="fontstyle01"/>
-        </w:rPr>
-        <w:t>penelitian tugas akhir dan pengumpulan data dengan menggunakan fasilitas mesin</w:t>
-      </w:r>
-      <w:r>
-        <w:rPr>
-          <w:rStyle w:val="fontstyle01"/>
-        </w:rPr>
-        <w:t xml:space="preserve"> </w:t>
-      </w:r>
-      <w:r>
-        <w:rPr>
-          <w:rStyle w:val="fontstyle01"/>
-        </w:rPr>
-        <w:t>pencari (search engine) berupa jurnal elektronik maupun dokumen-dokumen</w:t>
-      </w:r>
-      <w:r>
-        <w:rPr>
-          <w:rStyle w:val="fontstyle01"/>
-        </w:rPr>
-        <w:t xml:space="preserve"> </w:t>
-      </w:r>
-      <w:r>
-        <w:rPr>
-          <w:rStyle w:val="fontstyle01"/>
-        </w:rPr>
-        <w:t>elektronik yang berkaitan dengan penelitian tugas akhir.</w:t>
-      </w:r>
-    </w:p>
-    <w:p>
-      <w:pPr>
-        <w:pStyle w:val="ListParagraph"/>
-        <w:numPr>
-          <w:ilvl w:val="1"/>
-          <w:numId w:val="1"/>
-        </w:numPr>
-        <w:spacing w:line="360" w:lineRule="auto"/>
-        <w:ind w:left="426" w:hanging="426"/>
-        <w:jc w:val="both"/>
-        <w:outlineLvl w:val="0"/>
-        <w:rPr>
-          <w:b/>
-        </w:rPr>
-      </w:pPr>
-      <w:bookmarkStart w:id="15" w:name="_Toc515017064"/>
-      <w:r>
-        <w:rPr>
-          <w:b/>
-        </w:rPr>
-        <w:t>Metode Pengembangan Sistem</w:t>
-      </w:r>
-      <w:bookmarkEnd w:id="15"/>
     </w:p>
     <w:p>
       <w:pPr>
@@ -5406,13 +5382,16 @@
       <w:pPr>
         <w:pStyle w:val="Caption"/>
         <w:numPr>
-          <w:ilvl w:val="0"/>
-          <w:numId w:val="11"/>
+          <w:ilvl w:val="2"/>
+          <w:numId w:val="1"/>
         </w:numPr>
         <w:spacing w:after="0" w:line="360" w:lineRule="auto"/>
+        <w:ind w:left="709"/>
         <w:jc w:val="left"/>
+        <w:outlineLvl w:val="1"/>
         <w:rPr>
           <w:rFonts w:cs="Times New Roman"/>
+          <w:b/>
           <w:color w:val="000000"/>
           <w:szCs w:val="24"/>
         </w:rPr>
@@ -5420,6 +5399,7 @@
       <w:r>
         <w:rPr>
           <w:rFonts w:cs="Times New Roman"/>
+          <w:b/>
           <w:i/>
           <w:color w:val="000000"/>
           <w:szCs w:val="24"/>
@@ -5429,6 +5409,7 @@
       <w:r>
         <w:rPr>
           <w:rFonts w:cs="Times New Roman"/>
+          <w:b/>
           <w:color w:val="000000"/>
           <w:szCs w:val="24"/>
         </w:rPr>
@@ -5438,7 +5419,7 @@
     <w:p>
       <w:pPr>
         <w:spacing w:line="360" w:lineRule="auto"/>
-        <w:ind w:left="709"/>
+        <w:ind w:firstLine="709"/>
         <w:jc w:val="both"/>
       </w:pPr>
       <w:r>
@@ -5448,7 +5429,17 @@
           <w:color w:val="000000"/>
           <w:szCs w:val="24"/>
         </w:rPr>
-        <w:t xml:space="preserve">Dalam tahapan ini akan mengumpulakan kebutuhan secara lengkap mulai dari mentukan tujuan, kemudian menganalisis dan mendefinisikan kebutuhan perangkat lunak dan </w:t>
+        <w:t xml:space="preserve">Dalam tahapan ini akan mengumpulakan kebutuhan secara lengkap mulai dari mentukan tujuan, kemudian menganalisis dan mendefinisikan kebutuhan </w:t>
+      </w:r>
+      <w:r>
+        <w:rPr>
+          <w:rFonts w:cs="Times New Roman"/>
+          <w:iCs/>
+          <w:color w:val="000000"/>
+          <w:szCs w:val="24"/>
+        </w:rPr>
+        <w:lastRenderedPageBreak/>
+        <w:t xml:space="preserve">perangkat lunak dan </w:t>
       </w:r>
       <w:proofErr w:type="gramStart"/>
       <w:r>
@@ -5503,27 +5494,29 @@
       <w:pPr>
         <w:pStyle w:val="Caption"/>
         <w:numPr>
-          <w:ilvl w:val="0"/>
-          <w:numId w:val="11"/>
+          <w:ilvl w:val="2"/>
+          <w:numId w:val="1"/>
         </w:numPr>
         <w:spacing w:after="0" w:line="360" w:lineRule="auto"/>
+        <w:ind w:left="709"/>
         <w:jc w:val="left"/>
-      </w:pPr>
-      <w:r>
-        <w:rPr>
+        <w:outlineLvl w:val="1"/>
+        <w:rPr>
+          <w:b/>
+        </w:rPr>
+      </w:pPr>
+      <w:r>
+        <w:rPr>
+          <w:b/>
           <w:i/>
         </w:rPr>
-        <w:lastRenderedPageBreak/>
         <w:t xml:space="preserve">System and software design </w:t>
       </w:r>
-      <w:r>
-        <w:t>(Perancangan Sistem dan Perangkat Lunak)</w:t>
-      </w:r>
     </w:p>
     <w:p>
       <w:pPr>
         <w:spacing w:line="360" w:lineRule="auto"/>
-        <w:ind w:left="709"/>
+        <w:ind w:firstLine="709"/>
         <w:jc w:val="both"/>
       </w:pPr>
       <w:r>
@@ -5552,123 +5545,6 @@
       </w:r>
       <w:r>
         <w:t>tongkat tunanetra menggunakan sensor ultrasonik HR-SR04, raspberry pi 3 model b dan perangkat keras pendukung lainnya. Perangkat lunak yang dibutuhkan diantaranya python 3.5, IDLE python GUI, editor sublime, dan perangkat lunak lainya.</w:t>
-      </w:r>
-    </w:p>
-    <w:p>
-      <w:pPr>
-        <w:pStyle w:val="ListParagraph"/>
-        <w:numPr>
-          <w:ilvl w:val="0"/>
-          <w:numId w:val="11"/>
-        </w:numPr>
-        <w:spacing w:line="360" w:lineRule="auto"/>
-        <w:rPr>
-          <w:i/>
-        </w:rPr>
-      </w:pPr>
-      <w:r>
-        <w:rPr>
-          <w:i/>
-        </w:rPr>
-        <w:t xml:space="preserve">Implementation and Unit Testing </w:t>
-      </w:r>
-      <w:r>
-        <w:t>(Implementasi dan Pengujian Unit)</w:t>
-      </w:r>
-    </w:p>
-    <w:p>
-      <w:pPr>
-        <w:pStyle w:val="ListParagraph"/>
-        <w:spacing w:line="360" w:lineRule="auto"/>
-        <w:jc w:val="both"/>
-      </w:pPr>
-      <w:r>
-        <w:t>Desain program diterjemahkan ke dalam kode-kode dengan menggunakan Bahasa programan yang sudah ditentukan Bahasa python untuk raspberry Pi. Program yang dibangun langsung diuji secara unit.</w:t>
-      </w:r>
-    </w:p>
-    <w:p>
-      <w:pPr>
-        <w:pStyle w:val="ListParagraph"/>
-        <w:numPr>
-          <w:ilvl w:val="0"/>
-          <w:numId w:val="11"/>
-        </w:numPr>
-        <w:spacing w:line="360" w:lineRule="auto"/>
-        <w:rPr>
-          <w:i/>
-        </w:rPr>
-      </w:pPr>
-      <w:r>
-        <w:rPr>
-          <w:i/>
-        </w:rPr>
-        <w:t xml:space="preserve">Integration and system testing </w:t>
-      </w:r>
-      <w:r>
-        <w:t>(Integrasi dan Pengujian Sistem)</w:t>
-      </w:r>
-    </w:p>
-    <w:p>
-      <w:pPr>
-        <w:pStyle w:val="ListParagraph"/>
-        <w:spacing w:line="360" w:lineRule="auto"/>
-        <w:jc w:val="both"/>
-      </w:pPr>
-      <w:r>
-        <w:t xml:space="preserve">Dalam tahapan ini </w:t>
-      </w:r>
-      <w:r>
-        <w:t xml:space="preserve">akan dilakukan penggabungan unit program kemudian diuji secara keseluruhan yang sudah berupa </w:t>
-      </w:r>
-      <w:r>
-        <w:rPr>
-          <w:i/>
-        </w:rPr>
-        <w:t xml:space="preserve">prototype </w:t>
-      </w:r>
-      <w:r>
-        <w:t xml:space="preserve">tongkat tunanetra. Unit program atau program individual diintegrasikan dan diuji sebagai sistem yang lengkap untuk menjamin bahwa persyaratan sistem telah dipenuhi setelah pengujian sistem. </w:t>
-      </w:r>
-    </w:p>
-    <w:p>
-      <w:pPr>
-        <w:pStyle w:val="ListParagraph"/>
-        <w:numPr>
-          <w:ilvl w:val="0"/>
-          <w:numId w:val="11"/>
-        </w:numPr>
-        <w:spacing w:line="360" w:lineRule="auto"/>
-        <w:rPr>
-          <w:i/>
-        </w:rPr>
-      </w:pPr>
-      <w:r>
-        <w:rPr>
-          <w:i/>
-        </w:rPr>
-        <w:t xml:space="preserve">Operation and Maintenace </w:t>
-      </w:r>
-      <w:r>
-        <w:t>(Operasi dan Pemeliharaan)</w:t>
-      </w:r>
-    </w:p>
-    <w:p>
-      <w:pPr>
-        <w:pStyle w:val="ListParagraph"/>
-        <w:spacing w:line="360" w:lineRule="auto"/>
-        <w:jc w:val="both"/>
-      </w:pPr>
-      <w:r>
-        <w:t xml:space="preserve">Mengoperasikan program dilingkungannya dan melakukan pemeliharaan seperti penyesuaian/perubahan dengan situasi sebenarnya. Biasanya merupakan fase siklus yang paling lama. Pemeliharaan mencakup koreksi dan berbagai </w:t>
-      </w:r>
-      <w:r>
-        <w:rPr>
-          <w:i/>
-        </w:rPr>
-        <w:t xml:space="preserve">error </w:t>
-      </w:r>
-      <w:r>
-        <w:t>yang tidak ditemukan pada tahap-tahap sebelumnya, perbaikan pada unit sistem dan pengembangan pelayanan sistem.</w:t>
       </w:r>
     </w:p>
     <w:p>
@@ -5686,147 +5562,54 @@
           <w:b/>
         </w:rPr>
       </w:pPr>
-      <w:bookmarkStart w:id="16" w:name="_Toc515017065"/>
       <w:r>
         <w:rPr>
           <w:b/>
         </w:rPr>
-        <w:t>Analisis Sistem</w:t>
-      </w:r>
-      <w:bookmarkEnd w:id="16"/>
+        <w:t>Perancangan</w:t>
+      </w:r>
+    </w:p>
+    <w:p>
+      <w:pPr>
+        <w:spacing w:line="360" w:lineRule="auto"/>
+        <w:ind w:firstLine="426"/>
+        <w:jc w:val="both"/>
+      </w:pPr>
+      <w:r>
+        <w:t>Pada tahap perancangan adalah meracang alat sesuai dengan apa yang sudah di analisis pada tahap sebelumnya yaitu tahapan pengembangan sistem, pada tahap perancangan yaitu sebagai berikut:</w:t>
+      </w:r>
+    </w:p>
+    <w:p>
+      <w:pPr>
+        <w:pStyle w:val="ListParagraph"/>
+        <w:numPr>
+          <w:ilvl w:val="2"/>
+          <w:numId w:val="1"/>
+        </w:numPr>
+        <w:spacing w:line="360" w:lineRule="auto"/>
+        <w:ind w:left="709"/>
+        <w:rPr>
+          <w:b/>
+          <w:i/>
+        </w:rPr>
+      </w:pPr>
+      <w:r>
+        <w:rPr>
+          <w:b/>
+          <w:i/>
+        </w:rPr>
+        <w:t xml:space="preserve">Implementation and Unit Testing </w:t>
+      </w:r>
     </w:p>
     <w:p>
       <w:pPr>
         <w:pStyle w:val="ListParagraph"/>
         <w:spacing w:line="360" w:lineRule="auto"/>
-        <w:ind w:left="0" w:firstLine="426"/>
+        <w:ind w:left="0" w:firstLine="720"/>
         <w:jc w:val="both"/>
       </w:pPr>
       <w:r>
-        <w:t>Pada tahapan analisis sistem penulis menganalisis kebutuhan apa saja yang diperlukan selama proses penelitian ini diantaranya adalah sebagai berikut:</w:t>
-      </w:r>
-    </w:p>
-    <w:p>
-      <w:pPr>
-        <w:pStyle w:val="ListParagraph"/>
-        <w:numPr>
-          <w:ilvl w:val="0"/>
-          <w:numId w:val="12"/>
-        </w:numPr>
-        <w:spacing w:line="360" w:lineRule="auto"/>
-        <w:jc w:val="both"/>
-      </w:pPr>
-      <w:r>
-        <w:t>Analisis masalah</w:t>
-      </w:r>
-    </w:p>
-    <w:p>
-      <w:pPr>
-        <w:pStyle w:val="ListParagraph"/>
-        <w:spacing w:line="360" w:lineRule="auto"/>
-        <w:jc w:val="both"/>
-      </w:pPr>
-      <w:r>
-        <w:t xml:space="preserve">Analisis masalah adalah </w:t>
-      </w:r>
-      <w:proofErr w:type="gramStart"/>
-      <w:r>
-        <w:t>menganalisa  permasalah</w:t>
-      </w:r>
-      <w:proofErr w:type="gramEnd"/>
-      <w:r>
-        <w:t xml:space="preserve"> yang ada disekitar penulis dan kemudian di jadikan referesi sebagai tema pada penelitian penulis.</w:t>
-      </w:r>
-    </w:p>
-    <w:p>
-      <w:pPr>
-        <w:pStyle w:val="ListParagraph"/>
-        <w:numPr>
-          <w:ilvl w:val="0"/>
-          <w:numId w:val="12"/>
-        </w:numPr>
-        <w:spacing w:line="360" w:lineRule="auto"/>
-        <w:jc w:val="both"/>
-      </w:pPr>
-      <w:r>
-        <w:t xml:space="preserve">Analisis pengguna </w:t>
-      </w:r>
-    </w:p>
-    <w:p>
-      <w:pPr>
-        <w:pStyle w:val="ListParagraph"/>
-        <w:spacing w:line="360" w:lineRule="auto"/>
-        <w:jc w:val="both"/>
-      </w:pPr>
-      <w:r>
-        <w:lastRenderedPageBreak/>
-        <w:t>Pada tahapan analisis pengguna adalah menganalisa kebutuhan apa saja yang dibutuhkan oleh pengguna dalam penelitian ini.</w:t>
-      </w:r>
-    </w:p>
-    <w:p>
-      <w:pPr>
-        <w:pStyle w:val="ListParagraph"/>
-        <w:numPr>
-          <w:ilvl w:val="0"/>
-          <w:numId w:val="12"/>
-        </w:numPr>
-        <w:spacing w:line="360" w:lineRule="auto"/>
-        <w:jc w:val="both"/>
-      </w:pPr>
-      <w:r>
-        <w:t>Analisis kebutuhan perangkat keras</w:t>
-      </w:r>
-    </w:p>
-    <w:p>
-      <w:pPr>
-        <w:pStyle w:val="ListParagraph"/>
-        <w:spacing w:line="360" w:lineRule="auto"/>
-        <w:jc w:val="both"/>
-      </w:pPr>
-      <w:r>
-        <w:t>Analalisis kebutuhan perangkat keras adalah menganalisa kebutuhan perangkat keras(</w:t>
-      </w:r>
-      <w:r>
-        <w:rPr>
-          <w:i/>
-        </w:rPr>
-        <w:t>hardware)</w:t>
-      </w:r>
-      <w:r>
-        <w:t xml:space="preserve"> yang akan digunakan selama proses penelitian yang penulis lakukan.</w:t>
-      </w:r>
-    </w:p>
-    <w:p>
-      <w:pPr>
-        <w:pStyle w:val="ListParagraph"/>
-        <w:numPr>
-          <w:ilvl w:val="0"/>
-          <w:numId w:val="12"/>
-        </w:numPr>
-        <w:spacing w:line="360" w:lineRule="auto"/>
-        <w:jc w:val="both"/>
-      </w:pPr>
-      <w:r>
-        <w:t>Analisis kebutuhan perangkat lunak</w:t>
-      </w:r>
-    </w:p>
-    <w:p>
-      <w:pPr>
-        <w:pStyle w:val="ListParagraph"/>
-        <w:spacing w:line="360" w:lineRule="auto"/>
-        <w:jc w:val="both"/>
-      </w:pPr>
-      <w:r>
-        <w:t xml:space="preserve">Pada tahapan ini penulis akan menganalisis </w:t>
-      </w:r>
-      <w:r>
-        <w:rPr>
-          <w:i/>
-        </w:rPr>
-        <w:t xml:space="preserve">software </w:t>
-      </w:r>
-      <w:r>
-        <w:t>apa saja yang digunakan selama proses pembuatan penelitian ini.</w:t>
+        <w:t>Desain program diterjemahkan ke dalam kode-kode dengan menggunakan Bahasa programan yang sudah ditentukan Bahasa python untuk raspberry Pi. Program yang dibangun langsung diuji secara unit.</w:t>
       </w:r>
     </w:p>
     <w:p>
@@ -5844,14 +5627,18 @@
           <w:b/>
         </w:rPr>
       </w:pPr>
-      <w:bookmarkStart w:id="17" w:name="_Toc515017066"/>
       <w:r>
         <w:rPr>
           <w:b/>
         </w:rPr>
-        <w:t>Desain Sistem</w:t>
-      </w:r>
-      <w:bookmarkEnd w:id="17"/>
+        <w:t>Pe</w:t>
+      </w:r>
+      <w:r>
+        <w:rPr>
+          <w:b/>
+        </w:rPr>
+        <w:t>ngujian</w:t>
+      </w:r>
     </w:p>
     <w:p>
       <w:pPr>
@@ -5861,19 +5648,120 @@
         <w:jc w:val="both"/>
       </w:pPr>
       <w:r>
-        <w:t>Pada tahap desain sistem untuk tahap pertama akan melakukan desain purnarupa tongkat tunanetra yang akan dibuat, tahap selanjutnya adalah tahap desain dari hardware yang akan digunakan pada tongkat tunanetra</w:t>
-      </w:r>
-      <w:r>
-        <w:t xml:space="preserve"> dan tahap terakhir pada tahapan desain adalah mendesain perangkat lunak(</w:t>
+        <w:t xml:space="preserve">Langkah yang dilakukan pada tahapan ini adalah menguji sistem dari hasil rancangan yang sudah dibuat berdasarkan pengujian </w:t>
       </w:r>
       <w:r>
         <w:rPr>
           <w:i/>
         </w:rPr>
-        <w:t xml:space="preserve">software) </w:t>
-      </w:r>
-      <w:r>
-        <w:t>yang digunakan selama penelitian ini.</w:t>
+        <w:t xml:space="preserve">hardware, software </w:t>
+      </w:r>
+      <w:r>
+        <w:t>dan sistem secara keseluruhan. Ada beberapa tahapan pada tahap pegujian diantranya:</w:t>
+      </w:r>
+    </w:p>
+    <w:p>
+      <w:pPr>
+        <w:pStyle w:val="ListParagraph"/>
+        <w:numPr>
+          <w:ilvl w:val="2"/>
+          <w:numId w:val="1"/>
+        </w:numPr>
+        <w:spacing w:line="360" w:lineRule="auto"/>
+        <w:ind w:left="709"/>
+        <w:outlineLvl w:val="1"/>
+        <w:rPr>
+          <w:b/>
+          <w:i/>
+        </w:rPr>
+      </w:pPr>
+      <w:r>
+        <w:rPr>
+          <w:b/>
+          <w:i/>
+        </w:rPr>
+        <w:t xml:space="preserve">Integration and system testing </w:t>
+      </w:r>
+      <w:r>
+        <w:rPr>
+          <w:b/>
+        </w:rPr>
+        <w:t>(Integrasi dan Pengujian Sistem)</w:t>
+      </w:r>
+    </w:p>
+    <w:p>
+      <w:pPr>
+        <w:pStyle w:val="ListParagraph"/>
+        <w:spacing w:line="360" w:lineRule="auto"/>
+        <w:ind w:left="0" w:firstLine="720"/>
+        <w:jc w:val="both"/>
+      </w:pPr>
+      <w:r>
+        <w:t xml:space="preserve">Dalam tahapan ini </w:t>
+      </w:r>
+      <w:r>
+        <w:t xml:space="preserve">akan dilakukan penggabungan unit program kemudian diuji secara keseluruhan yang sudah berupa </w:t>
+      </w:r>
+      <w:r>
+        <w:rPr>
+          <w:i/>
+        </w:rPr>
+        <w:t xml:space="preserve">prototype </w:t>
+      </w:r>
+      <w:r>
+        <w:t xml:space="preserve">tongkat tunanetra. Unit program atau program individual diintegrasikan dan diuji sebagai sistem yang lengkap untuk menjamin bahwa persyaratan sistem telah dipenuhi setelah pengujian sistem. </w:t>
+      </w:r>
+    </w:p>
+    <w:p>
+      <w:pPr>
+        <w:pStyle w:val="ListParagraph"/>
+        <w:numPr>
+          <w:ilvl w:val="2"/>
+          <w:numId w:val="1"/>
+        </w:numPr>
+        <w:spacing w:line="360" w:lineRule="auto"/>
+        <w:ind w:left="709"/>
+        <w:outlineLvl w:val="1"/>
+        <w:rPr>
+          <w:b/>
+          <w:i/>
+        </w:rPr>
+      </w:pPr>
+      <w:r>
+        <w:rPr>
+          <w:b/>
+          <w:i/>
+        </w:rPr>
+        <w:t xml:space="preserve">Operation and Maintenace </w:t>
+      </w:r>
+      <w:r>
+        <w:rPr>
+          <w:b/>
+        </w:rPr>
+        <w:t>(Operasi dan Pemeliharaan)</w:t>
+      </w:r>
+    </w:p>
+    <w:p>
+      <w:pPr>
+        <w:pStyle w:val="ListParagraph"/>
+        <w:spacing w:line="360" w:lineRule="auto"/>
+        <w:ind w:left="0" w:firstLine="720"/>
+        <w:jc w:val="both"/>
+      </w:pPr>
+      <w:bookmarkStart w:id="15" w:name="_GoBack"/>
+      <w:bookmarkEnd w:id="15"/>
+      <w:r>
+        <w:t xml:space="preserve">Mengoperasikan program dilingkungannya dan melakukan pemeliharaan seperti penyesuaian/perubahan dengan situasi sebenarnya. Biasanya merupakan fase siklus yang paling lama. Pemeliharaan mencakup koreksi dan berbagai </w:t>
+      </w:r>
+      <w:r>
+        <w:rPr>
+          <w:i/>
+        </w:rPr>
+        <w:t xml:space="preserve">error </w:t>
+      </w:r>
+      <w:r>
+        <w:lastRenderedPageBreak/>
+        <w:t>yang tidak ditemukan pada tahap-tahap sebelumnya, perbaikan pada unit sistem dan pengembangan pelayanan sistem.</w:t>
       </w:r>
     </w:p>
     <w:p>
@@ -5891,14 +5779,14 @@
           <w:b/>
         </w:rPr>
       </w:pPr>
-      <w:bookmarkStart w:id="18" w:name="_Toc515017067"/>
+      <w:bookmarkStart w:id="16" w:name="_Toc515017065"/>
       <w:r>
         <w:rPr>
           <w:b/>
         </w:rPr>
-        <w:t>Merancang Sistem Tongkat Tunanetra</w:t>
-      </w:r>
-      <w:bookmarkEnd w:id="18"/>
+        <w:t>Analisis Sistem</w:t>
+      </w:r>
+      <w:bookmarkEnd w:id="16"/>
     </w:p>
     <w:p>
       <w:pPr>
@@ -5908,7 +5796,7 @@
         <w:jc w:val="both"/>
       </w:pPr>
       <w:r>
-        <w:t>Merancangan sistem kedalam unit-unit kecil agar proses pembuat tongkat tunanetra menjadi lebih akurat, dalam tahap ini dibagi kedalam tiga tahapan diantranya:</w:t>
+        <w:t>Pada tahapan analisis sistem penulis menganalisis kebutuhan apa saja yang diperlukan selama proses penelitian ini diantaranya adalah sebagai berikut:</w:t>
       </w:r>
     </w:p>
     <w:p>
@@ -5916,13 +5804,31 @@
         <w:pStyle w:val="ListParagraph"/>
         <w:numPr>
           <w:ilvl w:val="0"/>
-          <w:numId w:val="13"/>
+          <w:numId w:val="12"/>
         </w:numPr>
         <w:spacing w:line="360" w:lineRule="auto"/>
         <w:jc w:val="both"/>
       </w:pPr>
       <w:r>
-        <w:t>Membuat rancangan tongkat tunanetra</w:t>
+        <w:t>Analisis masalah</w:t>
+      </w:r>
+    </w:p>
+    <w:p>
+      <w:pPr>
+        <w:pStyle w:val="ListParagraph"/>
+        <w:spacing w:line="360" w:lineRule="auto"/>
+        <w:jc w:val="both"/>
+      </w:pPr>
+      <w:r>
+        <w:t xml:space="preserve">Analisis masalah adalah </w:t>
+      </w:r>
+      <w:proofErr w:type="gramStart"/>
+      <w:r>
+        <w:t>menganalisa  permasalah</w:t>
+      </w:r>
+      <w:proofErr w:type="gramEnd"/>
+      <w:r>
+        <w:t xml:space="preserve"> yang ada disekitar penulis dan kemudian di jadikan referesi sebagai tema pada penelitian penulis.</w:t>
       </w:r>
     </w:p>
     <w:p>
@@ -5930,22 +5836,23 @@
         <w:pStyle w:val="ListParagraph"/>
         <w:numPr>
           <w:ilvl w:val="0"/>
-          <w:numId w:val="13"/>
+          <w:numId w:val="12"/>
         </w:numPr>
         <w:spacing w:line="360" w:lineRule="auto"/>
         <w:jc w:val="both"/>
       </w:pPr>
       <w:r>
-        <w:t xml:space="preserve">Membuat rancangan </w:t>
-      </w:r>
-      <w:r>
-        <w:rPr>
-          <w:i/>
-        </w:rPr>
-        <w:t xml:space="preserve">hardware </w:t>
-      </w:r>
-      <w:r>
-        <w:t>tongkat tunanetra</w:t>
+        <w:t xml:space="preserve">Analisis pengguna </w:t>
+      </w:r>
+    </w:p>
+    <w:p>
+      <w:pPr>
+        <w:pStyle w:val="ListParagraph"/>
+        <w:spacing w:line="360" w:lineRule="auto"/>
+        <w:jc w:val="both"/>
+      </w:pPr>
+      <w:r>
+        <w:t>Pada tahapan analisis pengguna adalah menganalisa kebutuhan apa saja yang dibutuhkan oleh pengguna dalam penelitian ini.</w:t>
       </w:r>
     </w:p>
     <w:p>
@@ -5953,22 +5860,65 @@
         <w:pStyle w:val="ListParagraph"/>
         <w:numPr>
           <w:ilvl w:val="0"/>
-          <w:numId w:val="13"/>
+          <w:numId w:val="12"/>
         </w:numPr>
         <w:spacing w:line="360" w:lineRule="auto"/>
         <w:jc w:val="both"/>
       </w:pPr>
       <w:r>
-        <w:t xml:space="preserve">Membuat rancangan </w:t>
+        <w:t>Analisis kebutuhan perangkat keras</w:t>
+      </w:r>
+    </w:p>
+    <w:p>
+      <w:pPr>
+        <w:pStyle w:val="ListParagraph"/>
+        <w:spacing w:line="360" w:lineRule="auto"/>
+        <w:jc w:val="both"/>
+      </w:pPr>
+      <w:r>
+        <w:t>Analalisis kebutuhan perangkat keras adalah menganalisa kebutuhan perangkat keras(</w:t>
       </w:r>
       <w:r>
         <w:rPr>
           <w:i/>
         </w:rPr>
-        <w:t>software</w:t>
-      </w:r>
-      <w:r>
-        <w:t xml:space="preserve"> tongkat tunanetra</w:t>
+        <w:t>hardware)</w:t>
+      </w:r>
+      <w:r>
+        <w:t xml:space="preserve"> yang akan digunakan selama proses penelitian yang penulis lakukan.</w:t>
+      </w:r>
+    </w:p>
+    <w:p>
+      <w:pPr>
+        <w:pStyle w:val="ListParagraph"/>
+        <w:numPr>
+          <w:ilvl w:val="0"/>
+          <w:numId w:val="12"/>
+        </w:numPr>
+        <w:spacing w:line="360" w:lineRule="auto"/>
+        <w:jc w:val="both"/>
+      </w:pPr>
+      <w:r>
+        <w:t>Analisis kebutuhan perangkat lunak</w:t>
+      </w:r>
+    </w:p>
+    <w:p>
+      <w:pPr>
+        <w:pStyle w:val="ListParagraph"/>
+        <w:spacing w:line="360" w:lineRule="auto"/>
+        <w:jc w:val="both"/>
+      </w:pPr>
+      <w:r>
+        <w:t xml:space="preserve">Pada tahapan ini penulis akan menganalisis </w:t>
+      </w:r>
+      <w:r>
+        <w:rPr>
+          <w:i/>
+        </w:rPr>
+        <w:t xml:space="preserve">software </w:t>
+      </w:r>
+      <w:r>
+        <w:t>apa saja yang digunakan selama proses pembuatan penelitian ini.</w:t>
       </w:r>
     </w:p>
     <w:p>
@@ -5986,14 +5936,14 @@
           <w:b/>
         </w:rPr>
       </w:pPr>
-      <w:bookmarkStart w:id="19" w:name="_Toc515017068"/>
+      <w:bookmarkStart w:id="17" w:name="_Toc515017066"/>
       <w:r>
         <w:rPr>
           <w:b/>
         </w:rPr>
-        <w:t>Pengujian Sistem</w:t>
-      </w:r>
-      <w:bookmarkEnd w:id="19"/>
+        <w:t>Desain Sistem</w:t>
+      </w:r>
+      <w:bookmarkEnd w:id="17"/>
     </w:p>
     <w:p>
       <w:pPr>
@@ -6003,6 +5953,149 @@
         <w:jc w:val="both"/>
       </w:pPr>
       <w:r>
+        <w:t>Pada tahap desain sistem untuk tahap pertama akan melakukan desain purnarupa tongkat tunanetra yang akan dibuat, tahap selanjutnya adalah tahap desain dari hardware yang akan digunakan pada tongkat tunanetra</w:t>
+      </w:r>
+      <w:r>
+        <w:t xml:space="preserve"> dan tahap terakhir pada tahapan desain adalah mendesain perangkat lunak(</w:t>
+      </w:r>
+      <w:r>
+        <w:rPr>
+          <w:i/>
+        </w:rPr>
+        <w:t xml:space="preserve">software) </w:t>
+      </w:r>
+      <w:r>
+        <w:t>yang digunakan selama penelitian ini.</w:t>
+      </w:r>
+    </w:p>
+    <w:p>
+      <w:pPr>
+        <w:pStyle w:val="ListParagraph"/>
+        <w:numPr>
+          <w:ilvl w:val="1"/>
+          <w:numId w:val="1"/>
+        </w:numPr>
+        <w:spacing w:line="360" w:lineRule="auto"/>
+        <w:ind w:left="426" w:hanging="426"/>
+        <w:jc w:val="both"/>
+        <w:outlineLvl w:val="0"/>
+        <w:rPr>
+          <w:b/>
+        </w:rPr>
+      </w:pPr>
+      <w:bookmarkStart w:id="18" w:name="_Toc515017067"/>
+      <w:r>
+        <w:rPr>
+          <w:b/>
+        </w:rPr>
+        <w:t>Merancang Sistem Tongkat Tunanetra</w:t>
+      </w:r>
+      <w:bookmarkEnd w:id="18"/>
+    </w:p>
+    <w:p>
+      <w:pPr>
+        <w:pStyle w:val="ListParagraph"/>
+        <w:spacing w:line="360" w:lineRule="auto"/>
+        <w:ind w:left="0" w:firstLine="426"/>
+        <w:jc w:val="both"/>
+      </w:pPr>
+      <w:r>
+        <w:t>Merancangan sistem kedalam unit-unit kecil agar proses pembuat tongkat tunanetra menjadi lebih akurat, dalam tahap ini dibagi kedalam tiga tahapan diantranya:</w:t>
+      </w:r>
+    </w:p>
+    <w:p>
+      <w:pPr>
+        <w:pStyle w:val="ListParagraph"/>
+        <w:numPr>
+          <w:ilvl w:val="0"/>
+          <w:numId w:val="13"/>
+        </w:numPr>
+        <w:spacing w:line="360" w:lineRule="auto"/>
+        <w:jc w:val="both"/>
+      </w:pPr>
+      <w:r>
+        <w:t>Membuat rancangan tongkat tunanetra</w:t>
+      </w:r>
+    </w:p>
+    <w:p>
+      <w:pPr>
+        <w:pStyle w:val="ListParagraph"/>
+        <w:numPr>
+          <w:ilvl w:val="0"/>
+          <w:numId w:val="13"/>
+        </w:numPr>
+        <w:spacing w:line="360" w:lineRule="auto"/>
+        <w:jc w:val="both"/>
+      </w:pPr>
+      <w:r>
+        <w:t xml:space="preserve">Membuat rancangan </w:t>
+      </w:r>
+      <w:r>
+        <w:rPr>
+          <w:i/>
+        </w:rPr>
+        <w:t xml:space="preserve">hardware </w:t>
+      </w:r>
+      <w:r>
+        <w:t>tongkat tunanetra</w:t>
+      </w:r>
+    </w:p>
+    <w:p>
+      <w:pPr>
+        <w:pStyle w:val="ListParagraph"/>
+        <w:numPr>
+          <w:ilvl w:val="0"/>
+          <w:numId w:val="13"/>
+        </w:numPr>
+        <w:spacing w:line="360" w:lineRule="auto"/>
+        <w:jc w:val="both"/>
+      </w:pPr>
+      <w:r>
+        <w:t xml:space="preserve">Membuat rancangan </w:t>
+      </w:r>
+      <w:r>
+        <w:rPr>
+          <w:i/>
+        </w:rPr>
+        <w:t>software</w:t>
+      </w:r>
+      <w:r>
+        <w:t xml:space="preserve"> tongkat tunanetra</w:t>
+      </w:r>
+    </w:p>
+    <w:p>
+      <w:pPr>
+        <w:pStyle w:val="ListParagraph"/>
+        <w:numPr>
+          <w:ilvl w:val="1"/>
+          <w:numId w:val="1"/>
+        </w:numPr>
+        <w:spacing w:line="360" w:lineRule="auto"/>
+        <w:ind w:left="426" w:hanging="426"/>
+        <w:jc w:val="both"/>
+        <w:outlineLvl w:val="0"/>
+        <w:rPr>
+          <w:b/>
+        </w:rPr>
+      </w:pPr>
+      <w:bookmarkStart w:id="19" w:name="_Toc515017068"/>
+      <w:r>
+        <w:rPr>
+          <w:b/>
+        </w:rPr>
+        <w:t>Pengujian Sistem</w:t>
+      </w:r>
+      <w:bookmarkEnd w:id="19"/>
+    </w:p>
+    <w:p>
+      <w:pPr>
+        <w:pStyle w:val="ListParagraph"/>
+        <w:spacing w:line="360" w:lineRule="auto"/>
+        <w:ind w:left="0" w:firstLine="426"/>
+        <w:jc w:val="both"/>
+      </w:pPr>
+      <w:r>
+        <w:lastRenderedPageBreak/>
         <w:t xml:space="preserve">Pada tahapan pengujian ada pengujian yang akan dilakukan oleh penulis mulai dari pegujian </w:t>
       </w:r>
       <w:r>
@@ -9617,6 +9710,7 @@
           <w:docPartUnique/>
         </w:docPartObj>
       </w:sdtPr>
+      <w:sdtEndPr/>
       <w:sdtContent>
         <w:p/>
         <w:sdt>
@@ -9624,6 +9718,7 @@
             <w:id w:val="111145805"/>
             <w:bibliography/>
           </w:sdtPr>
+          <w:sdtEndPr/>
           <w:sdtContent>
             <w:p>
               <w:pPr>
@@ -11495,6 +11590,128 @@
     </w:lvl>
   </w:abstractNum>
   <w:abstractNum w:abstractNumId="11" w15:restartNumberingAfterBreak="0">
+    <w:nsid w:val="637E2F80"/>
+    <w:multiLevelType w:val="multilevel"/>
+    <w:tmpl w:val="E31C5CE2"/>
+    <w:lvl w:ilvl="0">
+      <w:start w:val="8"/>
+      <w:numFmt w:val="decimal"/>
+      <w:lvlText w:val="%1."/>
+      <w:lvlJc w:val="left"/>
+      <w:pPr>
+        <w:ind w:left="540" w:hanging="540"/>
+      </w:pPr>
+      <w:rPr>
+        <w:rFonts w:hint="default"/>
+        <w:i/>
+      </w:rPr>
+    </w:lvl>
+    <w:lvl w:ilvl="1">
+      <w:start w:val="3"/>
+      <w:numFmt w:val="decimal"/>
+      <w:lvlText w:val="%1.%2."/>
+      <w:lvlJc w:val="left"/>
+      <w:pPr>
+        <w:ind w:left="900" w:hanging="540"/>
+      </w:pPr>
+      <w:rPr>
+        <w:rFonts w:hint="default"/>
+        <w:i/>
+      </w:rPr>
+    </w:lvl>
+    <w:lvl w:ilvl="2">
+      <w:start w:val="1"/>
+      <w:numFmt w:val="decimal"/>
+      <w:lvlText w:val="%1.%2.%3."/>
+      <w:lvlJc w:val="left"/>
+      <w:pPr>
+        <w:ind w:left="1440" w:hanging="720"/>
+      </w:pPr>
+      <w:rPr>
+        <w:rFonts w:hint="default"/>
+        <w:i/>
+      </w:rPr>
+    </w:lvl>
+    <w:lvl w:ilvl="3">
+      <w:start w:val="1"/>
+      <w:numFmt w:val="decimal"/>
+      <w:lvlText w:val="%1.%2.%3.%4."/>
+      <w:lvlJc w:val="left"/>
+      <w:pPr>
+        <w:ind w:left="1800" w:hanging="720"/>
+      </w:pPr>
+      <w:rPr>
+        <w:rFonts w:hint="default"/>
+        <w:i/>
+      </w:rPr>
+    </w:lvl>
+    <w:lvl w:ilvl="4">
+      <w:start w:val="1"/>
+      <w:numFmt w:val="decimal"/>
+      <w:lvlText w:val="%1.%2.%3.%4.%5."/>
+      <w:lvlJc w:val="left"/>
+      <w:pPr>
+        <w:ind w:left="2520" w:hanging="1080"/>
+      </w:pPr>
+      <w:rPr>
+        <w:rFonts w:hint="default"/>
+        <w:i/>
+      </w:rPr>
+    </w:lvl>
+    <w:lvl w:ilvl="5">
+      <w:start w:val="1"/>
+      <w:numFmt w:val="decimal"/>
+      <w:lvlText w:val="%1.%2.%3.%4.%5.%6."/>
+      <w:lvlJc w:val="left"/>
+      <w:pPr>
+        <w:ind w:left="2880" w:hanging="1080"/>
+      </w:pPr>
+      <w:rPr>
+        <w:rFonts w:hint="default"/>
+        <w:i/>
+      </w:rPr>
+    </w:lvl>
+    <w:lvl w:ilvl="6">
+      <w:start w:val="1"/>
+      <w:numFmt w:val="decimal"/>
+      <w:lvlText w:val="%1.%2.%3.%4.%5.%6.%7."/>
+      <w:lvlJc w:val="left"/>
+      <w:pPr>
+        <w:ind w:left="3600" w:hanging="1440"/>
+      </w:pPr>
+      <w:rPr>
+        <w:rFonts w:hint="default"/>
+        <w:i/>
+      </w:rPr>
+    </w:lvl>
+    <w:lvl w:ilvl="7">
+      <w:start w:val="1"/>
+      <w:numFmt w:val="decimal"/>
+      <w:lvlText w:val="%1.%2.%3.%4.%5.%6.%7.%8."/>
+      <w:lvlJc w:val="left"/>
+      <w:pPr>
+        <w:ind w:left="3960" w:hanging="1440"/>
+      </w:pPr>
+      <w:rPr>
+        <w:rFonts w:hint="default"/>
+        <w:i/>
+      </w:rPr>
+    </w:lvl>
+    <w:lvl w:ilvl="8">
+      <w:start w:val="1"/>
+      <w:numFmt w:val="decimal"/>
+      <w:lvlText w:val="%1.%2.%3.%4.%5.%6.%7.%8.%9."/>
+      <w:lvlJc w:val="left"/>
+      <w:pPr>
+        <w:ind w:left="4680" w:hanging="1800"/>
+      </w:pPr>
+      <w:rPr>
+        <w:rFonts w:hint="default"/>
+        <w:i/>
+      </w:rPr>
+    </w:lvl>
+  </w:abstractNum>
+  <w:abstractNum w:abstractNumId="12" w15:restartNumberingAfterBreak="0">
     <w:nsid w:val="6D90695A"/>
     <w:multiLevelType w:val="hybridMultilevel"/>
     <w:tmpl w:val="9716B75A"/>
@@ -11583,7 +11800,7 @@
       </w:pPr>
     </w:lvl>
   </w:abstractNum>
-  <w:abstractNum w:abstractNumId="12" w15:restartNumberingAfterBreak="0">
+  <w:abstractNum w:abstractNumId="13" w15:restartNumberingAfterBreak="0">
     <w:nsid w:val="760208AE"/>
     <w:multiLevelType w:val="hybridMultilevel"/>
     <w:tmpl w:val="FCB8E912"/>
@@ -11682,7 +11899,7 @@
     <w:abstractNumId w:val="5"/>
   </w:num>
   <w:num w:numId="4">
-    <w:abstractNumId w:val="11"/>
+    <w:abstractNumId w:val="12"/>
   </w:num>
   <w:num w:numId="5">
     <w:abstractNumId w:val="8"/>
@@ -11706,10 +11923,13 @@
     <w:abstractNumId w:val="1"/>
   </w:num>
   <w:num w:numId="12">
-    <w:abstractNumId w:val="12"/>
+    <w:abstractNumId w:val="13"/>
   </w:num>
   <w:num w:numId="13">
     <w:abstractNumId w:val="0"/>
+  </w:num>
+  <w:num w:numId="14">
+    <w:abstractNumId w:val="11"/>
   </w:num>
 </w:numbering>
 </file>
@@ -12998,7 +13218,7 @@
 </file>
 
 <file path=customXml/itemProps1.xml><?xml version="1.0" encoding="utf-8"?>
-<ds:datastoreItem xmlns:ds="http://schemas.openxmlformats.org/officeDocument/2006/customXml" ds:itemID="{37E88719-5B42-4DA2-9528-889757D2D413}">
+<ds:datastoreItem xmlns:ds="http://schemas.openxmlformats.org/officeDocument/2006/customXml" ds:itemID="{C66477A6-6DDF-468E-9501-9F49B584B2E2}">
   <ds:schemaRefs>
     <ds:schemaRef ds:uri="http://schemas.openxmlformats.org/officeDocument/2006/bibliography"/>
   </ds:schemaRefs>

</xml_diff>

<commit_message>
perbaikan pada metodologi penelitian
</commit_message>
<xml_diff>
--- a/tongkat tunanetra/PROPOSAL PENELITIAN TUGAS AKHIR.docx
+++ b/tongkat tunanetra/PROPOSAL PENELITIAN TUGAS AKHIR.docx
@@ -2464,7 +2464,7 @@
                 <w:noProof/>
                 <w:webHidden/>
               </w:rPr>
-              <w:t>11</w:t>
+              <w:t>13</w:t>
             </w:r>
             <w:r>
               <w:rPr>
@@ -2548,7 +2548,7 @@
                 <w:noProof/>
                 <w:webHidden/>
               </w:rPr>
-              <w:t>11</w:t>
+              <w:t>13</w:t>
             </w:r>
             <w:r>
               <w:rPr>
@@ -2631,7 +2631,7 @@
                 <w:noProof/>
                 <w:webHidden/>
               </w:rPr>
-              <w:t>12</w:t>
+              <w:t>14</w:t>
             </w:r>
             <w:r>
               <w:rPr>
@@ -2722,7 +2722,7 @@
                 <w:noProof/>
                 <w:webHidden/>
               </w:rPr>
-              <w:t>12</w:t>
+              <w:t>14</w:t>
             </w:r>
             <w:r>
               <w:rPr>
@@ -2813,7 +2813,7 @@
                 <w:noProof/>
                 <w:webHidden/>
               </w:rPr>
-              <w:t>13</w:t>
+              <w:t>15</w:t>
             </w:r>
             <w:r>
               <w:rPr>
@@ -2902,7 +2902,7 @@
                 <w:noProof/>
                 <w:webHidden/>
               </w:rPr>
-              <w:t>14</w:t>
+              <w:t>16</w:t>
             </w:r>
             <w:r>
               <w:rPr>
@@ -2986,7 +2986,7 @@
                 <w:noProof/>
                 <w:webHidden/>
               </w:rPr>
-              <w:t>14</w:t>
+              <w:t>16</w:t>
             </w:r>
             <w:r>
               <w:rPr>
@@ -3069,7 +3069,7 @@
                 <w:noProof/>
                 <w:webHidden/>
               </w:rPr>
-              <w:t>15</w:t>
+              <w:t>17</w:t>
             </w:r>
             <w:r>
               <w:rPr>
@@ -3152,7 +3152,7 @@
                 <w:noProof/>
                 <w:webHidden/>
               </w:rPr>
-              <w:t>15</w:t>
+              <w:t>17</w:t>
             </w:r>
             <w:r>
               <w:rPr>
@@ -3235,7 +3235,7 @@
                 <w:noProof/>
                 <w:webHidden/>
               </w:rPr>
-              <w:t>15</w:t>
+              <w:t>17</w:t>
             </w:r>
             <w:r>
               <w:rPr>
@@ -3319,7 +3319,7 @@
                 <w:noProof/>
                 <w:webHidden/>
               </w:rPr>
-              <w:t>15</w:t>
+              <w:t>17</w:t>
             </w:r>
             <w:r>
               <w:rPr>
@@ -3408,7 +3408,7 @@
                 <w:noProof/>
                 <w:webHidden/>
               </w:rPr>
-              <w:t>15</w:t>
+              <w:t>17</w:t>
             </w:r>
             <w:r>
               <w:rPr>
@@ -3497,7 +3497,7 @@
                 <w:noProof/>
                 <w:webHidden/>
               </w:rPr>
-              <w:t>15</w:t>
+              <w:t>17</w:t>
             </w:r>
             <w:r>
               <w:rPr>
@@ -3569,7 +3569,7 @@
                 <w:noProof/>
                 <w:webHidden/>
               </w:rPr>
-              <w:t>16</w:t>
+              <w:t>18</w:t>
             </w:r>
             <w:r>
               <w:rPr>
@@ -5876,6 +5876,13 @@
           <w:rFonts w:cs="Times New Roman"/>
           <w:szCs w:val="24"/>
         </w:rPr>
+        <w:t xml:space="preserve"> </w:t>
+      </w:r>
+      <w:r>
+        <w:rPr>
+          <w:rFonts w:cs="Times New Roman"/>
+          <w:szCs w:val="24"/>
+        </w:rPr>
         <w:t>Kerangka penelitian digunakan untuk mempermudah pemahaman tahapan-tahanpan yang penulis lakukan dalam penelitian tugas akhir.</w:t>
       </w:r>
     </w:p>
@@ -5889,7 +5896,7 @@
         </w:rPr>
       </w:pPr>
       <w:r>
-        <w:object w:dxaOrig="17520" w:dyaOrig="26745" w14:anchorId="0E1C09A3">
+        <w:object w:dxaOrig="17520" w:dyaOrig="26745" w14:anchorId="6A204EA2">
           <v:shapetype id="_x0000_t75" coordsize="21600,21600" o:spt="75" o:preferrelative="t" path="m@4@5l@4@11@9@11@9@5xe" filled="f" stroked="f">
             <v:stroke joinstyle="miter"/>
             <v:formulas>
@@ -5909,10 +5916,10 @@
             <v:path o:extrusionok="f" gradientshapeok="t" o:connecttype="rect"/>
             <o:lock v:ext="edit" aspectratio="t"/>
           </v:shapetype>
-          <v:shape id="_x0000_i1025" type="#_x0000_t75" style="width:328.5pt;height:500.15pt" o:ole="">
+          <v:shape id="_x0000_i1042" type="#_x0000_t75" style="width:332.9pt;height:508.15pt" o:ole="">
             <v:imagedata r:id="rId18" o:title=""/>
           </v:shape>
-          <o:OLEObject Type="Embed" ProgID="Visio.Drawing.15" ShapeID="_x0000_i1025" DrawAspect="Content" ObjectID="_1589978834" r:id="rId19"/>
+          <o:OLEObject Type="Embed" ProgID="Visio.Drawing.15" ShapeID="_x0000_i1042" DrawAspect="Content" ObjectID="_1590260898" r:id="rId19"/>
         </w:object>
       </w:r>
     </w:p>
@@ -6064,7 +6071,7 @@
         <w:rPr>
           <w:b/>
         </w:rPr>
-        <w:t>Studi Pengumpulan Data</w:t>
+        <w:t>Pengumpulan Data</w:t>
       </w:r>
       <w:bookmarkEnd w:id="14"/>
     </w:p>
@@ -6578,12 +6585,21 @@
         <w:t xml:space="preserve">Table </w:t>
       </w:r>
       <w:r>
+        <w:rPr>
+          <w:noProof/>
+        </w:rPr>
         <w:fldChar w:fldCharType="begin"/>
       </w:r>
       <w:r>
+        <w:rPr>
+          <w:noProof/>
+        </w:rPr>
         <w:instrText xml:space="preserve"> SEQ Table \* ARABIC </w:instrText>
       </w:r>
       <w:r>
+        <w:rPr>
+          <w:noProof/>
+        </w:rPr>
         <w:fldChar w:fldCharType="separate"/>
       </w:r>
       <w:r>
@@ -6593,6 +6609,9 @@
         <w:t>1</w:t>
       </w:r>
       <w:r>
+        <w:rPr>
+          <w:noProof/>
+        </w:rPr>
         <w:fldChar w:fldCharType="end"/>
       </w:r>
       <w:r>
@@ -6797,10 +6816,7 @@
             </w:r>
             <w:proofErr w:type="gramEnd"/>
             <w:r>
-              <w:t xml:space="preserve"> </w:t>
-            </w:r>
-            <w:r>
-              <w:t>1080p30 H.264 high-profile encode/decode</w:t>
+              <w:t xml:space="preserve"> 1080p30 H.264 high-profile encode/decode</w:t>
             </w:r>
           </w:p>
         </w:tc>
@@ -7081,25 +7097,7 @@
               <w:jc w:val="both"/>
             </w:pPr>
             <w:r>
-              <w:t>General Purpose Input O utput (GPIO) pins, Serial</w:t>
-            </w:r>
-            <w:r>
-              <w:t xml:space="preserve"> </w:t>
-            </w:r>
-            <w:r>
-              <w:t>Peripheral Interface Bus (SPI), I²C, I²S, Universal</w:t>
-            </w:r>
-            <w:r>
-              <w:t xml:space="preserve"> </w:t>
-            </w:r>
-            <w:r>
-              <w:t>asynchronous receiver/</w:t>
-            </w:r>
-            <w:r>
-              <w:t xml:space="preserve"> </w:t>
-            </w:r>
-            <w:r>
-              <w:t>trasmitter (UART)</w:t>
+              <w:t>General Purpose Input O utput (GPIO) pins, Serial Peripheral Interface Bus (SPI), I²C, I²S, Universal asynchronous receiver/ trasmitter (UART)</w:t>
             </w:r>
           </w:p>
         </w:tc>
@@ -7303,12 +7301,21 @@
         <w:t xml:space="preserve">Table </w:t>
       </w:r>
       <w:r>
+        <w:rPr>
+          <w:noProof/>
+        </w:rPr>
         <w:fldChar w:fldCharType="begin"/>
       </w:r>
       <w:r>
+        <w:rPr>
+          <w:noProof/>
+        </w:rPr>
         <w:instrText xml:space="preserve"> SEQ Table \* ARABIC </w:instrText>
       </w:r>
       <w:r>
+        <w:rPr>
+          <w:noProof/>
+        </w:rPr>
         <w:fldChar w:fldCharType="separate"/>
       </w:r>
       <w:r>
@@ -7318,6 +7325,9 @@
         <w:t>2</w:t>
       </w:r>
       <w:r>
+        <w:rPr>
+          <w:noProof/>
+        </w:rPr>
         <w:fldChar w:fldCharType="end"/>
       </w:r>
       <w:r>
@@ -7687,7 +7697,13 @@
         <w:t>Kamera Webcam</w:t>
       </w:r>
       <w:r>
-        <w:t xml:space="preserve"> Logitech C200</w:t>
+        <w:t xml:space="preserve"> Logitech C2</w:t>
+      </w:r>
+      <w:r>
+        <w:t>7</w:t>
+      </w:r>
+      <w:r>
+        <w:t>0</w:t>
       </w:r>
     </w:p>
     <w:p>
@@ -7722,7 +7738,13 @@
         <w:t xml:space="preserve">. </w:t>
       </w:r>
       <w:r>
-        <w:t>Untuk spesipikasi kamera webcam logitech C200 adalah sebagai berikut:</w:t>
+        <w:t>Untuk spesipikasi kamera webcam logitech C</w:t>
+      </w:r>
+      <w:r>
+        <w:t>7</w:t>
+      </w:r>
+      <w:r>
+        <w:t>0 adalah sebagai berikut:</w:t>
       </w:r>
     </w:p>
     <w:p>
@@ -7735,12 +7757,21 @@
         <w:t xml:space="preserve">Table </w:t>
       </w:r>
       <w:r>
+        <w:rPr>
+          <w:noProof/>
+        </w:rPr>
         <w:fldChar w:fldCharType="begin"/>
       </w:r>
       <w:r>
+        <w:rPr>
+          <w:noProof/>
+        </w:rPr>
         <w:instrText xml:space="preserve"> SEQ Table \* ARABIC </w:instrText>
       </w:r>
       <w:r>
+        <w:rPr>
+          <w:noProof/>
+        </w:rPr>
         <w:fldChar w:fldCharType="separate"/>
       </w:r>
       <w:r>
@@ -7750,10 +7781,19 @@
         <w:t>3</w:t>
       </w:r>
       <w:r>
+        <w:rPr>
+          <w:noProof/>
+        </w:rPr>
         <w:fldChar w:fldCharType="end"/>
       </w:r>
       <w:r>
-        <w:t xml:space="preserve"> Kamera Webcam Logitech C200</w:t>
+        <w:t xml:space="preserve"> Kamera Webcam Logitech C2</w:t>
+      </w:r>
+      <w:r>
+        <w:t>7</w:t>
+      </w:r>
+      <w:r>
+        <w:t>0</w:t>
       </w:r>
     </w:p>
     <w:tbl>
@@ -8557,8 +8597,6 @@
       <w:r>
         <w:t>. Fritzing yang digunakan adalah versi 0.9.2</w:t>
       </w:r>
-      <w:bookmarkStart w:id="21" w:name="_GoBack"/>
-      <w:bookmarkEnd w:id="21"/>
     </w:p>
     <w:p>
       <w:pPr>
@@ -8623,7 +8661,7 @@
           <w:b/>
         </w:rPr>
       </w:pPr>
-      <w:bookmarkStart w:id="22" w:name="_Toc515708636"/>
+      <w:bookmarkStart w:id="21" w:name="_Toc515708636"/>
       <w:r>
         <w:rPr>
           <w:b/>
@@ -8631,7 +8669,7 @@
         </w:rPr>
         <w:t>Desain sistem</w:t>
       </w:r>
-      <w:bookmarkEnd w:id="22"/>
+      <w:bookmarkEnd w:id="21"/>
     </w:p>
     <w:p>
       <w:pPr>
@@ -8662,6 +8700,373 @@
       </w:r>
       <w:r>
         <w:t>.</w:t>
+      </w:r>
+    </w:p>
+    <w:p>
+      <w:pPr>
+        <w:spacing w:line="360" w:lineRule="auto"/>
+        <w:ind w:firstLine="709"/>
+        <w:jc w:val="both"/>
+      </w:pPr>
+      <w:r>
+        <w:t xml:space="preserve">Berdasarkan dari hasil analisis sistem yang telah dijelaskan sebelumnya maka desain sistem secara keseluruhan pada </w:t>
+      </w:r>
+      <w:r>
+        <w:rPr>
+          <w:i/>
+        </w:rPr>
+        <w:t xml:space="preserve">prototype </w:t>
+      </w:r>
+      <w:r>
+        <w:t xml:space="preserve">tongkat tunanetra seperti pada gambar </w:t>
+      </w:r>
+      <w:r>
+        <w:rPr>
+          <w:i/>
+        </w:rPr>
+        <w:t xml:space="preserve">Flowchart </w:t>
+      </w:r>
+      <w:r>
+        <w:t>dibawah ini:</w:t>
+      </w:r>
+    </w:p>
+    <w:p>
+      <w:pPr>
+        <w:keepNext/>
+        <w:spacing w:line="360" w:lineRule="auto"/>
+        <w:ind w:firstLine="709"/>
+        <w:jc w:val="center"/>
+      </w:pPr>
+      <w:r>
+        <w:object w:dxaOrig="2805" w:dyaOrig="17925" w14:anchorId="7FA3DA2F">
+          <v:shape id="_x0000_i1048" type="#_x0000_t75" style="width:100pt;height:639.9pt" o:ole="">
+            <v:imagedata r:id="rId20" o:title=""/>
+          </v:shape>
+          <o:OLEObject Type="Embed" ProgID="Visio.Drawing.15" ShapeID="_x0000_i1048" DrawAspect="Content" ObjectID="_1590260899" r:id="rId21"/>
+        </w:object>
+      </w:r>
+    </w:p>
+    <w:p>
+      <w:pPr>
+        <w:pStyle w:val="Caption"/>
+      </w:pPr>
+      <w:r>
+        <w:t xml:space="preserve">Gambar </w:t>
+      </w:r>
+      <w:r>
+        <w:fldChar w:fldCharType="begin"/>
+      </w:r>
+      <w:r>
+        <w:instrText xml:space="preserve"> SEQ Gambar \* ARABIC </w:instrText>
+      </w:r>
+      <w:r>
+        <w:fldChar w:fldCharType="separate"/>
+      </w:r>
+      <w:r>
+        <w:rPr>
+          <w:noProof/>
+        </w:rPr>
+        <w:t>2</w:t>
+      </w:r>
+      <w:r>
+        <w:fldChar w:fldCharType="end"/>
+      </w:r>
+      <w:r>
+        <w:t xml:space="preserve"> </w:t>
+      </w:r>
+      <w:r>
+        <w:rPr>
+          <w:i/>
+        </w:rPr>
+        <w:t xml:space="preserve">Flowchart </w:t>
+      </w:r>
+      <w:r>
+        <w:t>Sistem Keseluruhan</w:t>
+      </w:r>
+    </w:p>
+    <w:p>
+      <w:pPr>
+        <w:pStyle w:val="Caption"/>
+        <w:spacing w:before="240"/>
+        <w:ind w:firstLine="709"/>
+        <w:jc w:val="both"/>
+      </w:pPr>
+      <w:r>
+        <w:lastRenderedPageBreak/>
+        <w:t xml:space="preserve">Dalam desain sistem </w:t>
+      </w:r>
+      <w:r>
+        <w:rPr>
+          <w:i/>
+        </w:rPr>
+        <w:t>prototype</w:t>
+      </w:r>
+      <w:r>
+        <w:rPr>
+          <w:i/>
+        </w:rPr>
+        <w:t xml:space="preserve"> </w:t>
+      </w:r>
+      <w:r>
+        <w:t>tongkat tunanetra</w:t>
+      </w:r>
+      <w:r>
+        <w:t xml:space="preserve"> berbasis raspberry pi ini terdapat tiga bagian utam yaitu bagian masukan (</w:t>
+      </w:r>
+      <w:r>
+        <w:rPr>
+          <w:i/>
+        </w:rPr>
+        <w:t>input</w:t>
+      </w:r>
+      <w:r>
+        <w:t>), proses (</w:t>
+      </w:r>
+      <w:r>
+        <w:rPr>
+          <w:i/>
+        </w:rPr>
+        <w:t>process</w:t>
+      </w:r>
+      <w:r>
+        <w:t>) dan keluaran (</w:t>
+      </w:r>
+      <w:r>
+        <w:rPr>
+          <w:i/>
+        </w:rPr>
+        <w:t>output</w:t>
+      </w:r>
+      <w:r>
+        <w:t xml:space="preserve">). Seperti pada gambar di bawah ini, tiga bagian ini merupakan dasar dalam penentuan kinerja pada </w:t>
+      </w:r>
+      <w:r>
+        <w:rPr>
+          <w:i/>
+        </w:rPr>
+        <w:t>prototype</w:t>
+      </w:r>
+      <w:r>
+        <w:rPr>
+          <w:i/>
+        </w:rPr>
+        <w:t xml:space="preserve"> </w:t>
+      </w:r>
+      <w:r>
+        <w:t>tongkat tunanetra berbasis raspberry pi yang akan dibangun. Tiga bagian ini harus saling terhubung dan memiliki hubungan satu sama lain. Bisa dikatakan bahwa ketika ketiga bagian ini merupakan sebuah sistem.</w:t>
+      </w:r>
+    </w:p>
+    <w:p>
+      <w:pPr>
+        <w:ind w:firstLine="709"/>
+        <w:jc w:val="both"/>
+      </w:pPr>
+      <w:r>
+        <w:t xml:space="preserve">Bagian </w:t>
+      </w:r>
+      <w:r>
+        <w:rPr>
+          <w:i/>
+        </w:rPr>
+        <w:t xml:space="preserve">input </w:t>
+      </w:r>
+      <w:r>
+        <w:t xml:space="preserve">pada </w:t>
+      </w:r>
+      <w:r>
+        <w:rPr>
+          <w:i/>
+        </w:rPr>
+        <w:t xml:space="preserve">prototype </w:t>
+      </w:r>
+      <w:r>
+        <w:t xml:space="preserve">tongkat tunanetra berbasis raspberry pi ini menggunakan sensor ultrasonik dan kamera webcam sebagai proses masukan, sensor ultrasonik digunakan untuk mendeteksi jarak antra tongkat tunanetra dengan objek yang dideteksi, sedangkan untuk kamera webcam digunakan untuk mengambil gambar hasil deteksi sensor ultrasonik yang nantinya akan mejadi sebuah </w:t>
+      </w:r>
+      <w:r>
+        <w:rPr>
+          <w:i/>
+        </w:rPr>
+        <w:t>input</w:t>
+      </w:r>
+      <w:r>
+        <w:t xml:space="preserve"> bagi sistem.</w:t>
+      </w:r>
+    </w:p>
+    <w:p>
+      <w:pPr>
+        <w:ind w:firstLine="709"/>
+        <w:jc w:val="both"/>
+      </w:pPr>
+      <w:r>
+        <w:t xml:space="preserve">Setelah sensor ultrasonik dan kamera webcam mendeteksi objek hasil deteksi tersebut kemudian di proses oleh raspberry pi sehingga </w:t>
+      </w:r>
+      <w:r>
+        <w:rPr>
+          <w:i/>
+        </w:rPr>
+        <w:t xml:space="preserve">output </w:t>
+      </w:r>
+      <w:r>
+        <w:t xml:space="preserve">yaitu </w:t>
+      </w:r>
+      <w:r>
+        <w:t>mengeluarkan suara melalui earphone.</w:t>
+      </w:r>
+    </w:p>
+    <w:p>
+      <w:pPr>
+        <w:keepNext/>
+        <w:spacing w:after="160"/>
+        <w:jc w:val="center"/>
+      </w:pPr>
+      <w:r>
+        <w:object w:dxaOrig="11281" w:dyaOrig="3345" w14:anchorId="3E3CB68E">
+          <v:shape id="_x0000_i1052" type="#_x0000_t75" style="width:389.75pt;height:115.55pt" o:ole="">
+            <v:imagedata r:id="rId22" o:title=""/>
+          </v:shape>
+          <o:OLEObject Type="Embed" ProgID="Visio.Drawing.15" ShapeID="_x0000_i1052" DrawAspect="Content" ObjectID="_1590260900" r:id="rId23"/>
+        </w:object>
+      </w:r>
+    </w:p>
+    <w:p>
+      <w:pPr>
+        <w:pStyle w:val="Caption"/>
+      </w:pPr>
+      <w:r>
+        <w:t xml:space="preserve">Gambar </w:t>
+      </w:r>
+      <w:r>
+        <w:fldChar w:fldCharType="begin"/>
+      </w:r>
+      <w:r>
+        <w:instrText xml:space="preserve"> SEQ Gambar \* ARABIC </w:instrText>
+      </w:r>
+      <w:r>
+        <w:fldChar w:fldCharType="separate"/>
+      </w:r>
+      <w:r>
+        <w:rPr>
+          <w:noProof/>
+        </w:rPr>
+        <w:t>3</w:t>
+      </w:r>
+      <w:r>
+        <w:fldChar w:fldCharType="end"/>
+      </w:r>
+      <w:r>
+        <w:t xml:space="preserve"> Blok Diagram Keseluruhan</w:t>
+      </w:r>
+    </w:p>
+    <w:p>
+      <w:pPr>
+        <w:ind w:firstLine="709"/>
+        <w:jc w:val="both"/>
+      </w:pPr>
+      <w:r>
+        <w:t xml:space="preserve">Gambar diatas merupakan blok diagram keseluruhan </w:t>
+      </w:r>
+      <w:r>
+        <w:t>sistem dimana blok dimana blok diagram tersebut terdiri dari input proses dan output. Input diambil dari sensor ultrasonik dan kamera webcam.</w:t>
+      </w:r>
+    </w:p>
+    <w:p>
+      <w:pPr>
+        <w:ind w:firstLine="709"/>
+        <w:jc w:val="both"/>
+      </w:pPr>
+      <w:r>
+        <w:t>Berdasarkan gambar 3 mengenai blok diagram sistem secara keseluruhan maka penjelasanya adalah sebagai berikut:</w:t>
+      </w:r>
+    </w:p>
+    <w:p>
+      <w:pPr>
+        <w:pStyle w:val="ListParagraph"/>
+        <w:numPr>
+          <w:ilvl w:val="0"/>
+          <w:numId w:val="20"/>
+        </w:numPr>
+        <w:jc w:val="both"/>
+      </w:pPr>
+      <w:r>
+        <w:t xml:space="preserve">Pada saat pertama kali rangkaian sistem dinyalakan maka yang dilakukan oleh sistem yaitu menginisialisasi pin-pin yang ada pada </w:t>
+      </w:r>
+      <w:r>
+        <w:t>Raspberry Pi;</w:t>
+      </w:r>
+    </w:p>
+    <w:p>
+      <w:pPr>
+        <w:pStyle w:val="ListParagraph"/>
+        <w:numPr>
+          <w:ilvl w:val="0"/>
+          <w:numId w:val="20"/>
+        </w:numPr>
+        <w:jc w:val="both"/>
+      </w:pPr>
+      <w:r>
+        <w:t>Pada saat sistem aktif, maka sistem sudah siap menerima masukan (</w:t>
+      </w:r>
+      <w:r>
+        <w:rPr>
+          <w:i/>
+        </w:rPr>
+        <w:t>input</w:t>
+      </w:r>
+      <w:r>
+        <w:t>) yang berasal dari sensor ultrasonik HC-SR 04 dan kamera webcam Logitech c270;</w:t>
+      </w:r>
+    </w:p>
+    <w:p>
+      <w:pPr>
+        <w:pStyle w:val="ListParagraph"/>
+        <w:numPr>
+          <w:ilvl w:val="0"/>
+          <w:numId w:val="20"/>
+        </w:numPr>
+        <w:jc w:val="both"/>
+      </w:pPr>
+      <w:r>
+        <w:t>Ketika sensor ultrasonik HC-SR 04 dan kamera webcam Logitech c270 membaca masukan (</w:t>
+      </w:r>
+      <w:r>
+        <w:rPr>
+          <w:i/>
+        </w:rPr>
+        <w:t>input</w:t>
+      </w:r>
+      <w:r>
+        <w:t>), maka data tersebut akan diproses oleh raspberry pi.</w:t>
+      </w:r>
+    </w:p>
+    <w:p>
+      <w:pPr>
+        <w:pStyle w:val="ListParagraph"/>
+        <w:numPr>
+          <w:ilvl w:val="0"/>
+          <w:numId w:val="20"/>
+        </w:numPr>
+        <w:jc w:val="both"/>
+      </w:pPr>
+      <w:r>
+        <w:t>Selanjutnya sistem akan memberikan keluaran (</w:t>
+      </w:r>
+      <w:r>
+        <w:rPr>
+          <w:i/>
+        </w:rPr>
+        <w:t>output</w:t>
+      </w:r>
+      <w:r>
+        <w:t xml:space="preserve">) berupa suara hasil dari proses pembacaan melalui </w:t>
+      </w:r>
+      <w:r>
+        <w:rPr>
+          <w:i/>
+        </w:rPr>
+        <w:t xml:space="preserve">earphone </w:t>
+      </w:r>
+      <w:r>
+        <w:t>sebagai media keluaran.</w:t>
       </w:r>
     </w:p>
     <w:p>
@@ -8687,7 +9092,7 @@
           <w:b/>
         </w:rPr>
       </w:pPr>
-      <w:bookmarkStart w:id="23" w:name="_Toc515708637"/>
+      <w:bookmarkStart w:id="22" w:name="_Toc515708637"/>
       <w:r>
         <w:rPr>
           <w:b/>
@@ -8695,7 +9100,7 @@
         <w:lastRenderedPageBreak/>
         <w:t>Desain Tongkat Tunanetra</w:t>
       </w:r>
-      <w:bookmarkEnd w:id="23"/>
+      <w:bookmarkEnd w:id="22"/>
     </w:p>
     <w:p>
       <w:pPr>
@@ -8721,16 +9126,29 @@
         <w:spacing w:line="360" w:lineRule="auto"/>
         <w:ind w:left="0"/>
         <w:jc w:val="both"/>
-      </w:pPr>
-      <w:r>
         <w:rPr>
           <w:b/>
           <w:noProof/>
         </w:rPr>
+      </w:pPr>
+    </w:p>
+    <w:p>
+      <w:pPr>
+        <w:pStyle w:val="ListParagraph"/>
+        <w:keepNext/>
+        <w:spacing w:line="360" w:lineRule="auto"/>
+        <w:ind w:left="0"/>
+        <w:jc w:val="both"/>
+      </w:pPr>
+      <w:r>
+        <w:rPr>
+          <w:b/>
+          <w:noProof/>
+        </w:rPr>
         <w:drawing>
-          <wp:inline distT="0" distB="0" distL="0" distR="0" wp14:anchorId="3D0A929E" wp14:editId="6E2AB760">
-            <wp:extent cx="5040630" cy="4210685"/>
-            <wp:effectExtent l="0" t="0" r="7620" b="0"/>
+          <wp:inline distT="0" distB="0" distL="0" distR="0" wp14:anchorId="3D0A929E" wp14:editId="09DE7137">
+            <wp:extent cx="5040630" cy="2486025"/>
+            <wp:effectExtent l="0" t="0" r="7620" b="9525"/>
             <wp:docPr id="5" name="Picture 5"/>
             <wp:cNvGraphicFramePr>
               <a:graphicFrameLocks xmlns:a="http://schemas.openxmlformats.org/drawingml/2006/main" noChangeAspect="1"/>
@@ -8742,8 +9160,290 @@
                     <pic:cNvPr id="5" name="rancangan ta.jpg"/>
                     <pic:cNvPicPr/>
                   </pic:nvPicPr>
+                  <pic:blipFill rotWithShape="1">
+                    <a:blip r:embed="rId24" cstate="print">
+                      <a:extLst>
+                        <a:ext uri="{28A0092B-C50C-407E-A947-70E740481C1C}">
+                          <a14:useLocalDpi xmlns:a14="http://schemas.microsoft.com/office/drawing/2010/main" val="0"/>
+                        </a:ext>
+                      </a:extLst>
+                    </a:blip>
+                    <a:srcRect t="18097" b="22862"/>
+                    <a:stretch/>
+                  </pic:blipFill>
+                  <pic:spPr bwMode="auto">
+                    <a:xfrm>
+                      <a:off x="0" y="0"/>
+                      <a:ext cx="5040630" cy="2486025"/>
+                    </a:xfrm>
+                    <a:prstGeom prst="rect">
+                      <a:avLst/>
+                    </a:prstGeom>
+                    <a:ln>
+                      <a:noFill/>
+                    </a:ln>
+                    <a:extLst>
+                      <a:ext uri="{53640926-AAD7-44D8-BBD7-CCE9431645EC}">
+                        <a14:shadowObscured xmlns:a14="http://schemas.microsoft.com/office/drawing/2010/main"/>
+                      </a:ext>
+                    </a:extLst>
+                  </pic:spPr>
+                </pic:pic>
+              </a:graphicData>
+            </a:graphic>
+          </wp:inline>
+        </w:drawing>
+      </w:r>
+    </w:p>
+    <w:p>
+      <w:pPr>
+        <w:pStyle w:val="Caption"/>
+        <w:rPr>
+          <w:b/>
+        </w:rPr>
+      </w:pPr>
+      <w:r>
+        <w:rPr>
+          <w:b/>
+        </w:rPr>
+        <w:t xml:space="preserve">Gambar </w:t>
+      </w:r>
+      <w:r>
+        <w:rPr>
+          <w:b/>
+        </w:rPr>
+        <w:fldChar w:fldCharType="begin"/>
+      </w:r>
+      <w:r>
+        <w:rPr>
+          <w:b/>
+        </w:rPr>
+        <w:instrText xml:space="preserve"> SEQ Gambar \* ARABIC </w:instrText>
+      </w:r>
+      <w:r>
+        <w:rPr>
+          <w:b/>
+        </w:rPr>
+        <w:fldChar w:fldCharType="separate"/>
+      </w:r>
+      <w:r>
+        <w:rPr>
+          <w:b/>
+          <w:noProof/>
+        </w:rPr>
+        <w:t>4</w:t>
+      </w:r>
+      <w:r>
+        <w:rPr>
+          <w:b/>
+        </w:rPr>
+        <w:fldChar w:fldCharType="end"/>
+      </w:r>
+      <w:r>
+        <w:rPr>
+          <w:b/>
+        </w:rPr>
+        <w:t xml:space="preserve"> Desain Tongkat</w:t>
+      </w:r>
+    </w:p>
+    <w:p>
+      <w:pPr>
+        <w:ind w:firstLine="851"/>
+      </w:pPr>
+      <w:r>
+        <w:t xml:space="preserve">Gambar 2 merupakan gambar dari skema </w:t>
+      </w:r>
+      <w:r>
+        <w:rPr>
+          <w:i/>
+        </w:rPr>
+        <w:t>prototype</w:t>
+      </w:r>
+      <w:r>
+        <w:rPr>
+          <w:i/>
+        </w:rPr>
+        <w:t xml:space="preserve"> </w:t>
+      </w:r>
+      <w:r>
+        <w:t>tongkat tunanetra yang terdiri dari bagian-bagian sebagai berikut:</w:t>
+      </w:r>
+    </w:p>
+    <w:p>
+      <w:pPr>
+        <w:pStyle w:val="ListParagraph"/>
+        <w:numPr>
+          <w:ilvl w:val="0"/>
+          <w:numId w:val="18"/>
+        </w:numPr>
+      </w:pPr>
+      <w:r>
+        <w:t>Raspberry pi 3 model b</w:t>
+      </w:r>
+    </w:p>
+    <w:p>
+      <w:pPr>
+        <w:pStyle w:val="ListParagraph"/>
+        <w:numPr>
+          <w:ilvl w:val="0"/>
+          <w:numId w:val="18"/>
+        </w:numPr>
+      </w:pPr>
+      <w:r>
+        <w:t>Sensor ultrasonik HC-SR 04</w:t>
+      </w:r>
+    </w:p>
+    <w:p>
+      <w:pPr>
+        <w:pStyle w:val="ListParagraph"/>
+        <w:numPr>
+          <w:ilvl w:val="0"/>
+          <w:numId w:val="18"/>
+        </w:numPr>
+      </w:pPr>
+      <w:r>
+        <w:t>Kamera webcam</w:t>
+      </w:r>
+    </w:p>
+    <w:p>
+      <w:pPr>
+        <w:pStyle w:val="ListParagraph"/>
+        <w:numPr>
+          <w:ilvl w:val="0"/>
+          <w:numId w:val="18"/>
+        </w:numPr>
+      </w:pPr>
+      <w:r>
+        <w:t>Box tempat raspberry pi</w:t>
+      </w:r>
+    </w:p>
+    <w:p>
+      <w:pPr>
+        <w:pStyle w:val="ListParagraph"/>
+        <w:numPr>
+          <w:ilvl w:val="0"/>
+          <w:numId w:val="18"/>
+        </w:numPr>
+      </w:pPr>
+      <w:r>
+        <w:t>Colokan untuk headset</w:t>
+      </w:r>
+    </w:p>
+    <w:p>
+      <w:pPr>
+        <w:pStyle w:val="ListParagraph"/>
+        <w:numPr>
+          <w:ilvl w:val="3"/>
+          <w:numId w:val="1"/>
+        </w:numPr>
+        <w:spacing w:line="360" w:lineRule="auto"/>
+        <w:ind w:left="851" w:hanging="862"/>
+        <w:jc w:val="both"/>
+        <w:outlineLvl w:val="2"/>
+        <w:rPr>
+          <w:b/>
+        </w:rPr>
+      </w:pPr>
+      <w:bookmarkStart w:id="23" w:name="_Toc515708638"/>
+      <w:r>
+        <w:rPr>
+          <w:b/>
+        </w:rPr>
+        <w:t xml:space="preserve">Desain </w:t>
+      </w:r>
+      <w:r>
+        <w:rPr>
+          <w:b/>
+          <w:i/>
+        </w:rPr>
+        <w:t>Hardware</w:t>
+      </w:r>
+      <w:bookmarkEnd w:id="23"/>
+    </w:p>
+    <w:p>
+      <w:pPr>
+        <w:pStyle w:val="ListParagraph"/>
+        <w:spacing w:line="360" w:lineRule="auto"/>
+        <w:ind w:left="0" w:firstLine="851"/>
+        <w:jc w:val="both"/>
+      </w:pPr>
+      <w:r>
+        <w:t xml:space="preserve">Dalam perancangan perangkat keras ini berisi blok diagram </w:t>
+      </w:r>
+      <w:r>
+        <w:rPr>
+          <w:i/>
+        </w:rPr>
+        <w:t xml:space="preserve">hardware </w:t>
+      </w:r>
+      <w:r>
+        <w:t xml:space="preserve">yang digunakan pada </w:t>
+      </w:r>
+      <w:r>
+        <w:rPr>
+          <w:i/>
+        </w:rPr>
+        <w:t xml:space="preserve">prototype </w:t>
+      </w:r>
+      <w:r>
+        <w:t xml:space="preserve">tongkat tunanetra. Blok ini merupakan tahapan awal dalam perancangan sistem. Tahapa ini dilakukan agat memudahkan dalam pengitegrasikan perangkat-perangkat keras, baik sebagai </w:t>
+      </w:r>
+      <w:r>
+        <w:rPr>
+          <w:i/>
+        </w:rPr>
+        <w:t xml:space="preserve">input </w:t>
+      </w:r>
+      <w:r>
+        <w:t xml:space="preserve">maupun </w:t>
+      </w:r>
+      <w:r>
+        <w:rPr>
+          <w:i/>
+        </w:rPr>
+        <w:t xml:space="preserve">output. </w:t>
+      </w:r>
+      <w:r>
+        <w:t>Perangkat keras yang dihubungkan dengan pin-pin (</w:t>
+      </w:r>
+      <w:r>
+        <w:rPr>
+          <w:i/>
+        </w:rPr>
+        <w:t>input/output)</w:t>
+      </w:r>
+      <w:r>
+        <w:t xml:space="preserve"> pada raspberry.</w:t>
+      </w:r>
+    </w:p>
+    <w:p>
+      <w:pPr>
+        <w:pStyle w:val="ListParagraph"/>
+        <w:keepNext/>
+        <w:spacing w:line="240" w:lineRule="auto"/>
+      </w:pPr>
+      <w:r>
+        <w:rPr>
+          <w:noProof/>
+        </w:rPr>
+        <w:lastRenderedPageBreak/>
+        <w:drawing>
+          <wp:inline distT="0" distB="0" distL="0" distR="0" wp14:anchorId="2597E71A" wp14:editId="5FA3B336">
+            <wp:extent cx="4053840" cy="7101840"/>
+            <wp:effectExtent l="0" t="0" r="3810" b="3810"/>
+            <wp:docPr id="2" name="Picture 2"/>
+            <wp:cNvGraphicFramePr>
+              <a:graphicFrameLocks xmlns:a="http://schemas.openxmlformats.org/drawingml/2006/main" noChangeAspect="1"/>
+            </wp:cNvGraphicFramePr>
+            <a:graphic xmlns:a="http://schemas.openxmlformats.org/drawingml/2006/main">
+              <a:graphicData uri="http://schemas.openxmlformats.org/drawingml/2006/picture">
+                <pic:pic xmlns:pic="http://schemas.openxmlformats.org/drawingml/2006/picture">
+                  <pic:nvPicPr>
+                    <pic:cNvPr id="2" name="Tugas Akhir_bb.jpg"/>
+                    <pic:cNvPicPr/>
+                  </pic:nvPicPr>
                   <pic:blipFill>
-                    <a:blip r:embed="rId20" cstate="print">
+                    <a:blip r:embed="rId25" cstate="print">
                       <a:extLst>
                         <a:ext uri="{28A0092B-C50C-407E-A947-70E740481C1C}">
                           <a14:useLocalDpi xmlns:a14="http://schemas.microsoft.com/office/drawing/2010/main" val="0"/>
@@ -8757,7 +9457,7 @@
                   <pic:spPr>
                     <a:xfrm>
                       <a:off x="0" y="0"/>
-                      <a:ext cx="5040630" cy="4210685"/>
+                      <a:ext cx="4053840" cy="7101840"/>
                     </a:xfrm>
                     <a:prstGeom prst="rect">
                       <a:avLst/>
@@ -8806,7 +9506,7 @@
           <w:b/>
           <w:noProof/>
         </w:rPr>
-        <w:t>2</w:t>
+        <w:t>5</w:t>
       </w:r>
       <w:r>
         <w:rPr>
@@ -8818,108 +9518,8 @@
         <w:rPr>
           <w:b/>
         </w:rPr>
-        <w:t xml:space="preserve"> Desain Tongkat</w:t>
-      </w:r>
-    </w:p>
-    <w:p>
-      <w:pPr>
-        <w:ind w:firstLine="851"/>
-      </w:pPr>
-      <w:r>
-        <w:t xml:space="preserve">Gambar 2 merupakan gambar dari skema </w:t>
-      </w:r>
-      <w:r>
-        <w:rPr>
-          <w:i/>
-        </w:rPr>
-        <w:t>prototype</w:t>
-      </w:r>
-      <w:r>
-        <w:rPr>
-          <w:i/>
-        </w:rPr>
         <w:t xml:space="preserve"> </w:t>
       </w:r>
-      <w:r>
-        <w:t>tongkat tunanetra yang terdiri dari bagian-bagian sebagai berikut:</w:t>
-      </w:r>
-    </w:p>
-    <w:p>
-      <w:pPr>
-        <w:pStyle w:val="ListParagraph"/>
-        <w:numPr>
-          <w:ilvl w:val="0"/>
-          <w:numId w:val="18"/>
-        </w:numPr>
-      </w:pPr>
-      <w:r>
-        <w:t>Raspberry pi 3 model b</w:t>
-      </w:r>
-    </w:p>
-    <w:p>
-      <w:pPr>
-        <w:pStyle w:val="ListParagraph"/>
-        <w:numPr>
-          <w:ilvl w:val="0"/>
-          <w:numId w:val="18"/>
-        </w:numPr>
-      </w:pPr>
-      <w:r>
-        <w:t>Sensor ultrasonik HC-SR 04</w:t>
-      </w:r>
-    </w:p>
-    <w:p>
-      <w:pPr>
-        <w:pStyle w:val="ListParagraph"/>
-        <w:numPr>
-          <w:ilvl w:val="0"/>
-          <w:numId w:val="18"/>
-        </w:numPr>
-      </w:pPr>
-      <w:r>
-        <w:t>Kamera webcam</w:t>
-      </w:r>
-    </w:p>
-    <w:p>
-      <w:pPr>
-        <w:pStyle w:val="ListParagraph"/>
-        <w:numPr>
-          <w:ilvl w:val="0"/>
-          <w:numId w:val="18"/>
-        </w:numPr>
-      </w:pPr>
-      <w:r>
-        <w:t>Box tempat raspberry pi</w:t>
-      </w:r>
-    </w:p>
-    <w:p>
-      <w:pPr>
-        <w:pStyle w:val="ListParagraph"/>
-        <w:numPr>
-          <w:ilvl w:val="0"/>
-          <w:numId w:val="18"/>
-        </w:numPr>
-      </w:pPr>
-      <w:r>
-        <w:t>Colokan untuk headset</w:t>
-      </w:r>
-    </w:p>
-    <w:p>
-      <w:pPr>
-        <w:pStyle w:val="ListParagraph"/>
-        <w:numPr>
-          <w:ilvl w:val="3"/>
-          <w:numId w:val="1"/>
-        </w:numPr>
-        <w:spacing w:line="360" w:lineRule="auto"/>
-        <w:ind w:left="851" w:hanging="862"/>
-        <w:jc w:val="both"/>
-        <w:outlineLvl w:val="2"/>
-        <w:rPr>
-          <w:b/>
-        </w:rPr>
-      </w:pPr>
-      <w:bookmarkStart w:id="24" w:name="_Toc515708638"/>
       <w:r>
         <w:rPr>
           <w:b/>
@@ -8933,168 +9533,24 @@
         </w:rPr>
         <w:t>Hardware</w:t>
       </w:r>
-      <w:bookmarkEnd w:id="24"/>
-    </w:p>
-    <w:p>
-      <w:pPr>
-        <w:pStyle w:val="ListParagraph"/>
-        <w:spacing w:line="360" w:lineRule="auto"/>
-        <w:ind w:left="0" w:firstLine="851"/>
-        <w:jc w:val="both"/>
-      </w:pPr>
-      <w:r>
-        <w:t xml:space="preserve">Dalam perancangan perangkat keras ini berisi blok diagram </w:t>
-      </w:r>
-      <w:r>
-        <w:rPr>
+      <w:r>
+        <w:rPr>
+          <w:b/>
+        </w:rPr>
+        <w:t xml:space="preserve"> </w:t>
+      </w:r>
+      <w:r>
+        <w:rPr>
+          <w:b/>
           <w:i/>
         </w:rPr>
-        <w:t xml:space="preserve">hardware </w:t>
-      </w:r>
-      <w:r>
-        <w:t xml:space="preserve">yang digunakan pada </w:t>
-      </w:r>
-      <w:r>
-        <w:rPr>
-          <w:i/>
-        </w:rPr>
-        <w:t xml:space="preserve">prototype </w:t>
-      </w:r>
-      <w:r>
-        <w:t xml:space="preserve">tongkat tunanetra. Blok ini merupakan tahapan awal dalam perancangan sistem. Tahapa ini dilakukan agat memudahkan dalam pengitegrasikan perangkat-perangkat keras, baik sebagai </w:t>
-      </w:r>
-      <w:r>
-        <w:rPr>
-          <w:i/>
-        </w:rPr>
-        <w:t xml:space="preserve">input </w:t>
-      </w:r>
-      <w:r>
-        <w:t xml:space="preserve">maupun </w:t>
-      </w:r>
-      <w:r>
-        <w:rPr>
-          <w:i/>
-        </w:rPr>
-        <w:t xml:space="preserve">output. </w:t>
-      </w:r>
-      <w:r>
-        <w:t>Perangkat keras yang dihubungkan dengan pin-pin (</w:t>
-      </w:r>
-      <w:r>
-        <w:rPr>
-          <w:i/>
-        </w:rPr>
-        <w:t>input/output)</w:t>
-      </w:r>
-      <w:r>
-        <w:t xml:space="preserve"> pada raspberry.</w:t>
-      </w:r>
-    </w:p>
-    <w:p>
-      <w:pPr>
-        <w:pStyle w:val="ListParagraph"/>
-        <w:keepNext/>
-        <w:spacing w:line="240" w:lineRule="auto"/>
-      </w:pPr>
+        <w:t>Prototype</w:t>
+      </w:r>
       <w:r>
         <w:rPr>
           <w:b/>
-          <w:noProof/>
-        </w:rPr>
-        <w:lastRenderedPageBreak/>
-        <w:drawing>
-          <wp:inline distT="0" distB="0" distL="0" distR="0" wp14:anchorId="6CA7B352" wp14:editId="78974D04">
-            <wp:extent cx="4013200" cy="3881120"/>
-            <wp:effectExtent l="0" t="0" r="6350" b="5080"/>
-            <wp:docPr id="4" name="Picture 4"/>
-            <wp:cNvGraphicFramePr>
-              <a:graphicFrameLocks xmlns:a="http://schemas.openxmlformats.org/drawingml/2006/main" noChangeAspect="1"/>
-            </wp:cNvGraphicFramePr>
-            <a:graphic xmlns:a="http://schemas.openxmlformats.org/drawingml/2006/main">
-              <a:graphicData uri="http://schemas.openxmlformats.org/drawingml/2006/picture">
-                <pic:pic xmlns:pic="http://schemas.openxmlformats.org/drawingml/2006/picture">
-                  <pic:nvPicPr>
-                    <pic:cNvPr id="4" name="rangkaian hardware_bb.jpg"/>
-                    <pic:cNvPicPr/>
-                  </pic:nvPicPr>
-                  <pic:blipFill>
-                    <a:blip r:embed="rId21" cstate="print">
-                      <a:extLst>
-                        <a:ext uri="{28A0092B-C50C-407E-A947-70E740481C1C}">
-                          <a14:useLocalDpi xmlns:a14="http://schemas.microsoft.com/office/drawing/2010/main" val="0"/>
-                        </a:ext>
-                      </a:extLst>
-                    </a:blip>
-                    <a:stretch>
-                      <a:fillRect/>
-                    </a:stretch>
-                  </pic:blipFill>
-                  <pic:spPr>
-                    <a:xfrm>
-                      <a:off x="0" y="0"/>
-                      <a:ext cx="4013200" cy="3881120"/>
-                    </a:xfrm>
-                    <a:prstGeom prst="rect">
-                      <a:avLst/>
-                    </a:prstGeom>
-                  </pic:spPr>
-                </pic:pic>
-              </a:graphicData>
-            </a:graphic>
-          </wp:inline>
-        </w:drawing>
-      </w:r>
-    </w:p>
-    <w:p>
-      <w:pPr>
-        <w:pStyle w:val="Caption"/>
-        <w:rPr>
-          <w:b/>
-        </w:rPr>
-      </w:pPr>
-      <w:r>
-        <w:rPr>
-          <w:b/>
-        </w:rPr>
-        <w:t xml:space="preserve">Gambar </w:t>
-      </w:r>
-      <w:r>
-        <w:rPr>
-          <w:b/>
-        </w:rPr>
-        <w:fldChar w:fldCharType="begin"/>
-      </w:r>
-      <w:r>
-        <w:rPr>
-          <w:b/>
-        </w:rPr>
-        <w:instrText xml:space="preserve"> SEQ Gambar \* ARABIC </w:instrText>
-      </w:r>
-      <w:r>
-        <w:rPr>
-          <w:b/>
-        </w:rPr>
-        <w:fldChar w:fldCharType="separate"/>
-      </w:r>
-      <w:r>
-        <w:rPr>
-          <w:b/>
-          <w:noProof/>
-        </w:rPr>
-        <w:t>3</w:t>
-      </w:r>
-      <w:r>
-        <w:rPr>
-          <w:b/>
-        </w:rPr>
-        <w:fldChar w:fldCharType="end"/>
-      </w:r>
-      <w:r>
-        <w:rPr>
-          <w:b/>
-        </w:rPr>
-        <w:t xml:space="preserve"> Blok Diagram Sistem</w:t>
+        </w:rPr>
+        <w:t xml:space="preserve"> Tongkat Tunanetra</w:t>
       </w:r>
     </w:p>
     <w:p>
@@ -9160,6 +9616,7 @@
               <w:jc w:val="center"/>
             </w:pPr>
             <w:r>
+              <w:lastRenderedPageBreak/>
               <w:t>No</w:t>
             </w:r>
           </w:p>
@@ -9294,7 +9751,19 @@
               <w:jc w:val="both"/>
             </w:pPr>
             <w:r>
-              <w:t>Gpio pin 9, GPIO pin 10, GND, VCC</w:t>
+              <w:t xml:space="preserve">Gpio pin </w:t>
+            </w:r>
+            <w:r>
+              <w:t>18</w:t>
+            </w:r>
+            <w:r>
+              <w:t xml:space="preserve">, GPIO pin </w:t>
+            </w:r>
+            <w:r>
+              <w:t>24</w:t>
+            </w:r>
+            <w:r>
+              <w:t>, GND, VCC</w:t>
             </w:r>
           </w:p>
         </w:tc>
@@ -9379,7 +9848,7 @@
           <w:b/>
         </w:rPr>
       </w:pPr>
-      <w:bookmarkStart w:id="25" w:name="_Toc515708639"/>
+      <w:bookmarkStart w:id="24" w:name="_Toc515708639"/>
       <w:r>
         <w:rPr>
           <w:b/>
@@ -9393,7 +9862,7 @@
         </w:rPr>
         <w:t>Software</w:t>
       </w:r>
-      <w:bookmarkEnd w:id="25"/>
+      <w:bookmarkEnd w:id="24"/>
     </w:p>
     <w:p>
       <w:pPr>
@@ -9438,7 +9907,6 @@
         <w:rPr>
           <w:noProof/>
         </w:rPr>
-        <w:lastRenderedPageBreak/>
         <w:drawing>
           <wp:inline distT="0" distB="0" distL="0" distR="0" wp14:anchorId="5BEB88FF" wp14:editId="06EA23D0">
             <wp:extent cx="5040630" cy="3561715"/>
@@ -9455,7 +9923,7 @@
                     <pic:cNvPicPr/>
                   </pic:nvPicPr>
                   <pic:blipFill>
-                    <a:blip r:embed="rId22">
+                    <a:blip r:embed="rId26">
                       <a:extLst>
                         <a:ext uri="{28A0092B-C50C-407E-A947-70E740481C1C}">
                           <a14:useLocalDpi xmlns:a14="http://schemas.microsoft.com/office/drawing/2010/main" val="0"/>
@@ -9524,7 +9992,11 @@
         <w:t xml:space="preserve">install </w:t>
       </w:r>
       <w:r>
-        <w:t>di raspberry pi, yaitu Raspbian (Raspberry Debian) yang merupakan keluarga dari sistem operasi linux khusus untuk raspberry. Laptop atau PC untuk melakukan instalasi dan Raspberry Pi nya. Instalasi akan dilakukan di laptop atau PC yang telah terhubung menggunakan kabel dengan Raspberry Pi. Untuk media penyimpanan data pada Raspberry menggunakan micro SD dengan kapasitas 16 GB. Sehingga hasil instalasi akan disimpan didalam micro SD tersebut.</w:t>
+        <w:t xml:space="preserve">di raspberry pi, yaitu Raspbian (Raspberry Debian) </w:t>
+      </w:r>
+      <w:r>
+        <w:lastRenderedPageBreak/>
+        <w:t>yang merupakan keluarga dari sistem operasi linux khusus untuk raspberry. Laptop atau PC untuk melakukan instalasi dan Raspberry Pi nya. Instalasi akan dilakukan di laptop atau PC yang telah terhubung menggunakan kabel dengan Raspberry Pi. Untuk media penyimpanan data pada Raspberry menggunakan micro SD dengan kapasitas 16 GB. Sehingga hasil instalasi akan disimpan didalam micro SD tersebut.</w:t>
       </w:r>
     </w:p>
     <w:p>
@@ -9542,14 +10014,14 @@
           <w:b/>
         </w:rPr>
       </w:pPr>
-      <w:bookmarkStart w:id="26" w:name="_Toc515708640"/>
+      <w:bookmarkStart w:id="25" w:name="_Toc515708640"/>
       <w:r>
         <w:rPr>
           <w:b/>
         </w:rPr>
         <w:t>Pengujian</w:t>
       </w:r>
-      <w:bookmarkEnd w:id="26"/>
+      <w:bookmarkEnd w:id="25"/>
     </w:p>
     <w:p>
       <w:pPr>
@@ -9586,14 +10058,14 @@
           <w:i/>
         </w:rPr>
       </w:pPr>
-      <w:bookmarkStart w:id="27" w:name="_Toc515708641"/>
+      <w:bookmarkStart w:id="26" w:name="_Toc515708641"/>
       <w:r>
         <w:rPr>
           <w:b/>
         </w:rPr>
         <w:t>Pengujian Sistem.</w:t>
       </w:r>
-      <w:bookmarkEnd w:id="27"/>
+      <w:bookmarkEnd w:id="26"/>
     </w:p>
     <w:p>
       <w:pPr>
@@ -9644,12 +10116,12 @@
         <w:jc w:val="both"/>
         <w:outlineLvl w:val="2"/>
       </w:pPr>
-      <w:bookmarkStart w:id="28" w:name="_Toc515708642"/>
+      <w:bookmarkStart w:id="27" w:name="_Toc515708642"/>
       <w:r>
         <w:lastRenderedPageBreak/>
         <w:t>Pengujian Perangkat Keras</w:t>
       </w:r>
-      <w:bookmarkEnd w:id="28"/>
+      <w:bookmarkEnd w:id="27"/>
     </w:p>
     <w:p>
       <w:pPr>
@@ -9702,11 +10174,13 @@
         <w:jc w:val="both"/>
         <w:outlineLvl w:val="2"/>
       </w:pPr>
-      <w:bookmarkStart w:id="29" w:name="_Toc515708643"/>
+      <w:bookmarkStart w:id="28" w:name="_Toc515708643"/>
+      <w:bookmarkStart w:id="29" w:name="_GoBack"/>
+      <w:bookmarkEnd w:id="29"/>
       <w:r>
         <w:t>Pengujian Perangkat Lunak</w:t>
       </w:r>
-      <w:bookmarkEnd w:id="29"/>
+      <w:bookmarkEnd w:id="28"/>
     </w:p>
     <w:p>
       <w:pPr>
@@ -9746,6 +10220,9 @@
       </w:pPr>
       <w:r>
         <w:t>Pengujian keseluruhan merupakan pengujian pada tongkat tunanetra apa sudah sesuai dengan hasil rancangan</w:t>
+      </w:r>
+      <w:r>
+        <w:t>.</w:t>
       </w:r>
     </w:p>
     <w:p>
@@ -12384,7 +12861,7 @@
     <w:p>
       <w:pPr>
         <w:sectPr>
-          <w:headerReference w:type="first" r:id="rId23"/>
+          <w:headerReference w:type="first" r:id="rId27"/>
           <w:pgSz w:w="11907" w:h="16840" w:code="9"/>
           <w:pgMar w:top="1701" w:right="1701" w:bottom="1701" w:left="2268" w:header="720" w:footer="720" w:gutter="0"/>
           <w:cols w:space="720"/>
@@ -13848,6 +14325,95 @@
     </w:lvl>
   </w:abstractNum>
   <w:abstractNum w:abstractNumId="7" w15:restartNumberingAfterBreak="0">
+    <w:nsid w:val="45BC066B"/>
+    <w:multiLevelType w:val="hybridMultilevel"/>
+    <w:tmpl w:val="FD265240"/>
+    <w:lvl w:ilvl="0" w:tplc="8472A882">
+      <w:start w:val="1"/>
+      <w:numFmt w:val="decimal"/>
+      <w:lvlText w:val="%1."/>
+      <w:lvlJc w:val="left"/>
+      <w:pPr>
+        <w:ind w:left="1069" w:hanging="360"/>
+      </w:pPr>
+      <w:rPr>
+        <w:rFonts w:hint="default"/>
+      </w:rPr>
+    </w:lvl>
+    <w:lvl w:ilvl="1" w:tplc="04090019" w:tentative="1">
+      <w:start w:val="1"/>
+      <w:numFmt w:val="lowerLetter"/>
+      <w:lvlText w:val="%2."/>
+      <w:lvlJc w:val="left"/>
+      <w:pPr>
+        <w:ind w:left="1789" w:hanging="360"/>
+      </w:pPr>
+    </w:lvl>
+    <w:lvl w:ilvl="2" w:tplc="0409001B" w:tentative="1">
+      <w:start w:val="1"/>
+      <w:numFmt w:val="lowerRoman"/>
+      <w:lvlText w:val="%3."/>
+      <w:lvlJc w:val="right"/>
+      <w:pPr>
+        <w:ind w:left="2509" w:hanging="180"/>
+      </w:pPr>
+    </w:lvl>
+    <w:lvl w:ilvl="3" w:tplc="0409000F" w:tentative="1">
+      <w:start w:val="1"/>
+      <w:numFmt w:val="decimal"/>
+      <w:lvlText w:val="%4."/>
+      <w:lvlJc w:val="left"/>
+      <w:pPr>
+        <w:ind w:left="3229" w:hanging="360"/>
+      </w:pPr>
+    </w:lvl>
+    <w:lvl w:ilvl="4" w:tplc="04090019" w:tentative="1">
+      <w:start w:val="1"/>
+      <w:numFmt w:val="lowerLetter"/>
+      <w:lvlText w:val="%5."/>
+      <w:lvlJc w:val="left"/>
+      <w:pPr>
+        <w:ind w:left="3949" w:hanging="360"/>
+      </w:pPr>
+    </w:lvl>
+    <w:lvl w:ilvl="5" w:tplc="0409001B" w:tentative="1">
+      <w:start w:val="1"/>
+      <w:numFmt w:val="lowerRoman"/>
+      <w:lvlText w:val="%6."/>
+      <w:lvlJc w:val="right"/>
+      <w:pPr>
+        <w:ind w:left="4669" w:hanging="180"/>
+      </w:pPr>
+    </w:lvl>
+    <w:lvl w:ilvl="6" w:tplc="0409000F" w:tentative="1">
+      <w:start w:val="1"/>
+      <w:numFmt w:val="decimal"/>
+      <w:lvlText w:val="%7."/>
+      <w:lvlJc w:val="left"/>
+      <w:pPr>
+        <w:ind w:left="5389" w:hanging="360"/>
+      </w:pPr>
+    </w:lvl>
+    <w:lvl w:ilvl="7" w:tplc="04090019" w:tentative="1">
+      <w:start w:val="1"/>
+      <w:numFmt w:val="lowerLetter"/>
+      <w:lvlText w:val="%8."/>
+      <w:lvlJc w:val="left"/>
+      <w:pPr>
+        <w:ind w:left="6109" w:hanging="360"/>
+      </w:pPr>
+    </w:lvl>
+    <w:lvl w:ilvl="8" w:tplc="0409001B" w:tentative="1">
+      <w:start w:val="1"/>
+      <w:numFmt w:val="lowerRoman"/>
+      <w:lvlText w:val="%9."/>
+      <w:lvlJc w:val="right"/>
+      <w:pPr>
+        <w:ind w:left="6829" w:hanging="180"/>
+      </w:pPr>
+    </w:lvl>
+  </w:abstractNum>
+  <w:abstractNum w:abstractNumId="8" w15:restartNumberingAfterBreak="0">
     <w:nsid w:val="4CA511B4"/>
     <w:multiLevelType w:val="hybridMultilevel"/>
     <w:tmpl w:val="7480F27E"/>
@@ -13936,7 +14502,7 @@
       </w:pPr>
     </w:lvl>
   </w:abstractNum>
-  <w:abstractNum w:abstractNumId="8" w15:restartNumberingAfterBreak="0">
+  <w:abstractNum w:abstractNumId="9" w15:restartNumberingAfterBreak="0">
     <w:nsid w:val="4DA04891"/>
     <w:multiLevelType w:val="hybridMultilevel"/>
     <w:tmpl w:val="6A16397E"/>
@@ -14022,7 +14588,7 @@
       </w:pPr>
     </w:lvl>
   </w:abstractNum>
-  <w:abstractNum w:abstractNumId="9" w15:restartNumberingAfterBreak="0">
+  <w:abstractNum w:abstractNumId="10" w15:restartNumberingAfterBreak="0">
     <w:nsid w:val="57286811"/>
     <w:multiLevelType w:val="hybridMultilevel"/>
     <w:tmpl w:val="256ADBA8"/>
@@ -14111,7 +14677,7 @@
       </w:pPr>
     </w:lvl>
   </w:abstractNum>
-  <w:abstractNum w:abstractNumId="10" w15:restartNumberingAfterBreak="0">
+  <w:abstractNum w:abstractNumId="11" w15:restartNumberingAfterBreak="0">
     <w:nsid w:val="579A00F2"/>
     <w:multiLevelType w:val="hybridMultilevel"/>
     <w:tmpl w:val="F05ECC34"/>
@@ -14200,7 +14766,7 @@
       </w:pPr>
     </w:lvl>
   </w:abstractNum>
-  <w:abstractNum w:abstractNumId="11" w15:restartNumberingAfterBreak="0">
+  <w:abstractNum w:abstractNumId="12" w15:restartNumberingAfterBreak="0">
     <w:nsid w:val="591B1B3C"/>
     <w:multiLevelType w:val="multilevel"/>
     <w:tmpl w:val="18049EE0"/>
@@ -14321,7 +14887,7 @@
       </w:rPr>
     </w:lvl>
   </w:abstractNum>
-  <w:abstractNum w:abstractNumId="12" w15:restartNumberingAfterBreak="0">
+  <w:abstractNum w:abstractNumId="13" w15:restartNumberingAfterBreak="0">
     <w:nsid w:val="5B1B5526"/>
     <w:multiLevelType w:val="multilevel"/>
     <w:tmpl w:val="E9DAE88A"/>
@@ -14442,7 +15008,7 @@
       </w:rPr>
     </w:lvl>
   </w:abstractNum>
-  <w:abstractNum w:abstractNumId="13" w15:restartNumberingAfterBreak="0">
+  <w:abstractNum w:abstractNumId="14" w15:restartNumberingAfterBreak="0">
     <w:nsid w:val="5FBF690C"/>
     <w:multiLevelType w:val="hybridMultilevel"/>
     <w:tmpl w:val="68C239AE"/>
@@ -14531,7 +15097,7 @@
       </w:pPr>
     </w:lvl>
   </w:abstractNum>
-  <w:abstractNum w:abstractNumId="14" w15:restartNumberingAfterBreak="0">
+  <w:abstractNum w:abstractNumId="15" w15:restartNumberingAfterBreak="0">
     <w:nsid w:val="637E2F80"/>
     <w:multiLevelType w:val="multilevel"/>
     <w:tmpl w:val="E31C5CE2"/>
@@ -14653,7 +15219,7 @@
       </w:rPr>
     </w:lvl>
   </w:abstractNum>
-  <w:abstractNum w:abstractNumId="15" w15:restartNumberingAfterBreak="0">
+  <w:abstractNum w:abstractNumId="16" w15:restartNumberingAfterBreak="0">
     <w:nsid w:val="6A7840D0"/>
     <w:multiLevelType w:val="hybridMultilevel"/>
     <w:tmpl w:val="3452A728"/>
@@ -14742,7 +15308,7 @@
       </w:pPr>
     </w:lvl>
   </w:abstractNum>
-  <w:abstractNum w:abstractNumId="16" w15:restartNumberingAfterBreak="0">
+  <w:abstractNum w:abstractNumId="17" w15:restartNumberingAfterBreak="0">
     <w:nsid w:val="6D90695A"/>
     <w:multiLevelType w:val="hybridMultilevel"/>
     <w:tmpl w:val="9716B75A"/>
@@ -14831,7 +15397,7 @@
       </w:pPr>
     </w:lvl>
   </w:abstractNum>
-  <w:abstractNum w:abstractNumId="17" w15:restartNumberingAfterBreak="0">
+  <w:abstractNum w:abstractNumId="18" w15:restartNumberingAfterBreak="0">
     <w:nsid w:val="760208AE"/>
     <w:multiLevelType w:val="hybridMultilevel"/>
     <w:tmpl w:val="FCB8E912"/>
@@ -14920,7 +15486,7 @@
       </w:pPr>
     </w:lvl>
   </w:abstractNum>
-  <w:abstractNum w:abstractNumId="18" w15:restartNumberingAfterBreak="0">
+  <w:abstractNum w:abstractNumId="19" w15:restartNumberingAfterBreak="0">
     <w:nsid w:val="7F152DF1"/>
     <w:multiLevelType w:val="hybridMultilevel"/>
     <w:tmpl w:val="1FB25994"/>
@@ -15013,16 +15579,16 @@
     <w:abstractNumId w:val="4"/>
   </w:num>
   <w:num w:numId="2">
-    <w:abstractNumId w:val="8"/>
+    <w:abstractNumId w:val="9"/>
   </w:num>
   <w:num w:numId="3">
     <w:abstractNumId w:val="5"/>
   </w:num>
   <w:num w:numId="4">
-    <w:abstractNumId w:val="16"/>
+    <w:abstractNumId w:val="17"/>
   </w:num>
   <w:num w:numId="5">
-    <w:abstractNumId w:val="10"/>
+    <w:abstractNumId w:val="11"/>
   </w:num>
   <w:num w:numId="6">
     <w:abstractNumId w:val="2"/>
@@ -15031,40 +15597,43 @@
     <w:abstractNumId w:val="3"/>
   </w:num>
   <w:num w:numId="8">
+    <w:abstractNumId w:val="13"/>
+  </w:num>
+  <w:num w:numId="9">
     <w:abstractNumId w:val="12"/>
   </w:num>
-  <w:num w:numId="9">
-    <w:abstractNumId w:val="11"/>
-  </w:num>
   <w:num w:numId="10">
-    <w:abstractNumId w:val="7"/>
+    <w:abstractNumId w:val="8"/>
   </w:num>
   <w:num w:numId="11">
     <w:abstractNumId w:val="1"/>
   </w:num>
   <w:num w:numId="12">
-    <w:abstractNumId w:val="17"/>
+    <w:abstractNumId w:val="18"/>
   </w:num>
   <w:num w:numId="13">
     <w:abstractNumId w:val="0"/>
   </w:num>
   <w:num w:numId="14">
-    <w:abstractNumId w:val="14"/>
+    <w:abstractNumId w:val="15"/>
   </w:num>
   <w:num w:numId="15">
     <w:abstractNumId w:val="6"/>
   </w:num>
   <w:num w:numId="16">
-    <w:abstractNumId w:val="9"/>
+    <w:abstractNumId w:val="10"/>
   </w:num>
   <w:num w:numId="17">
-    <w:abstractNumId w:val="18"/>
+    <w:abstractNumId w:val="19"/>
   </w:num>
   <w:num w:numId="18">
-    <w:abstractNumId w:val="13"/>
+    <w:abstractNumId w:val="14"/>
   </w:num>
   <w:num w:numId="19">
-    <w:abstractNumId w:val="15"/>
+    <w:abstractNumId w:val="16"/>
+  </w:num>
+  <w:num w:numId="20">
+    <w:abstractNumId w:val="7"/>
   </w:num>
 </w:numbering>
 </file>
@@ -16390,7 +16959,7 @@
 </file>
 
 <file path=customXml/itemProps1.xml><?xml version="1.0" encoding="utf-8"?>
-<ds:datastoreItem xmlns:ds="http://schemas.openxmlformats.org/officeDocument/2006/customXml" ds:itemID="{7F1CC2B6-31B0-4822-9B5D-AB6D18DFA491}">
+<ds:datastoreItem xmlns:ds="http://schemas.openxmlformats.org/officeDocument/2006/customXml" ds:itemID="{2602B66A-7E26-44A3-B5EA-3980A1379F06}">
   <ds:schemaRefs>
     <ds:schemaRef ds:uri="http://schemas.openxmlformats.org/officeDocument/2006/bibliography"/>
   </ds:schemaRefs>

</xml_diff>

<commit_message>
finising akhir sebelum bimbingan 21 juni 2018
</commit_message>
<xml_diff>
--- a/tongkat tunanetra/PROPOSAL PENELITIAN TUGAS AKHIR.docx
+++ b/tongkat tunanetra/PROPOSAL PENELITIAN TUGAS AKHIR.docx
@@ -146,7 +146,10 @@
         <w:t xml:space="preserve">  </w:t>
       </w:r>
       <w:r>
-        <w:t>MENGGUNAKAN RA</w:t>
+        <w:t>BERBASIS</w:t>
+      </w:r>
+      <w:r>
+        <w:t xml:space="preserve"> RA</w:t>
       </w:r>
       <w:r>
         <w:t>S</w:t>
@@ -3665,6 +3668,7 @@
           <w:id w:val="-1805001917"/>
           <w:citation/>
         </w:sdtPr>
+        <w:sdtEndPr/>
         <w:sdtContent>
           <w:r>
             <w:fldChar w:fldCharType="begin"/>
@@ -5916,10 +5920,10 @@
             <v:path o:extrusionok="f" gradientshapeok="t" o:connecttype="rect"/>
             <o:lock v:ext="edit" aspectratio="t"/>
           </v:shapetype>
-          <v:shape id="_x0000_i1042" type="#_x0000_t75" style="width:332.9pt;height:508.15pt" o:ole="">
+          <v:shape id="_x0000_i1025" type="#_x0000_t75" style="width:332.9pt;height:508.15pt" o:ole="">
             <v:imagedata r:id="rId18" o:title=""/>
           </v:shape>
-          <o:OLEObject Type="Embed" ProgID="Visio.Drawing.15" ShapeID="_x0000_i1042" DrawAspect="Content" ObjectID="_1590260898" r:id="rId19"/>
+          <o:OLEObject Type="Embed" ProgID="Visio.Drawing.15" ShapeID="_x0000_i1025" DrawAspect="Content" ObjectID="_1591039244" r:id="rId19"/>
         </w:object>
       </w:r>
     </w:p>
@@ -7849,7 +7853,19 @@
               <w:rPr>
                 <w:b/>
               </w:rPr>
-              <w:t>Spesipikasi</w:t>
+              <w:t>Spesi</w:t>
+            </w:r>
+            <w:r>
+              <w:rPr>
+                <w:b/>
+              </w:rPr>
+              <w:t>f</w:t>
+            </w:r>
+            <w:r>
+              <w:rPr>
+                <w:b/>
+              </w:rPr>
+              <w:t>ikasi</w:t>
             </w:r>
           </w:p>
         </w:tc>
@@ -8739,10 +8755,10 @@
       </w:pPr>
       <w:r>
         <w:object w:dxaOrig="2805" w:dyaOrig="17925" w14:anchorId="7FA3DA2F">
-          <v:shape id="_x0000_i1048" type="#_x0000_t75" style="width:100pt;height:639.9pt" o:ole="">
+          <v:shape id="_x0000_i1030" type="#_x0000_t75" style="width:100pt;height:639.9pt" o:ole="">
             <v:imagedata r:id="rId20" o:title=""/>
           </v:shape>
-          <o:OLEObject Type="Embed" ProgID="Visio.Drawing.15" ShapeID="_x0000_i1048" DrawAspect="Content" ObjectID="_1590260899" r:id="rId21"/>
+          <o:OLEObject Type="Embed" ProgID="Visio.Drawing.15" ShapeID="_x0000_i1030" DrawAspect="Content" ObjectID="_1591039245" r:id="rId21"/>
         </w:object>
       </w:r>
     </w:p>
@@ -8754,12 +8770,21 @@
         <w:t xml:space="preserve">Gambar </w:t>
       </w:r>
       <w:r>
+        <w:rPr>
+          <w:noProof/>
+        </w:rPr>
         <w:fldChar w:fldCharType="begin"/>
       </w:r>
       <w:r>
+        <w:rPr>
+          <w:noProof/>
+        </w:rPr>
         <w:instrText xml:space="preserve"> SEQ Gambar \* ARABIC </w:instrText>
       </w:r>
       <w:r>
+        <w:rPr>
+          <w:noProof/>
+        </w:rPr>
         <w:fldChar w:fldCharType="separate"/>
       </w:r>
       <w:r>
@@ -8769,6 +8794,9 @@
         <w:t>2</w:t>
       </w:r>
       <w:r>
+        <w:rPr>
+          <w:noProof/>
+        </w:rPr>
         <w:fldChar w:fldCharType="end"/>
       </w:r>
       <w:r>
@@ -8787,7 +8815,7 @@
     <w:p>
       <w:pPr>
         <w:pStyle w:val="Caption"/>
-        <w:spacing w:before="240"/>
+        <w:spacing w:before="240" w:after="0"/>
         <w:ind w:firstLine="709"/>
         <w:jc w:val="both"/>
       </w:pPr>
@@ -8921,10 +8949,10 @@
       </w:pPr>
       <w:r>
         <w:object w:dxaOrig="11281" w:dyaOrig="3345" w14:anchorId="3E3CB68E">
-          <v:shape id="_x0000_i1052" type="#_x0000_t75" style="width:389.75pt;height:115.55pt" o:ole="">
+          <v:shape id="_x0000_i1027" type="#_x0000_t75" style="width:389.75pt;height:115.55pt" o:ole="">
             <v:imagedata r:id="rId22" o:title=""/>
           </v:shape>
-          <o:OLEObject Type="Embed" ProgID="Visio.Drawing.15" ShapeID="_x0000_i1052" DrawAspect="Content" ObjectID="_1590260900" r:id="rId23"/>
+          <o:OLEObject Type="Embed" ProgID="Visio.Drawing.15" ShapeID="_x0000_i1027" DrawAspect="Content" ObjectID="_1591039246" r:id="rId23"/>
         </w:object>
       </w:r>
     </w:p>
@@ -8936,12 +8964,21 @@
         <w:t xml:space="preserve">Gambar </w:t>
       </w:r>
       <w:r>
+        <w:rPr>
+          <w:noProof/>
+        </w:rPr>
         <w:fldChar w:fldCharType="begin"/>
       </w:r>
       <w:r>
+        <w:rPr>
+          <w:noProof/>
+        </w:rPr>
         <w:instrText xml:space="preserve"> SEQ Gambar \* ARABIC </w:instrText>
       </w:r>
       <w:r>
+        <w:rPr>
+          <w:noProof/>
+        </w:rPr>
         <w:fldChar w:fldCharType="separate"/>
       </w:r>
       <w:r>
@@ -8951,6 +8988,9 @@
         <w:t>3</w:t>
       </w:r>
       <w:r>
+        <w:rPr>
+          <w:noProof/>
+        </w:rPr>
         <w:fldChar w:fldCharType="end"/>
       </w:r>
       <w:r>
@@ -9098,7 +9138,13 @@
           <w:b/>
         </w:rPr>
         <w:lastRenderedPageBreak/>
-        <w:t>Desain Tongkat Tunanetra</w:t>
+        <w:t>Peracangan</w:t>
+      </w:r>
+      <w:r>
+        <w:rPr>
+          <w:b/>
+        </w:rPr>
+        <w:t xml:space="preserve"> Tongkat Tunanetra</w:t>
       </w:r>
       <w:bookmarkEnd w:id="22"/>
     </w:p>
@@ -9126,30 +9172,16 @@
         <w:spacing w:line="360" w:lineRule="auto"/>
         <w:ind w:left="0"/>
         <w:jc w:val="both"/>
-        <w:rPr>
-          <w:b/>
+      </w:pPr>
+      <w:r>
+        <w:rPr>
           <w:noProof/>
         </w:rPr>
-      </w:pPr>
-    </w:p>
-    <w:p>
-      <w:pPr>
-        <w:pStyle w:val="ListParagraph"/>
-        <w:keepNext/>
-        <w:spacing w:line="360" w:lineRule="auto"/>
-        <w:ind w:left="0"/>
-        <w:jc w:val="both"/>
-      </w:pPr>
-      <w:r>
-        <w:rPr>
-          <w:b/>
-          <w:noProof/>
-        </w:rPr>
         <w:drawing>
-          <wp:inline distT="0" distB="0" distL="0" distR="0" wp14:anchorId="3D0A929E" wp14:editId="09DE7137">
-            <wp:extent cx="5040630" cy="2486025"/>
-            <wp:effectExtent l="0" t="0" r="7620" b="9525"/>
-            <wp:docPr id="5" name="Picture 5"/>
+          <wp:inline distT="0" distB="0" distL="0" distR="0" wp14:anchorId="7F3B3A98" wp14:editId="7DEDE8AB">
+            <wp:extent cx="5040630" cy="2514600"/>
+            <wp:effectExtent l="0" t="0" r="7620" b="0"/>
+            <wp:docPr id="4" name="Picture 4"/>
             <wp:cNvGraphicFramePr>
               <a:graphicFrameLocks xmlns:a="http://schemas.openxmlformats.org/drawingml/2006/main" noChangeAspect="1"/>
             </wp:cNvGraphicFramePr>
@@ -9157,7 +9189,7 @@
               <a:graphicData uri="http://schemas.openxmlformats.org/drawingml/2006/picture">
                 <pic:pic xmlns:pic="http://schemas.openxmlformats.org/drawingml/2006/picture">
                   <pic:nvPicPr>
-                    <pic:cNvPr id="5" name="rancangan ta.jpg"/>
+                    <pic:cNvPr id="4" name="rancangan ta.png"/>
                     <pic:cNvPicPr/>
                   </pic:nvPicPr>
                   <pic:blipFill rotWithShape="1">
@@ -9168,13 +9200,13 @@
                         </a:ext>
                       </a:extLst>
                     </a:blip>
-                    <a:srcRect t="18097" b="22862"/>
+                    <a:srcRect t="17871" b="22410"/>
                     <a:stretch/>
                   </pic:blipFill>
                   <pic:spPr bwMode="auto">
                     <a:xfrm>
                       <a:off x="0" y="0"/>
-                      <a:ext cx="5040630" cy="2486025"/>
+                      <a:ext cx="5040630" cy="2514600"/>
                     </a:xfrm>
                     <a:prstGeom prst="rect">
                       <a:avLst/>
@@ -9314,7 +9346,13 @@
         </w:numPr>
       </w:pPr>
       <w:r>
-        <w:t>Box tempat raspberry pi</w:t>
+        <w:t>B</w:t>
+      </w:r>
+      <w:r>
+        <w:t>o</w:t>
+      </w:r>
+      <w:r>
+        <w:t>x tempat raspberry pi</w:t>
       </w:r>
     </w:p>
     <w:p>
@@ -9349,7 +9387,13 @@
         <w:rPr>
           <w:b/>
         </w:rPr>
-        <w:t xml:space="preserve">Desain </w:t>
+        <w:t>Perancangan</w:t>
+      </w:r>
+      <w:r>
+        <w:rPr>
+          <w:b/>
+        </w:rPr>
+        <w:t xml:space="preserve"> </w:t>
       </w:r>
       <w:r>
         <w:rPr>
@@ -9421,6 +9465,8 @@
         <w:pStyle w:val="ListParagraph"/>
         <w:keepNext/>
         <w:spacing w:line="240" w:lineRule="auto"/>
+        <w:ind w:left="0"/>
+        <w:jc w:val="center"/>
       </w:pPr>
       <w:r>
         <w:rPr>
@@ -9428,10 +9474,10 @@
         </w:rPr>
         <w:lastRenderedPageBreak/>
         <w:drawing>
-          <wp:inline distT="0" distB="0" distL="0" distR="0" wp14:anchorId="2597E71A" wp14:editId="5FA3B336">
-            <wp:extent cx="4053840" cy="7101840"/>
-            <wp:effectExtent l="0" t="0" r="3810" b="3810"/>
-            <wp:docPr id="2" name="Picture 2"/>
+          <wp:inline distT="0" distB="0" distL="0" distR="0" wp14:anchorId="3BFA9222" wp14:editId="027798AB">
+            <wp:extent cx="4605383" cy="8067675"/>
+            <wp:effectExtent l="0" t="0" r="5080" b="0"/>
+            <wp:docPr id="6" name="Picture 6"/>
             <wp:cNvGraphicFramePr>
               <a:graphicFrameLocks xmlns:a="http://schemas.openxmlformats.org/drawingml/2006/main" noChangeAspect="1"/>
             </wp:cNvGraphicFramePr>
@@ -9439,7 +9485,7 @@
               <a:graphicData uri="http://schemas.openxmlformats.org/drawingml/2006/picture">
                 <pic:pic xmlns:pic="http://schemas.openxmlformats.org/drawingml/2006/picture">
                   <pic:nvPicPr>
-                    <pic:cNvPr id="2" name="Tugas Akhir_bb.jpg"/>
+                    <pic:cNvPr id="6" name="Tugas Akhir_bb.png"/>
                     <pic:cNvPicPr/>
                   </pic:nvPicPr>
                   <pic:blipFill>
@@ -9457,7 +9503,7 @@
                   <pic:spPr>
                     <a:xfrm>
                       <a:off x="0" y="0"/>
-                      <a:ext cx="4053840" cy="7101840"/>
+                      <a:ext cx="4612289" cy="8079772"/>
                     </a:xfrm>
                     <a:prstGeom prst="rect">
                       <a:avLst/>
@@ -9561,6 +9607,7 @@
         <w:jc w:val="both"/>
       </w:pPr>
       <w:r>
+        <w:lastRenderedPageBreak/>
         <w:t xml:space="preserve">Seperti pada gambar </w:t>
       </w:r>
       <w:r>
@@ -9616,7 +9663,6 @@
               <w:jc w:val="center"/>
             </w:pPr>
             <w:r>
-              <w:lastRenderedPageBreak/>
               <w:t>No</w:t>
             </w:r>
           </w:p>
@@ -9853,7 +9899,13 @@
         <w:rPr>
           <w:b/>
         </w:rPr>
-        <w:t xml:space="preserve">Desain </w:t>
+        <w:t>Perancangan</w:t>
+      </w:r>
+      <w:r>
+        <w:rPr>
+          <w:b/>
+        </w:rPr>
+        <w:t xml:space="preserve"> </w:t>
       </w:r>
       <w:r>
         <w:rPr>
@@ -9881,81 +9933,16 @@
         <w:t xml:space="preserve">prototype </w:t>
       </w:r>
       <w:r>
-        <w:t>tongkat tunanetra dengan menggunakan raspberry pi 3 model b.</w:t>
-      </w:r>
-    </w:p>
-    <w:p>
-      <w:pPr>
-        <w:pStyle w:val="ListParagraph"/>
-        <w:spacing w:line="360" w:lineRule="auto"/>
-        <w:ind w:left="0" w:firstLine="851"/>
-        <w:jc w:val="both"/>
-      </w:pPr>
-      <w:r>
-        <w:t>Perancanan perangkat lunak pada raspberry Pi ini yaitu berupa perancangan instalasi sistem operasi yang akan digunakan pada Raspberry Pi. Skema perancangan instalasi Raspberry Pi adalah sebagai berikut:</w:t>
-      </w:r>
-    </w:p>
-    <w:p>
-      <w:pPr>
-        <w:pStyle w:val="ListParagraph"/>
-        <w:keepNext/>
-        <w:spacing w:line="240" w:lineRule="auto"/>
-        <w:ind w:left="0"/>
-        <w:jc w:val="both"/>
-      </w:pPr>
-      <w:r>
-        <w:rPr>
-          <w:noProof/>
-        </w:rPr>
-        <w:drawing>
-          <wp:inline distT="0" distB="0" distL="0" distR="0" wp14:anchorId="5BEB88FF" wp14:editId="06EA23D0">
-            <wp:extent cx="5040630" cy="3561715"/>
-            <wp:effectExtent l="0" t="0" r="7620" b="635"/>
-            <wp:docPr id="3" name="Picture 3"/>
-            <wp:cNvGraphicFramePr>
-              <a:graphicFrameLocks xmlns:a="http://schemas.openxmlformats.org/drawingml/2006/main" noChangeAspect="1"/>
-            </wp:cNvGraphicFramePr>
-            <a:graphic xmlns:a="http://schemas.openxmlformats.org/drawingml/2006/main">
-              <a:graphicData uri="http://schemas.openxmlformats.org/drawingml/2006/picture">
-                <pic:pic xmlns:pic="http://schemas.openxmlformats.org/drawingml/2006/picture">
-                  <pic:nvPicPr>
-                    <pic:cNvPr id="3" name="raspberry .jpeg"/>
-                    <pic:cNvPicPr/>
-                  </pic:nvPicPr>
-                  <pic:blipFill>
-                    <a:blip r:embed="rId26">
-                      <a:extLst>
-                        <a:ext uri="{28A0092B-C50C-407E-A947-70E740481C1C}">
-                          <a14:useLocalDpi xmlns:a14="http://schemas.microsoft.com/office/drawing/2010/main" val="0"/>
-                        </a:ext>
-                      </a:extLst>
-                    </a:blip>
-                    <a:stretch>
-                      <a:fillRect/>
-                    </a:stretch>
-                  </pic:blipFill>
-                  <pic:spPr>
-                    <a:xfrm>
-                      <a:off x="0" y="0"/>
-                      <a:ext cx="5040630" cy="3561715"/>
-                    </a:xfrm>
-                    <a:prstGeom prst="rect">
-                      <a:avLst/>
-                    </a:prstGeom>
-                  </pic:spPr>
-                </pic:pic>
-              </a:graphicData>
-            </a:graphic>
-          </wp:inline>
-        </w:drawing>
-      </w:r>
-    </w:p>
-    <w:p>
-      <w:pPr>
-        <w:pStyle w:val="Caption"/>
-      </w:pPr>
-      <w:r>
-        <w:t>Gambar 2. Skema Perancangan instalasi Raspberry Pi</w:t>
+        <w:t xml:space="preserve">tongkat tunanetra dengan menggunakan </w:t>
+      </w:r>
+      <w:r>
+        <w:t xml:space="preserve">metode haar like feature </w:t>
+      </w:r>
+      <w:r>
+        <w:t>dengan pemograman python</w:t>
+      </w:r>
+      <w:r>
+        <w:t>.</w:t>
       </w:r>
     </w:p>
     <w:p>
@@ -9965,38 +9952,77 @@
         <w:jc w:val="both"/>
       </w:pPr>
       <w:r>
-        <w:t xml:space="preserve">Gambar 2 merupakan skema perancangan instalasi sistem operasi pada Raspberry Pi. Untuk perancangan instalasi sistem operasi terdapat beberapa komponen yang harus ada yaitu </w:t>
+        <w:t>Perancangan perangkat lunak pada python</w:t>
+      </w:r>
+      <w:r>
+        <w:t xml:space="preserve"> </w:t>
+      </w:r>
+      <w:r>
+        <w:t xml:space="preserve">Perancangan ini berisi tentang perancangan perangkat lunak yang mampu mendeteksi manusia secara otomatis dengan menggunakan metode </w:t>
       </w:r>
       <w:r>
         <w:rPr>
           <w:i/>
         </w:rPr>
-        <w:t xml:space="preserve">master operating system </w:t>
-      </w:r>
-      <w:r>
-        <w:t xml:space="preserve">atau </w:t>
+        <w:t>haar like feature</w:t>
+      </w:r>
+      <w:r>
+        <w:t xml:space="preserve">. Bahasa yang digunakan untuk membuat program adalah Bahasa pemograman python dan didukung dengan OpenCv </w:t>
       </w:r>
       <w:r>
         <w:rPr>
           <w:i/>
         </w:rPr>
-        <w:t xml:space="preserve">software </w:t>
-      </w:r>
-      <w:r>
-        <w:t xml:space="preserve">sistem operasi yang akan di </w:t>
+        <w:t xml:space="preserve">library </w:t>
+      </w:r>
+      <w:r>
+        <w:t xml:space="preserve">untuk pemrosesan gambar yang diambil oleh kamera webcam pada raspberry pi. Python ini berjalan pada raspberry sebagai pengganti </w:t>
       </w:r>
       <w:r>
         <w:rPr>
           <w:i/>
         </w:rPr>
-        <w:t xml:space="preserve">install </w:t>
-      </w:r>
-      <w:r>
-        <w:t xml:space="preserve">di raspberry pi, yaitu Raspbian (Raspberry Debian) </w:t>
-      </w:r>
-      <w:r>
-        <w:lastRenderedPageBreak/>
-        <w:t>yang merupakan keluarga dari sistem operasi linux khusus untuk raspberry. Laptop atau PC untuk melakukan instalasi dan Raspberry Pi nya. Instalasi akan dilakukan di laptop atau PC yang telah terhubung menggunakan kabel dengan Raspberry Pi. Untuk media penyimpanan data pada Raspberry menggunakan micro SD dengan kapasitas 16 GB. Sehingga hasil instalasi akan disimpan didalam micro SD tersebut.</w:t>
+        <w:t>Personal Computer (PC)</w:t>
+      </w:r>
+      <w:r>
+        <w:t xml:space="preserve"> atau laptop</w:t>
+      </w:r>
+      <w:r>
+        <w:t xml:space="preserve"> seperti gambar dibawah ini.</w:t>
+      </w:r>
+    </w:p>
+    <w:p>
+      <w:pPr>
+        <w:keepNext/>
+        <w:spacing w:line="360" w:lineRule="auto"/>
+        <w:jc w:val="center"/>
+      </w:pPr>
+      <w:r>
+        <w:object w:dxaOrig="2805" w:dyaOrig="17925" w14:anchorId="7913E324">
+          <v:shape id="_x0000_i1031" type="#_x0000_t75" style="width:100pt;height:639.9pt" o:ole="">
+            <v:imagedata r:id="rId20" o:title=""/>
+          </v:shape>
+          <o:OLEObject Type="Embed" ProgID="Visio.Drawing.15" ShapeID="_x0000_i1031" DrawAspect="Content" ObjectID="_1591039247" r:id="rId26"/>
+        </w:object>
+      </w:r>
+    </w:p>
+    <w:p>
+      <w:pPr>
+        <w:pStyle w:val="Caption"/>
+      </w:pPr>
+      <w:r>
+        <w:t xml:space="preserve">Gambar </w:t>
+      </w:r>
+      <w:fldSimple w:instr=" SEQ Gambar \* ARABIC ">
+        <w:r>
+          <w:rPr>
+            <w:noProof/>
+          </w:rPr>
+          <w:t>6</w:t>
+        </w:r>
+      </w:fldSimple>
+      <w:r>
+        <w:t>. Flow chat perancangan software</w:t>
       </w:r>
     </w:p>
     <w:p>
@@ -10019,6 +10045,7 @@
         <w:rPr>
           <w:b/>
         </w:rPr>
+        <w:lastRenderedPageBreak/>
         <w:t>Pengujian</w:t>
       </w:r>
       <w:bookmarkEnd w:id="25"/>
@@ -10063,7 +10090,7 @@
         <w:rPr>
           <w:b/>
         </w:rPr>
-        <w:t>Pengujian Sistem.</w:t>
+        <w:t>Pengujian Sistem</w:t>
       </w:r>
       <w:bookmarkEnd w:id="26"/>
     </w:p>
@@ -10084,144 +10111,85 @@
         <w:t xml:space="preserve"> pengujian sistem berdasarkan hasil dari rancangan</w:t>
       </w:r>
       <w:r>
-        <w:t xml:space="preserve"> dengan menggunakan metode </w:t>
+        <w:t xml:space="preserve"> </w:t>
+      </w:r>
+      <w:r>
+        <w:rPr>
+          <w:spacing w:val="-1"/>
+          <w:szCs w:val="24"/>
+          <w:lang w:val="id-ID"/>
+        </w:rPr>
+        <w:t>dari tahap sebelumya pengujian tersebut meliputi pengujian pengujian perangkat keras (</w:t>
       </w:r>
       <w:r>
         <w:rPr>
           <w:i/>
-        </w:rPr>
-        <w:t xml:space="preserve">black box testing, </w:t>
-      </w:r>
-      <w:r>
-        <w:t>dalam tahap ini ada 3 tahap yang harus dilakukan diantranya sebagai berikut:</w:t>
-      </w:r>
-    </w:p>
-    <w:p>
-      <w:pPr>
-        <w:spacing w:after="160"/>
-      </w:pPr>
-      <w:r>
-        <w:br w:type="page"/>
-      </w:r>
-    </w:p>
-    <w:p>
-      <w:pPr>
-        <w:pStyle w:val="ListParagraph"/>
-        <w:numPr>
-          <w:ilvl w:val="3"/>
-          <w:numId w:val="1"/>
-        </w:numPr>
-        <w:spacing w:line="360" w:lineRule="auto"/>
-        <w:ind w:left="851" w:hanging="862"/>
-        <w:jc w:val="both"/>
-        <w:outlineLvl w:val="2"/>
-      </w:pPr>
-      <w:bookmarkStart w:id="27" w:name="_Toc515708642"/>
-      <w:r>
-        <w:lastRenderedPageBreak/>
-        <w:t>Pengujian Perangkat Keras</w:t>
-      </w:r>
+          <w:spacing w:val="-1"/>
+          <w:szCs w:val="24"/>
+          <w:lang w:val="id-ID"/>
+        </w:rPr>
+        <w:t>hardware</w:t>
+      </w:r>
+      <w:r>
+        <w:rPr>
+          <w:spacing w:val="-1"/>
+          <w:szCs w:val="24"/>
+          <w:lang w:val="id-ID"/>
+        </w:rPr>
+        <w:t xml:space="preserve">) menghasilkan yang beberapa output yaitu keakuratan sensor </w:t>
+      </w:r>
+      <w:r>
+        <w:rPr>
+          <w:spacing w:val="-1"/>
+          <w:szCs w:val="24"/>
+        </w:rPr>
+        <w:t>hc-sr04</w:t>
+      </w:r>
+      <w:r>
+        <w:rPr>
+          <w:spacing w:val="-1"/>
+          <w:szCs w:val="24"/>
+          <w:lang w:val="id-ID"/>
+        </w:rPr>
+        <w:t>,</w:t>
+      </w:r>
+      <w:r>
+        <w:rPr>
+          <w:spacing w:val="-1"/>
+          <w:szCs w:val="24"/>
+        </w:rPr>
+        <w:t xml:space="preserve"> pengujian kamera webcam Logitech c270. </w:t>
+      </w:r>
+      <w:r>
+        <w:rPr>
+          <w:spacing w:val="-1"/>
+          <w:szCs w:val="24"/>
+          <w:lang w:val="id-ID"/>
+        </w:rPr>
+        <w:t xml:space="preserve">Selanjutnya adalah pengujian terhadap perangkat lunak (software) yaitu bertujuan untuk mengecek apakah perangkat lunak tersebut sudah berjalan dan sesuai yang telah di rancang sebelumnya. selanjutnya adalah pengujian keseluruhan sistem yang bertujuan untuk mengetahui hasil dari proses prototype </w:t>
+      </w:r>
+      <w:r>
+        <w:rPr>
+          <w:spacing w:val="-1"/>
+          <w:szCs w:val="24"/>
+        </w:rPr>
+        <w:t xml:space="preserve">tongkat tunanetra </w:t>
+      </w:r>
+      <w:r>
+        <w:rPr>
+          <w:spacing w:val="-1"/>
+          <w:szCs w:val="24"/>
+        </w:rPr>
+        <w:t>menggunakan metode haar like feature berbasis raspberry pi</w:t>
+      </w:r>
+      <w:bookmarkStart w:id="27" w:name="_GoBack"/>
       <w:bookmarkEnd w:id="27"/>
-    </w:p>
-    <w:p>
-      <w:pPr>
-        <w:pStyle w:val="ListParagraph"/>
-        <w:spacing w:line="360" w:lineRule="auto"/>
-        <w:ind w:left="0" w:firstLine="851"/>
-        <w:jc w:val="both"/>
-      </w:pPr>
-      <w:r>
-        <w:t>Pada pengujian perangkat keras ada beberpa komponen yang harus di uji diantaranya sebagai berikut:</w:t>
-      </w:r>
-    </w:p>
-    <w:p>
-      <w:pPr>
-        <w:pStyle w:val="ListParagraph"/>
-        <w:numPr>
-          <w:ilvl w:val="0"/>
-          <w:numId w:val="19"/>
-        </w:numPr>
-        <w:spacing w:line="360" w:lineRule="auto"/>
-        <w:jc w:val="both"/>
-      </w:pPr>
-      <w:r>
-        <w:t>Sensor ultrasonik HC – SR 04;</w:t>
-      </w:r>
-    </w:p>
-    <w:p>
-      <w:pPr>
-        <w:pStyle w:val="ListParagraph"/>
-        <w:numPr>
-          <w:ilvl w:val="0"/>
-          <w:numId w:val="19"/>
-        </w:numPr>
-        <w:spacing w:line="360" w:lineRule="auto"/>
-        <w:jc w:val="both"/>
-      </w:pPr>
-      <w:r>
-        <w:t>Kamera webcam;</w:t>
-      </w:r>
-    </w:p>
-    <w:p>
-      <w:pPr>
-        <w:pStyle w:val="ListParagraph"/>
-        <w:numPr>
-          <w:ilvl w:val="3"/>
-          <w:numId w:val="1"/>
-        </w:numPr>
-        <w:spacing w:line="360" w:lineRule="auto"/>
-        <w:ind w:left="851" w:hanging="862"/>
-        <w:jc w:val="both"/>
-        <w:outlineLvl w:val="2"/>
-      </w:pPr>
-      <w:bookmarkStart w:id="28" w:name="_Toc515708643"/>
-      <w:bookmarkStart w:id="29" w:name="_GoBack"/>
-      <w:bookmarkEnd w:id="29"/>
-      <w:r>
-        <w:t>Pengujian Perangkat Lunak</w:t>
-      </w:r>
-      <w:bookmarkEnd w:id="28"/>
-    </w:p>
-    <w:p>
-      <w:pPr>
-        <w:pStyle w:val="ListParagraph"/>
-        <w:spacing w:line="360" w:lineRule="auto"/>
-        <w:ind w:left="0" w:firstLine="851"/>
-        <w:jc w:val="both"/>
-      </w:pPr>
-      <w:r>
-        <w:t xml:space="preserve">Pengujian perangkat lunak meliput pengujian proses instalasi os pada raspberry </w:t>
-      </w:r>
-    </w:p>
-    <w:p>
-      <w:pPr>
-        <w:pStyle w:val="ListParagraph"/>
-        <w:numPr>
-          <w:ilvl w:val="3"/>
-          <w:numId w:val="1"/>
-        </w:numPr>
-        <w:spacing w:line="360" w:lineRule="auto"/>
-        <w:ind w:left="851" w:hanging="862"/>
-        <w:jc w:val="both"/>
-        <w:outlineLvl w:val="2"/>
-      </w:pPr>
-      <w:bookmarkStart w:id="30" w:name="_Toc515708644"/>
-      <w:r>
-        <w:t>Pengujian Keseluruhan</w:t>
-      </w:r>
-      <w:bookmarkEnd w:id="30"/>
-    </w:p>
-    <w:p>
-      <w:pPr>
-        <w:pStyle w:val="ListParagraph"/>
-        <w:spacing w:line="360" w:lineRule="auto"/>
-        <w:ind w:left="0" w:firstLine="851"/>
-        <w:jc w:val="both"/>
-      </w:pPr>
-      <w:r>
-        <w:t>Pengujian keseluruhan merupakan pengujian pada tongkat tunanetra apa sudah sesuai dengan hasil rancangan</w:t>
-      </w:r>
-      <w:r>
+      <w:r>
+        <w:rPr>
+          <w:spacing w:val="-1"/>
+          <w:szCs w:val="24"/>
+          <w:lang w:val="id-ID"/>
+        </w:rPr>
         <w:t>.</w:t>
       </w:r>
     </w:p>
@@ -10240,14 +10208,14 @@
           <w:i/>
         </w:rPr>
       </w:pPr>
-      <w:bookmarkStart w:id="31" w:name="_Toc515708645"/>
+      <w:bookmarkStart w:id="28" w:name="_Toc515708645"/>
       <w:r>
         <w:rPr>
           <w:b/>
         </w:rPr>
         <w:t>Implementasi</w:t>
       </w:r>
-      <w:bookmarkEnd w:id="31"/>
+      <w:bookmarkEnd w:id="28"/>
     </w:p>
     <w:p>
       <w:pPr>
@@ -10305,14 +10273,14 @@
           <w:b/>
         </w:rPr>
       </w:pPr>
-      <w:bookmarkStart w:id="32" w:name="_Toc515708646"/>
+      <w:bookmarkStart w:id="29" w:name="_Toc515708646"/>
       <w:r>
         <w:rPr>
           <w:b/>
         </w:rPr>
         <w:t>Penutup</w:t>
       </w:r>
-      <w:bookmarkEnd w:id="32"/>
+      <w:bookmarkEnd w:id="29"/>
     </w:p>
     <w:p>
       <w:pPr>
@@ -10358,14 +10326,14 @@
           <w:b/>
         </w:rPr>
       </w:pPr>
-      <w:bookmarkStart w:id="33" w:name="_Toc515708647"/>
+      <w:bookmarkStart w:id="30" w:name="_Toc515708647"/>
       <w:r>
         <w:rPr>
           <w:b/>
         </w:rPr>
         <w:t>Jadwal Penelitian</w:t>
       </w:r>
-      <w:bookmarkEnd w:id="33"/>
+      <w:bookmarkEnd w:id="30"/>
     </w:p>
     <w:p>
       <w:pPr>
@@ -12463,6 +12431,7 @@
                 <w:color w:val="000000"/>
                 <w:szCs w:val="24"/>
               </w:rPr>
+              <w:lastRenderedPageBreak/>
               <w:t>4</w:t>
             </w:r>
           </w:p>
@@ -12877,12 +12846,12 @@
         <w:jc w:val="center"/>
         <w:outlineLvl w:val="0"/>
       </w:pPr>
-      <w:bookmarkStart w:id="34" w:name="_Toc515708648"/>
+      <w:bookmarkStart w:id="31" w:name="_Toc515708648"/>
       <w:r>
         <w:lastRenderedPageBreak/>
         <w:t>Daftar Pustaka</w:t>
       </w:r>
-      <w:bookmarkEnd w:id="34"/>
+      <w:bookmarkEnd w:id="31"/>
     </w:p>
     <w:sdt>
       <w:sdtPr>
@@ -12892,6 +12861,7 @@
           <w:docPartUnique/>
         </w:docPartObj>
       </w:sdtPr>
+      <w:sdtEndPr/>
       <w:sdtContent>
         <w:p/>
         <w:sdt>
@@ -12899,6 +12869,7 @@
             <w:id w:val="111145805"/>
             <w:bibliography/>
           </w:sdtPr>
+          <w:sdtEndPr/>
           <w:sdtContent>
             <w:p>
               <w:pPr>
@@ -13797,6 +13768,95 @@
     </w:lvl>
   </w:abstractNum>
   <w:abstractNum w:abstractNumId="2" w15:restartNumberingAfterBreak="0">
+    <w:nsid w:val="1DED4739"/>
+    <w:multiLevelType w:val="hybridMultilevel"/>
+    <w:tmpl w:val="10B692FE"/>
+    <w:lvl w:ilvl="0" w:tplc="F2680E6E">
+      <w:start w:val="1"/>
+      <w:numFmt w:val="decimal"/>
+      <w:lvlText w:val="%1."/>
+      <w:lvlJc w:val="left"/>
+      <w:pPr>
+        <w:ind w:left="1211" w:hanging="360"/>
+      </w:pPr>
+      <w:rPr>
+        <w:rFonts w:hint="default"/>
+      </w:rPr>
+    </w:lvl>
+    <w:lvl w:ilvl="1" w:tplc="04090019" w:tentative="1">
+      <w:start w:val="1"/>
+      <w:numFmt w:val="lowerLetter"/>
+      <w:lvlText w:val="%2."/>
+      <w:lvlJc w:val="left"/>
+      <w:pPr>
+        <w:ind w:left="1931" w:hanging="360"/>
+      </w:pPr>
+    </w:lvl>
+    <w:lvl w:ilvl="2" w:tplc="0409001B" w:tentative="1">
+      <w:start w:val="1"/>
+      <w:numFmt w:val="lowerRoman"/>
+      <w:lvlText w:val="%3."/>
+      <w:lvlJc w:val="right"/>
+      <w:pPr>
+        <w:ind w:left="2651" w:hanging="180"/>
+      </w:pPr>
+    </w:lvl>
+    <w:lvl w:ilvl="3" w:tplc="0409000F" w:tentative="1">
+      <w:start w:val="1"/>
+      <w:numFmt w:val="decimal"/>
+      <w:lvlText w:val="%4."/>
+      <w:lvlJc w:val="left"/>
+      <w:pPr>
+        <w:ind w:left="3371" w:hanging="360"/>
+      </w:pPr>
+    </w:lvl>
+    <w:lvl w:ilvl="4" w:tplc="04090019" w:tentative="1">
+      <w:start w:val="1"/>
+      <w:numFmt w:val="lowerLetter"/>
+      <w:lvlText w:val="%5."/>
+      <w:lvlJc w:val="left"/>
+      <w:pPr>
+        <w:ind w:left="4091" w:hanging="360"/>
+      </w:pPr>
+    </w:lvl>
+    <w:lvl w:ilvl="5" w:tplc="0409001B" w:tentative="1">
+      <w:start w:val="1"/>
+      <w:numFmt w:val="lowerRoman"/>
+      <w:lvlText w:val="%6."/>
+      <w:lvlJc w:val="right"/>
+      <w:pPr>
+        <w:ind w:left="4811" w:hanging="180"/>
+      </w:pPr>
+    </w:lvl>
+    <w:lvl w:ilvl="6" w:tplc="0409000F" w:tentative="1">
+      <w:start w:val="1"/>
+      <w:numFmt w:val="decimal"/>
+      <w:lvlText w:val="%7."/>
+      <w:lvlJc w:val="left"/>
+      <w:pPr>
+        <w:ind w:left="5531" w:hanging="360"/>
+      </w:pPr>
+    </w:lvl>
+    <w:lvl w:ilvl="7" w:tplc="04090019" w:tentative="1">
+      <w:start w:val="1"/>
+      <w:numFmt w:val="lowerLetter"/>
+      <w:lvlText w:val="%8."/>
+      <w:lvlJc w:val="left"/>
+      <w:pPr>
+        <w:ind w:left="6251" w:hanging="360"/>
+      </w:pPr>
+    </w:lvl>
+    <w:lvl w:ilvl="8" w:tplc="0409001B" w:tentative="1">
+      <w:start w:val="1"/>
+      <w:numFmt w:val="lowerRoman"/>
+      <w:lvlText w:val="%9."/>
+      <w:lvlJc w:val="right"/>
+      <w:pPr>
+        <w:ind w:left="6971" w:hanging="180"/>
+      </w:pPr>
+    </w:lvl>
+  </w:abstractNum>
+  <w:abstractNum w:abstractNumId="3" w15:restartNumberingAfterBreak="0">
     <w:nsid w:val="1FAA7CBF"/>
     <w:multiLevelType w:val="hybridMultilevel"/>
     <w:tmpl w:val="471C62B0"/>
@@ -13885,7 +13945,7 @@
       </w:pPr>
     </w:lvl>
   </w:abstractNum>
-  <w:abstractNum w:abstractNumId="3" w15:restartNumberingAfterBreak="0">
+  <w:abstractNum w:abstractNumId="4" w15:restartNumberingAfterBreak="0">
     <w:nsid w:val="2C307750"/>
     <w:multiLevelType w:val="hybridMultilevel"/>
     <w:tmpl w:val="F8CAF600"/>
@@ -14025,7 +14085,7 @@
       </w:rPr>
     </w:lvl>
   </w:abstractNum>
-  <w:abstractNum w:abstractNumId="4" w15:restartNumberingAfterBreak="0">
+  <w:abstractNum w:abstractNumId="5" w15:restartNumberingAfterBreak="0">
     <w:nsid w:val="3B921CB6"/>
     <w:multiLevelType w:val="multilevel"/>
     <w:tmpl w:val="33F0DD52"/>
@@ -14146,7 +14206,7 @@
       </w:rPr>
     </w:lvl>
   </w:abstractNum>
-  <w:abstractNum w:abstractNumId="5" w15:restartNumberingAfterBreak="0">
+  <w:abstractNum w:abstractNumId="6" w15:restartNumberingAfterBreak="0">
     <w:nsid w:val="3CCD4608"/>
     <w:multiLevelType w:val="hybridMultilevel"/>
     <w:tmpl w:val="B0006284"/>
@@ -14235,7 +14295,7 @@
       </w:pPr>
     </w:lvl>
   </w:abstractNum>
-  <w:abstractNum w:abstractNumId="6" w15:restartNumberingAfterBreak="0">
+  <w:abstractNum w:abstractNumId="7" w15:restartNumberingAfterBreak="0">
     <w:nsid w:val="44B211BF"/>
     <w:multiLevelType w:val="hybridMultilevel"/>
     <w:tmpl w:val="51C2EC4C"/>
@@ -14324,7 +14384,7 @@
       </w:pPr>
     </w:lvl>
   </w:abstractNum>
-  <w:abstractNum w:abstractNumId="7" w15:restartNumberingAfterBreak="0">
+  <w:abstractNum w:abstractNumId="8" w15:restartNumberingAfterBreak="0">
     <w:nsid w:val="45BC066B"/>
     <w:multiLevelType w:val="hybridMultilevel"/>
     <w:tmpl w:val="FD265240"/>
@@ -14413,7 +14473,7 @@
       </w:pPr>
     </w:lvl>
   </w:abstractNum>
-  <w:abstractNum w:abstractNumId="8" w15:restartNumberingAfterBreak="0">
+  <w:abstractNum w:abstractNumId="9" w15:restartNumberingAfterBreak="0">
     <w:nsid w:val="4CA511B4"/>
     <w:multiLevelType w:val="hybridMultilevel"/>
     <w:tmpl w:val="7480F27E"/>
@@ -14502,7 +14562,7 @@
       </w:pPr>
     </w:lvl>
   </w:abstractNum>
-  <w:abstractNum w:abstractNumId="9" w15:restartNumberingAfterBreak="0">
+  <w:abstractNum w:abstractNumId="10" w15:restartNumberingAfterBreak="0">
     <w:nsid w:val="4DA04891"/>
     <w:multiLevelType w:val="hybridMultilevel"/>
     <w:tmpl w:val="6A16397E"/>
@@ -14588,7 +14648,7 @@
       </w:pPr>
     </w:lvl>
   </w:abstractNum>
-  <w:abstractNum w:abstractNumId="10" w15:restartNumberingAfterBreak="0">
+  <w:abstractNum w:abstractNumId="11" w15:restartNumberingAfterBreak="0">
     <w:nsid w:val="57286811"/>
     <w:multiLevelType w:val="hybridMultilevel"/>
     <w:tmpl w:val="256ADBA8"/>
@@ -14677,7 +14737,7 @@
       </w:pPr>
     </w:lvl>
   </w:abstractNum>
-  <w:abstractNum w:abstractNumId="11" w15:restartNumberingAfterBreak="0">
+  <w:abstractNum w:abstractNumId="12" w15:restartNumberingAfterBreak="0">
     <w:nsid w:val="579A00F2"/>
     <w:multiLevelType w:val="hybridMultilevel"/>
     <w:tmpl w:val="F05ECC34"/>
@@ -14766,7 +14826,7 @@
       </w:pPr>
     </w:lvl>
   </w:abstractNum>
-  <w:abstractNum w:abstractNumId="12" w15:restartNumberingAfterBreak="0">
+  <w:abstractNum w:abstractNumId="13" w15:restartNumberingAfterBreak="0">
     <w:nsid w:val="591B1B3C"/>
     <w:multiLevelType w:val="multilevel"/>
     <w:tmpl w:val="18049EE0"/>
@@ -14887,7 +14947,7 @@
       </w:rPr>
     </w:lvl>
   </w:abstractNum>
-  <w:abstractNum w:abstractNumId="13" w15:restartNumberingAfterBreak="0">
+  <w:abstractNum w:abstractNumId="14" w15:restartNumberingAfterBreak="0">
     <w:nsid w:val="5B1B5526"/>
     <w:multiLevelType w:val="multilevel"/>
     <w:tmpl w:val="E9DAE88A"/>
@@ -15008,7 +15068,7 @@
       </w:rPr>
     </w:lvl>
   </w:abstractNum>
-  <w:abstractNum w:abstractNumId="14" w15:restartNumberingAfterBreak="0">
+  <w:abstractNum w:abstractNumId="15" w15:restartNumberingAfterBreak="0">
     <w:nsid w:val="5FBF690C"/>
     <w:multiLevelType w:val="hybridMultilevel"/>
     <w:tmpl w:val="68C239AE"/>
@@ -15097,7 +15157,7 @@
       </w:pPr>
     </w:lvl>
   </w:abstractNum>
-  <w:abstractNum w:abstractNumId="15" w15:restartNumberingAfterBreak="0">
+  <w:abstractNum w:abstractNumId="16" w15:restartNumberingAfterBreak="0">
     <w:nsid w:val="637E2F80"/>
     <w:multiLevelType w:val="multilevel"/>
     <w:tmpl w:val="E31C5CE2"/>
@@ -15219,7 +15279,7 @@
       </w:rPr>
     </w:lvl>
   </w:abstractNum>
-  <w:abstractNum w:abstractNumId="16" w15:restartNumberingAfterBreak="0">
+  <w:abstractNum w:abstractNumId="17" w15:restartNumberingAfterBreak="0">
     <w:nsid w:val="6A7840D0"/>
     <w:multiLevelType w:val="hybridMultilevel"/>
     <w:tmpl w:val="3452A728"/>
@@ -15308,7 +15368,7 @@
       </w:pPr>
     </w:lvl>
   </w:abstractNum>
-  <w:abstractNum w:abstractNumId="17" w15:restartNumberingAfterBreak="0">
+  <w:abstractNum w:abstractNumId="18" w15:restartNumberingAfterBreak="0">
     <w:nsid w:val="6D90695A"/>
     <w:multiLevelType w:val="hybridMultilevel"/>
     <w:tmpl w:val="9716B75A"/>
@@ -15397,7 +15457,7 @@
       </w:pPr>
     </w:lvl>
   </w:abstractNum>
-  <w:abstractNum w:abstractNumId="18" w15:restartNumberingAfterBreak="0">
+  <w:abstractNum w:abstractNumId="19" w15:restartNumberingAfterBreak="0">
     <w:nsid w:val="760208AE"/>
     <w:multiLevelType w:val="hybridMultilevel"/>
     <w:tmpl w:val="FCB8E912"/>
@@ -15486,7 +15546,7 @@
       </w:pPr>
     </w:lvl>
   </w:abstractNum>
-  <w:abstractNum w:abstractNumId="19" w15:restartNumberingAfterBreak="0">
+  <w:abstractNum w:abstractNumId="20" w15:restartNumberingAfterBreak="0">
     <w:nsid w:val="7F152DF1"/>
     <w:multiLevelType w:val="hybridMultilevel"/>
     <w:tmpl w:val="1FB25994"/>
@@ -15576,64 +15636,67 @@
     </w:lvl>
   </w:abstractNum>
   <w:num w:numId="1">
+    <w:abstractNumId w:val="5"/>
+  </w:num>
+  <w:num w:numId="2">
+    <w:abstractNumId w:val="10"/>
+  </w:num>
+  <w:num w:numId="3">
+    <w:abstractNumId w:val="6"/>
+  </w:num>
+  <w:num w:numId="4">
+    <w:abstractNumId w:val="18"/>
+  </w:num>
+  <w:num w:numId="5">
+    <w:abstractNumId w:val="12"/>
+  </w:num>
+  <w:num w:numId="6">
+    <w:abstractNumId w:val="3"/>
+  </w:num>
+  <w:num w:numId="7">
     <w:abstractNumId w:val="4"/>
   </w:num>
-  <w:num w:numId="2">
-    <w:abstractNumId w:val="9"/>
+  <w:num w:numId="8">
+    <w:abstractNumId w:val="14"/>
   </w:num>
-  <w:num w:numId="3">
-    <w:abstractNumId w:val="5"/>
-  </w:num>
-  <w:num w:numId="4">
-    <w:abstractNumId w:val="17"/>
-  </w:num>
-  <w:num w:numId="5">
-    <w:abstractNumId w:val="11"/>
-  </w:num>
-  <w:num w:numId="6">
-    <w:abstractNumId w:val="2"/>
-  </w:num>
-  <w:num w:numId="7">
-    <w:abstractNumId w:val="3"/>
-  </w:num>
-  <w:num w:numId="8">
+  <w:num w:numId="9">
     <w:abstractNumId w:val="13"/>
   </w:num>
-  <w:num w:numId="9">
-    <w:abstractNumId w:val="12"/>
-  </w:num>
   <w:num w:numId="10">
-    <w:abstractNumId w:val="8"/>
+    <w:abstractNumId w:val="9"/>
   </w:num>
   <w:num w:numId="11">
     <w:abstractNumId w:val="1"/>
   </w:num>
   <w:num w:numId="12">
-    <w:abstractNumId w:val="18"/>
+    <w:abstractNumId w:val="19"/>
   </w:num>
   <w:num w:numId="13">
     <w:abstractNumId w:val="0"/>
   </w:num>
   <w:num w:numId="14">
+    <w:abstractNumId w:val="16"/>
+  </w:num>
+  <w:num w:numId="15">
+    <w:abstractNumId w:val="7"/>
+  </w:num>
+  <w:num w:numId="16">
+    <w:abstractNumId w:val="11"/>
+  </w:num>
+  <w:num w:numId="17">
+    <w:abstractNumId w:val="20"/>
+  </w:num>
+  <w:num w:numId="18">
     <w:abstractNumId w:val="15"/>
   </w:num>
-  <w:num w:numId="15">
-    <w:abstractNumId w:val="6"/>
-  </w:num>
-  <w:num w:numId="16">
-    <w:abstractNumId w:val="10"/>
-  </w:num>
-  <w:num w:numId="17">
-    <w:abstractNumId w:val="19"/>
-  </w:num>
-  <w:num w:numId="18">
-    <w:abstractNumId w:val="14"/>
-  </w:num>
   <w:num w:numId="19">
-    <w:abstractNumId w:val="16"/>
+    <w:abstractNumId w:val="17"/>
   </w:num>
   <w:num w:numId="20">
-    <w:abstractNumId w:val="7"/>
+    <w:abstractNumId w:val="8"/>
+  </w:num>
+  <w:num w:numId="21">
+    <w:abstractNumId w:val="2"/>
   </w:num>
 </w:numbering>
 </file>
@@ -16959,7 +17022,7 @@
 </file>
 
 <file path=customXml/itemProps1.xml><?xml version="1.0" encoding="utf-8"?>
-<ds:datastoreItem xmlns:ds="http://schemas.openxmlformats.org/officeDocument/2006/customXml" ds:itemID="{2602B66A-7E26-44A3-B5EA-3980A1379F06}">
+<ds:datastoreItem xmlns:ds="http://schemas.openxmlformats.org/officeDocument/2006/customXml" ds:itemID="{EAFBD039-A515-4A5E-BB75-EFE1216AC7D1}">
   <ds:schemaRefs>
     <ds:schemaRef ds:uri="http://schemas.openxmlformats.org/officeDocument/2006/bibliography"/>
   </ds:schemaRefs>

</xml_diff>

<commit_message>
penambahan daftar pustaka prototype
</commit_message>
<xml_diff>
--- a/tongkat tunanetra/PROPOSAL PENELITIAN TUGAS AKHIR.docx
+++ b/tongkat tunanetra/PROPOSAL PENELITIAN TUGAS AKHIR.docx
@@ -5701,6 +5701,7 @@
         <w:t>Kerangka penelitian digunakan untuk mempermudah pemahaman tahapan-tahanpan yang penulis lakukan dalam penelitian tugas akhir.</w:t>
       </w:r>
     </w:p>
+    <w:bookmarkStart w:id="12" w:name="_GoBack"/>
     <w:p>
       <w:pPr>
         <w:spacing w:line="240" w:lineRule="auto"/>
@@ -5734,9 +5735,10 @@
           <v:shape id="_x0000_i1025" type="#_x0000_t75" style="width:332.9pt;height:508.15pt" o:ole="">
             <v:imagedata r:id="rId18" o:title=""/>
           </v:shape>
-          <o:OLEObject Type="Embed" ProgID="Visio.Drawing.15" ShapeID="_x0000_i1025" DrawAspect="Content" ObjectID="_1591372843" r:id="rId19"/>
+          <o:OLEObject Type="Embed" ProgID="Visio.Drawing.15" ShapeID="_x0000_i1025" DrawAspect="Content" ObjectID="_1591430792" r:id="rId19"/>
         </w:object>
       </w:r>
+      <w:bookmarkEnd w:id="12"/>
     </w:p>
     <w:p>
       <w:pPr>
@@ -5804,7 +5806,7 @@
           <w:b/>
         </w:rPr>
       </w:pPr>
-      <w:bookmarkStart w:id="12" w:name="_Toc517438942"/>
+      <w:bookmarkStart w:id="13" w:name="_Toc517438942"/>
       <w:r>
         <w:rPr>
           <w:b/>
@@ -5812,7 +5814,7 @@
         <w:lastRenderedPageBreak/>
         <w:t>Pendahuluan</w:t>
       </w:r>
-      <w:bookmarkEnd w:id="12"/>
+      <w:bookmarkEnd w:id="13"/>
     </w:p>
     <w:p>
       <w:pPr>
@@ -5840,14 +5842,14 @@
           <w:b/>
         </w:rPr>
       </w:pPr>
-      <w:bookmarkStart w:id="13" w:name="_Toc517438943"/>
+      <w:bookmarkStart w:id="14" w:name="_Toc517438943"/>
       <w:r>
         <w:rPr>
           <w:b/>
         </w:rPr>
         <w:t>Studi Pendahuluan</w:t>
       </w:r>
-      <w:bookmarkEnd w:id="13"/>
+      <w:bookmarkEnd w:id="14"/>
     </w:p>
     <w:p>
       <w:pPr>
@@ -5881,14 +5883,14 @@
           <w:b/>
         </w:rPr>
       </w:pPr>
-      <w:bookmarkStart w:id="14" w:name="_Toc517438944"/>
+      <w:bookmarkStart w:id="15" w:name="_Toc517438944"/>
       <w:r>
         <w:rPr>
           <w:b/>
         </w:rPr>
         <w:t>Pengumpulan Data</w:t>
       </w:r>
-      <w:bookmarkEnd w:id="14"/>
+      <w:bookmarkEnd w:id="15"/>
     </w:p>
     <w:p>
       <w:pPr>
@@ -5975,14 +5977,14 @@
           <w:b/>
         </w:rPr>
       </w:pPr>
-      <w:bookmarkStart w:id="15" w:name="_Toc517438945"/>
+      <w:bookmarkStart w:id="16" w:name="_Toc517438945"/>
       <w:r>
         <w:rPr>
           <w:b/>
         </w:rPr>
         <w:t>Metode Pengembangan Sistem</w:t>
       </w:r>
-      <w:bookmarkEnd w:id="15"/>
+      <w:bookmarkEnd w:id="16"/>
     </w:p>
     <w:p>
       <w:pPr>
@@ -6076,7 +6078,7 @@
           <w:szCs w:val="24"/>
         </w:rPr>
       </w:pPr>
-      <w:bookmarkStart w:id="16" w:name="_Toc517438946"/>
+      <w:bookmarkStart w:id="17" w:name="_Toc517438946"/>
       <w:r>
         <w:rPr>
           <w:rFonts w:cs="Times New Roman"/>
@@ -6086,7 +6088,7 @@
         </w:rPr>
         <w:t>Analisis Kebutuhan Sistem</w:t>
       </w:r>
-      <w:bookmarkEnd w:id="16"/>
+      <w:bookmarkEnd w:id="17"/>
     </w:p>
     <w:p>
       <w:pPr>
@@ -6200,14 +6202,14 @@
         <w:lastRenderedPageBreak/>
         <w:t xml:space="preserve"> </w:t>
       </w:r>
-      <w:bookmarkStart w:id="17" w:name="_Toc517438947"/>
+      <w:bookmarkStart w:id="18" w:name="_Toc517438947"/>
       <w:r>
         <w:rPr>
           <w:b/>
         </w:rPr>
         <w:t>Analisis Masalah</w:t>
       </w:r>
-      <w:bookmarkEnd w:id="17"/>
+      <w:bookmarkEnd w:id="18"/>
     </w:p>
     <w:p>
       <w:pPr>
@@ -6283,7 +6285,7 @@
         </w:rPr>
         <w:t xml:space="preserve"> </w:t>
       </w:r>
-      <w:bookmarkStart w:id="18" w:name="_Toc517438948"/>
+      <w:bookmarkStart w:id="19" w:name="_Toc517438948"/>
       <w:r>
         <w:rPr>
           <w:b/>
@@ -6303,7 +6305,7 @@
         </w:rPr>
         <w:t>user)</w:t>
       </w:r>
-      <w:bookmarkEnd w:id="18"/>
+      <w:bookmarkEnd w:id="19"/>
     </w:p>
     <w:p>
       <w:pPr>
@@ -6352,14 +6354,14 @@
         </w:rPr>
         <w:t xml:space="preserve"> </w:t>
       </w:r>
-      <w:bookmarkStart w:id="19" w:name="_Toc517438949"/>
+      <w:bookmarkStart w:id="20" w:name="_Toc517438949"/>
       <w:r>
         <w:rPr>
           <w:b/>
         </w:rPr>
         <w:t>Analisis Kebutuhan Perangkat Keras</w:t>
       </w:r>
-      <w:bookmarkEnd w:id="19"/>
+      <w:bookmarkEnd w:id="20"/>
     </w:p>
     <w:p>
       <w:pPr>
@@ -8405,16 +8407,14 @@
         </w:rPr>
         <w:t xml:space="preserve"> </w:t>
       </w:r>
-      <w:bookmarkStart w:id="20" w:name="_Toc517438950"/>
-      <w:bookmarkStart w:id="21" w:name="_GoBack"/>
+      <w:bookmarkStart w:id="21" w:name="_Toc517438950"/>
+      <w:r>
+        <w:rPr>
+          <w:b/>
+        </w:rPr>
+        <w:t>Analisis Kebutuhan Perangkat Lunak</w:t>
+      </w:r>
       <w:bookmarkEnd w:id="21"/>
-      <w:r>
-        <w:rPr>
-          <w:b/>
-        </w:rPr>
-        <w:t>Analisis Kebutuhan Perangkat Lunak</w:t>
-      </w:r>
-      <w:bookmarkEnd w:id="20"/>
     </w:p>
     <w:p>
       <w:pPr>
@@ -8618,7 +8618,7 @@
           <v:shape id="_x0000_i1026" type="#_x0000_t75" style="width:100pt;height:639.9pt" o:ole="">
             <v:imagedata r:id="rId20" o:title=""/>
           </v:shape>
-          <o:OLEObject Type="Embed" ProgID="Visio.Drawing.15" ShapeID="_x0000_i1026" DrawAspect="Content" ObjectID="_1591372844" r:id="rId21"/>
+          <o:OLEObject Type="Embed" ProgID="Visio.Drawing.15" ShapeID="_x0000_i1026" DrawAspect="Content" ObjectID="_1591430793" r:id="rId21"/>
         </w:object>
       </w:r>
     </w:p>
@@ -8814,7 +8814,7 @@
           <v:shape id="_x0000_i1027" type="#_x0000_t75" style="width:389.75pt;height:115.55pt" o:ole="">
             <v:imagedata r:id="rId22" o:title=""/>
           </v:shape>
-          <o:OLEObject Type="Embed" ProgID="Visio.Drawing.15" ShapeID="_x0000_i1027" DrawAspect="Content" ObjectID="_1591372845" r:id="rId23"/>
+          <o:OLEObject Type="Embed" ProgID="Visio.Drawing.15" ShapeID="_x0000_i1027" DrawAspect="Content" ObjectID="_1591430794" r:id="rId23"/>
         </w:object>
       </w:r>
     </w:p>
@@ -9872,7 +9872,7 @@
           <v:shape id="_x0000_i1028" type="#_x0000_t75" style="width:100pt;height:639.9pt" o:ole="">
             <v:imagedata r:id="rId20" o:title=""/>
           </v:shape>
-          <o:OLEObject Type="Embed" ProgID="Visio.Drawing.15" ShapeID="_x0000_i1028" DrawAspect="Content" ObjectID="_1591372846" r:id="rId26"/>
+          <o:OLEObject Type="Embed" ProgID="Visio.Drawing.15" ShapeID="_x0000_i1028" DrawAspect="Content" ObjectID="_1591430795" r:id="rId26"/>
         </w:object>
       </w:r>
     </w:p>
@@ -12817,6 +12817,35 @@
                   <w:noProof/>
                 </w:rPr>
                 <w:t>, (pp. 1569-1576).</w:t>
+              </w:r>
+            </w:p>
+            <w:p>
+              <w:pPr>
+                <w:pStyle w:val="Bibliography"/>
+                <w:ind w:left="720" w:hanging="720"/>
+                <w:rPr>
+                  <w:noProof/>
+                </w:rPr>
+              </w:pPr>
+              <w:r>
+                <w:rPr>
+                  <w:noProof/>
+                </w:rPr>
+                <w:t xml:space="preserve">N. P., &amp; H. K. (2015). Studi Pengembangan Prototype knowledge management pada pengecekan judul tugas akhir atau skripsi fakultas komputer IBI Darmaraja. </w:t>
+              </w:r>
+              <w:r>
+                <w:rPr>
+                  <w:i/>
+                  <w:iCs/>
+                  <w:noProof/>
+                </w:rPr>
+                <w:t>Konfrensi nasional sistem dan informatika</w:t>
+              </w:r>
+              <w:r>
+                <w:rPr>
+                  <w:noProof/>
+                </w:rPr>
+                <w:t>, 48-53.</w:t>
               </w:r>
             </w:p>
             <w:p>
@@ -16790,11 +16819,35 @@
     </b:Author>
     <b:RefOrder>10</b:RefOrder>
   </b:Source>
+  <b:Source>
+    <b:Tag>Nen15</b:Tag>
+    <b:SourceType>JournalArticle</b:SourceType>
+    <b:Guid>{15C8EC02-5A39-476E-9775-3F09E2BA9874}</b:Guid>
+    <b:Title>Studi Pengembangan Prototype knowledge management pada pengecekan judul tugas akhir atau skripsi fakultas komputer IBI Darmaraja</b:Title>
+    <b:Year>2015</b:Year>
+    <b:JournalName>Konfrensi nasional sistem dan informatika</b:JournalName>
+    <b:Pages>48-53</b:Pages>
+    <b:Author>
+      <b:Author>
+        <b:NameList>
+          <b:Person>
+            <b:Middle>Purwati</b:Middle>
+            <b:First>Neni </b:First>
+          </b:Person>
+          <b:Person>
+            <b:Middle>Kurniawan</b:Middle>
+            <b:First>Hendra </b:First>
+          </b:Person>
+        </b:NameList>
+      </b:Author>
+    </b:Author>
+    <b:RefOrder>11</b:RefOrder>
+  </b:Source>
 </b:Sources>
 </file>
 
 <file path=customXml/itemProps1.xml><?xml version="1.0" encoding="utf-8"?>
-<ds:datastoreItem xmlns:ds="http://schemas.openxmlformats.org/officeDocument/2006/customXml" ds:itemID="{C99124FC-36FA-46B5-9668-595ED9280D61}">
+<ds:datastoreItem xmlns:ds="http://schemas.openxmlformats.org/officeDocument/2006/customXml" ds:itemID="{74093ADA-A6F2-4F74-940E-E367CA31ADE3}">
   <ds:schemaRefs>
     <ds:schemaRef ds:uri="http://schemas.openxmlformats.org/officeDocument/2006/bibliography"/>
   </ds:schemaRefs>

</xml_diff>

<commit_message>
final cek sebelum seminar
</commit_message>
<xml_diff>
--- a/tongkat tunanetra/PROPOSAL PENELITIAN TUGAS AKHIR.docx
+++ b/tongkat tunanetra/PROPOSAL PENELITIAN TUGAS AKHIR.docx
@@ -2774,7 +2774,7 @@
                 <w:noProof/>
                 <w:webHidden/>
               </w:rPr>
-              <w:t>16</w:t>
+              <w:t>17</w:t>
             </w:r>
             <w:r>
               <w:rPr>
@@ -3383,7 +3383,7 @@
                 <w:noProof/>
                 <w:webHidden/>
               </w:rPr>
-              <w:t>22</w:t>
+              <w:t>21</w:t>
             </w:r>
             <w:r>
               <w:rPr>
@@ -5701,7 +5701,6 @@
         <w:t>Kerangka penelitian digunakan untuk mempermudah pemahaman tahapan-tahanpan yang penulis lakukan dalam penelitian tugas akhir.</w:t>
       </w:r>
     </w:p>
-    <w:bookmarkStart w:id="12" w:name="_GoBack"/>
     <w:p>
       <w:pPr>
         <w:spacing w:line="240" w:lineRule="auto"/>
@@ -5732,13 +5731,12 @@
             <v:path o:extrusionok="f" gradientshapeok="t" o:connecttype="rect"/>
             <o:lock v:ext="edit" aspectratio="t"/>
           </v:shapetype>
-          <v:shape id="_x0000_i1025" type="#_x0000_t75" style="width:332.9pt;height:508.15pt" o:ole="">
+          <v:shape id="_x0000_i1032" type="#_x0000_t75" style="width:332.9pt;height:508.15pt" o:ole="">
             <v:imagedata r:id="rId18" o:title=""/>
           </v:shape>
-          <o:OLEObject Type="Embed" ProgID="Visio.Drawing.15" ShapeID="_x0000_i1025" DrawAspect="Content" ObjectID="_1591430792" r:id="rId19"/>
+          <o:OLEObject Type="Embed" ProgID="Visio.Drawing.15" ShapeID="_x0000_i1032" DrawAspect="Content" ObjectID="_1591431138" r:id="rId19"/>
         </w:object>
       </w:r>
-      <w:bookmarkEnd w:id="12"/>
     </w:p>
     <w:p>
       <w:pPr>
@@ -5806,7 +5804,7 @@
           <w:b/>
         </w:rPr>
       </w:pPr>
-      <w:bookmarkStart w:id="13" w:name="_Toc517438942"/>
+      <w:bookmarkStart w:id="12" w:name="_Toc517438942"/>
       <w:r>
         <w:rPr>
           <w:b/>
@@ -5814,7 +5812,7 @@
         <w:lastRenderedPageBreak/>
         <w:t>Pendahuluan</w:t>
       </w:r>
-      <w:bookmarkEnd w:id="13"/>
+      <w:bookmarkEnd w:id="12"/>
     </w:p>
     <w:p>
       <w:pPr>
@@ -5842,14 +5840,14 @@
           <w:b/>
         </w:rPr>
       </w:pPr>
-      <w:bookmarkStart w:id="14" w:name="_Toc517438943"/>
+      <w:bookmarkStart w:id="13" w:name="_Toc517438943"/>
       <w:r>
         <w:rPr>
           <w:b/>
         </w:rPr>
         <w:t>Studi Pendahuluan</w:t>
       </w:r>
-      <w:bookmarkEnd w:id="14"/>
+      <w:bookmarkEnd w:id="13"/>
     </w:p>
     <w:p>
       <w:pPr>
@@ -5883,14 +5881,14 @@
           <w:b/>
         </w:rPr>
       </w:pPr>
-      <w:bookmarkStart w:id="15" w:name="_Toc517438944"/>
+      <w:bookmarkStart w:id="14" w:name="_Toc517438944"/>
       <w:r>
         <w:rPr>
           <w:b/>
         </w:rPr>
         <w:t>Pengumpulan Data</w:t>
       </w:r>
-      <w:bookmarkEnd w:id="15"/>
+      <w:bookmarkEnd w:id="14"/>
     </w:p>
     <w:p>
       <w:pPr>
@@ -5977,14 +5975,14 @@
           <w:b/>
         </w:rPr>
       </w:pPr>
-      <w:bookmarkStart w:id="16" w:name="_Toc517438945"/>
+      <w:bookmarkStart w:id="15" w:name="_Toc517438945"/>
       <w:r>
         <w:rPr>
           <w:b/>
         </w:rPr>
         <w:t>Metode Pengembangan Sistem</w:t>
       </w:r>
-      <w:bookmarkEnd w:id="16"/>
+      <w:bookmarkEnd w:id="15"/>
     </w:p>
     <w:p>
       <w:pPr>
@@ -6078,7 +6076,7 @@
           <w:szCs w:val="24"/>
         </w:rPr>
       </w:pPr>
-      <w:bookmarkStart w:id="17" w:name="_Toc517438946"/>
+      <w:bookmarkStart w:id="16" w:name="_Toc517438946"/>
       <w:r>
         <w:rPr>
           <w:rFonts w:cs="Times New Roman"/>
@@ -6088,7 +6086,7 @@
         </w:rPr>
         <w:t>Analisis Kebutuhan Sistem</w:t>
       </w:r>
-      <w:bookmarkEnd w:id="17"/>
+      <w:bookmarkEnd w:id="16"/>
     </w:p>
     <w:p>
       <w:pPr>
@@ -6202,14 +6200,14 @@
         <w:lastRenderedPageBreak/>
         <w:t xml:space="preserve"> </w:t>
       </w:r>
-      <w:bookmarkStart w:id="18" w:name="_Toc517438947"/>
+      <w:bookmarkStart w:id="17" w:name="_Toc517438947"/>
       <w:r>
         <w:rPr>
           <w:b/>
         </w:rPr>
         <w:t>Analisis Masalah</w:t>
       </w:r>
-      <w:bookmarkEnd w:id="18"/>
+      <w:bookmarkEnd w:id="17"/>
     </w:p>
     <w:p>
       <w:pPr>
@@ -6285,7 +6283,7 @@
         </w:rPr>
         <w:t xml:space="preserve"> </w:t>
       </w:r>
-      <w:bookmarkStart w:id="19" w:name="_Toc517438948"/>
+      <w:bookmarkStart w:id="18" w:name="_Toc517438948"/>
       <w:r>
         <w:rPr>
           <w:b/>
@@ -6305,7 +6303,7 @@
         </w:rPr>
         <w:t>user)</w:t>
       </w:r>
-      <w:bookmarkEnd w:id="19"/>
+      <w:bookmarkEnd w:id="18"/>
     </w:p>
     <w:p>
       <w:pPr>
@@ -6354,14 +6352,14 @@
         </w:rPr>
         <w:t xml:space="preserve"> </w:t>
       </w:r>
-      <w:bookmarkStart w:id="20" w:name="_Toc517438949"/>
+      <w:bookmarkStart w:id="19" w:name="_Toc517438949"/>
       <w:r>
         <w:rPr>
           <w:b/>
         </w:rPr>
         <w:t>Analisis Kebutuhan Perangkat Keras</w:t>
       </w:r>
-      <w:bookmarkEnd w:id="20"/>
+      <w:bookmarkEnd w:id="19"/>
     </w:p>
     <w:p>
       <w:pPr>
@@ -8407,14 +8405,14 @@
         </w:rPr>
         <w:t xml:space="preserve"> </w:t>
       </w:r>
-      <w:bookmarkStart w:id="21" w:name="_Toc517438950"/>
+      <w:bookmarkStart w:id="20" w:name="_Toc517438950"/>
       <w:r>
         <w:rPr>
           <w:b/>
         </w:rPr>
         <w:t>Analisis Kebutuhan Perangkat Lunak</w:t>
       </w:r>
-      <w:bookmarkEnd w:id="21"/>
+      <w:bookmarkEnd w:id="20"/>
     </w:p>
     <w:p>
       <w:pPr>
@@ -8537,7 +8535,7 @@
           <w:b/>
         </w:rPr>
       </w:pPr>
-      <w:bookmarkStart w:id="22" w:name="_Toc517438951"/>
+      <w:bookmarkStart w:id="21" w:name="_Toc517438951"/>
       <w:r>
         <w:rPr>
           <w:b/>
@@ -8545,7 +8543,7 @@
         </w:rPr>
         <w:t>Desain sistem</w:t>
       </w:r>
-      <w:bookmarkEnd w:id="22"/>
+      <w:bookmarkEnd w:id="21"/>
     </w:p>
     <w:p>
       <w:pPr>
@@ -8618,7 +8616,7 @@
           <v:shape id="_x0000_i1026" type="#_x0000_t75" style="width:100pt;height:639.9pt" o:ole="">
             <v:imagedata r:id="rId20" o:title=""/>
           </v:shape>
-          <o:OLEObject Type="Embed" ProgID="Visio.Drawing.15" ShapeID="_x0000_i1026" DrawAspect="Content" ObjectID="_1591430793" r:id="rId21"/>
+          <o:OLEObject Type="Embed" ProgID="Visio.Drawing.15" ShapeID="_x0000_i1026" DrawAspect="Content" ObjectID="_1591431139" r:id="rId21"/>
         </w:object>
       </w:r>
     </w:p>
@@ -8675,10 +8673,12 @@
     <w:p>
       <w:pPr>
         <w:pStyle w:val="Caption"/>
-        <w:spacing w:before="240" w:after="0" w:line="360" w:lineRule="auto"/>
+        <w:spacing w:after="0" w:line="360" w:lineRule="auto"/>
         <w:ind w:firstLine="709"/>
         <w:jc w:val="both"/>
       </w:pPr>
+      <w:bookmarkStart w:id="22" w:name="_GoBack"/>
+      <w:bookmarkEnd w:id="22"/>
       <w:r>
         <w:lastRenderedPageBreak/>
         <w:t xml:space="preserve">Dalam desain sistem </w:t>
@@ -8814,7 +8814,7 @@
           <v:shape id="_x0000_i1027" type="#_x0000_t75" style="width:389.75pt;height:115.55pt" o:ole="">
             <v:imagedata r:id="rId22" o:title=""/>
           </v:shape>
-          <o:OLEObject Type="Embed" ProgID="Visio.Drawing.15" ShapeID="_x0000_i1027" DrawAspect="Content" ObjectID="_1591430794" r:id="rId23"/>
+          <o:OLEObject Type="Embed" ProgID="Visio.Drawing.15" ShapeID="_x0000_i1027" DrawAspect="Content" ObjectID="_1591431140" r:id="rId23"/>
         </w:object>
       </w:r>
     </w:p>
@@ -9872,7 +9872,7 @@
           <v:shape id="_x0000_i1028" type="#_x0000_t75" style="width:100pt;height:639.9pt" o:ole="">
             <v:imagedata r:id="rId20" o:title=""/>
           </v:shape>
-          <o:OLEObject Type="Embed" ProgID="Visio.Drawing.15" ShapeID="_x0000_i1028" DrawAspect="Content" ObjectID="_1591430795" r:id="rId26"/>
+          <o:OLEObject Type="Embed" ProgID="Visio.Drawing.15" ShapeID="_x0000_i1028" DrawAspect="Content" ObjectID="_1591431141" r:id="rId26"/>
         </w:object>
       </w:r>
     </w:p>
@@ -16847,7 +16847,7 @@
 </file>
 
 <file path=customXml/itemProps1.xml><?xml version="1.0" encoding="utf-8"?>
-<ds:datastoreItem xmlns:ds="http://schemas.openxmlformats.org/officeDocument/2006/customXml" ds:itemID="{74093ADA-A6F2-4F74-940E-E367CA31ADE3}">
+<ds:datastoreItem xmlns:ds="http://schemas.openxmlformats.org/officeDocument/2006/customXml" ds:itemID="{AD950DC2-8F89-47AB-813C-4D702FCD655A}">
   <ds:schemaRefs>
     <ds:schemaRef ds:uri="http://schemas.openxmlformats.org/officeDocument/2006/bibliography"/>
   </ds:schemaRefs>

</xml_diff>